<commit_message>
Added Chapter 2.2.2 Weights and Bias
</commit_message>
<xml_diff>
--- a/ΠΤΥΧΙΑΚΗ.docx
+++ b/ΠΤΥΧΙΑΚΗ.docx
@@ -13113,7 +13113,239 @@
               <w:szCs w:val="24"/>
               <w:lang w:val="el-GR"/>
             </w:rPr>
-            <w:instrText xml:space="preserve"> </w:instrText>
+            <w:instrText xml:space="preserve">CITATION HiddenLayer \l 1033 </w:instrText>
+          </w:r>
+          <w:r>
+            <w:rPr>
+              <w:rFonts w:ascii="Times New Roman" w:hAnsi="Times New Roman" w:cs="Times New Roman"/>
+              <w:sz w:val="24"/>
+              <w:szCs w:val="24"/>
+              <w:lang w:val="el-GR"/>
+            </w:rPr>
+            <w:fldChar w:fldCharType="separate"/>
+          </w:r>
+          <w:r>
+            <w:rPr>
+              <w:rFonts w:ascii="Times New Roman" w:hAnsi="Times New Roman" w:cs="Times New Roman"/>
+              <w:noProof/>
+              <w:sz w:val="24"/>
+              <w:szCs w:val="24"/>
+              <w:lang w:val="el-GR"/>
+            </w:rPr>
+            <w:t>(DeepAI a, n.d)</w:t>
+          </w:r>
+          <w:r>
+            <w:rPr>
+              <w:rFonts w:ascii="Times New Roman" w:hAnsi="Times New Roman" w:cs="Times New Roman"/>
+              <w:sz w:val="24"/>
+              <w:szCs w:val="24"/>
+              <w:lang w:val="el-GR"/>
+            </w:rPr>
+            <w:fldChar w:fldCharType="end"/>
+          </w:r>
+        </w:sdtContent>
+      </w:sdt>
+    </w:p>
+    <w:p>
+      <w:pPr>
+        <w:rPr>
+          <w:rFonts w:ascii="Times New Roman" w:hAnsi="Times New Roman" w:cs="Times New Roman"/>
+          <w:sz w:val="24"/>
+          <w:szCs w:val="24"/>
+          <w:lang w:val="el-GR"/>
+        </w:rPr>
+      </w:pPr>
+    </w:p>
+    <w:p>
+      <w:pPr>
+        <w:rPr>
+          <w:rFonts w:ascii="Times New Roman" w:hAnsi="Times New Roman" w:cs="Times New Roman"/>
+          <w:sz w:val="24"/>
+          <w:szCs w:val="24"/>
+          <w:lang w:val="el-GR"/>
+        </w:rPr>
+      </w:pPr>
+    </w:p>
+    <w:p>
+      <w:pPr>
+        <w:pStyle w:val="Heading3"/>
+      </w:pPr>
+      <w:bookmarkStart w:id="20" w:name="_Toc72676707"/>
+      <w:r>
+        <w:lastRenderedPageBreak/>
+        <w:t xml:space="preserve">2.2.2 </w:t>
+      </w:r>
+      <w:r>
+        <w:t>Βάρη</w:t>
+      </w:r>
+      <w:r>
+        <w:t xml:space="preserve"> </w:t>
+      </w:r>
+      <w:r>
+        <w:t xml:space="preserve">και </w:t>
+      </w:r>
+      <w:r>
+        <w:rPr>
+          <w:lang w:val="en-US"/>
+        </w:rPr>
+        <w:t>Bias</w:t>
+      </w:r>
+    </w:p>
+    <w:p>
+      <w:pPr>
+        <w:rPr>
+          <w:rFonts w:ascii="Times New Roman" w:hAnsi="Times New Roman" w:cs="Times New Roman"/>
+          <w:sz w:val="24"/>
+          <w:szCs w:val="24"/>
+          <w:lang w:val="el-GR"/>
+        </w:rPr>
+      </w:pPr>
+      <w:r>
+        <w:rPr>
+          <w:rFonts w:ascii="Times New Roman" w:hAnsi="Times New Roman" w:cs="Times New Roman"/>
+          <w:sz w:val="24"/>
+          <w:szCs w:val="24"/>
+          <w:lang w:val="el-GR"/>
+        </w:rPr>
+        <w:t>Στα νευρωνικά δίκτυα τα βάρη (</w:t>
+      </w:r>
+      <w:r>
+        <w:rPr>
+          <w:rFonts w:ascii="Times New Roman" w:hAnsi="Times New Roman" w:cs="Times New Roman"/>
+          <w:sz w:val="24"/>
+          <w:szCs w:val="24"/>
+          <w:lang w:val="en-US"/>
+        </w:rPr>
+        <w:t>weights</w:t>
+      </w:r>
+      <w:r>
+        <w:rPr>
+          <w:rFonts w:ascii="Times New Roman" w:hAnsi="Times New Roman" w:cs="Times New Roman"/>
+          <w:sz w:val="24"/>
+          <w:szCs w:val="24"/>
+          <w:lang w:val="el-GR"/>
+        </w:rPr>
+        <w:t xml:space="preserve">) </w:t>
+      </w:r>
+      <w:r>
+        <w:rPr>
+          <w:rFonts w:ascii="Times New Roman" w:hAnsi="Times New Roman" w:cs="Times New Roman"/>
+          <w:sz w:val="24"/>
+          <w:szCs w:val="24"/>
+          <w:lang w:val="el-GR"/>
+        </w:rPr>
+        <w:t xml:space="preserve">λειτουργούν σαν παράμετροι </w:t>
+      </w:r>
+      <w:r>
+        <w:rPr>
+          <w:rFonts w:ascii="Times New Roman" w:hAnsi="Times New Roman" w:cs="Times New Roman"/>
+          <w:sz w:val="24"/>
+          <w:szCs w:val="24"/>
+          <w:lang w:val="el-GR"/>
+        </w:rPr>
+        <w:t>που τροποποιούν τα δεδομένα εισόδου μέσα στις κρυφές στρώσεις του δικτύου.</w:t>
+      </w:r>
+      <w:r>
+        <w:rPr>
+          <w:rFonts w:ascii="Times New Roman" w:hAnsi="Times New Roman" w:cs="Times New Roman"/>
+          <w:sz w:val="24"/>
+          <w:szCs w:val="24"/>
+          <w:lang w:val="el-GR"/>
+        </w:rPr>
+        <w:t xml:space="preserve"> </w:t>
+      </w:r>
+      <w:r>
+        <w:rPr>
+          <w:rFonts w:ascii="Times New Roman" w:hAnsi="Times New Roman" w:cs="Times New Roman"/>
+          <w:sz w:val="24"/>
+          <w:szCs w:val="24"/>
+          <w:lang w:val="el-GR"/>
+        </w:rPr>
+        <w:t xml:space="preserve">Κάθε κόμβος περιλαμβάνει την είσοδο, το βάρος του κόμβου, και μια τιμή </w:t>
+      </w:r>
+      <w:r>
+        <w:rPr>
+          <w:rFonts w:ascii="Times New Roman" w:hAnsi="Times New Roman" w:cs="Times New Roman"/>
+          <w:sz w:val="24"/>
+          <w:szCs w:val="24"/>
+          <w:lang w:val="en-US"/>
+        </w:rPr>
+        <w:t>bias</w:t>
+      </w:r>
+      <w:r>
+        <w:rPr>
+          <w:rFonts w:ascii="Times New Roman" w:hAnsi="Times New Roman" w:cs="Times New Roman"/>
+          <w:sz w:val="24"/>
+          <w:szCs w:val="24"/>
+          <w:lang w:val="el-GR"/>
+        </w:rPr>
+        <w:t xml:space="preserve">. </w:t>
+      </w:r>
+      <w:r>
+        <w:rPr>
+          <w:rFonts w:ascii="Times New Roman" w:hAnsi="Times New Roman" w:cs="Times New Roman"/>
+          <w:sz w:val="24"/>
+          <w:szCs w:val="24"/>
+          <w:lang w:val="el-GR"/>
+        </w:rPr>
+        <w:t>Η είσοδος που εισέρχεται στον νευρώνα πολλαπλασιάζεται με</w:t>
+      </w:r>
+      <w:r>
+        <w:rPr>
+          <w:rFonts w:ascii="Times New Roman" w:hAnsi="Times New Roman" w:cs="Times New Roman"/>
+          <w:sz w:val="24"/>
+          <w:szCs w:val="24"/>
+          <w:lang w:val="el-GR"/>
+        </w:rPr>
+        <w:t xml:space="preserve"> την τρέχουσα τιμή του βάρους που έχει ο κόμβος. Στη συνέχεια προστίθεται μια τιμή </w:t>
+      </w:r>
+      <w:r>
+        <w:rPr>
+          <w:rFonts w:ascii="Times New Roman" w:hAnsi="Times New Roman" w:cs="Times New Roman"/>
+          <w:sz w:val="24"/>
+          <w:szCs w:val="24"/>
+          <w:lang w:val="en-US"/>
+        </w:rPr>
+        <w:t>bias</w:t>
+      </w:r>
+      <w:r>
+        <w:rPr>
+          <w:rFonts w:ascii="Times New Roman" w:hAnsi="Times New Roman" w:cs="Times New Roman"/>
+          <w:sz w:val="24"/>
+          <w:szCs w:val="24"/>
+          <w:lang w:val="el-GR"/>
+        </w:rPr>
+        <w:t>, και το τελικό σύνολο αποτελεί την έξοδο του κόμβου. Αυτή η έξοδος μπορεί είτε να παρατηρηθεί από το μοντέλο, ή να προχωρήσει στον επόμενο κόμβο του δικτύου.</w:t>
+      </w:r>
+      <w:r>
+        <w:rPr>
+          <w:rFonts w:ascii="Times New Roman" w:hAnsi="Times New Roman" w:cs="Times New Roman"/>
+          <w:sz w:val="24"/>
+          <w:szCs w:val="24"/>
+          <w:lang w:val="el-GR"/>
+        </w:rPr>
+        <w:t xml:space="preserve"> </w:t>
+      </w:r>
+      <w:sdt>
+        <w:sdtPr>
+          <w:rPr>
+            <w:rFonts w:ascii="Times New Roman" w:hAnsi="Times New Roman" w:cs="Times New Roman"/>
+            <w:sz w:val="24"/>
+            <w:szCs w:val="24"/>
+            <w:lang w:val="el-GR"/>
+          </w:rPr>
+          <w:id w:val="304056859"/>
+          <w:citation/>
+        </w:sdtPr>
+        <w:sdtContent>
+          <w:r>
+            <w:rPr>
+              <w:rFonts w:ascii="Times New Roman" w:hAnsi="Times New Roman" w:cs="Times New Roman"/>
+              <w:sz w:val="24"/>
+              <w:szCs w:val="24"/>
+              <w:lang w:val="el-GR"/>
+            </w:rPr>
+            <w:fldChar w:fldCharType="begin"/>
           </w:r>
           <w:r>
             <w:rPr>
@@ -13122,52 +13354,7 @@
               <w:szCs w:val="24"/>
               <w:lang w:val="en-US"/>
             </w:rPr>
-            <w:instrText>CITATION</w:instrText>
-          </w:r>
-          <w:r>
-            <w:rPr>
-              <w:rFonts w:ascii="Times New Roman" w:hAnsi="Times New Roman" w:cs="Times New Roman"/>
-              <w:sz w:val="24"/>
-              <w:szCs w:val="24"/>
-              <w:lang w:val="el-GR"/>
-            </w:rPr>
-            <w:instrText xml:space="preserve"> </w:instrText>
-          </w:r>
-          <w:r>
-            <w:rPr>
-              <w:rFonts w:ascii="Times New Roman" w:hAnsi="Times New Roman" w:cs="Times New Roman"/>
-              <w:sz w:val="24"/>
-              <w:szCs w:val="24"/>
-              <w:lang w:val="en-US"/>
-            </w:rPr>
-            <w:instrText>HiddenLayer</w:instrText>
-          </w:r>
-          <w:r>
-            <w:rPr>
-              <w:rFonts w:ascii="Times New Roman" w:hAnsi="Times New Roman" w:cs="Times New Roman"/>
-              <w:sz w:val="24"/>
-              <w:szCs w:val="24"/>
-              <w:lang w:val="el-GR"/>
-            </w:rPr>
-            <w:instrText xml:space="preserve"> \</w:instrText>
-          </w:r>
-          <w:r>
-            <w:rPr>
-              <w:rFonts w:ascii="Times New Roman" w:hAnsi="Times New Roman" w:cs="Times New Roman"/>
-              <w:sz w:val="24"/>
-              <w:szCs w:val="24"/>
-              <w:lang w:val="en-US"/>
-            </w:rPr>
-            <w:instrText>l</w:instrText>
-          </w:r>
-          <w:r>
-            <w:rPr>
-              <w:rFonts w:ascii="Times New Roman" w:hAnsi="Times New Roman" w:cs="Times New Roman"/>
-              <w:sz w:val="24"/>
-              <w:szCs w:val="24"/>
-              <w:lang w:val="el-GR"/>
-            </w:rPr>
-            <w:instrText xml:space="preserve"> 1033 </w:instrText>
+            <w:instrText xml:space="preserve">CITATION Weights \l 1033 </w:instrText>
           </w:r>
           <w:r>
             <w:rPr>
@@ -13197,6 +13384,26 @@
               <w:lang w:val="en-US"/>
             </w:rPr>
             <w:t>DeepAI</w:t>
+          </w:r>
+          <w:r>
+            <w:rPr>
+              <w:rFonts w:ascii="Times New Roman" w:hAnsi="Times New Roman" w:cs="Times New Roman"/>
+              <w:noProof/>
+              <w:sz w:val="24"/>
+              <w:szCs w:val="24"/>
+              <w:lang w:val="el-GR"/>
+            </w:rPr>
+            <w:t xml:space="preserve"> </w:t>
+          </w:r>
+          <w:r>
+            <w:rPr>
+              <w:rFonts w:ascii="Times New Roman" w:hAnsi="Times New Roman" w:cs="Times New Roman"/>
+              <w:noProof/>
+              <w:sz w:val="24"/>
+              <w:szCs w:val="24"/>
+              <w:lang w:val="en-US"/>
+            </w:rPr>
+            <w:t>b</w:t>
           </w:r>
           <w:r>
             <w:rPr>
@@ -13269,236 +13476,343 @@
           <w:lang w:val="el-GR"/>
         </w:rPr>
       </w:pPr>
-    </w:p>
-    <w:p>
-      <w:pPr>
-        <w:rPr>
-          <w:rFonts w:ascii="Times New Roman" w:hAnsi="Times New Roman" w:cs="Times New Roman"/>
-          <w:sz w:val="24"/>
-          <w:szCs w:val="24"/>
-          <w:lang w:val="el-GR"/>
+      <w:r>
+        <w:rPr>
+          <w:rFonts w:ascii="Times New Roman" w:hAnsi="Times New Roman" w:cs="Times New Roman"/>
+          <w:sz w:val="24"/>
+          <w:szCs w:val="24"/>
+          <w:lang w:val="el-GR"/>
+        </w:rPr>
+        <w:t xml:space="preserve"> </w:t>
+      </w:r>
+      <w:r>
+        <w:rPr>
+          <w:rFonts w:ascii="Times New Roman" w:hAnsi="Times New Roman" w:cs="Times New Roman"/>
+          <w:sz w:val="24"/>
+          <w:szCs w:val="24"/>
+          <w:lang w:val="el-GR"/>
+        </w:rPr>
+        <w:t xml:space="preserve">Το </w:t>
+      </w:r>
+      <w:r>
+        <w:rPr>
+          <w:rFonts w:ascii="Times New Roman" w:hAnsi="Times New Roman" w:cs="Times New Roman"/>
+          <w:sz w:val="24"/>
+          <w:szCs w:val="24"/>
+          <w:lang w:val="en-US"/>
+        </w:rPr>
+        <w:t>bias</w:t>
+      </w:r>
+      <w:r>
+        <w:rPr>
+          <w:rFonts w:ascii="Times New Roman" w:hAnsi="Times New Roman" w:cs="Times New Roman"/>
+          <w:sz w:val="24"/>
+          <w:szCs w:val="24"/>
+          <w:lang w:val="el-GR"/>
+        </w:rPr>
+        <w:t xml:space="preserve"> </w:t>
+      </w:r>
+      <w:r>
+        <w:rPr>
+          <w:rFonts w:ascii="Times New Roman" w:hAnsi="Times New Roman" w:cs="Times New Roman"/>
+          <w:sz w:val="24"/>
+          <w:szCs w:val="24"/>
+          <w:lang w:val="el-GR"/>
+        </w:rPr>
+        <w:t>λειτουργεί ως μια έξτρα ώθηση επάνω σε κάθε κόμβο</w:t>
+      </w:r>
+      <w:r>
+        <w:rPr>
+          <w:rFonts w:ascii="Times New Roman" w:hAnsi="Times New Roman" w:cs="Times New Roman"/>
+          <w:sz w:val="24"/>
+          <w:szCs w:val="24"/>
+          <w:lang w:val="el-GR"/>
+        </w:rPr>
+        <w:t>.</w:t>
+      </w:r>
+      <w:r>
+        <w:rPr>
+          <w:rFonts w:ascii="Times New Roman" w:hAnsi="Times New Roman" w:cs="Times New Roman"/>
+          <w:sz w:val="24"/>
+          <w:szCs w:val="24"/>
+          <w:lang w:val="el-GR"/>
+        </w:rPr>
+        <w:t xml:space="preserve"> Μπορεί να έχει μια συγκεκριμένη, σταθερή τιμή σε ολόκληρο το δίκτυο, ή μπορεί να μεταβάλλεται κατά την διάρκεια της εκπαίδευσης, αναλόγως το μοντέλο. Το </w:t>
+      </w:r>
+      <w:r>
+        <w:rPr>
+          <w:rFonts w:ascii="Times New Roman" w:hAnsi="Times New Roman" w:cs="Times New Roman"/>
+          <w:sz w:val="24"/>
+          <w:szCs w:val="24"/>
+          <w:lang w:val="en-US"/>
+        </w:rPr>
+        <w:t>bias</w:t>
+      </w:r>
+      <w:r>
+        <w:rPr>
+          <w:rFonts w:ascii="Times New Roman" w:hAnsi="Times New Roman" w:cs="Times New Roman"/>
+          <w:sz w:val="24"/>
+          <w:szCs w:val="24"/>
+          <w:lang w:val="el-GR"/>
+        </w:rPr>
+        <w:t xml:space="preserve"> </w:t>
+      </w:r>
+      <w:r>
+        <w:rPr>
+          <w:rFonts w:ascii="Times New Roman" w:hAnsi="Times New Roman" w:cs="Times New Roman"/>
+          <w:sz w:val="24"/>
+          <w:szCs w:val="24"/>
+          <w:lang w:val="el-GR"/>
+        </w:rPr>
+        <w:t>αντιπροσωπεύει πόσο μακρ</w:t>
+      </w:r>
+      <w:r>
+        <w:rPr>
+          <w:rFonts w:ascii="Times New Roman" w:hAnsi="Times New Roman" w:cs="Times New Roman"/>
+          <w:sz w:val="24"/>
+          <w:szCs w:val="24"/>
+          <w:lang w:val="el-GR"/>
+        </w:rPr>
+        <w:t xml:space="preserve">ιά είναι η πρόβλεψη του κόμβου για μια είσοδο από την πραγματική της τιμή. Ένα χαμηλό </w:t>
+      </w:r>
+      <w:r>
+        <w:rPr>
+          <w:rFonts w:ascii="Times New Roman" w:hAnsi="Times New Roman" w:cs="Times New Roman"/>
+          <w:sz w:val="24"/>
+          <w:szCs w:val="24"/>
+          <w:lang w:val="en-US"/>
+        </w:rPr>
+        <w:t>bias</w:t>
+      </w:r>
+      <w:r>
+        <w:rPr>
+          <w:rFonts w:ascii="Times New Roman" w:hAnsi="Times New Roman" w:cs="Times New Roman"/>
+          <w:sz w:val="24"/>
+          <w:szCs w:val="24"/>
+          <w:lang w:val="el-GR"/>
+        </w:rPr>
+        <w:t xml:space="preserve"> </w:t>
+      </w:r>
+      <w:r>
+        <w:rPr>
+          <w:rFonts w:ascii="Times New Roman" w:hAnsi="Times New Roman" w:cs="Times New Roman"/>
+          <w:sz w:val="24"/>
+          <w:szCs w:val="24"/>
+          <w:lang w:val="el-GR"/>
+        </w:rPr>
+        <w:t>δηλώνει πως το δίκτυο βρίσκεται πολύ κοντά στην αναμενόμενη έξοδο, ενώ μια υψηλή τιμή δηλώνει πως πιθανώς το δίκτυο δεν πραγματοποιεί τις αναμενόμενες προβλέψεις</w:t>
+      </w:r>
+      <w:r>
+        <w:rPr>
+          <w:rFonts w:ascii="Times New Roman" w:hAnsi="Times New Roman" w:cs="Times New Roman"/>
+          <w:sz w:val="24"/>
+          <w:szCs w:val="24"/>
+          <w:lang w:val="el-GR"/>
+        </w:rPr>
+        <w:t>.</w:t>
+      </w:r>
+    </w:p>
+    <w:p>
+      <w:pPr>
+        <w:rPr>
+          <w:rFonts w:ascii="Times New Roman" w:hAnsi="Times New Roman" w:cs="Times New Roman"/>
+          <w:sz w:val="24"/>
+          <w:szCs w:val="24"/>
+          <w:lang w:val="el-GR"/>
+        </w:rPr>
+      </w:pPr>
+      <w:r>
+        <w:rPr>
+          <w:rFonts w:ascii="Times New Roman" w:hAnsi="Times New Roman" w:cs="Times New Roman"/>
+          <w:sz w:val="24"/>
+          <w:szCs w:val="24"/>
+          <w:lang w:val="el-GR"/>
+        </w:rPr>
+        <w:t>Τα βάρη μπορούν να χαρακτηριστούν ως την δύναμη που έχει ένας κόμβος, μιας και είναι σε θέση να αλλάξουν ριζικά το αποτέλεσμα της εισόδου, και στη συνέχεια να το προωθήσουν προς την έξοδο. Όταν το βάρος είναι χαμηλό, τότε η τιμή της εξόδου θα παραμείνει παρόμοια, ενώ ταυτόχρονα ένα υψηλό βάρος μπορεί ακόμη και να καθορίσει την τελική έξοδο του δικτύου.</w:t>
+      </w:r>
+    </w:p>
+    <w:p>
+      <w:pPr>
+        <w:rPr>
+          <w:rFonts w:ascii="Times New Roman" w:hAnsi="Times New Roman" w:cs="Times New Roman"/>
+          <w:sz w:val="24"/>
+          <w:szCs w:val="24"/>
+          <w:lang w:val="en-US"/>
         </w:rPr>
       </w:pPr>
     </w:p>
     <w:p>
       <w:pPr>
         <w:pStyle w:val="Heading3"/>
-        <w:rPr>
+      </w:pPr>
+      <w:r>
+        <w:t>2.2.</w:t>
+      </w:r>
+      <w:r>
+        <w:t>3</w:t>
+      </w:r>
+      <w:r>
+        <w:t xml:space="preserve"> </w:t>
+      </w:r>
+      <w:r>
+        <w:t>Συνάρτηση Ενεργοποίησης</w:t>
+      </w:r>
+      <w:bookmarkEnd w:id="20"/>
+    </w:p>
+    <w:p>
+      <w:pPr>
+        <w:rPr>
+          <w:rFonts w:ascii="Times New Roman" w:hAnsi="Times New Roman" w:cs="Times New Roman"/>
+          <w:sz w:val="24"/>
+          <w:szCs w:val="24"/>
+          <w:lang w:val="el-GR"/>
+        </w:rPr>
+      </w:pPr>
+      <w:r>
+        <w:rPr>
+          <w:rFonts w:ascii="Times New Roman" w:hAnsi="Times New Roman" w:cs="Times New Roman"/>
+          <w:sz w:val="24"/>
+          <w:szCs w:val="24"/>
+          <w:lang w:val="el-GR"/>
+        </w:rPr>
+        <w:t>Η συνάρτηση ενεργοποίησης</w:t>
+      </w:r>
+      <w:r>
+        <w:rPr>
+          <w:rFonts w:ascii="Times New Roman" w:hAnsi="Times New Roman" w:cs="Times New Roman"/>
+          <w:sz w:val="24"/>
+          <w:szCs w:val="24"/>
+          <w:lang w:val="el-GR"/>
+        </w:rPr>
+        <w:t xml:space="preserve"> (</w:t>
+      </w:r>
+      <w:r>
+        <w:rPr>
+          <w:rFonts w:ascii="Times New Roman" w:hAnsi="Times New Roman" w:cs="Times New Roman"/>
+          <w:sz w:val="24"/>
+          <w:szCs w:val="24"/>
           <w:lang w:val="en-US"/>
         </w:rPr>
-      </w:pPr>
-      <w:bookmarkStart w:id="20" w:name="_Toc72676707"/>
-      <w:r>
+        <w:t>Activation</w:t>
+      </w:r>
+      <w:r>
+        <w:rPr>
+          <w:rFonts w:ascii="Times New Roman" w:hAnsi="Times New Roman" w:cs="Times New Roman"/>
+          <w:sz w:val="24"/>
+          <w:szCs w:val="24"/>
+          <w:lang w:val="el-GR"/>
+        </w:rPr>
+        <w:t xml:space="preserve"> </w:t>
+      </w:r>
+      <w:r>
+        <w:rPr>
+          <w:rFonts w:ascii="Times New Roman" w:hAnsi="Times New Roman" w:cs="Times New Roman"/>
+          <w:sz w:val="24"/>
+          <w:szCs w:val="24"/>
+          <w:lang w:val="en-US"/>
+        </w:rPr>
+        <w:t>Function</w:t>
+      </w:r>
+      <w:r>
+        <w:rPr>
+          <w:rFonts w:ascii="Times New Roman" w:hAnsi="Times New Roman" w:cs="Times New Roman"/>
+          <w:sz w:val="24"/>
+          <w:szCs w:val="24"/>
+          <w:lang w:val="el-GR"/>
+        </w:rPr>
+        <w:t>)</w:t>
+      </w:r>
+      <w:r>
+        <w:rPr>
+          <w:rFonts w:ascii="Times New Roman" w:hAnsi="Times New Roman" w:cs="Times New Roman"/>
+          <w:sz w:val="24"/>
+          <w:szCs w:val="24"/>
+          <w:lang w:val="el-GR"/>
+        </w:rPr>
+        <w:t xml:space="preserve"> είναι μια</w:t>
+      </w:r>
+      <w:r>
+        <w:rPr>
+          <w:rFonts w:ascii="Times New Roman" w:hAnsi="Times New Roman" w:cs="Times New Roman"/>
+          <w:sz w:val="24"/>
+          <w:szCs w:val="24"/>
+          <w:lang w:val="el-GR"/>
+        </w:rPr>
+        <w:t xml:space="preserve"> </w:t>
+      </w:r>
+      <w:r>
+        <w:rPr>
+          <w:rFonts w:ascii="Times New Roman" w:hAnsi="Times New Roman" w:cs="Times New Roman"/>
+          <w:sz w:val="24"/>
+          <w:szCs w:val="24"/>
+          <w:lang w:val="el-GR"/>
+        </w:rPr>
+        <w:t>μη-γραμμική</w:t>
+      </w:r>
+      <w:r>
+        <w:rPr>
+          <w:rFonts w:ascii="Times New Roman" w:hAnsi="Times New Roman" w:cs="Times New Roman"/>
+          <w:sz w:val="24"/>
+          <w:szCs w:val="24"/>
+          <w:lang w:val="el-GR"/>
+        </w:rPr>
+        <w:t xml:space="preserve"> μαθηματική συνάρτηση</w:t>
+      </w:r>
+      <w:r>
+        <w:rPr>
+          <w:rFonts w:ascii="Times New Roman" w:hAnsi="Times New Roman" w:cs="Times New Roman"/>
+          <w:sz w:val="24"/>
+          <w:szCs w:val="24"/>
+          <w:lang w:val="el-GR"/>
+        </w:rPr>
+        <w:t>, η οποία ενεργοποιείται επάνω στην είσοδο ενός νευρώνα</w:t>
+      </w:r>
+      <w:r>
+        <w:rPr>
+          <w:rFonts w:ascii="Times New Roman" w:hAnsi="Times New Roman" w:cs="Times New Roman"/>
+          <w:sz w:val="24"/>
+          <w:szCs w:val="24"/>
+          <w:lang w:val="el-GR"/>
+        </w:rPr>
+        <w:t xml:space="preserve"> όταν η τιμή αυτής της εισόδου είναι μεγαλύτερη ενός συγκεκριμένου ορίου, και στη συνέχεια προωθείται στην έξοδο του νευρώνα, και κατά συνέπεια, στην επόμενη στρώση νευρώνων.</w:t>
+      </w:r>
+    </w:p>
+    <w:p>
+      <w:pPr>
+        <w:rPr>
+          <w:rFonts w:ascii="Times New Roman" w:hAnsi="Times New Roman" w:cs="Times New Roman"/>
+          <w:sz w:val="24"/>
+          <w:szCs w:val="24"/>
+          <w:lang w:val="el-GR"/>
+        </w:rPr>
+      </w:pPr>
+      <w:r>
+        <w:rPr>
+          <w:rFonts w:ascii="Times New Roman" w:hAnsi="Times New Roman" w:cs="Times New Roman"/>
+          <w:sz w:val="24"/>
+          <w:szCs w:val="24"/>
+          <w:lang w:val="el-GR"/>
+        </w:rPr>
+        <w:t xml:space="preserve">Αυτές οι συναρτήσεις είναι ιδιαίτερα χρήσιμες στα νευρωνικά δίκτυα, μιας και η μη-γραμμικότητα τους, επιτρέπει στο δίκτυο να εκπαιδευτεί επάνω σε ισχυρότερες λειτουργίες. Αν αφαιρούσαμε τις συναρτήσεις ενεργοποίησης από ένα νευρωνικό δίκτυο, τότε το δίκτυο θα μετατρεπόταν σε ένα δίκτυο απλής, γραμμικής λειτουργίας. </w:t>
+      </w:r>
+      <w:r>
+        <w:rPr>
+          <w:rFonts w:ascii="Times New Roman" w:hAnsi="Times New Roman" w:cs="Times New Roman"/>
+          <w:sz w:val="24"/>
+          <w:szCs w:val="24"/>
+          <w:lang w:val="el-GR"/>
+        </w:rPr>
+        <w:t xml:space="preserve">Ως </w:t>
+      </w:r>
+      <w:r>
+        <w:rPr>
+          <w:rFonts w:ascii="Times New Roman" w:hAnsi="Times New Roman" w:cs="Times New Roman"/>
+          <w:sz w:val="24"/>
+          <w:szCs w:val="24"/>
+          <w:lang w:val="el-GR"/>
+        </w:rPr>
         <w:lastRenderedPageBreak/>
-        <w:t xml:space="preserve">2.2.2 </w:t>
-      </w:r>
-      <w:r>
-        <w:t>Βάρη</w:t>
-      </w:r>
-      <w:r>
-        <w:rPr>
-          <w:lang w:val="en-US"/>
-        </w:rPr>
-        <w:t xml:space="preserve"> </w:t>
-      </w:r>
-      <w:r>
-        <w:t xml:space="preserve">και </w:t>
-      </w:r>
-      <w:r>
-        <w:rPr>
-          <w:lang w:val="en-US"/>
-        </w:rPr>
-        <w:t>Bias</w:t>
-      </w:r>
-    </w:p>
-    <w:p>
-      <w:pPr>
-        <w:rPr>
-          <w:lang w:val="en-US"/>
-        </w:rPr>
-      </w:pPr>
-      <w:hyperlink r:id="rId15" w:history="1">
-        <w:r>
-          <w:rPr>
-            <w:rStyle w:val="Hyperlink"/>
-            <w:lang w:val="en-US"/>
-          </w:rPr>
-          <w:t>https://deepai.org/machine-learning-glossary-and-terms/weight-artificial-neural-network</w:t>
-        </w:r>
-      </w:hyperlink>
-    </w:p>
-    <w:p>
-      <w:pPr>
-        <w:rPr>
-          <w:lang w:val="en-US"/>
-        </w:rPr>
-      </w:pPr>
-    </w:p>
-    <w:p>
-      <w:pPr>
-        <w:pStyle w:val="Heading3"/>
-      </w:pPr>
-      <w:r>
-        <w:t>2.2.</w:t>
-      </w:r>
-      <w:r>
-        <w:rPr>
-          <w:lang w:val="en-US"/>
-        </w:rPr>
-        <w:t>3</w:t>
-      </w:r>
-      <w:r>
-        <w:t xml:space="preserve"> </w:t>
-      </w:r>
-      <w:r>
-        <w:t>Συνάρτηση Ενεργοποίησης</w:t>
-      </w:r>
-      <w:bookmarkEnd w:id="20"/>
-    </w:p>
-    <w:p>
-      <w:pPr>
-        <w:rPr>
-          <w:rFonts w:ascii="Times New Roman" w:hAnsi="Times New Roman" w:cs="Times New Roman"/>
-          <w:sz w:val="24"/>
-          <w:szCs w:val="24"/>
-          <w:lang w:val="el-GR"/>
-        </w:rPr>
-      </w:pPr>
-      <w:r>
-        <w:rPr>
-          <w:rFonts w:ascii="Times New Roman" w:hAnsi="Times New Roman" w:cs="Times New Roman"/>
-          <w:sz w:val="24"/>
-          <w:szCs w:val="24"/>
-          <w:lang w:val="el-GR"/>
-        </w:rPr>
-        <w:t>Η συνάρτηση ενεργοποίησης</w:t>
-      </w:r>
-      <w:r>
-        <w:rPr>
-          <w:rFonts w:ascii="Times New Roman" w:hAnsi="Times New Roman" w:cs="Times New Roman"/>
-          <w:sz w:val="24"/>
-          <w:szCs w:val="24"/>
-          <w:lang w:val="el-GR"/>
-        </w:rPr>
-        <w:t xml:space="preserve"> (</w:t>
-      </w:r>
-      <w:r>
-        <w:rPr>
-          <w:rFonts w:ascii="Times New Roman" w:hAnsi="Times New Roman" w:cs="Times New Roman"/>
-          <w:sz w:val="24"/>
-          <w:szCs w:val="24"/>
-          <w:lang w:val="en-US"/>
-        </w:rPr>
-        <w:t>Activation</w:t>
-      </w:r>
-      <w:r>
-        <w:rPr>
-          <w:rFonts w:ascii="Times New Roman" w:hAnsi="Times New Roman" w:cs="Times New Roman"/>
-          <w:sz w:val="24"/>
-          <w:szCs w:val="24"/>
-          <w:lang w:val="el-GR"/>
-        </w:rPr>
-        <w:t xml:space="preserve"> </w:t>
-      </w:r>
-      <w:r>
-        <w:rPr>
-          <w:rFonts w:ascii="Times New Roman" w:hAnsi="Times New Roman" w:cs="Times New Roman"/>
-          <w:sz w:val="24"/>
-          <w:szCs w:val="24"/>
-          <w:lang w:val="en-US"/>
-        </w:rPr>
-        <w:t>Function</w:t>
-      </w:r>
-      <w:r>
-        <w:rPr>
-          <w:rFonts w:ascii="Times New Roman" w:hAnsi="Times New Roman" w:cs="Times New Roman"/>
-          <w:sz w:val="24"/>
-          <w:szCs w:val="24"/>
-          <w:lang w:val="el-GR"/>
-        </w:rPr>
-        <w:t>)</w:t>
-      </w:r>
-      <w:r>
-        <w:rPr>
-          <w:rFonts w:ascii="Times New Roman" w:hAnsi="Times New Roman" w:cs="Times New Roman"/>
-          <w:sz w:val="24"/>
-          <w:szCs w:val="24"/>
-          <w:lang w:val="el-GR"/>
-        </w:rPr>
-        <w:t xml:space="preserve"> είναι μια</w:t>
-      </w:r>
-      <w:r>
-        <w:rPr>
-          <w:rFonts w:ascii="Times New Roman" w:hAnsi="Times New Roman" w:cs="Times New Roman"/>
-          <w:sz w:val="24"/>
-          <w:szCs w:val="24"/>
-          <w:lang w:val="el-GR"/>
-        </w:rPr>
-        <w:t xml:space="preserve"> </w:t>
-      </w:r>
-      <w:r>
-        <w:rPr>
-          <w:rFonts w:ascii="Times New Roman" w:hAnsi="Times New Roman" w:cs="Times New Roman"/>
-          <w:sz w:val="24"/>
-          <w:szCs w:val="24"/>
-          <w:lang w:val="el-GR"/>
-        </w:rPr>
-        <w:t>μη-γραμμική</w:t>
-      </w:r>
-      <w:r>
-        <w:rPr>
-          <w:rFonts w:ascii="Times New Roman" w:hAnsi="Times New Roman" w:cs="Times New Roman"/>
-          <w:sz w:val="24"/>
-          <w:szCs w:val="24"/>
-          <w:lang w:val="el-GR"/>
-        </w:rPr>
-        <w:t xml:space="preserve"> μαθηματική συνάρτηση</w:t>
-      </w:r>
-      <w:r>
-        <w:rPr>
-          <w:rFonts w:ascii="Times New Roman" w:hAnsi="Times New Roman" w:cs="Times New Roman"/>
-          <w:sz w:val="24"/>
-          <w:szCs w:val="24"/>
-          <w:lang w:val="el-GR"/>
-        </w:rPr>
-        <w:t>, η οποία ενεργοποιείται επάνω στην είσοδο ενός νευρώνα</w:t>
-      </w:r>
-      <w:r>
-        <w:rPr>
-          <w:rFonts w:ascii="Times New Roman" w:hAnsi="Times New Roman" w:cs="Times New Roman"/>
-          <w:sz w:val="24"/>
-          <w:szCs w:val="24"/>
-          <w:lang w:val="el-GR"/>
-        </w:rPr>
-        <w:t xml:space="preserve"> όταν η τιμή αυτής της εισόδου είναι μεγαλύτερη ενός συγκεκριμένου ορίου, και στη συνέχεια προωθείται στην έξοδο του νευρώνα, και κατά συνέπεια, στην επόμενη στρώση νευρώνων.</w:t>
-      </w:r>
-    </w:p>
-    <w:p>
-      <w:pPr>
-        <w:rPr>
-          <w:rFonts w:ascii="Times New Roman" w:hAnsi="Times New Roman" w:cs="Times New Roman"/>
-          <w:sz w:val="24"/>
-          <w:szCs w:val="24"/>
-          <w:lang w:val="el-GR"/>
-        </w:rPr>
-      </w:pPr>
-      <w:r>
-        <w:rPr>
-          <w:rFonts w:ascii="Times New Roman" w:hAnsi="Times New Roman" w:cs="Times New Roman"/>
-          <w:sz w:val="24"/>
-          <w:szCs w:val="24"/>
-          <w:lang w:val="el-GR"/>
-        </w:rPr>
-        <w:t xml:space="preserve">Αυτές οι συναρτήσεις είναι ιδιαίτερα χρήσιμες στα νευρωνικά δίκτυα, μιας και η μη-γραμμικότητα τους, επιτρέπει στο δίκτυο να εκπαιδευτεί επάνω σε ισχυρότερες λειτουργίες. Αν αφαιρούσαμε τις συναρτήσεις ενεργοποίησης από ένα νευρωνικό δίκτυο, τότε το δίκτυο θα μετατρεπόταν σε ένα δίκτυο απλής, γραμμικής λειτουργίας. </w:t>
-      </w:r>
-      <w:r>
-        <w:rPr>
-          <w:rFonts w:ascii="Times New Roman" w:hAnsi="Times New Roman" w:cs="Times New Roman"/>
-          <w:sz w:val="24"/>
-          <w:szCs w:val="24"/>
-          <w:lang w:val="el-GR"/>
-        </w:rPr>
-        <w:t>Ως αποτέλεσμα, το δίκτυο δεν θα ήταν πλέον ικανό να πραγματοποιήσει περίπλοκες λειτουργίες, όπως για παράδειγμα η αναγνώριση εικόνων.</w:t>
+        <w:t>αποτέλεσμα, το δίκτυο δεν θα ήταν πλέον ικανό να πραγματοποιήσει περίπλοκες λειτουργίες, όπως για παράδειγμα η αναγνώριση εικόνων.</w:t>
       </w:r>
       <w:r>
         <w:rPr>
@@ -13698,7 +14012,6 @@
           <w:szCs w:val="24"/>
           <w:lang w:val="el-GR"/>
         </w:rPr>
-        <w:lastRenderedPageBreak/>
         <w:drawing>
           <wp:inline distT="0" distB="0" distL="0" distR="0" wp14:anchorId="6E821EC7" wp14:editId="526187ED">
             <wp:extent cx="3095625" cy="2324100"/>
@@ -13717,7 +14030,7 @@
                     </pic:cNvPicPr>
                   </pic:nvPicPr>
                   <pic:blipFill>
-                    <a:blip r:embed="rId16">
+                    <a:blip r:embed="rId15">
                       <a:extLst>
                         <a:ext uri="{28A0092B-C50C-407E-A947-70E740481C1C}">
                           <a14:useLocalDpi xmlns:a14="http://schemas.microsoft.com/office/drawing/2010/main" val="0"/>
@@ -13986,6 +14299,13 @@
     <w:p>
       <w:pPr>
         <w:rPr>
+          <w:lang w:val="el-GR"/>
+        </w:rPr>
+      </w:pPr>
+    </w:p>
+    <w:p>
+      <w:pPr>
+        <w:rPr>
           <w:rFonts w:ascii="Times New Roman" w:hAnsi="Times New Roman" w:cs="Times New Roman"/>
           <w:sz w:val="24"/>
           <w:szCs w:val="24"/>
@@ -14089,7 +14409,17 @@
           <w:szCs w:val="24"/>
           <w:lang w:val="el-GR"/>
         </w:rPr>
-        <w:t>, μιας και υπάρχει η πιθανότητα να ενεργοποιηθούν περισσότεροι από έναν μόνο νευρώνα. Μια είσοδος θα κατηγοριοποιούνταν σε δύο ή ακόμα και περισσότερες κατηγορίες ταυτόχρονα, κάτι που θα έκανε την τελική απόφαση ιδιαίτερα δύσκολη.</w:t>
+        <w:t xml:space="preserve">, μιας και υπάρχει η πιθανότητα να ενεργοποιηθούν περισσότεροι από έναν </w:t>
+      </w:r>
+      <w:r>
+        <w:rPr>
+          <w:rFonts w:ascii="Times New Roman" w:hAnsi="Times New Roman" w:cs="Times New Roman"/>
+          <w:sz w:val="24"/>
+          <w:szCs w:val="24"/>
+          <w:lang w:val="el-GR"/>
+        </w:rPr>
+        <w:lastRenderedPageBreak/>
+        <w:t>μόνο νευρώνα. Μια είσοδος θα κατηγοριοποιούνταν σε δύο ή ακόμα και περισσότερες κατηγορίες ταυτόχρονα, κάτι που θα έκανε την τελική απόφαση ιδιαίτερα δύσκολη.</w:t>
       </w:r>
     </w:p>
     <w:p>
@@ -14190,7 +14520,6 @@
           <w:szCs w:val="24"/>
           <w:lang w:val="el-GR"/>
         </w:rPr>
-        <w:lastRenderedPageBreak/>
         <w:drawing>
           <wp:inline distT="0" distB="0" distL="0" distR="0" wp14:anchorId="1EE5D1A5" wp14:editId="5EC48087">
             <wp:extent cx="5581650" cy="3714750"/>
@@ -14209,7 +14538,7 @@
                     </pic:cNvPicPr>
                   </pic:nvPicPr>
                   <pic:blipFill>
-                    <a:blip r:embed="rId17">
+                    <a:blip r:embed="rId16">
                       <a:extLst>
                         <a:ext uri="{28A0092B-C50C-407E-A947-70E740481C1C}">
                           <a14:useLocalDpi xmlns:a14="http://schemas.microsoft.com/office/drawing/2010/main" val="0"/>
@@ -14553,6 +14882,7 @@
           <w:szCs w:val="24"/>
           <w:lang w:val="el-GR"/>
         </w:rPr>
+        <w:lastRenderedPageBreak/>
         <w:t xml:space="preserve">Ταυτόχρονα, η τιμή της συνάρτησης θα βρίσκεται πάντα μεταξύ των τιμών 0 και 1, ως αποτέλεσμα, </w:t>
       </w:r>
       <w:r>
@@ -14581,17 +14911,7 @@
           <w:szCs w:val="24"/>
           <w:lang w:val="el-GR"/>
         </w:rPr>
-        <w:t xml:space="preserve">Αν και η σιγμοειδής συνάρτηση είναι αρκετά εύχρηστη, όταν μια τιμή Υ βρίσκεται πολύ κοντά στο 0 ή το 1, τείνει να επηρεάζεται ελάχιστα από κάποια αλλαγή στο Χ, ως </w:t>
-      </w:r>
-      <w:r>
-        <w:rPr>
-          <w:rFonts w:ascii="Times New Roman" w:hAnsi="Times New Roman" w:cs="Times New Roman"/>
-          <w:sz w:val="24"/>
-          <w:szCs w:val="24"/>
-          <w:lang w:val="el-GR"/>
-        </w:rPr>
-        <w:lastRenderedPageBreak/>
-        <w:t xml:space="preserve">αποτέλεσμα </w:t>
+        <w:t xml:space="preserve">Αν και η σιγμοειδής συνάρτηση είναι αρκετά εύχρηστη, όταν μια τιμή Υ βρίσκεται πολύ κοντά στο 0 ή το 1, τείνει να επηρεάζεται ελάχιστα από κάποια αλλαγή στο Χ, ως αποτέλεσμα </w:t>
       </w:r>
       <w:r>
         <w:rPr>
@@ -14764,7 +15084,7 @@
                     </pic:cNvPicPr>
                   </pic:nvPicPr>
                   <pic:blipFill>
-                    <a:blip r:embed="rId18">
+                    <a:blip r:embed="rId17">
                       <a:extLst>
                         <a:ext uri="{28A0092B-C50C-407E-A947-70E740481C1C}">
                           <a14:useLocalDpi xmlns:a14="http://schemas.microsoft.com/office/drawing/2010/main" val="0"/>
@@ -15076,6 +15396,7 @@
           <w:szCs w:val="24"/>
           <w:lang w:val="el-GR"/>
         </w:rPr>
+        <w:lastRenderedPageBreak/>
         <w:t xml:space="preserve">Χρησιμοποιώντας την </w:t>
       </w:r>
       <w:r>
@@ -15157,17 +15478,7 @@
           <w:szCs w:val="24"/>
           <w:lang w:val="el-GR"/>
         </w:rPr>
-        <w:t xml:space="preserve">θεωρείται εξαιρετικά απίθανη η ανάκαμψη του, κάτι που σημαίνει πως ο νευρώνας θεωρείται «νεκρός». Τέτοιοι νευρώνες δεν βοηθούν στην κατηγοριοποίηση μιας εισόδου, και στην ουσία αχρηστεύονται. Με το πέρασμα του χρόνου, ένα μεγάλο ποσοστό του δικτύου θεωρείται πλέον ανενεργό. Συνήθως αυτό το </w:t>
-      </w:r>
-      <w:r>
-        <w:rPr>
-          <w:rFonts w:ascii="Times New Roman" w:hAnsi="Times New Roman" w:cs="Times New Roman"/>
-          <w:sz w:val="24"/>
-          <w:szCs w:val="24"/>
-          <w:lang w:val="el-GR"/>
-        </w:rPr>
-        <w:lastRenderedPageBreak/>
-        <w:t xml:space="preserve">φαινόμενο παρατηρείται όταν ο ρυθμός εκπαίδευσης </w:t>
+        <w:t xml:space="preserve">θεωρείται εξαιρετικά απίθανη η ανάκαμψη του, κάτι που σημαίνει πως ο νευρώνας θεωρείται «νεκρός». Τέτοιοι νευρώνες δεν βοηθούν στην κατηγοριοποίηση μιας εισόδου, και στην ουσία αχρηστεύονται. Με το πέρασμα του χρόνου, ένα μεγάλο ποσοστό του δικτύου θεωρείται πλέον ανενεργό. Συνήθως αυτό το φαινόμενο παρατηρείται όταν ο ρυθμός εκπαίδευσης </w:t>
       </w:r>
       <w:r>
         <w:rPr>
@@ -15342,7 +15653,7 @@
                     </pic:cNvPicPr>
                   </pic:nvPicPr>
                   <pic:blipFill>
-                    <a:blip r:embed="rId19">
+                    <a:blip r:embed="rId18">
                       <a:extLst>
                         <a:ext uri="{28A0092B-C50C-407E-A947-70E740481C1C}">
                           <a14:useLocalDpi xmlns:a14="http://schemas.microsoft.com/office/drawing/2010/main" val="0"/>
@@ -15984,7 +16295,17 @@
           <w:szCs w:val="24"/>
           <w:lang w:val="el-GR"/>
         </w:rPr>
-        <w:t>, εκ των οποίων μόνο ένα μικρό ποσοστό είναι σωστά δομημένο και κατηγοριοποιημένο.</w:t>
+        <w:t xml:space="preserve">, εκ των οποίων </w:t>
+      </w:r>
+      <w:r>
+        <w:rPr>
+          <w:rFonts w:ascii="Times New Roman" w:hAnsi="Times New Roman" w:cs="Times New Roman"/>
+          <w:sz w:val="24"/>
+          <w:szCs w:val="24"/>
+          <w:lang w:val="el-GR"/>
+        </w:rPr>
+        <w:lastRenderedPageBreak/>
+        <w:t>μόνο ένα μικρό ποσοστό είναι σωστά δομημένο και κατηγοριοποιημένο.</w:t>
       </w:r>
       <w:r>
         <w:rPr>
@@ -16148,7 +16469,6 @@
           <w:szCs w:val="24"/>
           <w:lang w:val="el-GR"/>
         </w:rPr>
-        <w:lastRenderedPageBreak/>
         <w:t>Στην εκπαίδευση με επίβλεψη, όλα τα δεδομένα που εισάγονται σε ένα νευρωνικό δίκτυο έχουν ελεγχθεί, οργανωθεί, και κατηγοριοποιηθεί</w:t>
       </w:r>
       <w:r>
@@ -16505,7 +16825,17 @@
           <w:szCs w:val="24"/>
           <w:lang w:val="el-GR"/>
         </w:rPr>
-        <w:t xml:space="preserve"> από σωστά κατηγοριοποιημένα δεδομένα για την σωστή τους εκπαίδευση. Το πρόβλημα όμως βρίσκεται στο γεγονός πως το πλήθος αυτών των συγκεκριμένων δεδομένων είναι αρκετά μικρό σε σύγκριση με τον συνολικό όγκος δεδομένων που δημιουργούνται συνεχώς. Ενδέχεται το μέλλον να επιφυλάσσει την αυξημένη χρήση τεχνικών εκπαίδευσης χωρίς επίβλεψη, με αποτέλεσμα να αυξηθεί δραματικά το ποσοστό χρήσης των συνολικών παραγόμενων δεδομένων.</w:t>
+        <w:t xml:space="preserve"> από σωστά κατηγοριοποιημένα δεδομένα για την σωστή </w:t>
+      </w:r>
+      <w:r>
+        <w:rPr>
+          <w:rFonts w:ascii="Times New Roman" w:hAnsi="Times New Roman" w:cs="Times New Roman"/>
+          <w:sz w:val="24"/>
+          <w:szCs w:val="24"/>
+          <w:lang w:val="el-GR"/>
+        </w:rPr>
+        <w:lastRenderedPageBreak/>
+        <w:t>τους εκπαίδευση. Το πρόβλημα όμως βρίσκεται στο γεγονός πως το πλήθος αυτών των συγκεκριμένων δεδομένων είναι αρκετά μικρό σε σύγκριση με τον συνολικό όγκος δεδομένων που δημιουργούνται συνεχώς. Ενδέχεται το μέλλον να επιφυλάσσει την αυξημένη χρήση τεχνικών εκπαίδευσης χωρίς επίβλεψη, με αποτέλεσμα να αυξηθεί δραματικά το ποσοστό χρήσης των συνολικών παραγόμενων δεδομένων.</w:t>
       </w:r>
     </w:p>
     <w:p>
@@ -16514,7 +16844,6 @@
       </w:pPr>
       <w:bookmarkStart w:id="26" w:name="_Toc72676709"/>
       <w:r>
-        <w:lastRenderedPageBreak/>
         <w:t>2.</w:t>
       </w:r>
       <w:r>
@@ -16534,7 +16863,7 @@
           <w:lang w:val="el-GR"/>
         </w:rPr>
       </w:pPr>
-      <w:hyperlink r:id="rId20" w:history="1">
+      <w:hyperlink r:id="rId19" w:history="1">
         <w:r>
           <w:rPr>
             <w:rStyle w:val="Hyperlink"/>
@@ -16550,7 +16879,7 @@
           <w:lang w:val="el-GR"/>
         </w:rPr>
       </w:pPr>
-      <w:hyperlink r:id="rId21" w:history="1">
+      <w:hyperlink r:id="rId20" w:history="1">
         <w:r>
           <w:rPr>
             <w:rStyle w:val="Hyperlink"/>
@@ -16595,6 +16924,28 @@
           <w:lang w:val="el-GR"/>
         </w:rPr>
       </w:pPr>
+      <w:hyperlink r:id="rId21" w:history="1">
+        <w:r>
+          <w:rPr>
+            <w:rStyle w:val="Hyperlink"/>
+            <w:rFonts w:ascii="Times New Roman" w:hAnsi="Times New Roman" w:cs="Times New Roman"/>
+            <w:sz w:val="24"/>
+            <w:szCs w:val="24"/>
+            <w:lang w:val="el-GR"/>
+          </w:rPr>
+          <w:t>https://cs.stanford.edu/people/eroberts/courses/soco/projects/neural-networks/Applications/index.html</w:t>
+        </w:r>
+      </w:hyperlink>
+    </w:p>
+    <w:p>
+      <w:pPr>
+        <w:rPr>
+          <w:rFonts w:ascii="Times New Roman" w:hAnsi="Times New Roman" w:cs="Times New Roman"/>
+          <w:sz w:val="24"/>
+          <w:szCs w:val="24"/>
+          <w:lang w:val="el-GR"/>
+        </w:rPr>
+      </w:pPr>
       <w:hyperlink r:id="rId22" w:history="1">
         <w:r>
           <w:rPr>
@@ -16604,7 +16955,7 @@
             <w:szCs w:val="24"/>
             <w:lang w:val="el-GR"/>
           </w:rPr>
-          <w:t>https://cs.stanford.edu/people/eroberts/courses/soco/projects/neural-networks/Applications/index.html</w:t>
+          <w:t>https://medium.com/@datamonsters/artificial-neural-networks-in-natural-language-processing-bcf62aa9151a</w:t>
         </w:r>
       </w:hyperlink>
     </w:p>
@@ -16626,7 +16977,7 @@
             <w:szCs w:val="24"/>
             <w:lang w:val="el-GR"/>
           </w:rPr>
-          <w:t>https://medium.com/@datamonsters/artificial-neural-networks-in-natural-language-processing-bcf62aa9151a</w:t>
+          <w:t>https://blog.statsbot.co/neural-networks-for-beginners-d99f2235efca</w:t>
         </w:r>
       </w:hyperlink>
     </w:p>
@@ -16639,6 +16990,73 @@
           <w:lang w:val="el-GR"/>
         </w:rPr>
       </w:pPr>
+    </w:p>
+    <w:p>
+      <w:pPr>
+        <w:pStyle w:val="Heading1"/>
+      </w:pPr>
+      <w:bookmarkStart w:id="28" w:name="_Toc72676711"/>
+      <w:r>
+        <w:t xml:space="preserve">3. </w:t>
+      </w:r>
+      <w:r>
+        <w:t>ΟΠΤΙΚΗ ΑΝΑΓΝΩΡΙΣΗ ΧΑΡΑΚΤΗΡΩΝ</w:t>
+      </w:r>
+      <w:bookmarkEnd w:id="28"/>
+    </w:p>
+    <w:p>
+      <w:pPr>
+        <w:rPr>
+          <w:lang w:val="el-GR"/>
+        </w:rPr>
+      </w:pPr>
+      <w:r>
+        <w:rPr>
+          <w:lang w:val="el-GR"/>
+        </w:rPr>
+        <w:t xml:space="preserve">ΜΠΛΑ </w:t>
+      </w:r>
+      <w:proofErr w:type="spellStart"/>
+      <w:r>
+        <w:rPr>
+          <w:lang w:val="el-GR"/>
+        </w:rPr>
+        <w:t>ΜΠΛΑ</w:t>
+      </w:r>
+      <w:proofErr w:type="spellEnd"/>
+    </w:p>
+    <w:p>
+      <w:pPr>
+        <w:rPr>
+          <w:lang w:val="el-GR"/>
+        </w:rPr>
+      </w:pPr>
+    </w:p>
+    <w:p>
+      <w:pPr>
+        <w:pStyle w:val="Heading2"/>
+      </w:pPr>
+      <w:bookmarkStart w:id="29" w:name="_Toc72676712"/>
+      <w:r>
+        <w:t>3.</w:t>
+      </w:r>
+      <w:r>
+        <w:t xml:space="preserve">1 </w:t>
+      </w:r>
+      <w:r>
+        <w:t>ΙΣΤΟΡΙΑ</w:t>
+      </w:r>
+      <w:bookmarkEnd w:id="29"/>
+    </w:p>
+    <w:p>
+      <w:pPr>
+        <w:rPr>
+          <w:rFonts w:ascii="Times New Roman" w:hAnsi="Times New Roman" w:cs="Times New Roman"/>
+          <w:sz w:val="24"/>
+          <w:szCs w:val="24"/>
+          <w:lang w:val="el-GR"/>
+        </w:rPr>
+      </w:pPr>
       <w:hyperlink r:id="rId24" w:history="1">
         <w:r>
           <w:rPr>
@@ -16648,36 +17066,13 @@
             <w:szCs w:val="24"/>
             <w:lang w:val="el-GR"/>
           </w:rPr>
-          <w:t>https://blog.statsbot.co/neural-networks-for-beginners-d99f2235efca</w:t>
+          <w:t>https://www.skynettoday.com/overviews/neural-net-history</w:t>
         </w:r>
       </w:hyperlink>
     </w:p>
     <w:p>
       <w:pPr>
         <w:rPr>
-          <w:rFonts w:ascii="Times New Roman" w:hAnsi="Times New Roman" w:cs="Times New Roman"/>
-          <w:sz w:val="24"/>
-          <w:szCs w:val="24"/>
-          <w:lang w:val="el-GR"/>
-        </w:rPr>
-      </w:pPr>
-    </w:p>
-    <w:p>
-      <w:pPr>
-        <w:pStyle w:val="Heading1"/>
-      </w:pPr>
-      <w:bookmarkStart w:id="28" w:name="_Toc72676711"/>
-      <w:r>
-        <w:t xml:space="preserve">3. </w:t>
-      </w:r>
-      <w:r>
-        <w:t>ΟΠΤΙΚΗ ΑΝΑΓΝΩΡΙΣΗ ΧΑΡΑΚΤΗΡΩΝ</w:t>
-      </w:r>
-      <w:bookmarkEnd w:id="28"/>
-    </w:p>
-    <w:p>
-      <w:pPr>
-        <w:rPr>
           <w:lang w:val="el-GR"/>
         </w:rPr>
       </w:pPr>
@@ -16707,119 +17102,60 @@
       <w:pPr>
         <w:pStyle w:val="Heading2"/>
       </w:pPr>
-      <w:bookmarkStart w:id="29" w:name="_Toc72676712"/>
-      <w:r>
-        <w:t>3.</w:t>
-      </w:r>
-      <w:r>
-        <w:t xml:space="preserve">1 </w:t>
-      </w:r>
-      <w:r>
-        <w:t>ΙΣΤΟΡΙΑ</w:t>
-      </w:r>
-      <w:bookmarkEnd w:id="29"/>
-    </w:p>
-    <w:p>
-      <w:pPr>
-        <w:rPr>
-          <w:rFonts w:ascii="Times New Roman" w:hAnsi="Times New Roman" w:cs="Times New Roman"/>
-          <w:sz w:val="24"/>
-          <w:szCs w:val="24"/>
-          <w:lang w:val="el-GR"/>
-        </w:rPr>
-      </w:pPr>
+      <w:bookmarkStart w:id="30" w:name="_Toc72676713"/>
+      <w:r>
+        <w:lastRenderedPageBreak/>
+        <w:t>3.2 ΕΦΑΡΜΟΓΕΣ ΟΠΤΙΚΗΣ ΑΝΑΓΝΩΡΙΣΗΣ ΧΑΡΑΚΤΗΡΩΝ</w:t>
+      </w:r>
+      <w:bookmarkEnd w:id="30"/>
+    </w:p>
+    <w:p>
+      <w:pPr>
+        <w:rPr>
+          <w:lang w:val="en-US"/>
+        </w:rPr>
+      </w:pPr>
+      <w:r>
+        <w:rPr>
+          <w:lang w:val="el-GR"/>
+        </w:rPr>
+        <w:t>ΜΠΛΑ</w:t>
+      </w:r>
+      <w:r>
+        <w:rPr>
+          <w:lang w:val="en-US"/>
+        </w:rPr>
+        <w:t xml:space="preserve"> </w:t>
+      </w:r>
+      <w:proofErr w:type="spellStart"/>
+      <w:r>
+        <w:rPr>
+          <w:lang w:val="el-GR"/>
+        </w:rPr>
+        <w:t>ΜΠΛΑ</w:t>
+      </w:r>
+      <w:proofErr w:type="spellEnd"/>
+    </w:p>
+    <w:p>
+      <w:pPr>
+        <w:rPr>
+          <w:lang w:val="en-US"/>
+        </w:rPr>
+      </w:pPr>
+    </w:p>
+    <w:p>
+      <w:pPr>
+        <w:rPr>
+          <w:lang w:val="en-US"/>
+        </w:rPr>
+      </w:pPr>
+      <w:r>
+        <w:rPr>
+          <w:lang w:val="en-US"/>
+        </w:rPr>
+        <w:t xml:space="preserve">UNRELATED: </w:t>
+      </w:r>
       <w:hyperlink r:id="rId25" w:history="1">
-        <w:r>
-          <w:rPr>
-            <w:rStyle w:val="Hyperlink"/>
-            <w:rFonts w:ascii="Times New Roman" w:hAnsi="Times New Roman" w:cs="Times New Roman"/>
-            <w:sz w:val="24"/>
-            <w:szCs w:val="24"/>
-            <w:lang w:val="el-GR"/>
-          </w:rPr>
-          <w:t>https://www.skynettoday.com/overviews/neural-net-history</w:t>
-        </w:r>
-      </w:hyperlink>
-    </w:p>
-    <w:p>
-      <w:pPr>
-        <w:rPr>
-          <w:lang w:val="el-GR"/>
-        </w:rPr>
-      </w:pPr>
-      <w:r>
-        <w:rPr>
-          <w:lang w:val="el-GR"/>
-        </w:rPr>
-        <w:t xml:space="preserve">ΜΠΛΑ </w:t>
-      </w:r>
-      <w:proofErr w:type="spellStart"/>
-      <w:r>
-        <w:rPr>
-          <w:lang w:val="el-GR"/>
-        </w:rPr>
-        <w:t>ΜΠΛΑ</w:t>
-      </w:r>
-      <w:proofErr w:type="spellEnd"/>
-    </w:p>
-    <w:p>
-      <w:pPr>
-        <w:rPr>
-          <w:lang w:val="el-GR"/>
-        </w:rPr>
-      </w:pPr>
-    </w:p>
-    <w:p>
-      <w:pPr>
-        <w:pStyle w:val="Heading2"/>
-      </w:pPr>
-      <w:bookmarkStart w:id="30" w:name="_Toc72676713"/>
-      <w:r>
-        <w:t>3.2 ΕΦΑΡΜΟΓΕΣ ΟΠΤΙΚΗΣ ΑΝΑΓΝΩΡΙΣΗΣ ΧΑΡΑΚΤΗΡΩΝ</w:t>
-      </w:r>
-      <w:bookmarkEnd w:id="30"/>
-    </w:p>
-    <w:p>
-      <w:pPr>
-        <w:rPr>
-          <w:lang w:val="el-GR"/>
-        </w:rPr>
-      </w:pPr>
-      <w:r>
-        <w:rPr>
-          <w:lang w:val="el-GR"/>
-        </w:rPr>
-        <w:t xml:space="preserve">ΜΠΛΑ </w:t>
-      </w:r>
-      <w:proofErr w:type="spellStart"/>
-      <w:r>
-        <w:rPr>
-          <w:lang w:val="el-GR"/>
-        </w:rPr>
-        <w:t>ΜΠΛΑ</w:t>
-      </w:r>
-      <w:proofErr w:type="spellEnd"/>
-    </w:p>
-    <w:p>
-      <w:pPr>
-        <w:rPr>
-          <w:lang w:val="el-GR"/>
-        </w:rPr>
-      </w:pPr>
-    </w:p>
-    <w:p>
-      <w:pPr>
-        <w:rPr>
-          <w:lang w:val="en-US"/>
-        </w:rPr>
-      </w:pPr>
-      <w:r>
-        <w:rPr>
-          <w:lang w:val="en-US"/>
-        </w:rPr>
-        <w:t xml:space="preserve">UNRELATED: </w:t>
-      </w:r>
-      <w:hyperlink r:id="rId26" w:history="1">
         <w:r>
           <w:rPr>
             <w:rStyle w:val="Hyperlink"/>
@@ -16839,28 +17175,18 @@
     <w:p>
       <w:pPr>
         <w:pStyle w:val="Heading1"/>
+      </w:pPr>
+      <w:bookmarkStart w:id="31" w:name="_Toc72676714"/>
+      <w:r>
+        <w:t>(</w:t>
+      </w:r>
+      <w:r>
         <w:rPr>
           <w:lang w:val="en-US"/>
         </w:rPr>
-      </w:pPr>
-      <w:bookmarkStart w:id="31" w:name="_Toc72676714"/>
-      <w:r>
-        <w:rPr>
-          <w:lang w:val="en-US"/>
-        </w:rPr>
-        <w:lastRenderedPageBreak/>
-        <w:t>(</w:t>
-      </w:r>
-      <w:r>
-        <w:rPr>
-          <w:lang w:val="en-US"/>
-        </w:rPr>
         <w:t>OPTIONAL</w:t>
       </w:r>
       <w:r>
-        <w:rPr>
-          <w:lang w:val="en-US"/>
-        </w:rPr>
         <w:t xml:space="preserve">) – </w:t>
       </w:r>
       <w:r>
@@ -16871,7 +17197,7 @@
     <w:p>
       <w:pPr>
         <w:rPr>
-          <w:lang w:val="en-US"/>
+          <w:lang w:val="el-GR"/>
         </w:rPr>
       </w:pPr>
     </w:p>
@@ -17746,6 +18072,7 @@
                   <w:szCs w:val="24"/>
                   <w:lang w:val="en-US"/>
                 </w:rPr>
+                <w:lastRenderedPageBreak/>
                 <w:t xml:space="preserve">Diffen, n.d. </w:t>
               </w:r>
               <w:r>
@@ -18100,7 +18427,6 @@
                   <w:szCs w:val="24"/>
                   <w:lang w:val="en-US"/>
                 </w:rPr>
-                <w:lastRenderedPageBreak/>
                 <w:t xml:space="preserve">IBM Cloud Education, 2020. </w:t>
               </w:r>
               <w:r>
@@ -18929,6 +19255,7 @@
                   <w:szCs w:val="24"/>
                   <w:lang w:val="en-US"/>
                 </w:rPr>
+                <w:lastRenderedPageBreak/>
                 <w:t xml:space="preserve">Tanz, O. &amp; Cambron, C., 2017. </w:t>
               </w:r>
               <w:r>
@@ -19205,7 +19532,6 @@
                   <w:szCs w:val="24"/>
                   <w:lang w:val="en-US"/>
                 </w:rPr>
-                <w:lastRenderedPageBreak/>
                 <w:t xml:space="preserve">Wood, T., n.d. </w:t>
               </w:r>
               <w:r>
@@ -19283,7 +19609,7 @@
       </w:sdtContent>
     </w:sdt>
     <w:sectPr>
-      <w:footerReference w:type="default" r:id="rId27"/>
+      <w:footerReference w:type="default" r:id="rId26"/>
       <w:pgSz w:w="11906" w:h="16838" w:code="9"/>
       <w:pgMar w:top="1418" w:right="1418" w:bottom="1418" w:left="1701" w:header="709" w:footer="709" w:gutter="0"/>
       <w:cols w:space="708"/>
@@ -22522,23 +22848,6 @@
     <b:RefOrder>1</b:RefOrder>
   </b:Source>
   <b:Source>
-    <b:Tag>HiddenLayer</b:Tag>
-    <b:SourceType>InternetSite</b:SourceType>
-    <b:Guid>{5116F015-9D43-4BAB-871C-5137808F106E}</b:Guid>
-    <b:Author>
-      <b:Author>
-        <b:Corporate>DeepAI</b:Corporate>
-      </b:Author>
-    </b:Author>
-    <b:Title>What is a Hidden Layer?</b:Title>
-    <b:Year>n.d</b:Year>
-    <b:YearAccessed>2021</b:YearAccessed>
-    <b:MonthAccessed>Μαίου</b:MonthAccessed>
-    <b:DayAccessed>19</b:DayAccessed>
-    <b:URL>https://deepai.org/machine-learning-glossary-and-terms/hidden-layer-machine-learning</b:URL>
-    <b:RefOrder>13</b:RefOrder>
-  </b:Source>
-  <b:Source>
     <b:Tag>Image1</b:Tag>
     <b:SourceType>InternetSite</b:SourceType>
     <b:Guid>{CBA5488A-0774-434B-9265-544884EC4D5B}</b:Guid>
@@ -22576,7 +22885,7 @@
     <b:MonthAccessed>Μαίου</b:MonthAccessed>
     <b:DayAccessed>20</b:DayAccessed>
     <b:URL>https://medium.com/the-theory-of-everything/understanding-activation-functions-in-neural-networks-9491262884e0</b:URL>
-    <b:RefOrder>15</b:RefOrder>
+    <b:RefOrder>16</b:RefOrder>
   </b:Source>
   <b:Source>
     <b:Tag>DataCollection</b:Tag>
@@ -22664,7 +22973,7 @@
     <b:MonthAccessed>Μαίου</b:MonthAccessed>
     <b:DayAccessed>20</b:DayAccessed>
     <b:URL>https://medium.com/@danqing/a-practical-guide-to-relu-b83ca804f1f7</b:URL>
-    <b:RefOrder>16</b:RefOrder>
+    <b:RefOrder>17</b:RefOrder>
   </b:Source>
   <b:Source>
     <b:Tag>RelyingOnData</b:Tag>
@@ -22690,7 +22999,7 @@
         </b:NameList>
       </b:Author>
     </b:Author>
-    <b:RefOrder>17</b:RefOrder>
+    <b:RefOrder>18</b:RefOrder>
   </b:Source>
   <b:Source>
     <b:Tag>TypesOfData</b:Tag>
@@ -22734,7 +23043,7 @@
     <b:MonthAccessed>Μαίου</b:MonthAccessed>
     <b:DayAccessed>20</b:DayAccessed>
     <b:URL>https://deepai.org/machine-learning-glossary-and-terms/activation-function</b:URL>
-    <b:RefOrder>14</b:RefOrder>
+    <b:RefOrder>15</b:RefOrder>
   </b:Source>
   <b:Source>
     <b:Tag>WhatIsANeuralNetwork</b:Tag>
@@ -22758,11 +23067,45 @@
     <b:URL>https://www.investopedia.com/terms/n/neuralnetwork.asp</b:URL>
     <b:RefOrder>10</b:RefOrder>
   </b:Source>
+  <b:Source>
+    <b:Tag>Weights</b:Tag>
+    <b:SourceType>InternetSite</b:SourceType>
+    <b:Guid>{EFBA7B14-5002-4DFE-B307-A9C85A5153E0}</b:Guid>
+    <b:Title>DeepAI | What is Weight (Artificial Neural Network)?</b:Title>
+    <b:Year>n.d</b:Year>
+    <b:Author>
+      <b:Author>
+        <b:Corporate>DeepAI b</b:Corporate>
+      </b:Author>
+    </b:Author>
+    <b:YearAccessed>2021</b:YearAccessed>
+    <b:MonthAccessed>Μαίου</b:MonthAccessed>
+    <b:DayAccessed>24</b:DayAccessed>
+    <b:URL>https://deepai.org/machine-learning-glossary-and-terms/weight-artificial-neural-network</b:URL>
+    <b:RefOrder>14</b:RefOrder>
+  </b:Source>
+  <b:Source>
+    <b:Tag>HiddenLayer</b:Tag>
+    <b:SourceType>InternetSite</b:SourceType>
+    <b:Guid>{898948B3-A06B-4A69-BA40-6D04DE9B2C5B}</b:Guid>
+    <b:Author>
+      <b:Author>
+        <b:Corporate>DeepAI a</b:Corporate>
+      </b:Author>
+    </b:Author>
+    <b:Title>What is a Hidden Layer?</b:Title>
+    <b:Year>n.d</b:Year>
+    <b:YearAccessed>2021</b:YearAccessed>
+    <b:MonthAccessed>Μαίου</b:MonthAccessed>
+    <b:DayAccessed>19</b:DayAccessed>
+    <b:URL>https://deepai.org/machine-learning-glossary-and-terms/hidden-layer-machine-learning</b:URL>
+    <b:RefOrder>13</b:RefOrder>
+  </b:Source>
 </b:Sources>
 </file>
 
 <file path=customXml/itemProps1.xml><?xml version="1.0" encoding="utf-8"?>
-<ds:datastoreItem xmlns:ds="http://schemas.openxmlformats.org/officeDocument/2006/customXml" ds:itemID="{84A64543-9472-4E53-892C-51BB4672870C}">
+<ds:datastoreItem xmlns:ds="http://schemas.openxmlformats.org/officeDocument/2006/customXml" ds:itemID="{A4FF6AA4-0F25-478F-BFF6-6CB621728D0F}">
   <ds:schemaRefs>
     <ds:schemaRef ds:uri="http://schemas.openxmlformats.org/officeDocument/2006/bibliography"/>
   </ds:schemaRefs>

</xml_diff>

<commit_message>
Chapter 2.2.2 - Updated references & contents table
</commit_message>
<xml_diff>
--- a/ΠΤΥΧΙΑΚΗ.docx
+++ b/ΠΤΥΧΙΑΚΗ.docx
@@ -2085,7 +2085,7 @@
       <w:pPr>
         <w:pStyle w:val="Heading1"/>
       </w:pPr>
-      <w:bookmarkStart w:id="1" w:name="_Toc72676689"/>
+      <w:bookmarkStart w:id="1" w:name="_Toc72849340"/>
       <w:r>
         <w:lastRenderedPageBreak/>
         <w:t>ΕΥΧΑΡΙΣΤΙΕΣ</w:t>
@@ -2260,7 +2260,7 @@
       <w:pPr>
         <w:pStyle w:val="Heading1"/>
       </w:pPr>
-      <w:bookmarkStart w:id="2" w:name="_Toc72676690"/>
+      <w:bookmarkStart w:id="2" w:name="_Toc72849341"/>
       <w:r>
         <w:lastRenderedPageBreak/>
         <w:t>ΠΕΡΙΛΗΨΗ</w:t>
@@ -2670,7 +2670,7 @@
       <w:pPr>
         <w:pStyle w:val="Heading1"/>
       </w:pPr>
-      <w:bookmarkStart w:id="3" w:name="_Toc72676691"/>
+      <w:bookmarkStart w:id="3" w:name="_Toc72849342"/>
       <w:r>
         <w:lastRenderedPageBreak/>
         <w:t>ABSTRACT</w:t>
@@ -3104,7 +3104,7 @@
           <w:lang w:val="en-US"/>
         </w:rPr>
       </w:pPr>
-      <w:bookmarkStart w:id="4" w:name="_Toc72676692"/>
+      <w:bookmarkStart w:id="4" w:name="_Toc72849343"/>
       <w:r>
         <w:lastRenderedPageBreak/>
         <w:t>ΠΕΡΙΕΧΟΜΕΝ</w:t>
@@ -3167,7 +3167,7 @@
         </w:rPr>
         <w:fldChar w:fldCharType="separate"/>
       </w:r>
-      <w:hyperlink w:anchor="_Toc72676689" w:history="1">
+      <w:hyperlink w:anchor="_Toc72849340" w:history="1">
         <w:r>
           <w:rPr>
             <w:rStyle w:val="Hyperlink"/>
@@ -3214,7 +3214,7 @@
             <w:sz w:val="24"/>
             <w:szCs w:val="24"/>
           </w:rPr>
-          <w:instrText xml:space="preserve"> PAGEREF _Toc72676689 \h </w:instrText>
+          <w:instrText xml:space="preserve"> PAGEREF _Toc72849340 \h </w:instrText>
         </w:r>
         <w:r>
           <w:rPr>
@@ -3281,7 +3281,7 @@
           <w:lang w:val="en-US"/>
         </w:rPr>
       </w:pPr>
-      <w:hyperlink w:anchor="_Toc72676690" w:history="1">
+      <w:hyperlink w:anchor="_Toc72849341" w:history="1">
         <w:r>
           <w:rPr>
             <w:rStyle w:val="Hyperlink"/>
@@ -3328,7 +3328,7 @@
             <w:sz w:val="24"/>
             <w:szCs w:val="24"/>
           </w:rPr>
-          <w:instrText xml:space="preserve"> PAGEREF _Toc72676690 \h </w:instrText>
+          <w:instrText xml:space="preserve"> PAGEREF _Toc72849341 \h </w:instrText>
         </w:r>
         <w:r>
           <w:rPr>
@@ -3395,7 +3395,7 @@
           <w:lang w:val="en-US"/>
         </w:rPr>
       </w:pPr>
-      <w:hyperlink w:anchor="_Toc72676691" w:history="1">
+      <w:hyperlink w:anchor="_Toc72849342" w:history="1">
         <w:r>
           <w:rPr>
             <w:rStyle w:val="Hyperlink"/>
@@ -3442,7 +3442,7 @@
             <w:sz w:val="24"/>
             <w:szCs w:val="24"/>
           </w:rPr>
-          <w:instrText xml:space="preserve"> PAGEREF _Toc72676691 \h </w:instrText>
+          <w:instrText xml:space="preserve"> PAGEREF _Toc72849342 \h </w:instrText>
         </w:r>
         <w:r>
           <w:rPr>
@@ -3509,7 +3509,7 @@
           <w:lang w:val="en-US"/>
         </w:rPr>
       </w:pPr>
-      <w:hyperlink w:anchor="_Toc72676692" w:history="1">
+      <w:hyperlink w:anchor="_Toc72849343" w:history="1">
         <w:r>
           <w:rPr>
             <w:rStyle w:val="Hyperlink"/>
@@ -3556,7 +3556,7 @@
             <w:sz w:val="24"/>
             <w:szCs w:val="24"/>
           </w:rPr>
-          <w:instrText xml:space="preserve"> PAGEREF _Toc72676692 \h </w:instrText>
+          <w:instrText xml:space="preserve"> PAGEREF _Toc72849343 \h </w:instrText>
         </w:r>
         <w:r>
           <w:rPr>
@@ -3623,7 +3623,7 @@
           <w:lang w:val="en-US"/>
         </w:rPr>
       </w:pPr>
-      <w:hyperlink w:anchor="_Toc72676693" w:history="1">
+      <w:hyperlink w:anchor="_Toc72849344" w:history="1">
         <w:r>
           <w:rPr>
             <w:rStyle w:val="Hyperlink"/>
@@ -3670,7 +3670,7 @@
             <w:sz w:val="24"/>
             <w:szCs w:val="24"/>
           </w:rPr>
-          <w:instrText xml:space="preserve"> PAGEREF _Toc72676693 \h </w:instrText>
+          <w:instrText xml:space="preserve"> PAGEREF _Toc72849344 \h </w:instrText>
         </w:r>
         <w:r>
           <w:rPr>
@@ -3737,7 +3737,7 @@
           <w:lang w:val="en-US"/>
         </w:rPr>
       </w:pPr>
-      <w:hyperlink w:anchor="_Toc72676694" w:history="1">
+      <w:hyperlink w:anchor="_Toc72849345" w:history="1">
         <w:r>
           <w:rPr>
             <w:rStyle w:val="Hyperlink"/>
@@ -3809,7 +3809,7 @@
             <w:sz w:val="24"/>
             <w:szCs w:val="24"/>
           </w:rPr>
-          <w:instrText xml:space="preserve"> PAGEREF _Toc72676694 \h </w:instrText>
+          <w:instrText xml:space="preserve"> PAGEREF _Toc72849345 \h </w:instrText>
         </w:r>
         <w:r>
           <w:rPr>
@@ -3876,7 +3876,7 @@
           <w:lang w:val="en-US"/>
         </w:rPr>
       </w:pPr>
-      <w:hyperlink w:anchor="_Toc72676695" w:history="1">
+      <w:hyperlink w:anchor="_Toc72849346" w:history="1">
         <w:r>
           <w:rPr>
             <w:rStyle w:val="Hyperlink"/>
@@ -3948,7 +3948,7 @@
             <w:sz w:val="24"/>
             <w:szCs w:val="24"/>
           </w:rPr>
-          <w:instrText xml:space="preserve"> PAGEREF _Toc72676695 \h </w:instrText>
+          <w:instrText xml:space="preserve"> PAGEREF _Toc72849346 \h </w:instrText>
         </w:r>
         <w:r>
           <w:rPr>
@@ -4015,7 +4015,7 @@
           <w:lang w:val="en-US"/>
         </w:rPr>
       </w:pPr>
-      <w:hyperlink w:anchor="_Toc72676696" w:history="1">
+      <w:hyperlink w:anchor="_Toc72849347" w:history="1">
         <w:r>
           <w:rPr>
             <w:rStyle w:val="Hyperlink"/>
@@ -4062,7 +4062,7 @@
             <w:sz w:val="24"/>
             <w:szCs w:val="24"/>
           </w:rPr>
-          <w:instrText xml:space="preserve"> PAGEREF _Toc72676696 \h </w:instrText>
+          <w:instrText xml:space="preserve"> PAGEREF _Toc72849347 \h </w:instrText>
         </w:r>
         <w:r>
           <w:rPr>
@@ -4129,7 +4129,7 @@
           <w:lang w:val="en-US"/>
         </w:rPr>
       </w:pPr>
-      <w:hyperlink w:anchor="_Toc72676697" w:history="1">
+      <w:hyperlink w:anchor="_Toc72849348" w:history="1">
         <w:r>
           <w:rPr>
             <w:rStyle w:val="Hyperlink"/>
@@ -4176,7 +4176,7 @@
             <w:sz w:val="24"/>
             <w:szCs w:val="24"/>
           </w:rPr>
-          <w:instrText xml:space="preserve"> PAGEREF _Toc72676697 \h </w:instrText>
+          <w:instrText xml:space="preserve"> PAGEREF _Toc72849348 \h </w:instrText>
         </w:r>
         <w:r>
           <w:rPr>
@@ -4243,7 +4243,7 @@
           <w:lang w:val="en-US"/>
         </w:rPr>
       </w:pPr>
-      <w:hyperlink w:anchor="_Toc72676698" w:history="1">
+      <w:hyperlink w:anchor="_Toc72849349" w:history="1">
         <w:r>
           <w:rPr>
             <w:rStyle w:val="Hyperlink"/>
@@ -4290,7 +4290,7 @@
             <w:sz w:val="24"/>
             <w:szCs w:val="24"/>
           </w:rPr>
-          <w:instrText xml:space="preserve"> PAGEREF _Toc72676698 \h </w:instrText>
+          <w:instrText xml:space="preserve"> PAGEREF _Toc72849349 \h </w:instrText>
         </w:r>
         <w:r>
           <w:rPr>
@@ -4357,7 +4357,7 @@
           <w:lang w:val="en-US"/>
         </w:rPr>
       </w:pPr>
-      <w:hyperlink w:anchor="_Toc72676699" w:history="1">
+      <w:hyperlink w:anchor="_Toc72849350" w:history="1">
         <w:r>
           <w:rPr>
             <w:rStyle w:val="Hyperlink"/>
@@ -4404,7 +4404,7 @@
             <w:sz w:val="24"/>
             <w:szCs w:val="24"/>
           </w:rPr>
-          <w:instrText xml:space="preserve"> PAGEREF _Toc72676699 \h </w:instrText>
+          <w:instrText xml:space="preserve"> PAGEREF _Toc72849350 \h </w:instrText>
         </w:r>
         <w:r>
           <w:rPr>
@@ -4471,7 +4471,7 @@
           <w:lang w:val="en-US"/>
         </w:rPr>
       </w:pPr>
-      <w:hyperlink w:anchor="_Toc72676700" w:history="1">
+      <w:hyperlink w:anchor="_Toc72849351" w:history="1">
         <w:r>
           <w:rPr>
             <w:rStyle w:val="Hyperlink"/>
@@ -4518,7 +4518,7 @@
             <w:sz w:val="24"/>
             <w:szCs w:val="24"/>
           </w:rPr>
-          <w:instrText xml:space="preserve"> PAGEREF _Toc72676700 \h </w:instrText>
+          <w:instrText xml:space="preserve"> PAGEREF _Toc72849351 \h </w:instrText>
         </w:r>
         <w:r>
           <w:rPr>
@@ -4585,7 +4585,7 @@
           <w:lang w:val="en-US"/>
         </w:rPr>
       </w:pPr>
-      <w:hyperlink w:anchor="_Toc72676701" w:history="1">
+      <w:hyperlink w:anchor="_Toc72849352" w:history="1">
         <w:r>
           <w:rPr>
             <w:rStyle w:val="Hyperlink"/>
@@ -4632,7 +4632,7 @@
             <w:sz w:val="24"/>
             <w:szCs w:val="24"/>
           </w:rPr>
-          <w:instrText xml:space="preserve"> PAGEREF _Toc72676701 \h </w:instrText>
+          <w:instrText xml:space="preserve"> PAGEREF _Toc72849352 \h </w:instrText>
         </w:r>
         <w:r>
           <w:rPr>
@@ -4699,7 +4699,7 @@
           <w:lang w:val="en-US"/>
         </w:rPr>
       </w:pPr>
-      <w:hyperlink w:anchor="_Toc72676702" w:history="1">
+      <w:hyperlink w:anchor="_Toc72849353" w:history="1">
         <w:r>
           <w:rPr>
             <w:rStyle w:val="Hyperlink"/>
@@ -4746,7 +4746,7 @@
             <w:sz w:val="24"/>
             <w:szCs w:val="24"/>
           </w:rPr>
-          <w:instrText xml:space="preserve"> PAGEREF _Toc72676702 \h </w:instrText>
+          <w:instrText xml:space="preserve"> PAGEREF _Toc72849353 \h </w:instrText>
         </w:r>
         <w:r>
           <w:rPr>
@@ -4813,7 +4813,7 @@
           <w:lang w:val="en-US"/>
         </w:rPr>
       </w:pPr>
-      <w:hyperlink w:anchor="_Toc72676703" w:history="1">
+      <w:hyperlink w:anchor="_Toc72849354" w:history="1">
         <w:r>
           <w:rPr>
             <w:rStyle w:val="Hyperlink"/>
@@ -4860,7 +4860,7 @@
             <w:sz w:val="24"/>
             <w:szCs w:val="24"/>
           </w:rPr>
-          <w:instrText xml:space="preserve"> PAGEREF _Toc72676703 \h </w:instrText>
+          <w:instrText xml:space="preserve"> PAGEREF _Toc72849354 \h </w:instrText>
         </w:r>
         <w:r>
           <w:rPr>
@@ -4927,7 +4927,7 @@
           <w:lang w:val="en-US"/>
         </w:rPr>
       </w:pPr>
-      <w:hyperlink w:anchor="_Toc72676704" w:history="1">
+      <w:hyperlink w:anchor="_Toc72849355" w:history="1">
         <w:r>
           <w:rPr>
             <w:rStyle w:val="Hyperlink"/>
@@ -4974,7 +4974,7 @@
             <w:sz w:val="24"/>
             <w:szCs w:val="24"/>
           </w:rPr>
-          <w:instrText xml:space="preserve"> PAGEREF _Toc72676704 \h </w:instrText>
+          <w:instrText xml:space="preserve"> PAGEREF _Toc72849355 \h </w:instrText>
         </w:r>
         <w:r>
           <w:rPr>
@@ -5041,7 +5041,7 @@
           <w:lang w:val="en-US"/>
         </w:rPr>
       </w:pPr>
-      <w:hyperlink w:anchor="_Toc72676705" w:history="1">
+      <w:hyperlink w:anchor="_Toc72849356" w:history="1">
         <w:r>
           <w:rPr>
             <w:rStyle w:val="Hyperlink"/>
@@ -5088,7 +5088,7 @@
             <w:sz w:val="24"/>
             <w:szCs w:val="24"/>
           </w:rPr>
-          <w:instrText xml:space="preserve"> PAGEREF _Toc72676705 \h </w:instrText>
+          <w:instrText xml:space="preserve"> PAGEREF _Toc72849356 \h </w:instrText>
         </w:r>
         <w:r>
           <w:rPr>
@@ -5155,7 +5155,7 @@
           <w:lang w:val="en-US"/>
         </w:rPr>
       </w:pPr>
-      <w:hyperlink w:anchor="_Toc72676706" w:history="1">
+      <w:hyperlink w:anchor="_Toc72849357" w:history="1">
         <w:r>
           <w:rPr>
             <w:rStyle w:val="Hyperlink"/>
@@ -5166,7 +5166,7 @@
             <w:sz w:val="24"/>
             <w:szCs w:val="24"/>
           </w:rPr>
-          <w:t>2.2.1 Κρυφές Στρώσεις (Hidden Layers)</w:t>
+          <w:t>2.2.1 Κρυφές Στρώσεις</w:t>
         </w:r>
         <w:r>
           <w:rPr>
@@ -5202,7 +5202,7 @@
             <w:sz w:val="24"/>
             <w:szCs w:val="24"/>
           </w:rPr>
-          <w:instrText xml:space="preserve"> PAGEREF _Toc72676706 \h </w:instrText>
+          <w:instrText xml:space="preserve"> PAGEREF _Toc72849357 \h </w:instrText>
         </w:r>
         <w:r>
           <w:rPr>
@@ -5269,7 +5269,7 @@
           <w:lang w:val="en-US"/>
         </w:rPr>
       </w:pPr>
-      <w:hyperlink w:anchor="_Toc72676707" w:history="1">
+      <w:hyperlink w:anchor="_Toc72849358" w:history="1">
         <w:r>
           <w:rPr>
             <w:rStyle w:val="Hyperlink"/>
@@ -5280,7 +5280,7 @@
             <w:sz w:val="24"/>
             <w:szCs w:val="24"/>
           </w:rPr>
-          <w:t>2.2.2 Συνάρτηση Ενεργοποίησης (</w:t>
+          <w:t xml:space="preserve">2.2.2 Βάρη και </w:t>
         </w:r>
         <w:r>
           <w:rPr>
@@ -5293,8 +5293,110 @@
             <w:szCs w:val="24"/>
             <w:lang w:val="en-US"/>
           </w:rPr>
-          <w:t>Activation</w:t>
-        </w:r>
+          <w:t>Bias</w:t>
+        </w:r>
+        <w:r>
+          <w:rPr>
+            <w:rFonts w:ascii="Times New Roman" w:hAnsi="Times New Roman" w:cs="Times New Roman"/>
+            <w:b/>
+            <w:bCs/>
+            <w:noProof/>
+            <w:webHidden/>
+            <w:sz w:val="24"/>
+            <w:szCs w:val="24"/>
+          </w:rPr>
+          <w:tab/>
+        </w:r>
+        <w:r>
+          <w:rPr>
+            <w:rFonts w:ascii="Times New Roman" w:hAnsi="Times New Roman" w:cs="Times New Roman"/>
+            <w:b/>
+            <w:bCs/>
+            <w:noProof/>
+            <w:webHidden/>
+            <w:sz w:val="24"/>
+            <w:szCs w:val="24"/>
+          </w:rPr>
+          <w:fldChar w:fldCharType="begin"/>
+        </w:r>
+        <w:r>
+          <w:rPr>
+            <w:rFonts w:ascii="Times New Roman" w:hAnsi="Times New Roman" w:cs="Times New Roman"/>
+            <w:b/>
+            <w:bCs/>
+            <w:noProof/>
+            <w:webHidden/>
+            <w:sz w:val="24"/>
+            <w:szCs w:val="24"/>
+          </w:rPr>
+          <w:instrText xml:space="preserve"> PAGEREF _Toc72849358 \h </w:instrText>
+        </w:r>
+        <w:r>
+          <w:rPr>
+            <w:rFonts w:ascii="Times New Roman" w:hAnsi="Times New Roman" w:cs="Times New Roman"/>
+            <w:b/>
+            <w:bCs/>
+            <w:noProof/>
+            <w:webHidden/>
+            <w:sz w:val="24"/>
+            <w:szCs w:val="24"/>
+          </w:rPr>
+        </w:r>
+        <w:r>
+          <w:rPr>
+            <w:rFonts w:ascii="Times New Roman" w:hAnsi="Times New Roman" w:cs="Times New Roman"/>
+            <w:b/>
+            <w:bCs/>
+            <w:noProof/>
+            <w:webHidden/>
+            <w:sz w:val="24"/>
+            <w:szCs w:val="24"/>
+          </w:rPr>
+          <w:fldChar w:fldCharType="separate"/>
+        </w:r>
+        <w:r>
+          <w:rPr>
+            <w:rFonts w:ascii="Times New Roman" w:hAnsi="Times New Roman" w:cs="Times New Roman"/>
+            <w:b/>
+            <w:bCs/>
+            <w:noProof/>
+            <w:webHidden/>
+            <w:sz w:val="24"/>
+            <w:szCs w:val="24"/>
+          </w:rPr>
+          <w:t>23</w:t>
+        </w:r>
+        <w:r>
+          <w:rPr>
+            <w:rFonts w:ascii="Times New Roman" w:hAnsi="Times New Roman" w:cs="Times New Roman"/>
+            <w:b/>
+            <w:bCs/>
+            <w:noProof/>
+            <w:webHidden/>
+            <w:sz w:val="24"/>
+            <w:szCs w:val="24"/>
+          </w:rPr>
+          <w:fldChar w:fldCharType="end"/>
+        </w:r>
+      </w:hyperlink>
+    </w:p>
+    <w:p>
+      <w:pPr>
+        <w:pStyle w:val="TOC3"/>
+        <w:tabs>
+          <w:tab w:val="right" w:leader="dot" w:pos="8777"/>
+        </w:tabs>
+        <w:rPr>
+          <w:rFonts w:ascii="Times New Roman" w:eastAsiaTheme="minorEastAsia" w:hAnsi="Times New Roman" w:cs="Times New Roman"/>
+          <w:b/>
+          <w:bCs/>
+          <w:noProof/>
+          <w:sz w:val="24"/>
+          <w:szCs w:val="24"/>
+          <w:lang w:val="en-US"/>
+        </w:rPr>
+      </w:pPr>
+      <w:hyperlink w:anchor="_Toc72849359" w:history="1">
         <w:r>
           <w:rPr>
             <w:rStyle w:val="Hyperlink"/>
@@ -5305,32 +5407,7 @@
             <w:sz w:val="24"/>
             <w:szCs w:val="24"/>
           </w:rPr>
-          <w:t xml:space="preserve"> </w:t>
-        </w:r>
-        <w:r>
-          <w:rPr>
-            <w:rStyle w:val="Hyperlink"/>
-            <w:rFonts w:ascii="Times New Roman" w:hAnsi="Times New Roman" w:cs="Times New Roman"/>
-            <w:b/>
-            <w:bCs/>
-            <w:noProof/>
-            <w:sz w:val="24"/>
-            <w:szCs w:val="24"/>
-            <w:lang w:val="en-US"/>
-          </w:rPr>
-          <w:t>Function</w:t>
-        </w:r>
-        <w:r>
-          <w:rPr>
-            <w:rStyle w:val="Hyperlink"/>
-            <w:rFonts w:ascii="Times New Roman" w:hAnsi="Times New Roman" w:cs="Times New Roman"/>
-            <w:b/>
-            <w:bCs/>
-            <w:noProof/>
-            <w:sz w:val="24"/>
-            <w:szCs w:val="24"/>
-          </w:rPr>
-          <w:t>)</w:t>
+          <w:t>2.2.3 Συνάρτηση Ενεργοποίησης</w:t>
         </w:r>
         <w:r>
           <w:rPr>
@@ -5366,7 +5443,7 @@
             <w:sz w:val="24"/>
             <w:szCs w:val="24"/>
           </w:rPr>
-          <w:instrText xml:space="preserve"> PAGEREF _Toc72676707 \h </w:instrText>
+          <w:instrText xml:space="preserve"> PAGEREF _Toc72849359 \h </w:instrText>
         </w:r>
         <w:r>
           <w:rPr>
@@ -5433,7 +5510,7 @@
           <w:lang w:val="en-US"/>
         </w:rPr>
       </w:pPr>
-      <w:hyperlink w:anchor="_Toc72676708" w:history="1">
+      <w:hyperlink w:anchor="_Toc72849360" w:history="1">
         <w:r>
           <w:rPr>
             <w:rStyle w:val="Hyperlink"/>
@@ -5480,7 +5557,7 @@
             <w:sz w:val="24"/>
             <w:szCs w:val="24"/>
           </w:rPr>
-          <w:instrText xml:space="preserve"> PAGEREF _Toc72676708 \h </w:instrText>
+          <w:instrText xml:space="preserve"> PAGEREF _Toc72849360 \h </w:instrText>
         </w:r>
         <w:r>
           <w:rPr>
@@ -5547,7 +5624,7 @@
           <w:lang w:val="en-US"/>
         </w:rPr>
       </w:pPr>
-      <w:hyperlink w:anchor="_Toc72676709" w:history="1">
+      <w:hyperlink w:anchor="_Toc72849361" w:history="1">
         <w:r>
           <w:rPr>
             <w:rStyle w:val="Hyperlink"/>
@@ -5594,7 +5671,7 @@
             <w:sz w:val="24"/>
             <w:szCs w:val="24"/>
           </w:rPr>
-          <w:instrText xml:space="preserve"> PAGEREF _Toc72676709 \h </w:instrText>
+          <w:instrText xml:space="preserve"> PAGEREF _Toc72849361 \h </w:instrText>
         </w:r>
         <w:r>
           <w:rPr>
@@ -5629,7 +5706,7 @@
             <w:sz w:val="24"/>
             <w:szCs w:val="24"/>
           </w:rPr>
-          <w:t>28</w:t>
+          <w:t>29</w:t>
         </w:r>
         <w:r>
           <w:rPr>
@@ -5661,7 +5738,7 @@
           <w:lang w:val="en-US"/>
         </w:rPr>
       </w:pPr>
-      <w:hyperlink w:anchor="_Toc72676710" w:history="1">
+      <w:hyperlink w:anchor="_Toc72849362" w:history="1">
         <w:r>
           <w:rPr>
             <w:rStyle w:val="Hyperlink"/>
@@ -5708,7 +5785,7 @@
             <w:sz w:val="24"/>
             <w:szCs w:val="24"/>
           </w:rPr>
-          <w:instrText xml:space="preserve"> PAGEREF _Toc72676710 \h </w:instrText>
+          <w:instrText xml:space="preserve"> PAGEREF _Toc72849362 \h </w:instrText>
         </w:r>
         <w:r>
           <w:rPr>
@@ -5743,7 +5820,7 @@
             <w:sz w:val="24"/>
             <w:szCs w:val="24"/>
           </w:rPr>
-          <w:t>28</w:t>
+          <w:t>29</w:t>
         </w:r>
         <w:r>
           <w:rPr>
@@ -5775,7 +5852,7 @@
           <w:lang w:val="en-US"/>
         </w:rPr>
       </w:pPr>
-      <w:hyperlink w:anchor="_Toc72676711" w:history="1">
+      <w:hyperlink w:anchor="_Toc72849363" w:history="1">
         <w:r>
           <w:rPr>
             <w:rStyle w:val="Hyperlink"/>
@@ -5822,7 +5899,7 @@
             <w:sz w:val="24"/>
             <w:szCs w:val="24"/>
           </w:rPr>
-          <w:instrText xml:space="preserve"> PAGEREF _Toc72676711 \h </w:instrText>
+          <w:instrText xml:space="preserve"> PAGEREF _Toc72849363 \h </w:instrText>
         </w:r>
         <w:r>
           <w:rPr>
@@ -5857,7 +5934,7 @@
             <w:sz w:val="24"/>
             <w:szCs w:val="24"/>
           </w:rPr>
-          <w:t>28</w:t>
+          <w:t>29</w:t>
         </w:r>
         <w:r>
           <w:rPr>
@@ -5889,7 +5966,7 @@
           <w:lang w:val="en-US"/>
         </w:rPr>
       </w:pPr>
-      <w:hyperlink w:anchor="_Toc72676712" w:history="1">
+      <w:hyperlink w:anchor="_Toc72849364" w:history="1">
         <w:r>
           <w:rPr>
             <w:rStyle w:val="Hyperlink"/>
@@ -5936,7 +6013,7 @@
             <w:sz w:val="24"/>
             <w:szCs w:val="24"/>
           </w:rPr>
-          <w:instrText xml:space="preserve"> PAGEREF _Toc72676712 \h </w:instrText>
+          <w:instrText xml:space="preserve"> PAGEREF _Toc72849364 \h </w:instrText>
         </w:r>
         <w:r>
           <w:rPr>
@@ -6003,7 +6080,7 @@
           <w:lang w:val="en-US"/>
         </w:rPr>
       </w:pPr>
-      <w:hyperlink w:anchor="_Toc72676713" w:history="1">
+      <w:hyperlink w:anchor="_Toc72849365" w:history="1">
         <w:r>
           <w:rPr>
             <w:rStyle w:val="Hyperlink"/>
@@ -6050,7 +6127,7 @@
             <w:sz w:val="24"/>
             <w:szCs w:val="24"/>
           </w:rPr>
-          <w:instrText xml:space="preserve"> PAGEREF _Toc72676713 \h </w:instrText>
+          <w:instrText xml:space="preserve"> PAGEREF _Toc72849365 \h </w:instrText>
         </w:r>
         <w:r>
           <w:rPr>
@@ -6085,7 +6162,7 @@
             <w:sz w:val="24"/>
             <w:szCs w:val="24"/>
           </w:rPr>
-          <w:t>29</w:t>
+          <w:t>30</w:t>
         </w:r>
         <w:r>
           <w:rPr>
@@ -6117,7 +6194,7 @@
           <w:lang w:val="en-US"/>
         </w:rPr>
       </w:pPr>
-      <w:hyperlink w:anchor="_Toc72676714" w:history="1">
+      <w:hyperlink w:anchor="_Toc72849366" w:history="1">
         <w:r>
           <w:rPr>
             <w:rStyle w:val="Hyperlink"/>
@@ -6189,7 +6266,7 @@
             <w:sz w:val="24"/>
             <w:szCs w:val="24"/>
           </w:rPr>
-          <w:instrText xml:space="preserve"> PAGEREF _Toc72676714 \h </w:instrText>
+          <w:instrText xml:space="preserve"> PAGEREF _Toc72849366 \h </w:instrText>
         </w:r>
         <w:r>
           <w:rPr>
@@ -6224,7 +6301,7 @@
             <w:sz w:val="24"/>
             <w:szCs w:val="24"/>
           </w:rPr>
-          <w:t>29</w:t>
+          <w:t>30</w:t>
         </w:r>
         <w:r>
           <w:rPr>
@@ -6256,7 +6333,7 @@
           <w:lang w:val="en-US"/>
         </w:rPr>
       </w:pPr>
-      <w:hyperlink w:anchor="_Toc72676715" w:history="1">
+      <w:hyperlink w:anchor="_Toc72849367" w:history="1">
         <w:r>
           <w:rPr>
             <w:rStyle w:val="Hyperlink"/>
@@ -6303,7 +6380,7 @@
             <w:sz w:val="24"/>
             <w:szCs w:val="24"/>
           </w:rPr>
-          <w:instrText xml:space="preserve"> PAGEREF _Toc72676715 \h </w:instrText>
+          <w:instrText xml:space="preserve"> PAGEREF _Toc72849367 \h </w:instrText>
         </w:r>
         <w:r>
           <w:rPr>
@@ -6338,7 +6415,7 @@
             <w:sz w:val="24"/>
             <w:szCs w:val="24"/>
           </w:rPr>
-          <w:t>30</w:t>
+          <w:t>31</w:t>
         </w:r>
         <w:r>
           <w:rPr>
@@ -6388,7 +6465,7 @@
       <w:pPr>
         <w:pStyle w:val="Heading1"/>
       </w:pPr>
-      <w:bookmarkStart w:id="5" w:name="_Toc72676693"/>
+      <w:bookmarkStart w:id="5" w:name="_Toc72849344"/>
       <w:r>
         <w:lastRenderedPageBreak/>
         <w:t>ΠΙΝΑΚΑΣ ΕΙΚΟΝΩΝ</w:t>
@@ -7498,7 +7575,7 @@
       <w:pPr>
         <w:pStyle w:val="Heading1"/>
       </w:pPr>
-      <w:bookmarkStart w:id="6" w:name="_Toc72676694"/>
+      <w:bookmarkStart w:id="6" w:name="_Toc72849345"/>
       <w:r>
         <w:lastRenderedPageBreak/>
         <w:t>(</w:t>
@@ -7749,7 +7826,7 @@
       <w:pPr>
         <w:pStyle w:val="Heading1"/>
       </w:pPr>
-      <w:bookmarkStart w:id="7" w:name="_Toc72676695"/>
+      <w:bookmarkStart w:id="7" w:name="_Toc72849346"/>
       <w:r>
         <w:lastRenderedPageBreak/>
         <w:t>(</w:t>
@@ -7925,7 +8002,7 @@
       <w:pPr>
         <w:pStyle w:val="Heading1"/>
       </w:pPr>
-      <w:bookmarkStart w:id="8" w:name="_Toc72676696"/>
+      <w:bookmarkStart w:id="8" w:name="_Toc72849347"/>
       <w:r>
         <w:lastRenderedPageBreak/>
         <w:t xml:space="preserve">(OPTIONAL) - </w:t>
@@ -8132,7 +8209,7 @@
       <w:pPr>
         <w:pStyle w:val="Heading1"/>
       </w:pPr>
-      <w:bookmarkStart w:id="9" w:name="_Toc72676697"/>
+      <w:bookmarkStart w:id="9" w:name="_Toc72849348"/>
       <w:r>
         <w:lastRenderedPageBreak/>
         <w:t>1. ΔΕΔΟΜΕΝΑ ΚΑΙ ΠΛΗΡΟΦΟΡΙΑ</w:t>
@@ -8352,7 +8429,7 @@
       <w:pPr>
         <w:pStyle w:val="Heading2"/>
       </w:pPr>
-      <w:bookmarkStart w:id="10" w:name="_Toc72676698"/>
+      <w:bookmarkStart w:id="10" w:name="_Toc72849349"/>
       <w:r>
         <w:t xml:space="preserve">1.1 </w:t>
       </w:r>
@@ -8699,7 +8776,7 @@
       <w:pPr>
         <w:pStyle w:val="Heading2"/>
       </w:pPr>
-      <w:bookmarkStart w:id="11" w:name="_Toc72676699"/>
+      <w:bookmarkStart w:id="11" w:name="_Toc72849350"/>
       <w:r>
         <w:lastRenderedPageBreak/>
         <w:t>1.2 ΕΙΔΗ ΔΕΔΟΜΕΝΩΝ</w:t>
@@ -9871,7 +9948,7 @@
       <w:pPr>
         <w:pStyle w:val="Heading2"/>
       </w:pPr>
-      <w:bookmarkStart w:id="12" w:name="_Toc72676700"/>
+      <w:bookmarkStart w:id="12" w:name="_Toc72849351"/>
       <w:r>
         <w:t>1.3 ΤΡΟΠΟΙ ΣΥΛΛΟΓΗΣ ΔΕΔΟΜΕΜΩΝ</w:t>
       </w:r>
@@ -10125,7 +10202,7 @@
       <w:pPr>
         <w:pStyle w:val="Heading2"/>
       </w:pPr>
-      <w:bookmarkStart w:id="13" w:name="_Toc72676701"/>
+      <w:bookmarkStart w:id="13" w:name="_Toc72849352"/>
       <w:r>
         <w:lastRenderedPageBreak/>
         <w:t xml:space="preserve">1.4 </w:t>
@@ -10870,7 +10947,7 @@
       <w:pPr>
         <w:pStyle w:val="Heading2"/>
       </w:pPr>
-      <w:bookmarkStart w:id="14" w:name="_Toc72676702"/>
+      <w:bookmarkStart w:id="14" w:name="_Toc72849353"/>
       <w:r>
         <w:t>1.5 ΑΞΙΟΠΟΙΗΣΗ ΤΗΣ ΠΛΗΡΟΦΟΡΙΑΣ</w:t>
       </w:r>
@@ -11554,7 +11631,7 @@
       <w:pPr>
         <w:pStyle w:val="Heading1"/>
       </w:pPr>
-      <w:bookmarkStart w:id="15" w:name="_Toc72676703"/>
+      <w:bookmarkStart w:id="15" w:name="_Toc72849354"/>
       <w:r>
         <w:t xml:space="preserve">2. </w:t>
       </w:r>
@@ -11762,7 +11839,7 @@
       <w:pPr>
         <w:pStyle w:val="Heading2"/>
       </w:pPr>
-      <w:bookmarkStart w:id="16" w:name="_Toc72676704"/>
+      <w:bookmarkStart w:id="16" w:name="_Toc72849355"/>
       <w:r>
         <w:t xml:space="preserve">2.1 </w:t>
       </w:r>
@@ -11970,29 +12047,9 @@
               <w:noProof/>
               <w:sz w:val="24"/>
               <w:szCs w:val="24"/>
-              <w:lang w:val="el-GR"/>
-            </w:rPr>
-            <w:t>(</w:t>
-          </w:r>
-          <w:r>
-            <w:rPr>
-              <w:rFonts w:ascii="Times New Roman" w:hAnsi="Times New Roman" w:cs="Times New Roman"/>
-              <w:noProof/>
-              <w:sz w:val="24"/>
-              <w:szCs w:val="24"/>
               <w:lang w:val="en-US"/>
             </w:rPr>
-            <w:t>Chen</w:t>
-          </w:r>
-          <w:r>
-            <w:rPr>
-              <w:rFonts w:ascii="Times New Roman" w:hAnsi="Times New Roman" w:cs="Times New Roman"/>
-              <w:noProof/>
-              <w:sz w:val="24"/>
-              <w:szCs w:val="24"/>
-              <w:lang w:val="el-GR"/>
-            </w:rPr>
-            <w:t>, 2020)</w:t>
+            <w:t>(Chen, 2020)</w:t>
           </w:r>
           <w:r>
             <w:rPr>
@@ -12020,7 +12077,7 @@
       <w:pPr>
         <w:pStyle w:val="Heading2"/>
       </w:pPr>
-      <w:bookmarkStart w:id="17" w:name="_Toc72676705"/>
+      <w:bookmarkStart w:id="17" w:name="_Toc72849356"/>
       <w:r>
         <w:lastRenderedPageBreak/>
         <w:t xml:space="preserve">2.2 </w:t>
@@ -12266,29 +12323,9 @@
               <w:noProof/>
               <w:sz w:val="24"/>
               <w:szCs w:val="24"/>
-              <w:lang w:val="el-GR"/>
-            </w:rPr>
-            <w:t>(</w:t>
-          </w:r>
-          <w:r>
-            <w:rPr>
-              <w:rFonts w:ascii="Times New Roman" w:hAnsi="Times New Roman" w:cs="Times New Roman"/>
-              <w:noProof/>
-              <w:sz w:val="24"/>
-              <w:szCs w:val="24"/>
               <w:lang w:val="en-US"/>
             </w:rPr>
-            <w:t>Hardesty</w:t>
-          </w:r>
-          <w:r>
-            <w:rPr>
-              <w:rFonts w:ascii="Times New Roman" w:hAnsi="Times New Roman" w:cs="Times New Roman"/>
-              <w:noProof/>
-              <w:sz w:val="24"/>
-              <w:szCs w:val="24"/>
-              <w:lang w:val="el-GR"/>
-            </w:rPr>
-            <w:t>, 2017)</w:t>
+            <w:t>(Hardesty, 2017)</w:t>
           </w:r>
           <w:r>
             <w:rPr>
@@ -12316,7 +12353,7 @@
       <w:pPr>
         <w:pStyle w:val="Heading3"/>
       </w:pPr>
-      <w:bookmarkStart w:id="18" w:name="_Toc72676706"/>
+      <w:bookmarkStart w:id="18" w:name="_Toc72849357"/>
       <w:r>
         <w:t xml:space="preserve">2.2.1 </w:t>
       </w:r>
@@ -13170,7 +13207,7 @@
       <w:pPr>
         <w:pStyle w:val="Heading3"/>
       </w:pPr>
-      <w:bookmarkStart w:id="20" w:name="_Toc72676707"/>
+      <w:bookmarkStart w:id="20" w:name="_Toc72849358"/>
       <w:r>
         <w:lastRenderedPageBreak/>
         <w:t xml:space="preserve">2.2.2 </w:t>
@@ -13190,6 +13227,7 @@
         </w:rPr>
         <w:t>Bias</w:t>
       </w:r>
+      <w:bookmarkEnd w:id="20"/>
     </w:p>
     <w:p>
       <w:pPr>
@@ -13371,89 +13409,9 @@
               <w:noProof/>
               <w:sz w:val="24"/>
               <w:szCs w:val="24"/>
-              <w:lang w:val="el-GR"/>
-            </w:rPr>
-            <w:t>(</w:t>
-          </w:r>
-          <w:r>
-            <w:rPr>
-              <w:rFonts w:ascii="Times New Roman" w:hAnsi="Times New Roman" w:cs="Times New Roman"/>
-              <w:noProof/>
-              <w:sz w:val="24"/>
-              <w:szCs w:val="24"/>
               <w:lang w:val="en-US"/>
             </w:rPr>
-            <w:t>DeepAI</w:t>
-          </w:r>
-          <w:r>
-            <w:rPr>
-              <w:rFonts w:ascii="Times New Roman" w:hAnsi="Times New Roman" w:cs="Times New Roman"/>
-              <w:noProof/>
-              <w:sz w:val="24"/>
-              <w:szCs w:val="24"/>
-              <w:lang w:val="el-GR"/>
-            </w:rPr>
-            <w:t xml:space="preserve"> </w:t>
-          </w:r>
-          <w:r>
-            <w:rPr>
-              <w:rFonts w:ascii="Times New Roman" w:hAnsi="Times New Roman" w:cs="Times New Roman"/>
-              <w:noProof/>
-              <w:sz w:val="24"/>
-              <w:szCs w:val="24"/>
-              <w:lang w:val="en-US"/>
-            </w:rPr>
-            <w:t>b</w:t>
-          </w:r>
-          <w:r>
-            <w:rPr>
-              <w:rFonts w:ascii="Times New Roman" w:hAnsi="Times New Roman" w:cs="Times New Roman"/>
-              <w:noProof/>
-              <w:sz w:val="24"/>
-              <w:szCs w:val="24"/>
-              <w:lang w:val="el-GR"/>
-            </w:rPr>
-            <w:t xml:space="preserve">, </w:t>
-          </w:r>
-          <w:r>
-            <w:rPr>
-              <w:rFonts w:ascii="Times New Roman" w:hAnsi="Times New Roman" w:cs="Times New Roman"/>
-              <w:noProof/>
-              <w:sz w:val="24"/>
-              <w:szCs w:val="24"/>
-              <w:lang w:val="en-US"/>
-            </w:rPr>
-            <w:t>n</w:t>
-          </w:r>
-          <w:r>
-            <w:rPr>
-              <w:rFonts w:ascii="Times New Roman" w:hAnsi="Times New Roman" w:cs="Times New Roman"/>
-              <w:noProof/>
-              <w:sz w:val="24"/>
-              <w:szCs w:val="24"/>
-              <w:lang w:val="el-GR"/>
-            </w:rPr>
-            <w:t>.</w:t>
-          </w:r>
-          <w:r>
-            <w:rPr>
-              <w:rFonts w:ascii="Times New Roman" w:hAnsi="Times New Roman" w:cs="Times New Roman"/>
-              <w:noProof/>
-              <w:sz w:val="24"/>
-              <w:szCs w:val="24"/>
-              <w:lang w:val="en-US"/>
-            </w:rPr>
-            <w:t>d</w:t>
-          </w:r>
-          <w:r>
-            <w:rPr>
-              <w:rFonts w:ascii="Times New Roman" w:hAnsi="Times New Roman" w:cs="Times New Roman"/>
-              <w:noProof/>
-              <w:sz w:val="24"/>
-              <w:szCs w:val="24"/>
-              <w:lang w:val="el-GR"/>
-            </w:rPr>
-            <w:t>)</w:t>
+            <w:t>(DeepAI b, n.d)</w:t>
           </w:r>
           <w:r>
             <w:rPr>
@@ -13645,6 +13603,7 @@
       <w:pPr>
         <w:pStyle w:val="Heading3"/>
       </w:pPr>
+      <w:bookmarkStart w:id="21" w:name="_Toc72849359"/>
       <w:r>
         <w:t>2.2.</w:t>
       </w:r>
@@ -13657,7 +13616,7 @@
       <w:r>
         <w:t>Συνάρτηση Ενεργοποίησης</w:t>
       </w:r>
-      <w:bookmarkEnd w:id="20"/>
+      <w:bookmarkEnd w:id="21"/>
     </w:p>
     <w:p>
       <w:pPr>
@@ -14076,7 +14035,7 @@
           <w:lang w:val="el-GR"/>
         </w:rPr>
       </w:pPr>
-      <w:bookmarkStart w:id="21" w:name="_Toc72429156"/>
+      <w:bookmarkStart w:id="22" w:name="_Toc72429156"/>
       <w:r>
         <w:rPr>
           <w:rFonts w:ascii="Times New Roman" w:hAnsi="Times New Roman" w:cs="Times New Roman"/>
@@ -14294,7 +14253,7 @@
           </w:r>
         </w:sdtContent>
       </w:sdt>
-      <w:bookmarkEnd w:id="21"/>
+      <w:bookmarkEnd w:id="22"/>
     </w:p>
     <w:p>
       <w:pPr>
@@ -14584,7 +14543,7 @@
           <w:lang w:val="el-GR"/>
         </w:rPr>
       </w:pPr>
-      <w:bookmarkStart w:id="22" w:name="_Toc72429157"/>
+      <w:bookmarkStart w:id="23" w:name="_Toc72429157"/>
       <w:r>
         <w:rPr>
           <w:rFonts w:ascii="Times New Roman" w:hAnsi="Times New Roman" w:cs="Times New Roman"/>
@@ -14802,7 +14761,7 @@
           </w:r>
         </w:sdtContent>
       </w:sdt>
-      <w:bookmarkEnd w:id="22"/>
+      <w:bookmarkEnd w:id="23"/>
     </w:p>
     <w:p>
       <w:pPr>
@@ -15130,7 +15089,7 @@
           <w:lang w:val="el-GR"/>
         </w:rPr>
       </w:pPr>
-      <w:bookmarkStart w:id="23" w:name="_Toc72429158"/>
+      <w:bookmarkStart w:id="24" w:name="_Toc72429158"/>
       <w:r>
         <w:rPr>
           <w:rFonts w:ascii="Times New Roman" w:hAnsi="Times New Roman" w:cs="Times New Roman"/>
@@ -15371,7 +15330,7 @@
           </w:r>
         </w:sdtContent>
       </w:sdt>
-      <w:bookmarkEnd w:id="23"/>
+      <w:bookmarkEnd w:id="24"/>
     </w:p>
     <w:p>
       <w:pPr>
@@ -15698,7 +15657,7 @@
           <w:lang w:val="en-US"/>
         </w:rPr>
       </w:pPr>
-      <w:bookmarkStart w:id="24" w:name="_Toc72429159"/>
+      <w:bookmarkStart w:id="25" w:name="_Toc72429159"/>
       <w:r>
         <w:rPr>
           <w:rFonts w:ascii="Times New Roman" w:hAnsi="Times New Roman" w:cs="Times New Roman"/>
@@ -15989,7 +15948,7 @@
           </w:r>
         </w:sdtContent>
       </w:sdt>
-      <w:bookmarkEnd w:id="24"/>
+      <w:bookmarkEnd w:id="25"/>
     </w:p>
     <w:p>
       <w:pPr>
@@ -16237,7 +16196,7 @@
       <w:pPr>
         <w:pStyle w:val="Heading2"/>
       </w:pPr>
-      <w:bookmarkStart w:id="25" w:name="_Toc72676708"/>
+      <w:bookmarkStart w:id="26" w:name="_Toc72849360"/>
       <w:r>
         <w:t>2.</w:t>
       </w:r>
@@ -16250,7 +16209,7 @@
       <w:r>
         <w:t>ΠΩΣ ΤΑ ΝΕΥΡΩΝΙΚΑ ΔΙΚΤΥΑ ΕΞΑΡΤΩΝΤΑΙ ΑΠΟ ΤΑ ΔΕΔΟΜΕΝΑ</w:t>
       </w:r>
-      <w:bookmarkEnd w:id="25"/>
+      <w:bookmarkEnd w:id="26"/>
     </w:p>
     <w:p>
       <w:pPr>
@@ -16744,49 +16703,9 @@
               <w:noProof/>
               <w:sz w:val="24"/>
               <w:szCs w:val="24"/>
-              <w:lang w:val="el-GR"/>
-            </w:rPr>
-            <w:t>(</w:t>
-          </w:r>
-          <w:r>
-            <w:rPr>
-              <w:rFonts w:ascii="Times New Roman" w:hAnsi="Times New Roman" w:cs="Times New Roman"/>
-              <w:noProof/>
-              <w:sz w:val="24"/>
-              <w:szCs w:val="24"/>
               <w:lang w:val="en-US"/>
             </w:rPr>
-            <w:t>Tanz</w:t>
-          </w:r>
-          <w:r>
-            <w:rPr>
-              <w:rFonts w:ascii="Times New Roman" w:hAnsi="Times New Roman" w:cs="Times New Roman"/>
-              <w:noProof/>
-              <w:sz w:val="24"/>
-              <w:szCs w:val="24"/>
-              <w:lang w:val="el-GR"/>
-            </w:rPr>
-            <w:t xml:space="preserve"> &amp; </w:t>
-          </w:r>
-          <w:r>
-            <w:rPr>
-              <w:rFonts w:ascii="Times New Roman" w:hAnsi="Times New Roman" w:cs="Times New Roman"/>
-              <w:noProof/>
-              <w:sz w:val="24"/>
-              <w:szCs w:val="24"/>
-              <w:lang w:val="en-US"/>
-            </w:rPr>
-            <w:t>Cambron</w:t>
-          </w:r>
-          <w:r>
-            <w:rPr>
-              <w:rFonts w:ascii="Times New Roman" w:hAnsi="Times New Roman" w:cs="Times New Roman"/>
-              <w:noProof/>
-              <w:sz w:val="24"/>
-              <w:szCs w:val="24"/>
-              <w:lang w:val="el-GR"/>
-            </w:rPr>
-            <w:t>, 2017)</w:t>
+            <w:t>(Tanz &amp; Cambron, 2017)</w:t>
           </w:r>
           <w:r>
             <w:rPr>
@@ -16842,7 +16761,7 @@
       <w:pPr>
         <w:pStyle w:val="Heading2"/>
       </w:pPr>
-      <w:bookmarkStart w:id="26" w:name="_Toc72676709"/>
+      <w:bookmarkStart w:id="27" w:name="_Toc72849361"/>
       <w:r>
         <w:t>2.</w:t>
       </w:r>
@@ -16855,7 +16774,7 @@
       <w:r>
         <w:t>ΕΙΔΗ ΝΕΥΡΩΝΙΚΩΝ ΔΙΚΤΥΩΝ</w:t>
       </w:r>
-      <w:bookmarkEnd w:id="26"/>
+      <w:bookmarkEnd w:id="27"/>
     </w:p>
     <w:p>
       <w:pPr>
@@ -16900,7 +16819,7 @@
       <w:pPr>
         <w:pStyle w:val="Heading2"/>
       </w:pPr>
-      <w:bookmarkStart w:id="27" w:name="_Toc72676710"/>
+      <w:bookmarkStart w:id="28" w:name="_Toc72849362"/>
       <w:r>
         <w:t>2.</w:t>
       </w:r>
@@ -16913,7 +16832,7 @@
       <w:r>
         <w:t>ΔΙΑΦΟΡΕΤΙΚΕΣ ΧΡΗΣΕΙΣ ΤΩΝ ΝΕΥΡΩΝΙΚΩΝ ΔΙΚΤΥΩΝ</w:t>
       </w:r>
-      <w:bookmarkEnd w:id="27"/>
+      <w:bookmarkEnd w:id="28"/>
     </w:p>
     <w:p>
       <w:pPr>
@@ -16995,14 +16914,14 @@
       <w:pPr>
         <w:pStyle w:val="Heading1"/>
       </w:pPr>
-      <w:bookmarkStart w:id="28" w:name="_Toc72676711"/>
+      <w:bookmarkStart w:id="29" w:name="_Toc72849363"/>
       <w:r>
         <w:t xml:space="preserve">3. </w:t>
       </w:r>
       <w:r>
         <w:t>ΟΠΤΙΚΗ ΑΝΑΓΝΩΡΙΣΗ ΧΑΡΑΚΤΗΡΩΝ</w:t>
       </w:r>
-      <w:bookmarkEnd w:id="28"/>
+      <w:bookmarkEnd w:id="29"/>
     </w:p>
     <w:p>
       <w:pPr>
@@ -17036,7 +16955,7 @@
       <w:pPr>
         <w:pStyle w:val="Heading2"/>
       </w:pPr>
-      <w:bookmarkStart w:id="29" w:name="_Toc72676712"/>
+      <w:bookmarkStart w:id="30" w:name="_Toc72849364"/>
       <w:r>
         <w:t>3.</w:t>
       </w:r>
@@ -17046,7 +16965,7 @@
       <w:r>
         <w:t>ΙΣΤΟΡΙΑ</w:t>
       </w:r>
-      <w:bookmarkEnd w:id="29"/>
+      <w:bookmarkEnd w:id="30"/>
     </w:p>
     <w:p>
       <w:pPr>
@@ -17102,12 +17021,12 @@
       <w:pPr>
         <w:pStyle w:val="Heading2"/>
       </w:pPr>
-      <w:bookmarkStart w:id="30" w:name="_Toc72676713"/>
+      <w:bookmarkStart w:id="31" w:name="_Toc72849365"/>
       <w:r>
         <w:lastRenderedPageBreak/>
         <w:t>3.2 ΕΦΑΡΜΟΓΕΣ ΟΠΤΙΚΗΣ ΑΝΑΓΝΩΡΙΣΗΣ ΧΑΡΑΚΤΗΡΩΝ</w:t>
       </w:r>
-      <w:bookmarkEnd w:id="30"/>
+      <w:bookmarkEnd w:id="31"/>
     </w:p>
     <w:p>
       <w:pPr>
@@ -17174,10 +17093,123 @@
     </w:p>
     <w:p>
       <w:pPr>
+        <w:rPr>
+          <w:lang w:val="en-US"/>
+        </w:rPr>
+      </w:pPr>
+    </w:p>
+    <w:p>
+      <w:pPr>
+        <w:rPr>
+          <w:lang w:val="en-US"/>
+        </w:rPr>
+      </w:pPr>
+    </w:p>
+    <w:p>
+      <w:pPr>
+        <w:rPr>
+          <w:lang w:val="en-US"/>
+        </w:rPr>
+      </w:pPr>
+    </w:p>
+    <w:p>
+      <w:pPr>
+        <w:rPr>
+          <w:lang w:val="en-US"/>
+        </w:rPr>
+      </w:pPr>
+    </w:p>
+    <w:p>
+      <w:pPr>
+        <w:rPr>
+          <w:lang w:val="en-US"/>
+        </w:rPr>
+      </w:pPr>
+    </w:p>
+    <w:p>
+      <w:pPr>
+        <w:rPr>
+          <w:lang w:val="en-US"/>
+        </w:rPr>
+      </w:pPr>
+    </w:p>
+    <w:p>
+      <w:pPr>
+        <w:rPr>
+          <w:lang w:val="en-US"/>
+        </w:rPr>
+      </w:pPr>
+    </w:p>
+    <w:p>
+      <w:pPr>
+        <w:rPr>
+          <w:lang w:val="en-US"/>
+        </w:rPr>
+      </w:pPr>
+    </w:p>
+    <w:p>
+      <w:pPr>
+        <w:rPr>
+          <w:lang w:val="en-US"/>
+        </w:rPr>
+      </w:pPr>
+    </w:p>
+    <w:p>
+      <w:pPr>
+        <w:rPr>
+          <w:lang w:val="en-US"/>
+        </w:rPr>
+      </w:pPr>
+    </w:p>
+    <w:p>
+      <w:pPr>
+        <w:rPr>
+          <w:lang w:val="en-US"/>
+        </w:rPr>
+      </w:pPr>
+    </w:p>
+    <w:p>
+      <w:pPr>
+        <w:rPr>
+          <w:lang w:val="en-US"/>
+        </w:rPr>
+      </w:pPr>
+    </w:p>
+    <w:p>
+      <w:pPr>
+        <w:rPr>
+          <w:lang w:val="en-US"/>
+        </w:rPr>
+      </w:pPr>
+    </w:p>
+    <w:p>
+      <w:pPr>
+        <w:rPr>
+          <w:lang w:val="en-US"/>
+        </w:rPr>
+      </w:pPr>
+    </w:p>
+    <w:p>
+      <w:pPr>
+        <w:rPr>
+          <w:lang w:val="en-US"/>
+        </w:rPr>
+      </w:pPr>
+    </w:p>
+    <w:p>
+      <w:pPr>
+        <w:rPr>
+          <w:lang w:val="en-US"/>
+        </w:rPr>
+      </w:pPr>
+    </w:p>
+    <w:p>
+      <w:pPr>
         <w:pStyle w:val="Heading1"/>
       </w:pPr>
-      <w:bookmarkStart w:id="31" w:name="_Toc72676714"/>
-      <w:r>
+      <w:bookmarkStart w:id="32" w:name="_Toc72849366"/>
+      <w:r>
+        <w:lastRenderedPageBreak/>
         <w:t>(</w:t>
       </w:r>
       <w:r>
@@ -17192,7 +17224,7 @@
       <w:r>
         <w:t>ΠΑΡΑΡΤΗΜΑ</w:t>
       </w:r>
-      <w:bookmarkEnd w:id="31"/>
+      <w:bookmarkEnd w:id="32"/>
     </w:p>
     <w:p>
       <w:pPr>
@@ -17389,18 +17421,7 @@
         </w:rPr>
       </w:pPr>
     </w:p>
-    <w:p>
-      <w:pPr>
-        <w:rPr>
-          <w:rFonts w:ascii="Times New Roman" w:hAnsi="Times New Roman" w:cs="Times New Roman"/>
-          <w:i/>
-          <w:sz w:val="24"/>
-          <w:szCs w:val="24"/>
-          <w:lang w:val="el-GR"/>
-        </w:rPr>
-      </w:pPr>
-    </w:p>
-    <w:bookmarkStart w:id="32" w:name="_Toc72676715" w:displacedByCustomXml="next"/>
+    <w:bookmarkStart w:id="33" w:name="_Toc72849367" w:displacedByCustomXml="next"/>
     <w:sdt>
       <w:sdtPr>
         <w:rPr>
@@ -17431,7 +17452,7 @@
           <w:r>
             <w:t>ΑΝΑΦΟΡΕΣ</w:t>
           </w:r>
-          <w:bookmarkEnd w:id="32"/>
+          <w:bookmarkEnd w:id="33"/>
         </w:p>
         <w:p>
           <w:pPr>
@@ -17934,7 +17955,7 @@
                   <w:szCs w:val="24"/>
                   <w:lang w:val="en-US"/>
                 </w:rPr>
-                <w:t xml:space="preserve">DeepAI, n.d. </w:t>
+                <w:t xml:space="preserve">DeepAI a, n.d. </w:t>
               </w:r>
               <w:r>
                 <w:rPr>
@@ -18061,6 +18082,144 @@
                   <w:noProof/>
                   <w:sz w:val="24"/>
                   <w:szCs w:val="24"/>
+                  <w:lang w:val="en-US"/>
+                </w:rPr>
+              </w:pPr>
+              <w:r>
+                <w:rPr>
+                  <w:rFonts w:ascii="Times New Roman" w:hAnsi="Times New Roman" w:cs="Times New Roman"/>
+                  <w:noProof/>
+                  <w:sz w:val="24"/>
+                  <w:szCs w:val="24"/>
+                  <w:lang w:val="en-US"/>
+                </w:rPr>
+                <w:t xml:space="preserve">DeepAI b, n.d. </w:t>
+              </w:r>
+              <w:r>
+                <w:rPr>
+                  <w:rFonts w:ascii="Times New Roman" w:hAnsi="Times New Roman" w:cs="Times New Roman"/>
+                  <w:i/>
+                  <w:iCs/>
+                  <w:noProof/>
+                  <w:sz w:val="24"/>
+                  <w:szCs w:val="24"/>
+                  <w:lang w:val="en-US"/>
+                </w:rPr>
+                <w:t xml:space="preserve">DeepAI | What is Weight (Artificial Neural Network)?. </w:t>
+              </w:r>
+              <w:r>
+                <w:rPr>
+                  <w:rFonts w:ascii="Times New Roman" w:hAnsi="Times New Roman" w:cs="Times New Roman"/>
+                  <w:noProof/>
+                  <w:sz w:val="24"/>
+                  <w:szCs w:val="24"/>
+                  <w:lang w:val="en-US"/>
+                </w:rPr>
+                <w:t>[</w:t>
+              </w:r>
+              <w:r>
+                <w:rPr>
+                  <w:rFonts w:ascii="Times New Roman" w:hAnsi="Times New Roman" w:cs="Times New Roman"/>
+                  <w:noProof/>
+                  <w:sz w:val="24"/>
+                  <w:szCs w:val="24"/>
+                  <w:lang w:val="el-GR"/>
+                </w:rPr>
+                <w:t>Ηλεκτρονικό</w:t>
+              </w:r>
+              <w:r>
+                <w:rPr>
+                  <w:rFonts w:ascii="Times New Roman" w:hAnsi="Times New Roman" w:cs="Times New Roman"/>
+                  <w:noProof/>
+                  <w:sz w:val="24"/>
+                  <w:szCs w:val="24"/>
+                  <w:lang w:val="en-US"/>
+                </w:rPr>
+                <w:t xml:space="preserve">] </w:t>
+              </w:r>
+              <w:r>
+                <w:rPr>
+                  <w:rFonts w:ascii="Times New Roman" w:hAnsi="Times New Roman" w:cs="Times New Roman"/>
+                  <w:noProof/>
+                  <w:sz w:val="24"/>
+                  <w:szCs w:val="24"/>
+                  <w:lang w:val="en-US"/>
+                </w:rPr>
+                <w:br/>
+                <w:t xml:space="preserve">Available at: </w:t>
+              </w:r>
+              <w:r>
+                <w:rPr>
+                  <w:rFonts w:ascii="Times New Roman" w:hAnsi="Times New Roman" w:cs="Times New Roman"/>
+                  <w:noProof/>
+                  <w:sz w:val="24"/>
+                  <w:szCs w:val="24"/>
+                  <w:u w:val="single"/>
+                  <w:lang w:val="en-US"/>
+                </w:rPr>
+                <w:t>https://deepai.org/machine-learning-glossary-and-terms/weight-artificial-neural-network</w:t>
+              </w:r>
+              <w:r>
+                <w:rPr>
+                  <w:rFonts w:ascii="Times New Roman" w:hAnsi="Times New Roman" w:cs="Times New Roman"/>
+                  <w:noProof/>
+                  <w:sz w:val="24"/>
+                  <w:szCs w:val="24"/>
+                  <w:lang w:val="en-US"/>
+                </w:rPr>
+                <w:br/>
+                <w:t>[</w:t>
+              </w:r>
+              <w:r>
+                <w:rPr>
+                  <w:rFonts w:ascii="Times New Roman" w:hAnsi="Times New Roman" w:cs="Times New Roman"/>
+                  <w:noProof/>
+                  <w:sz w:val="24"/>
+                  <w:szCs w:val="24"/>
+                  <w:lang w:val="el-GR"/>
+                </w:rPr>
+                <w:t>Πρόσβαση</w:t>
+              </w:r>
+              <w:r>
+                <w:rPr>
+                  <w:rFonts w:ascii="Times New Roman" w:hAnsi="Times New Roman" w:cs="Times New Roman"/>
+                  <w:noProof/>
+                  <w:sz w:val="24"/>
+                  <w:szCs w:val="24"/>
+                  <w:lang w:val="en-US"/>
+                </w:rPr>
+                <w:t xml:space="preserve"> 24 </w:t>
+              </w:r>
+              <w:r>
+                <w:rPr>
+                  <w:rFonts w:ascii="Times New Roman" w:hAnsi="Times New Roman" w:cs="Times New Roman"/>
+                  <w:noProof/>
+                  <w:sz w:val="24"/>
+                  <w:szCs w:val="24"/>
+                  <w:lang w:val="el-GR"/>
+                </w:rPr>
+                <w:t>Μαίου</w:t>
+              </w:r>
+              <w:r>
+                <w:rPr>
+                  <w:rFonts w:ascii="Times New Roman" w:hAnsi="Times New Roman" w:cs="Times New Roman"/>
+                  <w:noProof/>
+                  <w:sz w:val="24"/>
+                  <w:szCs w:val="24"/>
+                  <w:lang w:val="en-US"/>
+                </w:rPr>
+                <w:t xml:space="preserve"> 2021].</w:t>
+              </w:r>
+            </w:p>
+            <w:p>
+              <w:pPr>
+                <w:pStyle w:val="Bibliography"/>
+                <w:jc w:val="left"/>
+                <w:rPr>
+                  <w:rFonts w:ascii="Times New Roman" w:hAnsi="Times New Roman" w:cs="Times New Roman"/>
+                  <w:noProof/>
+                  <w:sz w:val="24"/>
+                  <w:szCs w:val="24"/>
                   <w:lang w:val="el-GR"/>
                 </w:rPr>
               </w:pPr>
@@ -18072,7 +18231,6 @@
                   <w:szCs w:val="24"/>
                   <w:lang w:val="en-US"/>
                 </w:rPr>
-                <w:lastRenderedPageBreak/>
                 <w:t xml:space="preserve">Diffen, n.d. </w:t>
               </w:r>
               <w:r>
@@ -18151,6 +18309,7 @@
                   <w:szCs w:val="24"/>
                   <w:lang w:val="en-US"/>
                 </w:rPr>
+                <w:lastRenderedPageBreak/>
                 <w:t xml:space="preserve">Domo, 2020. </w:t>
               </w:r>
               <w:r>
@@ -19255,7 +19414,6 @@
                   <w:szCs w:val="24"/>
                   <w:lang w:val="en-US"/>
                 </w:rPr>
-                <w:lastRenderedPageBreak/>
                 <w:t xml:space="preserve">Tanz, O. &amp; Cambron, C., 2017. </w:t>
               </w:r>
               <w:r>
@@ -19309,6 +19467,16 @@
                   <w:lang w:val="en-US"/>
                 </w:rPr>
                 <w:br/>
+              </w:r>
+              <w:r>
+                <w:rPr>
+                  <w:rFonts w:ascii="Times New Roman" w:hAnsi="Times New Roman" w:cs="Times New Roman"/>
+                  <w:noProof/>
+                  <w:sz w:val="24"/>
+                  <w:szCs w:val="24"/>
+                  <w:lang w:val="en-US"/>
+                </w:rPr>
+                <w:lastRenderedPageBreak/>
                 <w:t xml:space="preserve">Available at: </w:t>
               </w:r>
               <w:r>

</xml_diff>

<commit_message>
Removed references from image captions
- Removed references from image captions
- Updated images table.
</commit_message>
<xml_diff>
--- a/ΠΤΥΧΙΑΚΗ.docx
+++ b/ΠΤΥΧΙΑΚΗ.docx
@@ -6525,7 +6525,7 @@
         </w:rPr>
         <w:fldChar w:fldCharType="separate"/>
       </w:r>
-      <w:hyperlink w:anchor="_Toc72854583" w:history="1">
+      <w:hyperlink w:anchor="_Toc72856156" w:history="1">
         <w:r>
           <w:rPr>
             <w:rStyle w:val="Hyperlink"/>
@@ -6537,85 +6537,7 @@
             <w:szCs w:val="24"/>
             <w:lang w:val="el-GR"/>
           </w:rPr>
-          <w:t>Εικόνα 1: Βαθύ νευρωνικό δίκτυο (</w:t>
-        </w:r>
-        <w:r>
-          <w:rPr>
-            <w:rStyle w:val="Hyperlink"/>
-            <w:rFonts w:ascii="Times New Roman" w:hAnsi="Times New Roman" w:cs="Times New Roman"/>
-            <w:b/>
-            <w:bCs/>
-            <w:noProof/>
-            <w:sz w:val="24"/>
-            <w:szCs w:val="24"/>
-            <w:lang w:val="en-US"/>
-          </w:rPr>
-          <w:t>IBM</w:t>
-        </w:r>
-        <w:r>
-          <w:rPr>
-            <w:rStyle w:val="Hyperlink"/>
-            <w:rFonts w:ascii="Times New Roman" w:hAnsi="Times New Roman" w:cs="Times New Roman"/>
-            <w:b/>
-            <w:bCs/>
-            <w:noProof/>
-            <w:sz w:val="24"/>
-            <w:szCs w:val="24"/>
-            <w:lang w:val="el-GR"/>
-          </w:rPr>
-          <w:t xml:space="preserve"> </w:t>
-        </w:r>
-        <w:r>
-          <w:rPr>
-            <w:rStyle w:val="Hyperlink"/>
-            <w:rFonts w:ascii="Times New Roman" w:hAnsi="Times New Roman" w:cs="Times New Roman"/>
-            <w:b/>
-            <w:bCs/>
-            <w:noProof/>
-            <w:sz w:val="24"/>
-            <w:szCs w:val="24"/>
-            <w:lang w:val="en-US"/>
-          </w:rPr>
-          <w:t>Cloud</w:t>
-        </w:r>
-        <w:r>
-          <w:rPr>
-            <w:rStyle w:val="Hyperlink"/>
-            <w:rFonts w:ascii="Times New Roman" w:hAnsi="Times New Roman" w:cs="Times New Roman"/>
-            <w:b/>
-            <w:bCs/>
-            <w:noProof/>
-            <w:sz w:val="24"/>
-            <w:szCs w:val="24"/>
-            <w:lang w:val="el-GR"/>
-          </w:rPr>
-          <w:t xml:space="preserve"> </w:t>
-        </w:r>
-        <w:r>
-          <w:rPr>
-            <w:rStyle w:val="Hyperlink"/>
-            <w:rFonts w:ascii="Times New Roman" w:hAnsi="Times New Roman" w:cs="Times New Roman"/>
-            <w:b/>
-            <w:bCs/>
-            <w:noProof/>
-            <w:sz w:val="24"/>
-            <w:szCs w:val="24"/>
-            <w:lang w:val="en-US"/>
-          </w:rPr>
-          <w:t>Education</w:t>
-        </w:r>
-        <w:r>
-          <w:rPr>
-            <w:rStyle w:val="Hyperlink"/>
-            <w:rFonts w:ascii="Times New Roman" w:hAnsi="Times New Roman" w:cs="Times New Roman"/>
-            <w:b/>
-            <w:bCs/>
-            <w:noProof/>
-            <w:sz w:val="24"/>
-            <w:szCs w:val="24"/>
-            <w:lang w:val="el-GR"/>
-          </w:rPr>
-          <w:t>, 2020)</w:t>
+          <w:t>Εικόνα 1: Βαθύ νευρωνικό δίκτυο.</w:t>
         </w:r>
         <w:r>
           <w:rPr>
@@ -6651,7 +6573,7 @@
             <w:sz w:val="24"/>
             <w:szCs w:val="24"/>
           </w:rPr>
-          <w:instrText xml:space="preserve"> PAGEREF _Toc72854583 \h </w:instrText>
+          <w:instrText xml:space="preserve"> PAGEREF _Toc72856156 \h </w:instrText>
         </w:r>
         <w:r>
           <w:rPr>
@@ -6718,7 +6640,7 @@
           <w:lang w:val="en-US"/>
         </w:rPr>
       </w:pPr>
-      <w:hyperlink w:anchor="_Toc72854584" w:history="1">
+      <w:hyperlink w:anchor="_Toc72856157" w:history="1">
         <w:r>
           <w:rPr>
             <w:rStyle w:val="Hyperlink"/>
@@ -6755,7 +6677,7 @@
             <w:szCs w:val="24"/>
             <w:lang w:val="el-GR"/>
           </w:rPr>
-          <w:t>: Βηματική συνάρτηση (Sharma, 2017)</w:t>
+          <w:t>: Βηματική συνάρτηση.</w:t>
         </w:r>
         <w:r>
           <w:rPr>
@@ -6791,7 +6713,7 @@
             <w:sz w:val="24"/>
             <w:szCs w:val="24"/>
           </w:rPr>
-          <w:instrText xml:space="preserve"> PAGEREF _Toc72854584 \h </w:instrText>
+          <w:instrText xml:space="preserve"> PAGEREF _Toc72856157 \h </w:instrText>
         </w:r>
         <w:r>
           <w:rPr>
@@ -6858,7 +6780,7 @@
           <w:lang w:val="en-US"/>
         </w:rPr>
       </w:pPr>
-      <w:hyperlink w:anchor="_Toc72854585" w:history="1">
+      <w:hyperlink w:anchor="_Toc72856158" w:history="1">
         <w:r>
           <w:rPr>
             <w:rStyle w:val="Hyperlink"/>
@@ -6895,7 +6817,7 @@
             <w:szCs w:val="24"/>
             <w:lang w:val="el-GR"/>
           </w:rPr>
-          <w:t>: Σιγμοειδής συνάρτηση (Sharma, 2017)</w:t>
+          <w:t>: Σιγμοειδής συνάρτηση.</w:t>
         </w:r>
         <w:r>
           <w:rPr>
@@ -6931,7 +6853,7 @@
             <w:sz w:val="24"/>
             <w:szCs w:val="24"/>
           </w:rPr>
-          <w:instrText xml:space="preserve"> PAGEREF _Toc72854585 \h </w:instrText>
+          <w:instrText xml:space="preserve"> PAGEREF _Toc72856158 \h </w:instrText>
         </w:r>
         <w:r>
           <w:rPr>
@@ -6998,7 +6920,7 @@
           <w:lang w:val="en-US"/>
         </w:rPr>
       </w:pPr>
-      <w:hyperlink w:anchor="_Toc72854586" w:history="1">
+      <w:hyperlink w:anchor="_Toc72856159" w:history="1">
         <w:r>
           <w:rPr>
             <w:rStyle w:val="Hyperlink"/>
@@ -7061,7 +6983,7 @@
             <w:szCs w:val="24"/>
             <w:lang w:val="el-GR"/>
           </w:rPr>
-          <w:t xml:space="preserve"> (Sharma, 2017)</w:t>
+          <w:t>.</w:t>
         </w:r>
         <w:r>
           <w:rPr>
@@ -7097,7 +7019,7 @@
             <w:sz w:val="24"/>
             <w:szCs w:val="24"/>
           </w:rPr>
-          <w:instrText xml:space="preserve"> PAGEREF _Toc72854586 \h </w:instrText>
+          <w:instrText xml:space="preserve"> PAGEREF _Toc72856159 \h </w:instrText>
         </w:r>
         <w:r>
           <w:rPr>
@@ -7164,7 +7086,7 @@
           <w:lang w:val="en-US"/>
         </w:rPr>
       </w:pPr>
-      <w:hyperlink w:anchor="_Toc72854587" w:history="1">
+      <w:hyperlink w:anchor="_Toc72856160" w:history="1">
         <w:r>
           <w:rPr>
             <w:rStyle w:val="Hyperlink"/>
@@ -7226,7 +7148,7 @@
             <w:szCs w:val="24"/>
             <w:lang w:val="en-US"/>
           </w:rPr>
-          <w:t>L</w:t>
+          <w:t>Leaky</w:t>
         </w:r>
         <w:r>
           <w:rPr>
@@ -7237,9 +7159,21 @@
             <w:noProof/>
             <w:sz w:val="24"/>
             <w:szCs w:val="24"/>
+          </w:rPr>
+          <w:t xml:space="preserve"> </w:t>
+        </w:r>
+        <w:r>
+          <w:rPr>
+            <w:rStyle w:val="Hyperlink"/>
+            <w:rFonts w:ascii="Times New Roman" w:hAnsi="Times New Roman" w:cs="Times New Roman"/>
+            <w:b/>
+            <w:bCs/>
+            <w:noProof/>
+            <w:sz w:val="24"/>
+            <w:szCs w:val="24"/>
             <w:lang w:val="en-US"/>
           </w:rPr>
-          <w:t>eaky</w:t>
+          <w:t>ReLU</w:t>
         </w:r>
         <w:r>
           <w:rPr>
@@ -7262,8 +7196,58 @@
             <w:noProof/>
             <w:sz w:val="24"/>
             <w:szCs w:val="24"/>
+            <w:lang w:val="el-GR"/>
+          </w:rPr>
+          <w:t>και</w:t>
+        </w:r>
+        <w:r>
+          <w:rPr>
+            <w:rStyle w:val="Hyperlink"/>
+            <w:rFonts w:ascii="Times New Roman" w:hAnsi="Times New Roman" w:cs="Times New Roman"/>
+            <w:b/>
+            <w:bCs/>
+            <w:noProof/>
+            <w:sz w:val="24"/>
+            <w:szCs w:val="24"/>
+          </w:rPr>
+          <w:t xml:space="preserve"> </w:t>
+        </w:r>
+        <w:r>
+          <w:rPr>
+            <w:rStyle w:val="Hyperlink"/>
+            <w:rFonts w:ascii="Times New Roman" w:hAnsi="Times New Roman" w:cs="Times New Roman"/>
+            <w:b/>
+            <w:bCs/>
+            <w:noProof/>
+            <w:sz w:val="24"/>
+            <w:szCs w:val="24"/>
             <w:lang w:val="en-US"/>
           </w:rPr>
+          <w:t>Parametric</w:t>
+        </w:r>
+        <w:r>
+          <w:rPr>
+            <w:rStyle w:val="Hyperlink"/>
+            <w:rFonts w:ascii="Times New Roman" w:hAnsi="Times New Roman" w:cs="Times New Roman"/>
+            <w:b/>
+            <w:bCs/>
+            <w:noProof/>
+            <w:sz w:val="24"/>
+            <w:szCs w:val="24"/>
+          </w:rPr>
+          <w:t xml:space="preserve"> </w:t>
+        </w:r>
+        <w:r>
+          <w:rPr>
+            <w:rStyle w:val="Hyperlink"/>
+            <w:rFonts w:ascii="Times New Roman" w:hAnsi="Times New Roman" w:cs="Times New Roman"/>
+            <w:b/>
+            <w:bCs/>
+            <w:noProof/>
+            <w:sz w:val="24"/>
+            <w:szCs w:val="24"/>
+            <w:lang w:val="en-US"/>
+          </w:rPr>
           <w:t>ReLU</w:t>
         </w:r>
         <w:r>
@@ -7276,70 +7260,7 @@
             <w:sz w:val="24"/>
             <w:szCs w:val="24"/>
           </w:rPr>
-          <w:t xml:space="preserve"> </w:t>
-        </w:r>
-        <w:r>
-          <w:rPr>
-            <w:rStyle w:val="Hyperlink"/>
-            <w:rFonts w:ascii="Times New Roman" w:hAnsi="Times New Roman" w:cs="Times New Roman"/>
-            <w:b/>
-            <w:bCs/>
-            <w:noProof/>
-            <w:sz w:val="24"/>
-            <w:szCs w:val="24"/>
-            <w:lang w:val="el-GR"/>
-          </w:rPr>
-          <w:t>και</w:t>
-        </w:r>
-        <w:r>
-          <w:rPr>
-            <w:rStyle w:val="Hyperlink"/>
-            <w:rFonts w:ascii="Times New Roman" w:hAnsi="Times New Roman" w:cs="Times New Roman"/>
-            <w:b/>
-            <w:bCs/>
-            <w:noProof/>
-            <w:sz w:val="24"/>
-            <w:szCs w:val="24"/>
-          </w:rPr>
-          <w:t xml:space="preserve"> </w:t>
-        </w:r>
-        <w:r>
-          <w:rPr>
-            <w:rStyle w:val="Hyperlink"/>
-            <w:rFonts w:ascii="Times New Roman" w:hAnsi="Times New Roman" w:cs="Times New Roman"/>
-            <w:b/>
-            <w:bCs/>
-            <w:noProof/>
-            <w:sz w:val="24"/>
-            <w:szCs w:val="24"/>
-            <w:lang w:val="en-US"/>
-          </w:rPr>
-          <w:t>Parametric</w:t>
-        </w:r>
-        <w:r>
-          <w:rPr>
-            <w:rStyle w:val="Hyperlink"/>
-            <w:rFonts w:ascii="Times New Roman" w:hAnsi="Times New Roman" w:cs="Times New Roman"/>
-            <w:b/>
-            <w:bCs/>
-            <w:noProof/>
-            <w:sz w:val="24"/>
-            <w:szCs w:val="24"/>
-          </w:rPr>
-          <w:t xml:space="preserve"> </w:t>
-        </w:r>
-        <w:r>
-          <w:rPr>
-            <w:rStyle w:val="Hyperlink"/>
-            <w:rFonts w:ascii="Times New Roman" w:hAnsi="Times New Roman" w:cs="Times New Roman"/>
-            <w:b/>
-            <w:bCs/>
-            <w:noProof/>
-            <w:sz w:val="24"/>
-            <w:szCs w:val="24"/>
-            <w:lang w:val="en-US"/>
-          </w:rPr>
-          <w:t>ReLU (Liu, 2017)</w:t>
+          <w:t>.</w:t>
         </w:r>
         <w:r>
           <w:rPr>
@@ -7375,7 +7296,7 @@
             <w:sz w:val="24"/>
             <w:szCs w:val="24"/>
           </w:rPr>
-          <w:instrText xml:space="preserve"> PAGEREF _Toc72854587 \h </w:instrText>
+          <w:instrText xml:space="preserve"> PAGEREF _Toc72856160 \h </w:instrText>
         </w:r>
         <w:r>
           <w:rPr>
@@ -7442,7 +7363,7 @@
           <w:lang w:val="en-US"/>
         </w:rPr>
       </w:pPr>
-      <w:hyperlink w:anchor="_Toc72854588" w:history="1">
+      <w:hyperlink w:anchor="_Toc72856161" w:history="1">
         <w:r>
           <w:rPr>
             <w:rStyle w:val="Hyperlink"/>
@@ -7454,59 +7375,7 @@
             <w:szCs w:val="24"/>
             <w:lang w:val="el-GR"/>
           </w:rPr>
-          <w:t>Εικόνα 6: Ένα σχεδόν ολοκληρωμένο διάγραμμα των νευρωνικών δικτύων (</w:t>
-        </w:r>
-        <w:r>
-          <w:rPr>
-            <w:rStyle w:val="Hyperlink"/>
-            <w:rFonts w:ascii="Times New Roman" w:hAnsi="Times New Roman" w:cs="Times New Roman"/>
-            <w:b/>
-            <w:bCs/>
-            <w:noProof/>
-            <w:sz w:val="24"/>
-            <w:szCs w:val="24"/>
-            <w:lang w:val="en-US"/>
-          </w:rPr>
-          <w:t>Veen</w:t>
-        </w:r>
-        <w:r>
-          <w:rPr>
-            <w:rStyle w:val="Hyperlink"/>
-            <w:rFonts w:ascii="Times New Roman" w:hAnsi="Times New Roman" w:cs="Times New Roman"/>
-            <w:b/>
-            <w:bCs/>
-            <w:noProof/>
-            <w:sz w:val="24"/>
-            <w:szCs w:val="24"/>
-            <w:lang w:val="el-GR"/>
-          </w:rPr>
-          <w:t xml:space="preserve"> &amp; </w:t>
-        </w:r>
-        <w:r>
-          <w:rPr>
-            <w:rStyle w:val="Hyperlink"/>
-            <w:rFonts w:ascii="Times New Roman" w:hAnsi="Times New Roman" w:cs="Times New Roman"/>
-            <w:b/>
-            <w:bCs/>
-            <w:noProof/>
-            <w:sz w:val="24"/>
-            <w:szCs w:val="24"/>
-            <w:lang w:val="en-US"/>
-          </w:rPr>
-          <w:t>Leijnen</w:t>
-        </w:r>
-        <w:r>
-          <w:rPr>
-            <w:rStyle w:val="Hyperlink"/>
-            <w:rFonts w:ascii="Times New Roman" w:hAnsi="Times New Roman" w:cs="Times New Roman"/>
-            <w:b/>
-            <w:bCs/>
-            <w:noProof/>
-            <w:sz w:val="24"/>
-            <w:szCs w:val="24"/>
-            <w:lang w:val="el-GR"/>
-          </w:rPr>
-          <w:t>, 2019)</w:t>
+          <w:t>Εικόνα 6: Ένα σχεδόν ολοκληρωμένο διάγραμμα των νευρωνικών δικτύων.</w:t>
         </w:r>
         <w:r>
           <w:rPr>
@@ -7542,7 +7411,7 @@
             <w:sz w:val="24"/>
             <w:szCs w:val="24"/>
           </w:rPr>
-          <w:instrText xml:space="preserve"> PAGEREF _Toc72854588 \h </w:instrText>
+          <w:instrText xml:space="preserve"> PAGEREF _Toc72856161 \h </w:instrText>
         </w:r>
         <w:r>
           <w:rPr>
@@ -7784,6 +7653,7 @@
       </w:pPr>
       <w:bookmarkStart w:id="6" w:name="_Toc72854643"/>
       <w:r>
+        <w:lastRenderedPageBreak/>
         <w:t>(</w:t>
       </w:r>
       <w:r>
@@ -12871,7 +12741,7 @@
           <w:lang w:val="el-GR"/>
         </w:rPr>
       </w:pPr>
-      <w:bookmarkStart w:id="19" w:name="_Toc72854583"/>
+      <w:bookmarkStart w:id="19" w:name="_Toc72856156"/>
       <w:r>
         <w:rPr>
           <w:rFonts w:ascii="Times New Roman" w:hAnsi="Times New Roman" w:cs="Times New Roman"/>
@@ -12999,216 +12869,20 @@
           <w:szCs w:val="24"/>
           <w:lang w:val="el-GR"/>
         </w:rPr>
-        <w:t xml:space="preserve"> Βαθύ νευρωνικό δίκτυο </w:t>
-      </w:r>
-      <w:sdt>
-        <w:sdtPr>
-          <w:rPr>
-            <w:rFonts w:ascii="Times New Roman" w:hAnsi="Times New Roman" w:cs="Times New Roman"/>
-            <w:i w:val="0"/>
-            <w:iCs w:val="0"/>
-            <w:noProof/>
-            <w:sz w:val="24"/>
-            <w:szCs w:val="24"/>
-            <w:lang w:val="en-US"/>
-          </w:rPr>
-          <w:id w:val="-1329588459"/>
-          <w:citation/>
-        </w:sdtPr>
-        <w:sdtEndPr/>
-        <w:sdtContent>
-          <w:r>
-            <w:rPr>
-              <w:rFonts w:ascii="Times New Roman" w:hAnsi="Times New Roman" w:cs="Times New Roman"/>
-              <w:i w:val="0"/>
-              <w:iCs w:val="0"/>
-              <w:noProof/>
-              <w:sz w:val="24"/>
-              <w:szCs w:val="24"/>
-              <w:lang w:val="en-US"/>
-            </w:rPr>
-            <w:fldChar w:fldCharType="begin"/>
-          </w:r>
-          <w:r>
-            <w:rPr>
-              <w:rFonts w:ascii="Times New Roman" w:hAnsi="Times New Roman" w:cs="Times New Roman"/>
-              <w:i w:val="0"/>
-              <w:iCs w:val="0"/>
-              <w:noProof/>
-              <w:sz w:val="24"/>
-              <w:szCs w:val="24"/>
-              <w:lang w:val="el-GR"/>
-            </w:rPr>
-            <w:instrText xml:space="preserve"> </w:instrText>
-          </w:r>
-          <w:r>
-            <w:rPr>
-              <w:rFonts w:ascii="Times New Roman" w:hAnsi="Times New Roman" w:cs="Times New Roman"/>
-              <w:i w:val="0"/>
-              <w:iCs w:val="0"/>
-              <w:noProof/>
-              <w:sz w:val="24"/>
-              <w:szCs w:val="24"/>
-              <w:lang w:val="en-US"/>
-            </w:rPr>
-            <w:instrText>CITATION</w:instrText>
-          </w:r>
-          <w:r>
-            <w:rPr>
-              <w:rFonts w:ascii="Times New Roman" w:hAnsi="Times New Roman" w:cs="Times New Roman"/>
-              <w:i w:val="0"/>
-              <w:iCs w:val="0"/>
-              <w:noProof/>
-              <w:sz w:val="24"/>
-              <w:szCs w:val="24"/>
-              <w:lang w:val="el-GR"/>
-            </w:rPr>
-            <w:instrText xml:space="preserve"> </w:instrText>
-          </w:r>
-          <w:r>
-            <w:rPr>
-              <w:rFonts w:ascii="Times New Roman" w:hAnsi="Times New Roman" w:cs="Times New Roman"/>
-              <w:i w:val="0"/>
-              <w:iCs w:val="0"/>
-              <w:noProof/>
-              <w:sz w:val="24"/>
-              <w:szCs w:val="24"/>
-              <w:lang w:val="en-US"/>
-            </w:rPr>
-            <w:instrText>Image</w:instrText>
-          </w:r>
-          <w:r>
-            <w:rPr>
-              <w:rFonts w:ascii="Times New Roman" w:hAnsi="Times New Roman" w:cs="Times New Roman"/>
-              <w:i w:val="0"/>
-              <w:iCs w:val="0"/>
-              <w:noProof/>
-              <w:sz w:val="24"/>
-              <w:szCs w:val="24"/>
-              <w:lang w:val="el-GR"/>
-            </w:rPr>
-            <w:instrText>1 \</w:instrText>
-          </w:r>
-          <w:r>
-            <w:rPr>
-              <w:rFonts w:ascii="Times New Roman" w:hAnsi="Times New Roman" w:cs="Times New Roman"/>
-              <w:i w:val="0"/>
-              <w:iCs w:val="0"/>
-              <w:noProof/>
-              <w:sz w:val="24"/>
-              <w:szCs w:val="24"/>
-              <w:lang w:val="en-US"/>
-            </w:rPr>
-            <w:instrText>l</w:instrText>
-          </w:r>
-          <w:r>
-            <w:rPr>
-              <w:rFonts w:ascii="Times New Roman" w:hAnsi="Times New Roman" w:cs="Times New Roman"/>
-              <w:i w:val="0"/>
-              <w:iCs w:val="0"/>
-              <w:noProof/>
-              <w:sz w:val="24"/>
-              <w:szCs w:val="24"/>
-              <w:lang w:val="el-GR"/>
-            </w:rPr>
-            <w:instrText xml:space="preserve"> 1033 </w:instrText>
-          </w:r>
-          <w:r>
-            <w:rPr>
-              <w:rFonts w:ascii="Times New Roman" w:hAnsi="Times New Roman" w:cs="Times New Roman"/>
-              <w:i w:val="0"/>
-              <w:iCs w:val="0"/>
-              <w:noProof/>
-              <w:sz w:val="24"/>
-              <w:szCs w:val="24"/>
-              <w:lang w:val="en-US"/>
-            </w:rPr>
-            <w:fldChar w:fldCharType="separate"/>
-          </w:r>
-          <w:r>
-            <w:rPr>
-              <w:rFonts w:ascii="Times New Roman" w:hAnsi="Times New Roman" w:cs="Times New Roman"/>
-              <w:noProof/>
-              <w:sz w:val="24"/>
-              <w:szCs w:val="24"/>
-              <w:lang w:val="el-GR"/>
-            </w:rPr>
-            <w:t>(</w:t>
-          </w:r>
-          <w:r>
-            <w:rPr>
-              <w:rFonts w:ascii="Times New Roman" w:hAnsi="Times New Roman" w:cs="Times New Roman"/>
-              <w:noProof/>
-              <w:sz w:val="24"/>
-              <w:szCs w:val="24"/>
-              <w:lang w:val="en-US"/>
-            </w:rPr>
-            <w:t>IBM</w:t>
-          </w:r>
-          <w:r>
-            <w:rPr>
-              <w:rFonts w:ascii="Times New Roman" w:hAnsi="Times New Roman" w:cs="Times New Roman"/>
-              <w:noProof/>
-              <w:sz w:val="24"/>
-              <w:szCs w:val="24"/>
-              <w:lang w:val="el-GR"/>
-            </w:rPr>
-            <w:t xml:space="preserve"> </w:t>
-          </w:r>
-          <w:r>
-            <w:rPr>
-              <w:rFonts w:ascii="Times New Roman" w:hAnsi="Times New Roman" w:cs="Times New Roman"/>
-              <w:noProof/>
-              <w:sz w:val="24"/>
-              <w:szCs w:val="24"/>
-              <w:lang w:val="en-US"/>
-            </w:rPr>
-            <w:t>Cloud</w:t>
-          </w:r>
-          <w:r>
-            <w:rPr>
-              <w:rFonts w:ascii="Times New Roman" w:hAnsi="Times New Roman" w:cs="Times New Roman"/>
-              <w:noProof/>
-              <w:sz w:val="24"/>
-              <w:szCs w:val="24"/>
-              <w:lang w:val="el-GR"/>
-            </w:rPr>
-            <w:t xml:space="preserve"> </w:t>
-          </w:r>
-          <w:r>
-            <w:rPr>
-              <w:rFonts w:ascii="Times New Roman" w:hAnsi="Times New Roman" w:cs="Times New Roman"/>
-              <w:noProof/>
-              <w:sz w:val="24"/>
-              <w:szCs w:val="24"/>
-              <w:lang w:val="en-US"/>
-            </w:rPr>
-            <w:t>Education</w:t>
-          </w:r>
-          <w:r>
-            <w:rPr>
-              <w:rFonts w:ascii="Times New Roman" w:hAnsi="Times New Roman" w:cs="Times New Roman"/>
-              <w:noProof/>
-              <w:sz w:val="24"/>
-              <w:szCs w:val="24"/>
-              <w:lang w:val="el-GR"/>
-            </w:rPr>
-            <w:t>, 2020)</w:t>
-          </w:r>
-          <w:r>
-            <w:rPr>
-              <w:rFonts w:ascii="Times New Roman" w:hAnsi="Times New Roman" w:cs="Times New Roman"/>
-              <w:i w:val="0"/>
-              <w:iCs w:val="0"/>
-              <w:noProof/>
-              <w:sz w:val="24"/>
-              <w:szCs w:val="24"/>
-              <w:lang w:val="en-US"/>
-            </w:rPr>
-            <w:fldChar w:fldCharType="end"/>
-          </w:r>
-        </w:sdtContent>
-      </w:sdt>
+        <w:t xml:space="preserve"> Βαθύ νευρωνικό δίκτυο</w:t>
+      </w:r>
+      <w:r>
+        <w:rPr>
+          <w:rFonts w:ascii="Times New Roman" w:hAnsi="Times New Roman" w:cs="Times New Roman"/>
+          <w:i w:val="0"/>
+          <w:iCs w:val="0"/>
+          <w:noProof/>
+          <w:sz w:val="24"/>
+          <w:szCs w:val="24"/>
+          <w:lang w:val="el-GR"/>
+        </w:rPr>
+        <w:t>.</w:t>
+      </w:r>
       <w:bookmarkEnd w:id="19"/>
     </w:p>
     <w:p>
@@ -14241,7 +13915,7 @@
           <w:lang w:val="el-GR"/>
         </w:rPr>
       </w:pPr>
-      <w:bookmarkStart w:id="22" w:name="_Toc72854584"/>
+      <w:bookmarkStart w:id="22" w:name="_Toc72856157"/>
       <w:r>
         <w:rPr>
           <w:rFonts w:ascii="Times New Roman" w:hAnsi="Times New Roman" w:cs="Times New Roman"/>
@@ -14380,84 +14054,20 @@
           <w:szCs w:val="24"/>
           <w:lang w:val="el-GR"/>
         </w:rPr>
-        <w:t xml:space="preserve">Βηματική συνάρτηση </w:t>
-      </w:r>
-      <w:sdt>
-        <w:sdtPr>
-          <w:rPr>
-            <w:rFonts w:ascii="Times New Roman" w:hAnsi="Times New Roman" w:cs="Times New Roman"/>
-            <w:i w:val="0"/>
-            <w:iCs w:val="0"/>
-            <w:noProof/>
-            <w:sz w:val="24"/>
-            <w:szCs w:val="24"/>
-            <w:lang w:val="el-GR"/>
-          </w:rPr>
-          <w:id w:val="-649129942"/>
-          <w:citation/>
-        </w:sdtPr>
-        <w:sdtEndPr/>
-        <w:sdtContent>
-          <w:r>
-            <w:rPr>
-              <w:rFonts w:ascii="Times New Roman" w:hAnsi="Times New Roman" w:cs="Times New Roman"/>
-              <w:i w:val="0"/>
-              <w:iCs w:val="0"/>
-              <w:noProof/>
-              <w:sz w:val="24"/>
-              <w:szCs w:val="24"/>
-              <w:lang w:val="el-GR"/>
-            </w:rPr>
-            <w:fldChar w:fldCharType="begin"/>
-          </w:r>
-          <w:r>
-            <w:rPr>
-              <w:rFonts w:ascii="Times New Roman" w:hAnsi="Times New Roman" w:cs="Times New Roman"/>
-              <w:i w:val="0"/>
-              <w:iCs w:val="0"/>
-              <w:noProof/>
-              <w:sz w:val="24"/>
-              <w:szCs w:val="24"/>
-              <w:lang w:val="el-GR"/>
-            </w:rPr>
-            <w:instrText xml:space="preserve">CITATION ActivationFunctions \l 1032 </w:instrText>
-          </w:r>
-          <w:r>
-            <w:rPr>
-              <w:rFonts w:ascii="Times New Roman" w:hAnsi="Times New Roman" w:cs="Times New Roman"/>
-              <w:i w:val="0"/>
-              <w:iCs w:val="0"/>
-              <w:noProof/>
-              <w:sz w:val="24"/>
-              <w:szCs w:val="24"/>
-              <w:lang w:val="el-GR"/>
-            </w:rPr>
-            <w:fldChar w:fldCharType="separate"/>
-          </w:r>
-          <w:r>
-            <w:rPr>
-              <w:rFonts w:ascii="Times New Roman" w:hAnsi="Times New Roman" w:cs="Times New Roman"/>
-              <w:noProof/>
-              <w:sz w:val="24"/>
-              <w:szCs w:val="24"/>
-              <w:lang w:val="el-GR"/>
-            </w:rPr>
-            <w:t>(Sharma, 2017)</w:t>
-          </w:r>
-          <w:r>
-            <w:rPr>
-              <w:rFonts w:ascii="Times New Roman" w:hAnsi="Times New Roman" w:cs="Times New Roman"/>
-              <w:i w:val="0"/>
-              <w:iCs w:val="0"/>
-              <w:noProof/>
-              <w:sz w:val="24"/>
-              <w:szCs w:val="24"/>
-              <w:lang w:val="el-GR"/>
-            </w:rPr>
-            <w:fldChar w:fldCharType="end"/>
-          </w:r>
-        </w:sdtContent>
-      </w:sdt>
+        <w:t>Βηματική συνάρτηση</w:t>
+      </w:r>
+      <w:r>
+        <w:rPr>
+          <w:rFonts w:ascii="Times New Roman" w:hAnsi="Times New Roman" w:cs="Times New Roman"/>
+          <w:i w:val="0"/>
+          <w:iCs w:val="0"/>
+          <w:noProof/>
+          <w:sz w:val="24"/>
+          <w:szCs w:val="24"/>
+          <w:lang w:val="el-GR"/>
+        </w:rPr>
+        <w:t>.</w:t>
+      </w:r>
       <w:bookmarkEnd w:id="22"/>
     </w:p>
     <w:p>
@@ -14748,7 +14358,7 @@
           <w:lang w:val="el-GR"/>
         </w:rPr>
       </w:pPr>
-      <w:bookmarkStart w:id="23" w:name="_Toc72854585"/>
+      <w:bookmarkStart w:id="23" w:name="_Toc72856158"/>
       <w:r>
         <w:rPr>
           <w:rFonts w:ascii="Times New Roman" w:hAnsi="Times New Roman" w:cs="Times New Roman"/>
@@ -14887,84 +14497,20 @@
           <w:szCs w:val="24"/>
           <w:lang w:val="el-GR"/>
         </w:rPr>
-        <w:t xml:space="preserve">Σιγμοειδής συνάρτηση </w:t>
-      </w:r>
-      <w:sdt>
-        <w:sdtPr>
-          <w:rPr>
-            <w:rFonts w:ascii="Times New Roman" w:hAnsi="Times New Roman" w:cs="Times New Roman"/>
-            <w:i w:val="0"/>
-            <w:iCs w:val="0"/>
-            <w:noProof/>
-            <w:sz w:val="24"/>
-            <w:szCs w:val="24"/>
-            <w:lang w:val="el-GR"/>
-          </w:rPr>
-          <w:id w:val="1739515647"/>
-          <w:citation/>
-        </w:sdtPr>
-        <w:sdtEndPr/>
-        <w:sdtContent>
-          <w:r>
-            <w:rPr>
-              <w:rFonts w:ascii="Times New Roman" w:hAnsi="Times New Roman" w:cs="Times New Roman"/>
-              <w:i w:val="0"/>
-              <w:iCs w:val="0"/>
-              <w:noProof/>
-              <w:sz w:val="24"/>
-              <w:szCs w:val="24"/>
-              <w:lang w:val="el-GR"/>
-            </w:rPr>
-            <w:fldChar w:fldCharType="begin"/>
-          </w:r>
-          <w:r>
-            <w:rPr>
-              <w:rFonts w:ascii="Times New Roman" w:hAnsi="Times New Roman" w:cs="Times New Roman"/>
-              <w:i w:val="0"/>
-              <w:iCs w:val="0"/>
-              <w:noProof/>
-              <w:sz w:val="24"/>
-              <w:szCs w:val="24"/>
-              <w:lang w:val="el-GR"/>
-            </w:rPr>
-            <w:instrText xml:space="preserve">CITATION ActivationFunctions \l 1032 </w:instrText>
-          </w:r>
-          <w:r>
-            <w:rPr>
-              <w:rFonts w:ascii="Times New Roman" w:hAnsi="Times New Roman" w:cs="Times New Roman"/>
-              <w:i w:val="0"/>
-              <w:iCs w:val="0"/>
-              <w:noProof/>
-              <w:sz w:val="24"/>
-              <w:szCs w:val="24"/>
-              <w:lang w:val="el-GR"/>
-            </w:rPr>
-            <w:fldChar w:fldCharType="separate"/>
-          </w:r>
-          <w:r>
-            <w:rPr>
-              <w:rFonts w:ascii="Times New Roman" w:hAnsi="Times New Roman" w:cs="Times New Roman"/>
-              <w:noProof/>
-              <w:sz w:val="24"/>
-              <w:szCs w:val="24"/>
-              <w:lang w:val="el-GR"/>
-            </w:rPr>
-            <w:t>(Sharma, 2017)</w:t>
-          </w:r>
-          <w:r>
-            <w:rPr>
-              <w:rFonts w:ascii="Times New Roman" w:hAnsi="Times New Roman" w:cs="Times New Roman"/>
-              <w:i w:val="0"/>
-              <w:iCs w:val="0"/>
-              <w:noProof/>
-              <w:sz w:val="24"/>
-              <w:szCs w:val="24"/>
-              <w:lang w:val="el-GR"/>
-            </w:rPr>
-            <w:fldChar w:fldCharType="end"/>
-          </w:r>
-        </w:sdtContent>
-      </w:sdt>
+        <w:t>Σιγμοειδής συνάρτηση</w:t>
+      </w:r>
+      <w:r>
+        <w:rPr>
+          <w:rFonts w:ascii="Times New Roman" w:hAnsi="Times New Roman" w:cs="Times New Roman"/>
+          <w:i w:val="0"/>
+          <w:iCs w:val="0"/>
+          <w:noProof/>
+          <w:sz w:val="24"/>
+          <w:szCs w:val="24"/>
+          <w:lang w:val="el-GR"/>
+        </w:rPr>
+        <w:t>.</w:t>
+      </w:r>
       <w:bookmarkEnd w:id="23"/>
     </w:p>
     <w:p>
@@ -15293,7 +14839,7 @@
           <w:lang w:val="el-GR"/>
         </w:rPr>
       </w:pPr>
-      <w:bookmarkStart w:id="24" w:name="_Toc72854586"/>
+      <w:bookmarkStart w:id="24" w:name="_Toc72856159"/>
       <w:r>
         <w:rPr>
           <w:rFonts w:ascii="Times New Roman" w:hAnsi="Times New Roman" w:cs="Times New Roman"/>
@@ -15455,85 +15001,21 @@
           <w:szCs w:val="24"/>
           <w:lang w:val="el-GR"/>
         </w:rPr>
+        <w:t>.</w:t>
+      </w:r>
+      <w:bookmarkEnd w:id="24"/>
+      <w:r>
+        <w:rPr>
+          <w:rFonts w:ascii="Times New Roman" w:hAnsi="Times New Roman" w:cs="Times New Roman"/>
+          <w:i w:val="0"/>
+          <w:iCs w:val="0"/>
+          <w:noProof/>
+          <w:sz w:val="24"/>
+          <w:szCs w:val="24"/>
+          <w:lang w:val="el-GR"/>
+        </w:rPr>
         <w:t xml:space="preserve"> </w:t>
       </w:r>
-      <w:sdt>
-        <w:sdtPr>
-          <w:rPr>
-            <w:rFonts w:ascii="Times New Roman" w:hAnsi="Times New Roman" w:cs="Times New Roman"/>
-            <w:i w:val="0"/>
-            <w:iCs w:val="0"/>
-            <w:noProof/>
-            <w:sz w:val="24"/>
-            <w:szCs w:val="24"/>
-            <w:lang w:val="en-US"/>
-          </w:rPr>
-          <w:id w:val="-119080642"/>
-          <w:citation/>
-        </w:sdtPr>
-        <w:sdtEndPr/>
-        <w:sdtContent>
-          <w:r>
-            <w:rPr>
-              <w:rFonts w:ascii="Times New Roman" w:hAnsi="Times New Roman" w:cs="Times New Roman"/>
-              <w:i w:val="0"/>
-              <w:iCs w:val="0"/>
-              <w:noProof/>
-              <w:sz w:val="24"/>
-              <w:szCs w:val="24"/>
-              <w:lang w:val="en-US"/>
-            </w:rPr>
-            <w:fldChar w:fldCharType="begin"/>
-          </w:r>
-          <w:r>
-            <w:rPr>
-              <w:rFonts w:ascii="Times New Roman" w:hAnsi="Times New Roman" w:cs="Times New Roman"/>
-              <w:i w:val="0"/>
-              <w:iCs w:val="0"/>
-              <w:noProof/>
-              <w:sz w:val="24"/>
-              <w:szCs w:val="24"/>
-              <w:lang w:val="el-GR"/>
-            </w:rPr>
-            <w:instrText xml:space="preserve">CITATION ActivationFunctions \l 1033 </w:instrText>
-          </w:r>
-          <w:r>
-            <w:rPr>
-              <w:rFonts w:ascii="Times New Roman" w:hAnsi="Times New Roman" w:cs="Times New Roman"/>
-              <w:i w:val="0"/>
-              <w:iCs w:val="0"/>
-              <w:noProof/>
-              <w:sz w:val="24"/>
-              <w:szCs w:val="24"/>
-              <w:lang w:val="en-US"/>
-            </w:rPr>
-            <w:fldChar w:fldCharType="separate"/>
-          </w:r>
-          <w:r>
-            <w:rPr>
-              <w:rFonts w:ascii="Times New Roman" w:hAnsi="Times New Roman" w:cs="Times New Roman"/>
-              <w:noProof/>
-              <w:sz w:val="24"/>
-              <w:szCs w:val="24"/>
-              <w:lang w:val="el-GR"/>
-            </w:rPr>
-            <w:t>(Sharma, 2017)</w:t>
-          </w:r>
-          <w:r>
-            <w:rPr>
-              <w:rFonts w:ascii="Times New Roman" w:hAnsi="Times New Roman" w:cs="Times New Roman"/>
-              <w:i w:val="0"/>
-              <w:iCs w:val="0"/>
-              <w:noProof/>
-              <w:sz w:val="24"/>
-              <w:szCs w:val="24"/>
-              <w:lang w:val="en-US"/>
-            </w:rPr>
-            <w:fldChar w:fldCharType="end"/>
-          </w:r>
-        </w:sdtContent>
-      </w:sdt>
-      <w:bookmarkEnd w:id="24"/>
     </w:p>
     <w:p>
       <w:pPr>
@@ -15857,10 +15339,9 @@
           <w:iCs w:val="0"/>
           <w:sz w:val="36"/>
           <w:szCs w:val="36"/>
-          <w:lang w:val="en-US"/>
-        </w:rPr>
-      </w:pPr>
-      <w:bookmarkStart w:id="25" w:name="_Toc72854587"/>
+        </w:rPr>
+      </w:pPr>
+      <w:bookmarkStart w:id="25" w:name="_Toc72856160"/>
       <w:r>
         <w:rPr>
           <w:rFonts w:ascii="Times New Roman" w:hAnsi="Times New Roman" w:cs="Times New Roman"/>
@@ -16078,79 +15559,18 @@
           <w:szCs w:val="24"/>
           <w:lang w:val="en-US"/>
         </w:rPr>
-        <w:t xml:space="preserve">ReLU </w:t>
-      </w:r>
-      <w:sdt>
-        <w:sdtPr>
-          <w:rPr>
-            <w:rFonts w:ascii="Times New Roman" w:hAnsi="Times New Roman" w:cs="Times New Roman"/>
-            <w:i w:val="0"/>
-            <w:iCs w:val="0"/>
-            <w:sz w:val="24"/>
-            <w:szCs w:val="24"/>
-            <w:lang w:val="en-US"/>
-          </w:rPr>
-          <w:id w:val="-547920023"/>
-          <w:citation/>
-        </w:sdtPr>
-        <w:sdtEndPr/>
-        <w:sdtContent>
-          <w:r>
-            <w:rPr>
-              <w:rFonts w:ascii="Times New Roman" w:hAnsi="Times New Roman" w:cs="Times New Roman"/>
-              <w:i w:val="0"/>
-              <w:iCs w:val="0"/>
-              <w:sz w:val="24"/>
-              <w:szCs w:val="24"/>
-              <w:lang w:val="en-US"/>
-            </w:rPr>
-            <w:fldChar w:fldCharType="begin"/>
-          </w:r>
-          <w:r>
-            <w:rPr>
-              <w:rFonts w:ascii="Times New Roman" w:hAnsi="Times New Roman" w:cs="Times New Roman"/>
-              <w:i w:val="0"/>
-              <w:iCs w:val="0"/>
-              <w:sz w:val="24"/>
-              <w:szCs w:val="24"/>
-              <w:lang w:val="en-US"/>
-            </w:rPr>
-            <w:instrText xml:space="preserve">CITATION ReLUVariations \l 1033 </w:instrText>
-          </w:r>
-          <w:r>
-            <w:rPr>
-              <w:rFonts w:ascii="Times New Roman" w:hAnsi="Times New Roman" w:cs="Times New Roman"/>
-              <w:i w:val="0"/>
-              <w:iCs w:val="0"/>
-              <w:sz w:val="24"/>
-              <w:szCs w:val="24"/>
-              <w:lang w:val="en-US"/>
-            </w:rPr>
-            <w:fldChar w:fldCharType="separate"/>
-          </w:r>
-          <w:r>
-            <w:rPr>
-              <w:rFonts w:ascii="Times New Roman" w:hAnsi="Times New Roman" w:cs="Times New Roman"/>
-              <w:noProof/>
-              <w:sz w:val="24"/>
-              <w:szCs w:val="24"/>
-              <w:lang w:val="en-US"/>
-            </w:rPr>
-            <w:t>(Liu, 2017)</w:t>
-          </w:r>
-          <w:r>
-            <w:rPr>
-              <w:rFonts w:ascii="Times New Roman" w:hAnsi="Times New Roman" w:cs="Times New Roman"/>
-              <w:i w:val="0"/>
-              <w:iCs w:val="0"/>
-              <w:sz w:val="24"/>
-              <w:szCs w:val="24"/>
-              <w:lang w:val="en-US"/>
-            </w:rPr>
-            <w:fldChar w:fldCharType="end"/>
-          </w:r>
-        </w:sdtContent>
-      </w:sdt>
+        <w:t>ReLU</w:t>
+      </w:r>
+      <w:r>
+        <w:rPr>
+          <w:rFonts w:ascii="Times New Roman" w:hAnsi="Times New Roman" w:cs="Times New Roman"/>
+          <w:i w:val="0"/>
+          <w:iCs w:val="0"/>
+          <w:sz w:val="24"/>
+          <w:szCs w:val="24"/>
+        </w:rPr>
+        <w:t>.</w:t>
+      </w:r>
       <w:bookmarkEnd w:id="25"/>
     </w:p>
     <w:p>
@@ -17113,7 +16533,7 @@
           <w:lang w:val="el-GR"/>
         </w:rPr>
       </w:pPr>
-      <w:bookmarkStart w:id="28" w:name="_Toc72854588"/>
+      <w:bookmarkStart w:id="28" w:name="_Toc72856161"/>
       <w:r>
         <w:rPr>
           <w:rFonts w:ascii="Times New Roman" w:hAnsi="Times New Roman" w:cs="Times New Roman"/>
@@ -17229,184 +16649,19 @@
           <w:szCs w:val="20"/>
           <w:lang w:val="el-GR"/>
         </w:rPr>
-        <w:t xml:space="preserve">: Ένα σχεδόν ολοκληρωμένο διάγραμμα των νευρωνικών δικτύων </w:t>
-      </w:r>
-      <w:sdt>
-        <w:sdtPr>
-          <w:rPr>
-            <w:rFonts w:ascii="Times New Roman" w:hAnsi="Times New Roman" w:cs="Times New Roman"/>
-            <w:i w:val="0"/>
-            <w:iCs w:val="0"/>
-            <w:sz w:val="20"/>
-            <w:szCs w:val="20"/>
-            <w:lang w:val="en-US"/>
-          </w:rPr>
-          <w:id w:val="-688458621"/>
-          <w:citation/>
-        </w:sdtPr>
-        <w:sdtContent>
-          <w:r>
-            <w:rPr>
-              <w:rFonts w:ascii="Times New Roman" w:hAnsi="Times New Roman" w:cs="Times New Roman"/>
-              <w:i w:val="0"/>
-              <w:iCs w:val="0"/>
-              <w:sz w:val="20"/>
-              <w:szCs w:val="20"/>
-              <w:lang w:val="en-US"/>
-            </w:rPr>
-            <w:fldChar w:fldCharType="begin"/>
-          </w:r>
-          <w:r>
-            <w:rPr>
-              <w:rFonts w:ascii="Times New Roman" w:hAnsi="Times New Roman" w:cs="Times New Roman"/>
-              <w:i w:val="0"/>
-              <w:iCs w:val="0"/>
-              <w:sz w:val="20"/>
-              <w:szCs w:val="20"/>
-              <w:lang w:val="el-GR"/>
-            </w:rPr>
-            <w:instrText xml:space="preserve"> </w:instrText>
-          </w:r>
-          <w:r>
-            <w:rPr>
-              <w:rFonts w:ascii="Times New Roman" w:hAnsi="Times New Roman" w:cs="Times New Roman"/>
-              <w:i w:val="0"/>
-              <w:iCs w:val="0"/>
-              <w:sz w:val="20"/>
-              <w:szCs w:val="20"/>
-              <w:lang w:val="en-US"/>
-            </w:rPr>
-            <w:instrText>CITATION</w:instrText>
-          </w:r>
-          <w:r>
-            <w:rPr>
-              <w:rFonts w:ascii="Times New Roman" w:hAnsi="Times New Roman" w:cs="Times New Roman"/>
-              <w:i w:val="0"/>
-              <w:iCs w:val="0"/>
-              <w:sz w:val="20"/>
-              <w:szCs w:val="20"/>
-              <w:lang w:val="el-GR"/>
-            </w:rPr>
-            <w:instrText xml:space="preserve"> </w:instrText>
-          </w:r>
-          <w:r>
-            <w:rPr>
-              <w:rFonts w:ascii="Times New Roman" w:hAnsi="Times New Roman" w:cs="Times New Roman"/>
-              <w:i w:val="0"/>
-              <w:iCs w:val="0"/>
-              <w:sz w:val="20"/>
-              <w:szCs w:val="20"/>
-              <w:lang w:val="en-US"/>
-            </w:rPr>
-            <w:instrText>NeuralNetworkZoo</w:instrText>
-          </w:r>
-          <w:r>
-            <w:rPr>
-              <w:rFonts w:ascii="Times New Roman" w:hAnsi="Times New Roman" w:cs="Times New Roman"/>
-              <w:i w:val="0"/>
-              <w:iCs w:val="0"/>
-              <w:sz w:val="20"/>
-              <w:szCs w:val="20"/>
-              <w:lang w:val="el-GR"/>
-            </w:rPr>
-            <w:instrText xml:space="preserve"> \</w:instrText>
-          </w:r>
-          <w:r>
-            <w:rPr>
-              <w:rFonts w:ascii="Times New Roman" w:hAnsi="Times New Roman" w:cs="Times New Roman"/>
-              <w:i w:val="0"/>
-              <w:iCs w:val="0"/>
-              <w:sz w:val="20"/>
-              <w:szCs w:val="20"/>
-              <w:lang w:val="en-US"/>
-            </w:rPr>
-            <w:instrText>l</w:instrText>
-          </w:r>
-          <w:r>
-            <w:rPr>
-              <w:rFonts w:ascii="Times New Roman" w:hAnsi="Times New Roman" w:cs="Times New Roman"/>
-              <w:i w:val="0"/>
-              <w:iCs w:val="0"/>
-              <w:sz w:val="20"/>
-              <w:szCs w:val="20"/>
-              <w:lang w:val="el-GR"/>
-            </w:rPr>
-            <w:instrText xml:space="preserve"> 1033 </w:instrText>
-          </w:r>
-          <w:r>
-            <w:rPr>
-              <w:rFonts w:ascii="Times New Roman" w:hAnsi="Times New Roman" w:cs="Times New Roman"/>
-              <w:i w:val="0"/>
-              <w:iCs w:val="0"/>
-              <w:sz w:val="20"/>
-              <w:szCs w:val="20"/>
-              <w:lang w:val="en-US"/>
-            </w:rPr>
-            <w:fldChar w:fldCharType="separate"/>
-          </w:r>
-          <w:r>
-            <w:rPr>
-              <w:rFonts w:ascii="Times New Roman" w:hAnsi="Times New Roman" w:cs="Times New Roman"/>
-              <w:noProof/>
-              <w:sz w:val="20"/>
-              <w:szCs w:val="20"/>
-              <w:lang w:val="el-GR"/>
-            </w:rPr>
-            <w:t>(</w:t>
-          </w:r>
-          <w:r>
-            <w:rPr>
-              <w:rFonts w:ascii="Times New Roman" w:hAnsi="Times New Roman" w:cs="Times New Roman"/>
-              <w:noProof/>
-              <w:sz w:val="20"/>
-              <w:szCs w:val="20"/>
-              <w:lang w:val="en-US"/>
-            </w:rPr>
-            <w:t>Veen</w:t>
-          </w:r>
-          <w:r>
-            <w:rPr>
-              <w:rFonts w:ascii="Times New Roman" w:hAnsi="Times New Roman" w:cs="Times New Roman"/>
-              <w:noProof/>
-              <w:sz w:val="20"/>
-              <w:szCs w:val="20"/>
-              <w:lang w:val="el-GR"/>
-            </w:rPr>
-            <w:t xml:space="preserve"> &amp; </w:t>
-          </w:r>
-          <w:r>
-            <w:rPr>
-              <w:rFonts w:ascii="Times New Roman" w:hAnsi="Times New Roman" w:cs="Times New Roman"/>
-              <w:noProof/>
-              <w:sz w:val="20"/>
-              <w:szCs w:val="20"/>
-              <w:lang w:val="en-US"/>
-            </w:rPr>
-            <w:t>Leijnen</w:t>
-          </w:r>
-          <w:r>
-            <w:rPr>
-              <w:rFonts w:ascii="Times New Roman" w:hAnsi="Times New Roman" w:cs="Times New Roman"/>
-              <w:noProof/>
-              <w:sz w:val="20"/>
-              <w:szCs w:val="20"/>
-              <w:lang w:val="el-GR"/>
-            </w:rPr>
-            <w:t>, 2019)</w:t>
-          </w:r>
-          <w:r>
-            <w:rPr>
-              <w:rFonts w:ascii="Times New Roman" w:hAnsi="Times New Roman" w:cs="Times New Roman"/>
-              <w:i w:val="0"/>
-              <w:iCs w:val="0"/>
-              <w:sz w:val="20"/>
-              <w:szCs w:val="20"/>
-              <w:lang w:val="en-US"/>
-            </w:rPr>
-            <w:fldChar w:fldCharType="end"/>
-          </w:r>
-        </w:sdtContent>
-      </w:sdt>
+        <w:t>: Ένα σχεδόν ολοκληρωμένο διάγραμμα των νευρωνικών δικτύων</w:t>
+      </w:r>
+      <w:r>
+        <w:rPr>
+          <w:rFonts w:ascii="Times New Roman" w:hAnsi="Times New Roman" w:cs="Times New Roman"/>
+          <w:i w:val="0"/>
+          <w:iCs w:val="0"/>
+          <w:sz w:val="20"/>
+          <w:szCs w:val="20"/>
+          <w:lang w:val="el-GR"/>
+        </w:rPr>
+        <w:t>.</w:t>
+      </w:r>
       <w:bookmarkEnd w:id="28"/>
     </w:p>
     <w:p>

</xml_diff>

<commit_message>
Finished Chapter 2.5 & Chapter 2. Introduction
- Finished Chapter 2.5
- Added introduction to Chapter 2.0
- Updated table of contents
- Updated references
</commit_message>
<xml_diff>
--- a/ΠΤΥΧΙΑΚΗ.docx
+++ b/ΠΤΥΧΙΑΚΗ.docx
@@ -2085,7 +2085,7 @@
       <w:pPr>
         <w:pStyle w:val="Heading1"/>
       </w:pPr>
-      <w:bookmarkStart w:id="1" w:name="_Toc72942008"/>
+      <w:bookmarkStart w:id="1" w:name="_Toc73202842"/>
       <w:r>
         <w:lastRenderedPageBreak/>
         <w:t>ΕΥΧΑΡΙΣΤΙΕΣ</w:t>
@@ -2260,7 +2260,7 @@
       <w:pPr>
         <w:pStyle w:val="Heading1"/>
       </w:pPr>
-      <w:bookmarkStart w:id="2" w:name="_Toc72942009"/>
+      <w:bookmarkStart w:id="2" w:name="_Toc73202843"/>
       <w:r>
         <w:lastRenderedPageBreak/>
         <w:t>ΠΕΡΙΛΗΨΗ</w:t>
@@ -2670,7 +2670,7 @@
       <w:pPr>
         <w:pStyle w:val="Heading1"/>
       </w:pPr>
-      <w:bookmarkStart w:id="3" w:name="_Toc72942010"/>
+      <w:bookmarkStart w:id="3" w:name="_Toc73202844"/>
       <w:r>
         <w:lastRenderedPageBreak/>
         <w:t>ABSTRACT</w:t>
@@ -3104,7 +3104,7 @@
           <w:lang w:val="en-US"/>
         </w:rPr>
       </w:pPr>
-      <w:bookmarkStart w:id="4" w:name="_Toc72942011"/>
+      <w:bookmarkStart w:id="4" w:name="_Toc73202845"/>
       <w:r>
         <w:lastRenderedPageBreak/>
         <w:t>ΠΕΡΙΕΧΟΜΕΝ</w:t>
@@ -3167,7 +3167,7 @@
         </w:rPr>
         <w:fldChar w:fldCharType="separate"/>
       </w:r>
-      <w:hyperlink w:anchor="_Toc72942008" w:history="1">
+      <w:hyperlink w:anchor="_Toc73202842" w:history="1">
         <w:r>
           <w:rPr>
             <w:rStyle w:val="Hyperlink"/>
@@ -3214,7 +3214,7 @@
             <w:sz w:val="24"/>
             <w:szCs w:val="24"/>
           </w:rPr>
-          <w:instrText xml:space="preserve"> PAGEREF _Toc72942008 \h </w:instrText>
+          <w:instrText xml:space="preserve"> PAGEREF _Toc73202842 \h </w:instrText>
         </w:r>
         <w:r>
           <w:rPr>
@@ -3281,7 +3281,7 @@
           <w:lang w:val="en-US"/>
         </w:rPr>
       </w:pPr>
-      <w:hyperlink w:anchor="_Toc72942009" w:history="1">
+      <w:hyperlink w:anchor="_Toc73202843" w:history="1">
         <w:r>
           <w:rPr>
             <w:rStyle w:val="Hyperlink"/>
@@ -3328,7 +3328,7 @@
             <w:sz w:val="24"/>
             <w:szCs w:val="24"/>
           </w:rPr>
-          <w:instrText xml:space="preserve"> PAGEREF _Toc72942009 \h </w:instrText>
+          <w:instrText xml:space="preserve"> PAGEREF _Toc73202843 \h </w:instrText>
         </w:r>
         <w:r>
           <w:rPr>
@@ -3395,7 +3395,7 @@
           <w:lang w:val="en-US"/>
         </w:rPr>
       </w:pPr>
-      <w:hyperlink w:anchor="_Toc72942010" w:history="1">
+      <w:hyperlink w:anchor="_Toc73202844" w:history="1">
         <w:r>
           <w:rPr>
             <w:rStyle w:val="Hyperlink"/>
@@ -3442,7 +3442,7 @@
             <w:sz w:val="24"/>
             <w:szCs w:val="24"/>
           </w:rPr>
-          <w:instrText xml:space="preserve"> PAGEREF _Toc72942010 \h </w:instrText>
+          <w:instrText xml:space="preserve"> PAGEREF _Toc73202844 \h </w:instrText>
         </w:r>
         <w:r>
           <w:rPr>
@@ -3509,7 +3509,7 @@
           <w:lang w:val="en-US"/>
         </w:rPr>
       </w:pPr>
-      <w:hyperlink w:anchor="_Toc72942011" w:history="1">
+      <w:hyperlink w:anchor="_Toc73202845" w:history="1">
         <w:r>
           <w:rPr>
             <w:rStyle w:val="Hyperlink"/>
@@ -3556,7 +3556,7 @@
             <w:sz w:val="24"/>
             <w:szCs w:val="24"/>
           </w:rPr>
-          <w:instrText xml:space="preserve"> PAGEREF _Toc72942011 \h </w:instrText>
+          <w:instrText xml:space="preserve"> PAGEREF _Toc73202845 \h </w:instrText>
         </w:r>
         <w:r>
           <w:rPr>
@@ -3623,7 +3623,7 @@
           <w:lang w:val="en-US"/>
         </w:rPr>
       </w:pPr>
-      <w:hyperlink w:anchor="_Toc72942012" w:history="1">
+      <w:hyperlink w:anchor="_Toc73202846" w:history="1">
         <w:r>
           <w:rPr>
             <w:rStyle w:val="Hyperlink"/>
@@ -3670,7 +3670,7 @@
             <w:sz w:val="24"/>
             <w:szCs w:val="24"/>
           </w:rPr>
-          <w:instrText xml:space="preserve"> PAGEREF _Toc72942012 \h </w:instrText>
+          <w:instrText xml:space="preserve"> PAGEREF _Toc73202846 \h </w:instrText>
         </w:r>
         <w:r>
           <w:rPr>
@@ -3737,7 +3737,7 @@
           <w:lang w:val="en-US"/>
         </w:rPr>
       </w:pPr>
-      <w:hyperlink w:anchor="_Toc72942013" w:history="1">
+      <w:hyperlink w:anchor="_Toc73202847" w:history="1">
         <w:r>
           <w:rPr>
             <w:rStyle w:val="Hyperlink"/>
@@ -3809,7 +3809,7 @@
             <w:sz w:val="24"/>
             <w:szCs w:val="24"/>
           </w:rPr>
-          <w:instrText xml:space="preserve"> PAGEREF _Toc72942013 \h </w:instrText>
+          <w:instrText xml:space="preserve"> PAGEREF _Toc73202847 \h </w:instrText>
         </w:r>
         <w:r>
           <w:rPr>
@@ -3876,7 +3876,7 @@
           <w:lang w:val="en-US"/>
         </w:rPr>
       </w:pPr>
-      <w:hyperlink w:anchor="_Toc72942014" w:history="1">
+      <w:hyperlink w:anchor="_Toc73202848" w:history="1">
         <w:r>
           <w:rPr>
             <w:rStyle w:val="Hyperlink"/>
@@ -3948,7 +3948,7 @@
             <w:sz w:val="24"/>
             <w:szCs w:val="24"/>
           </w:rPr>
-          <w:instrText xml:space="preserve"> PAGEREF _Toc72942014 \h </w:instrText>
+          <w:instrText xml:space="preserve"> PAGEREF _Toc73202848 \h </w:instrText>
         </w:r>
         <w:r>
           <w:rPr>
@@ -4015,7 +4015,7 @@
           <w:lang w:val="en-US"/>
         </w:rPr>
       </w:pPr>
-      <w:hyperlink w:anchor="_Toc72942015" w:history="1">
+      <w:hyperlink w:anchor="_Toc73202849" w:history="1">
         <w:r>
           <w:rPr>
             <w:rStyle w:val="Hyperlink"/>
@@ -4062,7 +4062,7 @@
             <w:sz w:val="24"/>
             <w:szCs w:val="24"/>
           </w:rPr>
-          <w:instrText xml:space="preserve"> PAGEREF _Toc72942015 \h </w:instrText>
+          <w:instrText xml:space="preserve"> PAGEREF _Toc73202849 \h </w:instrText>
         </w:r>
         <w:r>
           <w:rPr>
@@ -4129,7 +4129,7 @@
           <w:lang w:val="en-US"/>
         </w:rPr>
       </w:pPr>
-      <w:hyperlink w:anchor="_Toc72942016" w:history="1">
+      <w:hyperlink w:anchor="_Toc73202850" w:history="1">
         <w:r>
           <w:rPr>
             <w:rStyle w:val="Hyperlink"/>
@@ -4176,7 +4176,7 @@
             <w:sz w:val="24"/>
             <w:szCs w:val="24"/>
           </w:rPr>
-          <w:instrText xml:space="preserve"> PAGEREF _Toc72942016 \h </w:instrText>
+          <w:instrText xml:space="preserve"> PAGEREF _Toc73202850 \h </w:instrText>
         </w:r>
         <w:r>
           <w:rPr>
@@ -4243,7 +4243,7 @@
           <w:lang w:val="en-US"/>
         </w:rPr>
       </w:pPr>
-      <w:hyperlink w:anchor="_Toc72942017" w:history="1">
+      <w:hyperlink w:anchor="_Toc73202851" w:history="1">
         <w:r>
           <w:rPr>
             <w:rStyle w:val="Hyperlink"/>
@@ -4290,7 +4290,7 @@
             <w:sz w:val="24"/>
             <w:szCs w:val="24"/>
           </w:rPr>
-          <w:instrText xml:space="preserve"> PAGEREF _Toc72942017 \h </w:instrText>
+          <w:instrText xml:space="preserve"> PAGEREF _Toc73202851 \h </w:instrText>
         </w:r>
         <w:r>
           <w:rPr>
@@ -4357,7 +4357,7 @@
           <w:lang w:val="en-US"/>
         </w:rPr>
       </w:pPr>
-      <w:hyperlink w:anchor="_Toc72942018" w:history="1">
+      <w:hyperlink w:anchor="_Toc73202852" w:history="1">
         <w:r>
           <w:rPr>
             <w:rStyle w:val="Hyperlink"/>
@@ -4404,7 +4404,7 @@
             <w:sz w:val="24"/>
             <w:szCs w:val="24"/>
           </w:rPr>
-          <w:instrText xml:space="preserve"> PAGEREF _Toc72942018 \h </w:instrText>
+          <w:instrText xml:space="preserve"> PAGEREF _Toc73202852 \h </w:instrText>
         </w:r>
         <w:r>
           <w:rPr>
@@ -4471,7 +4471,7 @@
           <w:lang w:val="en-US"/>
         </w:rPr>
       </w:pPr>
-      <w:hyperlink w:anchor="_Toc72942019" w:history="1">
+      <w:hyperlink w:anchor="_Toc73202853" w:history="1">
         <w:r>
           <w:rPr>
             <w:rStyle w:val="Hyperlink"/>
@@ -4518,7 +4518,7 @@
             <w:sz w:val="24"/>
             <w:szCs w:val="24"/>
           </w:rPr>
-          <w:instrText xml:space="preserve"> PAGEREF _Toc72942019 \h </w:instrText>
+          <w:instrText xml:space="preserve"> PAGEREF _Toc73202853 \h </w:instrText>
         </w:r>
         <w:r>
           <w:rPr>
@@ -4585,7 +4585,7 @@
           <w:lang w:val="en-US"/>
         </w:rPr>
       </w:pPr>
-      <w:hyperlink w:anchor="_Toc72942020" w:history="1">
+      <w:hyperlink w:anchor="_Toc73202854" w:history="1">
         <w:r>
           <w:rPr>
             <w:rStyle w:val="Hyperlink"/>
@@ -4632,7 +4632,7 @@
             <w:sz w:val="24"/>
             <w:szCs w:val="24"/>
           </w:rPr>
-          <w:instrText xml:space="preserve"> PAGEREF _Toc72942020 \h </w:instrText>
+          <w:instrText xml:space="preserve"> PAGEREF _Toc73202854 \h </w:instrText>
         </w:r>
         <w:r>
           <w:rPr>
@@ -4699,7 +4699,7 @@
           <w:lang w:val="en-US"/>
         </w:rPr>
       </w:pPr>
-      <w:hyperlink w:anchor="_Toc72942021" w:history="1">
+      <w:hyperlink w:anchor="_Toc73202855" w:history="1">
         <w:r>
           <w:rPr>
             <w:rStyle w:val="Hyperlink"/>
@@ -4746,7 +4746,7 @@
             <w:sz w:val="24"/>
             <w:szCs w:val="24"/>
           </w:rPr>
-          <w:instrText xml:space="preserve"> PAGEREF _Toc72942021 \h </w:instrText>
+          <w:instrText xml:space="preserve"> PAGEREF _Toc73202855 \h </w:instrText>
         </w:r>
         <w:r>
           <w:rPr>
@@ -4813,7 +4813,7 @@
           <w:lang w:val="en-US"/>
         </w:rPr>
       </w:pPr>
-      <w:hyperlink w:anchor="_Toc72942022" w:history="1">
+      <w:hyperlink w:anchor="_Toc73202856" w:history="1">
         <w:r>
           <w:rPr>
             <w:rStyle w:val="Hyperlink"/>
@@ -4860,7 +4860,7 @@
             <w:sz w:val="24"/>
             <w:szCs w:val="24"/>
           </w:rPr>
-          <w:instrText xml:space="preserve"> PAGEREF _Toc72942022 \h </w:instrText>
+          <w:instrText xml:space="preserve"> PAGEREF _Toc73202856 \h </w:instrText>
         </w:r>
         <w:r>
           <w:rPr>
@@ -4927,7 +4927,7 @@
           <w:lang w:val="en-US"/>
         </w:rPr>
       </w:pPr>
-      <w:hyperlink w:anchor="_Toc72942023" w:history="1">
+      <w:hyperlink w:anchor="_Toc73202857" w:history="1">
         <w:r>
           <w:rPr>
             <w:rStyle w:val="Hyperlink"/>
@@ -4974,7 +4974,7 @@
             <w:sz w:val="24"/>
             <w:szCs w:val="24"/>
           </w:rPr>
-          <w:instrText xml:space="preserve"> PAGEREF _Toc72942023 \h </w:instrText>
+          <w:instrText xml:space="preserve"> PAGEREF _Toc73202857 \h </w:instrText>
         </w:r>
         <w:r>
           <w:rPr>
@@ -5041,7 +5041,7 @@
           <w:lang w:val="en-US"/>
         </w:rPr>
       </w:pPr>
-      <w:hyperlink w:anchor="_Toc72942024" w:history="1">
+      <w:hyperlink w:anchor="_Toc73202858" w:history="1">
         <w:r>
           <w:rPr>
             <w:rStyle w:val="Hyperlink"/>
@@ -5088,7 +5088,7 @@
             <w:sz w:val="24"/>
             <w:szCs w:val="24"/>
           </w:rPr>
-          <w:instrText xml:space="preserve"> PAGEREF _Toc72942024 \h </w:instrText>
+          <w:instrText xml:space="preserve"> PAGEREF _Toc73202858 \h </w:instrText>
         </w:r>
         <w:r>
           <w:rPr>
@@ -5123,7 +5123,7 @@
             <w:sz w:val="24"/>
             <w:szCs w:val="24"/>
           </w:rPr>
-          <w:t>21</w:t>
+          <w:t>20</w:t>
         </w:r>
         <w:r>
           <w:rPr>
@@ -5155,7 +5155,7 @@
           <w:lang w:val="en-US"/>
         </w:rPr>
       </w:pPr>
-      <w:hyperlink w:anchor="_Toc72942025" w:history="1">
+      <w:hyperlink w:anchor="_Toc73202859" w:history="1">
         <w:r>
           <w:rPr>
             <w:rStyle w:val="Hyperlink"/>
@@ -5202,7 +5202,7 @@
             <w:sz w:val="24"/>
             <w:szCs w:val="24"/>
           </w:rPr>
-          <w:instrText xml:space="preserve"> PAGEREF _Toc72942025 \h </w:instrText>
+          <w:instrText xml:space="preserve"> PAGEREF _Toc73202859 \h </w:instrText>
         </w:r>
         <w:r>
           <w:rPr>
@@ -5269,7 +5269,7 @@
           <w:lang w:val="en-US"/>
         </w:rPr>
       </w:pPr>
-      <w:hyperlink w:anchor="_Toc72942026" w:history="1">
+      <w:hyperlink w:anchor="_Toc73202860" w:history="1">
         <w:r>
           <w:rPr>
             <w:rStyle w:val="Hyperlink"/>
@@ -5329,7 +5329,7 @@
             <w:sz w:val="24"/>
             <w:szCs w:val="24"/>
           </w:rPr>
-          <w:instrText xml:space="preserve"> PAGEREF _Toc72942026 \h </w:instrText>
+          <w:instrText xml:space="preserve"> PAGEREF _Toc73202860 \h </w:instrText>
         </w:r>
         <w:r>
           <w:rPr>
@@ -5396,7 +5396,7 @@
           <w:lang w:val="en-US"/>
         </w:rPr>
       </w:pPr>
-      <w:hyperlink w:anchor="_Toc72942027" w:history="1">
+      <w:hyperlink w:anchor="_Toc73202861" w:history="1">
         <w:r>
           <w:rPr>
             <w:rStyle w:val="Hyperlink"/>
@@ -5443,7 +5443,7 @@
             <w:sz w:val="24"/>
             <w:szCs w:val="24"/>
           </w:rPr>
-          <w:instrText xml:space="preserve"> PAGEREF _Toc72942027 \h </w:instrText>
+          <w:instrText xml:space="preserve"> PAGEREF _Toc73202861 \h </w:instrText>
         </w:r>
         <w:r>
           <w:rPr>
@@ -5510,7 +5510,7 @@
           <w:lang w:val="en-US"/>
         </w:rPr>
       </w:pPr>
-      <w:hyperlink w:anchor="_Toc72942028" w:history="1">
+      <w:hyperlink w:anchor="_Toc73202862" w:history="1">
         <w:r>
           <w:rPr>
             <w:rStyle w:val="Hyperlink"/>
@@ -5557,7 +5557,7 @@
             <w:sz w:val="24"/>
             <w:szCs w:val="24"/>
           </w:rPr>
-          <w:instrText xml:space="preserve"> PAGEREF _Toc72942028 \h </w:instrText>
+          <w:instrText xml:space="preserve"> PAGEREF _Toc73202862 \h </w:instrText>
         </w:r>
         <w:r>
           <w:rPr>
@@ -5624,7 +5624,7 @@
           <w:lang w:val="en-US"/>
         </w:rPr>
       </w:pPr>
-      <w:hyperlink w:anchor="_Toc72942029" w:history="1">
+      <w:hyperlink w:anchor="_Toc73202863" w:history="1">
         <w:r>
           <w:rPr>
             <w:rStyle w:val="Hyperlink"/>
@@ -5671,7 +5671,7 @@
             <w:sz w:val="24"/>
             <w:szCs w:val="24"/>
           </w:rPr>
-          <w:instrText xml:space="preserve"> PAGEREF _Toc72942029 \h </w:instrText>
+          <w:instrText xml:space="preserve"> PAGEREF _Toc73202863 \h </w:instrText>
         </w:r>
         <w:r>
           <w:rPr>
@@ -5738,7 +5738,7 @@
           <w:lang w:val="en-US"/>
         </w:rPr>
       </w:pPr>
-      <w:hyperlink w:anchor="_Toc72942030" w:history="1">
+      <w:hyperlink w:anchor="_Toc73202864" w:history="1">
         <w:r>
           <w:rPr>
             <w:rStyle w:val="Hyperlink"/>
@@ -5749,7 +5749,7 @@
             <w:sz w:val="24"/>
             <w:szCs w:val="24"/>
           </w:rPr>
-          <w:t>2.5 ΔΙΑΦΟΡΕΤΙΚΕΣ ΧΡΗΣΕΙΣ ΤΩΝ ΝΕΥΡΩΝΙΚΩΝ ΔΙΚΤΥΩΝ</w:t>
+          <w:t>2.5 ΤΡΟΠΟΙ ΑΞΙΟΠΟΙΗΣΗΣ</w:t>
         </w:r>
         <w:r>
           <w:rPr>
@@ -5785,7 +5785,7 @@
             <w:sz w:val="24"/>
             <w:szCs w:val="24"/>
           </w:rPr>
-          <w:instrText xml:space="preserve"> PAGEREF _Toc72942030 \h </w:instrText>
+          <w:instrText xml:space="preserve"> PAGEREF _Toc73202864 \h </w:instrText>
         </w:r>
         <w:r>
           <w:rPr>
@@ -5852,7 +5852,7 @@
           <w:lang w:val="en-US"/>
         </w:rPr>
       </w:pPr>
-      <w:hyperlink w:anchor="_Toc72942031" w:history="1">
+      <w:hyperlink w:anchor="_Toc73202865" w:history="1">
         <w:r>
           <w:rPr>
             <w:rStyle w:val="Hyperlink"/>
@@ -5899,7 +5899,7 @@
             <w:sz w:val="24"/>
             <w:szCs w:val="24"/>
           </w:rPr>
-          <w:instrText xml:space="preserve"> PAGEREF _Toc72942031 \h </w:instrText>
+          <w:instrText xml:space="preserve"> PAGEREF _Toc73202865 \h </w:instrText>
         </w:r>
         <w:r>
           <w:rPr>
@@ -5934,7 +5934,7 @@
             <w:sz w:val="24"/>
             <w:szCs w:val="24"/>
           </w:rPr>
-          <w:t>33</w:t>
+          <w:t>34</w:t>
         </w:r>
         <w:r>
           <w:rPr>
@@ -5966,7 +5966,7 @@
           <w:lang w:val="en-US"/>
         </w:rPr>
       </w:pPr>
-      <w:hyperlink w:anchor="_Toc72942032" w:history="1">
+      <w:hyperlink w:anchor="_Toc73202866" w:history="1">
         <w:r>
           <w:rPr>
             <w:rStyle w:val="Hyperlink"/>
@@ -6013,7 +6013,7 @@
             <w:sz w:val="24"/>
             <w:szCs w:val="24"/>
           </w:rPr>
-          <w:instrText xml:space="preserve"> PAGEREF _Toc72942032 \h </w:instrText>
+          <w:instrText xml:space="preserve"> PAGEREF _Toc73202866 \h </w:instrText>
         </w:r>
         <w:r>
           <w:rPr>
@@ -6048,7 +6048,7 @@
             <w:sz w:val="24"/>
             <w:szCs w:val="24"/>
           </w:rPr>
-          <w:t>33</w:t>
+          <w:t>34</w:t>
         </w:r>
         <w:r>
           <w:rPr>
@@ -6080,7 +6080,7 @@
           <w:lang w:val="en-US"/>
         </w:rPr>
       </w:pPr>
-      <w:hyperlink w:anchor="_Toc72942033" w:history="1">
+      <w:hyperlink w:anchor="_Toc73202867" w:history="1">
         <w:r>
           <w:rPr>
             <w:rStyle w:val="Hyperlink"/>
@@ -6127,7 +6127,7 @@
             <w:sz w:val="24"/>
             <w:szCs w:val="24"/>
           </w:rPr>
-          <w:instrText xml:space="preserve"> PAGEREF _Toc72942033 \h </w:instrText>
+          <w:instrText xml:space="preserve"> PAGEREF _Toc73202867 \h </w:instrText>
         </w:r>
         <w:r>
           <w:rPr>
@@ -6194,7 +6194,7 @@
           <w:lang w:val="en-US"/>
         </w:rPr>
       </w:pPr>
-      <w:hyperlink w:anchor="_Toc72942034" w:history="1">
+      <w:hyperlink w:anchor="_Toc73202868" w:history="1">
         <w:r>
           <w:rPr>
             <w:rStyle w:val="Hyperlink"/>
@@ -6266,7 +6266,7 @@
             <w:sz w:val="24"/>
             <w:szCs w:val="24"/>
           </w:rPr>
-          <w:instrText xml:space="preserve"> PAGEREF _Toc72942034 \h </w:instrText>
+          <w:instrText xml:space="preserve"> PAGEREF _Toc73202868 \h </w:instrText>
         </w:r>
         <w:r>
           <w:rPr>
@@ -6324,16 +6324,12 @@
           <w:tab w:val="right" w:leader="dot" w:pos="8777"/>
         </w:tabs>
         <w:rPr>
-          <w:rFonts w:ascii="Times New Roman" w:eastAsiaTheme="minorEastAsia" w:hAnsi="Times New Roman" w:cs="Times New Roman"/>
-          <w:b/>
-          <w:bCs/>
+          <w:rFonts w:eastAsiaTheme="minorEastAsia"/>
           <w:noProof/>
-          <w:sz w:val="24"/>
-          <w:szCs w:val="24"/>
           <w:lang w:val="en-US"/>
         </w:rPr>
       </w:pPr>
-      <w:hyperlink w:anchor="_Toc72942035" w:history="1">
+      <w:hyperlink w:anchor="_Toc73202869" w:history="1">
         <w:r>
           <w:rPr>
             <w:rStyle w:val="Hyperlink"/>
@@ -6380,7 +6376,7 @@
             <w:sz w:val="24"/>
             <w:szCs w:val="24"/>
           </w:rPr>
-          <w:instrText xml:space="preserve"> PAGEREF _Toc72942035 \h </w:instrText>
+          <w:instrText xml:space="preserve"> PAGEREF _Toc73202869 \h </w:instrText>
         </w:r>
         <w:r>
           <w:rPr>
@@ -6465,7 +6461,7 @@
       <w:pPr>
         <w:pStyle w:val="Heading1"/>
       </w:pPr>
-      <w:bookmarkStart w:id="5" w:name="_Toc72942012"/>
+      <w:bookmarkStart w:id="5" w:name="_Toc73202846"/>
       <w:r>
         <w:lastRenderedPageBreak/>
         <w:t>ΠΙΝΑΚΑΣ ΕΙΚΟΝΩΝ</w:t>
@@ -8070,7 +8066,7 @@
       <w:pPr>
         <w:pStyle w:val="Heading1"/>
       </w:pPr>
-      <w:bookmarkStart w:id="6" w:name="_Toc72942013"/>
+      <w:bookmarkStart w:id="6" w:name="_Toc73202847"/>
       <w:r>
         <w:t>(</w:t>
       </w:r>
@@ -8320,7 +8316,7 @@
       <w:pPr>
         <w:pStyle w:val="Heading1"/>
       </w:pPr>
-      <w:bookmarkStart w:id="7" w:name="_Toc72942014"/>
+      <w:bookmarkStart w:id="7" w:name="_Toc73202848"/>
       <w:r>
         <w:t>(</w:t>
       </w:r>
@@ -8495,7 +8491,7 @@
       <w:pPr>
         <w:pStyle w:val="Heading1"/>
       </w:pPr>
-      <w:bookmarkStart w:id="8" w:name="_Toc72942015"/>
+      <w:bookmarkStart w:id="8" w:name="_Toc73202849"/>
       <w:r>
         <w:lastRenderedPageBreak/>
         <w:t xml:space="preserve">(OPTIONAL) - </w:t>
@@ -8702,7 +8698,7 @@
       <w:pPr>
         <w:pStyle w:val="Heading1"/>
       </w:pPr>
-      <w:bookmarkStart w:id="9" w:name="_Toc72942016"/>
+      <w:bookmarkStart w:id="9" w:name="_Toc73202850"/>
       <w:r>
         <w:lastRenderedPageBreak/>
         <w:t>1. ΔΕΔΟΜΕΝΑ ΚΑΙ ΠΛΗΡΟΦΟΡΙΑ</w:t>
@@ -8922,7 +8918,7 @@
       <w:pPr>
         <w:pStyle w:val="Heading2"/>
       </w:pPr>
-      <w:bookmarkStart w:id="10" w:name="_Toc72942017"/>
+      <w:bookmarkStart w:id="10" w:name="_Toc73202851"/>
       <w:r>
         <w:t xml:space="preserve">1.1 </w:t>
       </w:r>
@@ -9269,7 +9265,7 @@
       <w:pPr>
         <w:pStyle w:val="Heading2"/>
       </w:pPr>
-      <w:bookmarkStart w:id="11" w:name="_Toc72942018"/>
+      <w:bookmarkStart w:id="11" w:name="_Toc73202852"/>
       <w:r>
         <w:lastRenderedPageBreak/>
         <w:t>1.2 ΕΙΔΗ ΔΕΔΟΜΕΝΩΝ</w:t>
@@ -10441,7 +10437,7 @@
       <w:pPr>
         <w:pStyle w:val="Heading2"/>
       </w:pPr>
-      <w:bookmarkStart w:id="12" w:name="_Toc72942019"/>
+      <w:bookmarkStart w:id="12" w:name="_Toc73202853"/>
       <w:r>
         <w:t>1.3 ΤΡΟΠΟΙ ΣΥΛΛΟΓΗΣ ΔΕΔΟΜΕΜΩΝ</w:t>
       </w:r>
@@ -10695,7 +10691,7 @@
       <w:pPr>
         <w:pStyle w:val="Heading2"/>
       </w:pPr>
-      <w:bookmarkStart w:id="13" w:name="_Toc72942020"/>
+      <w:bookmarkStart w:id="13" w:name="_Toc73202854"/>
       <w:r>
         <w:lastRenderedPageBreak/>
         <w:t xml:space="preserve">1.4 </w:t>
@@ -11440,7 +11436,7 @@
       <w:pPr>
         <w:pStyle w:val="Heading2"/>
       </w:pPr>
-      <w:bookmarkStart w:id="14" w:name="_Toc72942021"/>
+      <w:bookmarkStart w:id="14" w:name="_Toc73202855"/>
       <w:r>
         <w:t>1.5 ΑΞΙΟΠΟΙΗΣΗ ΤΗΣ ΠΛΗΡΟΦΟΡΙΑΣ</w:t>
       </w:r>
@@ -12124,7 +12120,7 @@
       <w:pPr>
         <w:pStyle w:val="Heading1"/>
       </w:pPr>
-      <w:bookmarkStart w:id="15" w:name="_Toc72942022"/>
+      <w:bookmarkStart w:id="15" w:name="_Toc73202856"/>
       <w:r>
         <w:t xml:space="preserve">2. </w:t>
       </w:r>
@@ -12136,187 +12132,48 @@
     <w:p>
       <w:pPr>
         <w:rPr>
-          <w:lang w:val="el-GR"/>
-        </w:rPr>
-      </w:pPr>
-      <w:proofErr w:type="spellStart"/>
-      <w:r>
-        <w:rPr>
-          <w:lang w:val="el-GR"/>
-        </w:rPr>
-        <w:t>Μπλα</w:t>
-      </w:r>
-      <w:proofErr w:type="spellEnd"/>
-      <w:r>
-        <w:rPr>
-          <w:lang w:val="el-GR"/>
-        </w:rPr>
-        <w:t xml:space="preserve"> </w:t>
-      </w:r>
-      <w:proofErr w:type="spellStart"/>
-      <w:r>
-        <w:rPr>
-          <w:lang w:val="el-GR"/>
-        </w:rPr>
-        <w:t>μπλα</w:t>
-      </w:r>
-      <w:proofErr w:type="spellEnd"/>
-      <w:r>
-        <w:rPr>
-          <w:lang w:val="el-GR"/>
-        </w:rPr>
-        <w:t xml:space="preserve"> </w:t>
-      </w:r>
-      <w:proofErr w:type="spellStart"/>
-      <w:r>
-        <w:rPr>
-          <w:lang w:val="el-GR"/>
-        </w:rPr>
-        <w:t>μπλα</w:t>
-      </w:r>
-      <w:proofErr w:type="spellEnd"/>
-      <w:r>
-        <w:rPr>
-          <w:lang w:val="el-GR"/>
-        </w:rPr>
-        <w:t xml:space="preserve"> </w:t>
-      </w:r>
-      <w:proofErr w:type="spellStart"/>
-      <w:r>
-        <w:rPr>
-          <w:lang w:val="el-GR"/>
-        </w:rPr>
-        <w:t>μπλα</w:t>
-      </w:r>
-      <w:proofErr w:type="spellEnd"/>
-    </w:p>
-    <w:p>
-      <w:pPr>
-        <w:rPr>
-          <w:rFonts w:ascii="Times New Roman" w:hAnsi="Times New Roman" w:cs="Times New Roman"/>
-          <w:sz w:val="24"/>
-          <w:szCs w:val="24"/>
-          <w:lang w:val="el-GR"/>
-        </w:rPr>
-      </w:pPr>
-      <w:hyperlink r:id="rId9" w:history="1">
-        <w:r>
-          <w:rPr>
-            <w:rStyle w:val="Hyperlink"/>
-            <w:rFonts w:ascii="Times New Roman" w:hAnsi="Times New Roman" w:cs="Times New Roman"/>
-            <w:sz w:val="24"/>
-            <w:szCs w:val="24"/>
-            <w:lang w:val="el-GR"/>
-          </w:rPr>
-          <w:t>https://news.mit.edu/2017/explained-neural-networks-deep-learning-0414</w:t>
-        </w:r>
-      </w:hyperlink>
-    </w:p>
-    <w:p>
-      <w:pPr>
-        <w:rPr>
-          <w:rFonts w:ascii="Times New Roman" w:hAnsi="Times New Roman" w:cs="Times New Roman"/>
-          <w:sz w:val="24"/>
-          <w:szCs w:val="24"/>
-          <w:lang w:val="el-GR"/>
-        </w:rPr>
-      </w:pPr>
-      <w:hyperlink r:id="rId10" w:anchor=":~:text=Neural%20networks%20are%20a%20series,fraud%20detection%20and%20risk%20assessment" w:history="1">
-        <w:r>
-          <w:rPr>
-            <w:rStyle w:val="Hyperlink"/>
-            <w:rFonts w:ascii="Times New Roman" w:hAnsi="Times New Roman" w:cs="Times New Roman"/>
-            <w:sz w:val="24"/>
-            <w:szCs w:val="24"/>
-            <w:lang w:val="el-GR"/>
-          </w:rPr>
-          <w:t>https://www.investopedia.com/terms/n/neuralnetwork.asp#:~:text=Neural%20networks%20are%20a%20series,fraud%20detection%20and%20risk%20assessment</w:t>
-        </w:r>
-      </w:hyperlink>
-      <w:r>
-        <w:rPr>
-          <w:rFonts w:ascii="Times New Roman" w:hAnsi="Times New Roman" w:cs="Times New Roman"/>
-          <w:sz w:val="24"/>
-          <w:szCs w:val="24"/>
-          <w:lang w:val="el-GR"/>
-        </w:rPr>
-        <w:t>.</w:t>
-      </w:r>
-    </w:p>
-    <w:p>
-      <w:pPr>
-        <w:rPr>
-          <w:rFonts w:ascii="Times New Roman" w:hAnsi="Times New Roman" w:cs="Times New Roman"/>
-          <w:sz w:val="24"/>
-          <w:szCs w:val="24"/>
-          <w:lang w:val="el-GR"/>
-        </w:rPr>
-      </w:pPr>
-      <w:hyperlink r:id="rId11" w:history="1">
-        <w:r>
-          <w:rPr>
-            <w:rStyle w:val="Hyperlink"/>
-            <w:rFonts w:ascii="Times New Roman" w:hAnsi="Times New Roman" w:cs="Times New Roman"/>
-            <w:sz w:val="24"/>
-            <w:szCs w:val="24"/>
-            <w:lang w:val="el-GR"/>
-          </w:rPr>
-          <w:t>https://wiki.pathmind.com/neural-network</w:t>
-        </w:r>
-      </w:hyperlink>
-    </w:p>
-    <w:p>
-      <w:pPr>
-        <w:rPr>
-          <w:rFonts w:ascii="Times New Roman" w:hAnsi="Times New Roman" w:cs="Times New Roman"/>
-          <w:sz w:val="24"/>
-          <w:szCs w:val="24"/>
-          <w:lang w:val="el-GR"/>
-        </w:rPr>
-      </w:pPr>
-      <w:hyperlink r:id="rId12" w:anchor=":~:text=Artificial%20neural%20networks%20are%20a,programmed%20with%20rules%20to%20follow" w:history="1">
-        <w:r>
-          <w:rPr>
-            <w:rStyle w:val="Hyperlink"/>
-            <w:rFonts w:ascii="Times New Roman" w:hAnsi="Times New Roman" w:cs="Times New Roman"/>
-            <w:sz w:val="24"/>
-            <w:szCs w:val="24"/>
-            <w:lang w:val="el-GR"/>
-          </w:rPr>
-          <w:t>https://physicsworld.com/a/neural-networks-explained/#:~:text=Artificial%20neural%20networks%20are%20a,programmed%20with%20rules%20to%20follow</w:t>
-        </w:r>
-      </w:hyperlink>
-      <w:r>
-        <w:rPr>
-          <w:rFonts w:ascii="Times New Roman" w:hAnsi="Times New Roman" w:cs="Times New Roman"/>
-          <w:sz w:val="24"/>
-          <w:szCs w:val="24"/>
-          <w:lang w:val="el-GR"/>
-        </w:rPr>
-        <w:t>.</w:t>
-      </w:r>
-    </w:p>
-    <w:p>
-      <w:pPr>
-        <w:rPr>
-          <w:rFonts w:ascii="Times New Roman" w:hAnsi="Times New Roman" w:cs="Times New Roman"/>
-          <w:sz w:val="24"/>
-          <w:szCs w:val="24"/>
-          <w:lang w:val="el-GR"/>
-        </w:rPr>
-      </w:pPr>
-      <w:hyperlink r:id="rId13" w:history="1">
-        <w:r>
-          <w:rPr>
-            <w:rStyle w:val="Hyperlink"/>
-            <w:rFonts w:ascii="Times New Roman" w:hAnsi="Times New Roman" w:cs="Times New Roman"/>
-            <w:sz w:val="24"/>
-            <w:szCs w:val="24"/>
-            <w:lang w:val="el-GR"/>
-          </w:rPr>
-          <w:t>https://www.forbes.com/sites/bernardmarr/2018/09/24/what-are-artificial-neural-networks-a-simple-explanation-for-absolutely-anyone/?sh=6f672c161245</w:t>
-        </w:r>
-      </w:hyperlink>
+          <w:rFonts w:ascii="Times New Roman" w:hAnsi="Times New Roman" w:cs="Times New Roman"/>
+          <w:sz w:val="24"/>
+          <w:szCs w:val="24"/>
+          <w:lang w:val="el-GR"/>
+        </w:rPr>
+      </w:pPr>
+      <w:r>
+        <w:rPr>
+          <w:rFonts w:ascii="Times New Roman" w:hAnsi="Times New Roman" w:cs="Times New Roman"/>
+          <w:sz w:val="24"/>
+          <w:szCs w:val="24"/>
+          <w:lang w:val="el-GR"/>
+        </w:rPr>
+        <w:t>Στον κόσμο της πληροφορικής, τα νευρωνικά δίκτυα</w:t>
+      </w:r>
+      <w:r>
+        <w:rPr>
+          <w:rFonts w:ascii="Times New Roman" w:hAnsi="Times New Roman" w:cs="Times New Roman"/>
+          <w:sz w:val="24"/>
+          <w:szCs w:val="24"/>
+          <w:lang w:val="el-GR"/>
+        </w:rPr>
+        <w:t>, και γενικώς η μηχανική μάθηση,</w:t>
+      </w:r>
+      <w:r>
+        <w:rPr>
+          <w:rFonts w:ascii="Times New Roman" w:hAnsi="Times New Roman" w:cs="Times New Roman"/>
+          <w:sz w:val="24"/>
+          <w:szCs w:val="24"/>
+          <w:lang w:val="el-GR"/>
+        </w:rPr>
+        <w:t xml:space="preserve"> χαρακτηρίζονται ως το αποτέλεσμα της σύνδεσης μεταξύ του τρόπου σκέψης, κατανόησης και μάθησης ενός ανθρωπίνου εγκεφάλου με ένα υπολογιστικό σύστημα. </w:t>
+      </w:r>
+      <w:r>
+        <w:rPr>
+          <w:rFonts w:ascii="Times New Roman" w:hAnsi="Times New Roman" w:cs="Times New Roman"/>
+          <w:sz w:val="24"/>
+          <w:szCs w:val="24"/>
+          <w:lang w:val="el-GR"/>
+        </w:rPr>
+        <w:t xml:space="preserve">Σε αυτό το κεφάλαιο πραγματοποιείται μια απόπειρα εξήγησης του κόσμου των νευρωνικών δικτύων, από την γενική περιγραφή του τρόπου λειτουργίας τους, μέχρι και ορισμένους από τους τρόπους αξιοποίησης τους. </w:t>
+      </w:r>
     </w:p>
     <w:p>
       <w:pPr>
@@ -12332,7 +12189,7 @@
       <w:pPr>
         <w:pStyle w:val="Heading2"/>
       </w:pPr>
-      <w:bookmarkStart w:id="16" w:name="_Toc72942023"/>
+      <w:bookmarkStart w:id="16" w:name="_Toc73202857"/>
       <w:r>
         <w:t xml:space="preserve">2.1 </w:t>
       </w:r>
@@ -12540,9 +12397,29 @@
               <w:noProof/>
               <w:sz w:val="24"/>
               <w:szCs w:val="24"/>
+              <w:lang w:val="el-GR"/>
+            </w:rPr>
+            <w:t>(</w:t>
+          </w:r>
+          <w:r>
+            <w:rPr>
+              <w:rFonts w:ascii="Times New Roman" w:hAnsi="Times New Roman" w:cs="Times New Roman"/>
+              <w:noProof/>
+              <w:sz w:val="24"/>
+              <w:szCs w:val="24"/>
               <w:lang w:val="en-US"/>
             </w:rPr>
-            <w:t>(Chen, 2020)</w:t>
+            <w:t>Chen</w:t>
+          </w:r>
+          <w:r>
+            <w:rPr>
+              <w:rFonts w:ascii="Times New Roman" w:hAnsi="Times New Roman" w:cs="Times New Roman"/>
+              <w:noProof/>
+              <w:sz w:val="24"/>
+              <w:szCs w:val="24"/>
+              <w:lang w:val="el-GR"/>
+            </w:rPr>
+            <w:t>, 2020)</w:t>
           </w:r>
           <w:r>
             <w:rPr>
@@ -12570,60 +12447,60 @@
       <w:pPr>
         <w:pStyle w:val="Heading2"/>
       </w:pPr>
-      <w:bookmarkStart w:id="17" w:name="_Toc72942024"/>
-      <w:r>
+      <w:bookmarkStart w:id="17" w:name="_Toc73202858"/>
+      <w:r>
+        <w:t xml:space="preserve">2.2 </w:t>
+      </w:r>
+      <w:r>
+        <w:t>ΤΡΟΠΟΣ ΛΕΙΤΟΥΡΓΙΑΣ</w:t>
+      </w:r>
+      <w:bookmarkEnd w:id="17"/>
+    </w:p>
+    <w:p>
+      <w:pPr>
+        <w:rPr>
+          <w:rFonts w:ascii="Times New Roman" w:hAnsi="Times New Roman" w:cs="Times New Roman"/>
+          <w:sz w:val="24"/>
+          <w:szCs w:val="24"/>
+          <w:lang w:val="el-GR"/>
+        </w:rPr>
+      </w:pPr>
+      <w:r>
+        <w:rPr>
+          <w:rFonts w:ascii="Times New Roman" w:hAnsi="Times New Roman" w:cs="Times New Roman"/>
+          <w:sz w:val="24"/>
+          <w:szCs w:val="24"/>
+          <w:lang w:val="el-GR"/>
+        </w:rPr>
+        <w:t xml:space="preserve">Τα νευρωνικά δίκτυα είναι ένας τρόπος πραγματοποίησης της μηχανικής μάθησης, δηλαδή της διαδικασίας στην οποία ένα υπολογιστικό σύστημα εκπαιδεύεται αναλύοντας εκπαιδευτικά παραδείγματα για να είναι σε θέση να πραγματοποιεί μια εργασία. Συνήθως αυτά τα παραδείγματα </w:t>
+      </w:r>
+      <w:r>
+        <w:rPr>
+          <w:rFonts w:ascii="Times New Roman" w:hAnsi="Times New Roman" w:cs="Times New Roman"/>
+          <w:sz w:val="24"/>
+          <w:szCs w:val="24"/>
+          <w:lang w:val="el-GR"/>
+        </w:rPr>
+        <w:t xml:space="preserve">έχουν ενταχθεί σε κάποια κατηγορία. Για παράδειγμα, ένα σύστημα αναγνώρισης αντικειμένων μπορεί να έχει αναλύσει χιλιάδες φωτογραφίες από αυτοκίνητα, σπίτια, έπιπλα, κλπ. με αποτέλεσμα να μπορεί να αναγνωρίσει μοτίβα και ακολουθίες σε αυτές τις εικόνες, και στη συνέχεια να είναι σε θέση να τις συσχετίσει με τις κατηγορίες στις οποίες ανήκουν. </w:t>
+      </w:r>
+    </w:p>
+    <w:p>
+      <w:pPr>
+        <w:rPr>
+          <w:rFonts w:ascii="Times New Roman" w:hAnsi="Times New Roman" w:cs="Times New Roman"/>
+          <w:sz w:val="24"/>
+          <w:szCs w:val="24"/>
+          <w:lang w:val="el-GR"/>
+        </w:rPr>
+      </w:pPr>
+      <w:r>
+        <w:rPr>
+          <w:rFonts w:ascii="Times New Roman" w:hAnsi="Times New Roman" w:cs="Times New Roman"/>
+          <w:sz w:val="24"/>
+          <w:szCs w:val="24"/>
+          <w:lang w:val="el-GR"/>
+        </w:rPr>
         <w:lastRenderedPageBreak/>
-        <w:t xml:space="preserve">2.2 </w:t>
-      </w:r>
-      <w:r>
-        <w:t>ΤΡΟΠΟΣ ΛΕΙΤΟΥΡΓΙΑΣ</w:t>
-      </w:r>
-      <w:bookmarkEnd w:id="17"/>
-    </w:p>
-    <w:p>
-      <w:pPr>
-        <w:rPr>
-          <w:rFonts w:ascii="Times New Roman" w:hAnsi="Times New Roman" w:cs="Times New Roman"/>
-          <w:sz w:val="24"/>
-          <w:szCs w:val="24"/>
-          <w:lang w:val="el-GR"/>
-        </w:rPr>
-      </w:pPr>
-      <w:r>
-        <w:rPr>
-          <w:rFonts w:ascii="Times New Roman" w:hAnsi="Times New Roman" w:cs="Times New Roman"/>
-          <w:sz w:val="24"/>
-          <w:szCs w:val="24"/>
-          <w:lang w:val="el-GR"/>
-        </w:rPr>
-        <w:t xml:space="preserve">Τα νευρωνικά δίκτυα είναι ένας τρόπος πραγματοποίησης της μηχανικής μάθησης, δηλαδή της διαδικασίας στην οποία ένα υπολογιστικό σύστημα εκπαιδεύεται αναλύοντας εκπαιδευτικά παραδείγματα για να είναι σε θέση να πραγματοποιεί μια εργασία. Συνήθως αυτά τα παραδείγματα </w:t>
-      </w:r>
-      <w:r>
-        <w:rPr>
-          <w:rFonts w:ascii="Times New Roman" w:hAnsi="Times New Roman" w:cs="Times New Roman"/>
-          <w:sz w:val="24"/>
-          <w:szCs w:val="24"/>
-          <w:lang w:val="el-GR"/>
-        </w:rPr>
-        <w:t xml:space="preserve">έχουν ενταχθεί σε κάποια κατηγορία. Για παράδειγμα, ένα σύστημα αναγνώρισης αντικειμένων μπορεί να έχει αναλύσει χιλιάδες φωτογραφίες από αυτοκίνητα, σπίτια, έπιπλα, κλπ. με αποτέλεσμα να μπορεί να αναγνωρίσει μοτίβα και ακολουθίες σε αυτές τις εικόνες, και στη συνέχεια να είναι σε θέση να τις συσχετίσει με τις κατηγορίες στις οποίες ανήκουν. </w:t>
-      </w:r>
-    </w:p>
-    <w:p>
-      <w:pPr>
-        <w:rPr>
-          <w:rFonts w:ascii="Times New Roman" w:hAnsi="Times New Roman" w:cs="Times New Roman"/>
-          <w:sz w:val="24"/>
-          <w:szCs w:val="24"/>
-          <w:lang w:val="el-GR"/>
-        </w:rPr>
-      </w:pPr>
-      <w:r>
-        <w:rPr>
-          <w:rFonts w:ascii="Times New Roman" w:hAnsi="Times New Roman" w:cs="Times New Roman"/>
-          <w:sz w:val="24"/>
-          <w:szCs w:val="24"/>
-          <w:lang w:val="el-GR"/>
-        </w:rPr>
         <w:t>Μιας και τα νευρωνικά δίκτυα είναι σχεδιασμένα να μοιάζουν με τον ανθρώπινο εγκέφαλο, ένα δίκτυο μπορεί να αποτελείται από χιλιάδες, ή ακόμα και εκατομμύρια κόμβους, οι οποίοι είναι πυκνά συνδεδεμένοι μεταξύ τους.</w:t>
       </w:r>
       <w:r>
@@ -12816,9 +12693,29 @@
               <w:noProof/>
               <w:sz w:val="24"/>
               <w:szCs w:val="24"/>
+              <w:lang w:val="el-GR"/>
+            </w:rPr>
+            <w:t>(</w:t>
+          </w:r>
+          <w:r>
+            <w:rPr>
+              <w:rFonts w:ascii="Times New Roman" w:hAnsi="Times New Roman" w:cs="Times New Roman"/>
+              <w:noProof/>
+              <w:sz w:val="24"/>
+              <w:szCs w:val="24"/>
               <w:lang w:val="en-US"/>
             </w:rPr>
-            <w:t>(Hardesty, 2017)</w:t>
+            <w:t>Hardesty</w:t>
+          </w:r>
+          <w:r>
+            <w:rPr>
+              <w:rFonts w:ascii="Times New Roman" w:hAnsi="Times New Roman" w:cs="Times New Roman"/>
+              <w:noProof/>
+              <w:sz w:val="24"/>
+              <w:szCs w:val="24"/>
+              <w:lang w:val="el-GR"/>
+            </w:rPr>
+            <w:t>, 2017)</w:t>
           </w:r>
           <w:r>
             <w:rPr>
@@ -12846,7 +12743,7 @@
       <w:pPr>
         <w:pStyle w:val="Heading3"/>
       </w:pPr>
-      <w:bookmarkStart w:id="18" w:name="_Toc72942025"/>
+      <w:bookmarkStart w:id="18" w:name="_Toc73202859"/>
       <w:r>
         <w:t xml:space="preserve">2.2.1 </w:t>
       </w:r>
@@ -13113,7 +13010,7 @@
                     </pic:cNvPicPr>
                   </pic:nvPicPr>
                   <pic:blipFill>
-                    <a:blip r:embed="rId14">
+                    <a:blip r:embed="rId9">
                       <a:extLst>
                         <a:ext uri="{28A0092B-C50C-407E-A947-70E740481C1C}">
                           <a14:useLocalDpi xmlns:a14="http://schemas.microsoft.com/office/drawing/2010/main" val="0"/>
@@ -13252,6 +13149,7 @@
           <w:noProof/>
           <w:sz w:val="24"/>
           <w:szCs w:val="24"/>
+          <w:lang w:val="el-GR"/>
         </w:rPr>
         <w:t>1</w:t>
       </w:r>
@@ -13504,7 +13402,7 @@
       <w:pPr>
         <w:pStyle w:val="Heading3"/>
       </w:pPr>
-      <w:bookmarkStart w:id="20" w:name="_Toc72942026"/>
+      <w:bookmarkStart w:id="20" w:name="_Toc73202860"/>
       <w:r>
         <w:lastRenderedPageBreak/>
         <w:t xml:space="preserve">2.2.2 </w:t>
@@ -13752,9 +13650,89 @@
               <w:noProof/>
               <w:sz w:val="24"/>
               <w:szCs w:val="24"/>
+              <w:lang w:val="el-GR"/>
+            </w:rPr>
+            <w:t>(</w:t>
+          </w:r>
+          <w:r>
+            <w:rPr>
+              <w:rFonts w:ascii="Times New Roman" w:hAnsi="Times New Roman" w:cs="Times New Roman"/>
+              <w:noProof/>
+              <w:sz w:val="24"/>
+              <w:szCs w:val="24"/>
               <w:lang w:val="en-US"/>
             </w:rPr>
-            <w:t>(DeepAI b, n.d)</w:t>
+            <w:t>DeepAI</w:t>
+          </w:r>
+          <w:r>
+            <w:rPr>
+              <w:rFonts w:ascii="Times New Roman" w:hAnsi="Times New Roman" w:cs="Times New Roman"/>
+              <w:noProof/>
+              <w:sz w:val="24"/>
+              <w:szCs w:val="24"/>
+              <w:lang w:val="el-GR"/>
+            </w:rPr>
+            <w:t xml:space="preserve"> </w:t>
+          </w:r>
+          <w:r>
+            <w:rPr>
+              <w:rFonts w:ascii="Times New Roman" w:hAnsi="Times New Roman" w:cs="Times New Roman"/>
+              <w:noProof/>
+              <w:sz w:val="24"/>
+              <w:szCs w:val="24"/>
+              <w:lang w:val="en-US"/>
+            </w:rPr>
+            <w:t>b</w:t>
+          </w:r>
+          <w:r>
+            <w:rPr>
+              <w:rFonts w:ascii="Times New Roman" w:hAnsi="Times New Roman" w:cs="Times New Roman"/>
+              <w:noProof/>
+              <w:sz w:val="24"/>
+              <w:szCs w:val="24"/>
+              <w:lang w:val="el-GR"/>
+            </w:rPr>
+            <w:t xml:space="preserve">, </w:t>
+          </w:r>
+          <w:r>
+            <w:rPr>
+              <w:rFonts w:ascii="Times New Roman" w:hAnsi="Times New Roman" w:cs="Times New Roman"/>
+              <w:noProof/>
+              <w:sz w:val="24"/>
+              <w:szCs w:val="24"/>
+              <w:lang w:val="en-US"/>
+            </w:rPr>
+            <w:t>n</w:t>
+          </w:r>
+          <w:r>
+            <w:rPr>
+              <w:rFonts w:ascii="Times New Roman" w:hAnsi="Times New Roman" w:cs="Times New Roman"/>
+              <w:noProof/>
+              <w:sz w:val="24"/>
+              <w:szCs w:val="24"/>
+              <w:lang w:val="el-GR"/>
+            </w:rPr>
+            <w:t>.</w:t>
+          </w:r>
+          <w:r>
+            <w:rPr>
+              <w:rFonts w:ascii="Times New Roman" w:hAnsi="Times New Roman" w:cs="Times New Roman"/>
+              <w:noProof/>
+              <w:sz w:val="24"/>
+              <w:szCs w:val="24"/>
+              <w:lang w:val="en-US"/>
+            </w:rPr>
+            <w:t>d</w:t>
+          </w:r>
+          <w:r>
+            <w:rPr>
+              <w:rFonts w:ascii="Times New Roman" w:hAnsi="Times New Roman" w:cs="Times New Roman"/>
+              <w:noProof/>
+              <w:sz w:val="24"/>
+              <w:szCs w:val="24"/>
+              <w:lang w:val="el-GR"/>
+            </w:rPr>
+            <w:t>)</w:t>
           </w:r>
           <w:r>
             <w:rPr>
@@ -13946,7 +13924,7 @@
       <w:pPr>
         <w:pStyle w:val="Heading3"/>
       </w:pPr>
-      <w:bookmarkStart w:id="21" w:name="_Toc72942027"/>
+      <w:bookmarkStart w:id="21" w:name="_Toc73202861"/>
       <w:r>
         <w:t>2.2.</w:t>
       </w:r>
@@ -14332,7 +14310,7 @@
                     </pic:cNvPicPr>
                   </pic:nvPicPr>
                   <pic:blipFill>
-                    <a:blip r:embed="rId15">
+                    <a:blip r:embed="rId10">
                       <a:extLst>
                         <a:ext uri="{28A0092B-C50C-407E-A947-70E740481C1C}">
                           <a14:useLocalDpi xmlns:a14="http://schemas.microsoft.com/office/drawing/2010/main" val="0"/>
@@ -14471,6 +14449,7 @@
           <w:noProof/>
           <w:sz w:val="24"/>
           <w:szCs w:val="24"/>
+          <w:lang w:val="el-GR"/>
         </w:rPr>
         <w:t>2</w:t>
       </w:r>
@@ -14776,7 +14755,7 @@
                     </pic:cNvPicPr>
                   </pic:nvPicPr>
                   <pic:blipFill>
-                    <a:blip r:embed="rId16">
+                    <a:blip r:embed="rId11">
                       <a:extLst>
                         <a:ext uri="{28A0092B-C50C-407E-A947-70E740481C1C}">
                           <a14:useLocalDpi xmlns:a14="http://schemas.microsoft.com/office/drawing/2010/main" val="0"/>
@@ -14915,6 +14894,7 @@
           <w:noProof/>
           <w:sz w:val="24"/>
           <w:szCs w:val="24"/>
+          <w:lang w:val="el-GR"/>
         </w:rPr>
         <w:t>3</w:t>
       </w:r>
@@ -15257,7 +15237,7 @@
                     </pic:cNvPicPr>
                   </pic:nvPicPr>
                   <pic:blipFill>
-                    <a:blip r:embed="rId17">
+                    <a:blip r:embed="rId12">
                       <a:extLst>
                         <a:ext uri="{28A0092B-C50C-407E-A947-70E740481C1C}">
                           <a14:useLocalDpi xmlns:a14="http://schemas.microsoft.com/office/drawing/2010/main" val="0"/>
@@ -15396,6 +15376,7 @@
           <w:noProof/>
           <w:sz w:val="24"/>
           <w:szCs w:val="24"/>
+          <w:lang w:val="el-GR"/>
         </w:rPr>
         <w:t>4</w:t>
       </w:r>
@@ -15762,7 +15743,7 @@
                     </pic:cNvPicPr>
                   </pic:nvPicPr>
                   <pic:blipFill>
-                    <a:blip r:embed="rId18">
+                    <a:blip r:embed="rId13">
                       <a:extLst>
                         <a:ext uri="{28A0092B-C50C-407E-A947-70E740481C1C}">
                           <a14:useLocalDpi xmlns:a14="http://schemas.microsoft.com/office/drawing/2010/main" val="0"/>
@@ -16294,7 +16275,7 @@
       <w:pPr>
         <w:pStyle w:val="Heading2"/>
       </w:pPr>
-      <w:bookmarkStart w:id="26" w:name="_Toc72942028"/>
+      <w:bookmarkStart w:id="26" w:name="_Toc73202862"/>
       <w:r>
         <w:lastRenderedPageBreak/>
         <w:t>2.</w:t>
@@ -16792,9 +16773,49 @@
               <w:noProof/>
               <w:sz w:val="24"/>
               <w:szCs w:val="24"/>
+              <w:lang w:val="el-GR"/>
+            </w:rPr>
+            <w:t>(</w:t>
+          </w:r>
+          <w:r>
+            <w:rPr>
+              <w:rFonts w:ascii="Times New Roman" w:hAnsi="Times New Roman" w:cs="Times New Roman"/>
+              <w:noProof/>
+              <w:sz w:val="24"/>
+              <w:szCs w:val="24"/>
               <w:lang w:val="en-US"/>
             </w:rPr>
-            <w:t>(Tanz &amp; Cambron, 2017)</w:t>
+            <w:t>Tanz</w:t>
+          </w:r>
+          <w:r>
+            <w:rPr>
+              <w:rFonts w:ascii="Times New Roman" w:hAnsi="Times New Roman" w:cs="Times New Roman"/>
+              <w:noProof/>
+              <w:sz w:val="24"/>
+              <w:szCs w:val="24"/>
+              <w:lang w:val="el-GR"/>
+            </w:rPr>
+            <w:t xml:space="preserve"> &amp; </w:t>
+          </w:r>
+          <w:r>
+            <w:rPr>
+              <w:rFonts w:ascii="Times New Roman" w:hAnsi="Times New Roman" w:cs="Times New Roman"/>
+              <w:noProof/>
+              <w:sz w:val="24"/>
+              <w:szCs w:val="24"/>
+              <w:lang w:val="en-US"/>
+            </w:rPr>
+            <w:t>Cambron</w:t>
+          </w:r>
+          <w:r>
+            <w:rPr>
+              <w:rFonts w:ascii="Times New Roman" w:hAnsi="Times New Roman" w:cs="Times New Roman"/>
+              <w:noProof/>
+              <w:sz w:val="24"/>
+              <w:szCs w:val="24"/>
+              <w:lang w:val="el-GR"/>
+            </w:rPr>
+            <w:t>, 2017)</w:t>
           </w:r>
           <w:r>
             <w:rPr>
@@ -16851,7 +16872,7 @@
       <w:pPr>
         <w:pStyle w:val="Heading2"/>
       </w:pPr>
-      <w:bookmarkStart w:id="27" w:name="_Toc72942029"/>
+      <w:bookmarkStart w:id="27" w:name="_Toc73202863"/>
       <w:r>
         <w:t>2.</w:t>
       </w:r>
@@ -16954,7 +16975,7 @@
                     </pic:cNvPicPr>
                   </pic:nvPicPr>
                   <pic:blipFill>
-                    <a:blip r:embed="rId19" cstate="print">
+                    <a:blip r:embed="rId14" cstate="print">
                       <a:extLst>
                         <a:ext uri="{28A0092B-C50C-407E-A947-70E740481C1C}">
                           <a14:useLocalDpi xmlns:a14="http://schemas.microsoft.com/office/drawing/2010/main" val="0"/>
@@ -17092,6 +17113,7 @@
           <w:noProof/>
           <w:sz w:val="20"/>
           <w:szCs w:val="20"/>
+          <w:lang w:val="el-GR"/>
         </w:rPr>
         <w:t>6</w:t>
       </w:r>
@@ -17168,6 +17190,7 @@
           <w:id w:val="285320348"/>
           <w:citation/>
         </w:sdtPr>
+        <w:sdtEndPr/>
         <w:sdtContent>
           <w:r>
             <w:rPr>
@@ -17698,7 +17721,7 @@
                     </pic:cNvPicPr>
                   </pic:nvPicPr>
                   <pic:blipFill>
-                    <a:blip r:embed="rId20">
+                    <a:blip r:embed="rId15">
                       <a:extLst>
                         <a:ext uri="{28A0092B-C50C-407E-A947-70E740481C1C}">
                           <a14:useLocalDpi xmlns:a14="http://schemas.microsoft.com/office/drawing/2010/main" val="0"/>
@@ -17836,6 +17859,7 @@
           <w:noProof/>
           <w:sz w:val="24"/>
           <w:szCs w:val="24"/>
+          <w:lang w:val="el-GR"/>
         </w:rPr>
         <w:t>7</w:t>
       </w:r>
@@ -18168,7 +18192,7 @@
                     </pic:cNvPicPr>
                   </pic:nvPicPr>
                   <pic:blipFill>
-                    <a:blip r:embed="rId21">
+                    <a:blip r:embed="rId16">
                       <a:extLst>
                         <a:ext uri="{28A0092B-C50C-407E-A947-70E740481C1C}">
                           <a14:useLocalDpi xmlns:a14="http://schemas.microsoft.com/office/drawing/2010/main" val="0"/>
@@ -18221,6 +18245,7 @@
           <w:iCs w:val="0"/>
           <w:sz w:val="24"/>
           <w:szCs w:val="24"/>
+          <w:lang w:val="el-GR"/>
         </w:rPr>
         <w:t xml:space="preserve">Εικόνα </w:t>
       </w:r>
@@ -18241,8 +18266,51 @@
           <w:iCs w:val="0"/>
           <w:sz w:val="24"/>
           <w:szCs w:val="24"/>
-        </w:rPr>
-        <w:instrText xml:space="preserve"> SEQ Εικόνα \* ARABIC </w:instrText>
+          <w:lang w:val="el-GR"/>
+        </w:rPr>
+        <w:instrText xml:space="preserve"> </w:instrText>
+      </w:r>
+      <w:r>
+        <w:rPr>
+          <w:rFonts w:ascii="Times New Roman" w:hAnsi="Times New Roman" w:cs="Times New Roman"/>
+          <w:i w:val="0"/>
+          <w:iCs w:val="0"/>
+          <w:sz w:val="24"/>
+          <w:szCs w:val="24"/>
+        </w:rPr>
+        <w:instrText>SEQ</w:instrText>
+      </w:r>
+      <w:r>
+        <w:rPr>
+          <w:rFonts w:ascii="Times New Roman" w:hAnsi="Times New Roman" w:cs="Times New Roman"/>
+          <w:i w:val="0"/>
+          <w:iCs w:val="0"/>
+          <w:sz w:val="24"/>
+          <w:szCs w:val="24"/>
+          <w:lang w:val="el-GR"/>
+        </w:rPr>
+        <w:instrText xml:space="preserve"> Εικόνα \* </w:instrText>
+      </w:r>
+      <w:r>
+        <w:rPr>
+          <w:rFonts w:ascii="Times New Roman" w:hAnsi="Times New Roman" w:cs="Times New Roman"/>
+          <w:i w:val="0"/>
+          <w:iCs w:val="0"/>
+          <w:sz w:val="24"/>
+          <w:szCs w:val="24"/>
+        </w:rPr>
+        <w:instrText>ARABIC</w:instrText>
+      </w:r>
+      <w:r>
+        <w:rPr>
+          <w:rFonts w:ascii="Times New Roman" w:hAnsi="Times New Roman" w:cs="Times New Roman"/>
+          <w:i w:val="0"/>
+          <w:iCs w:val="0"/>
+          <w:sz w:val="24"/>
+          <w:szCs w:val="24"/>
+          <w:lang w:val="el-GR"/>
+        </w:rPr>
+        <w:instrText xml:space="preserve"> </w:instrText>
       </w:r>
       <w:r>
         <w:rPr>
@@ -18262,6 +18330,7 @@
           <w:noProof/>
           <w:sz w:val="24"/>
           <w:szCs w:val="24"/>
+          <w:lang w:val="el-GR"/>
         </w:rPr>
         <w:t>8</w:t>
       </w:r>
@@ -18282,6 +18351,7 @@
           <w:iCs w:val="0"/>
           <w:sz w:val="24"/>
           <w:szCs w:val="24"/>
+          <w:lang w:val="el-GR"/>
         </w:rPr>
         <w:t xml:space="preserve">: </w:t>
       </w:r>
@@ -18568,16 +18638,7 @@
           <w:szCs w:val="24"/>
           <w:lang w:val="el-GR"/>
         </w:rPr>
-        <w:t>σ</w:t>
-      </w:r>
-      <w:r>
-        <w:rPr>
-          <w:rFonts w:ascii="Times New Roman" w:hAnsi="Times New Roman" w:cs="Times New Roman"/>
-          <w:sz w:val="24"/>
-          <w:szCs w:val="24"/>
-          <w:lang w:val="el-GR"/>
-        </w:rPr>
-        <w:t>υνελικτικά</w:t>
+        <w:t>συνελικτικά</w:t>
       </w:r>
       <w:r>
         <w:rPr>
@@ -18813,7 +18874,7 @@
                     </pic:cNvPicPr>
                   </pic:nvPicPr>
                   <pic:blipFill>
-                    <a:blip r:embed="rId22">
+                    <a:blip r:embed="rId17">
                       <a:extLst>
                         <a:ext uri="{28A0092B-C50C-407E-A947-70E740481C1C}">
                           <a14:useLocalDpi xmlns:a14="http://schemas.microsoft.com/office/drawing/2010/main" val="0"/>
@@ -18866,6 +18927,7 @@
           <w:iCs w:val="0"/>
           <w:sz w:val="24"/>
           <w:szCs w:val="24"/>
+          <w:lang w:val="el-GR"/>
         </w:rPr>
         <w:t xml:space="preserve">Εικόνα </w:t>
       </w:r>
@@ -18886,8 +18948,51 @@
           <w:iCs w:val="0"/>
           <w:sz w:val="24"/>
           <w:szCs w:val="24"/>
-        </w:rPr>
-        <w:instrText xml:space="preserve"> SEQ Εικόνα \* ARABIC </w:instrText>
+          <w:lang w:val="el-GR"/>
+        </w:rPr>
+        <w:instrText xml:space="preserve"> </w:instrText>
+      </w:r>
+      <w:r>
+        <w:rPr>
+          <w:rFonts w:ascii="Times New Roman" w:hAnsi="Times New Roman" w:cs="Times New Roman"/>
+          <w:i w:val="0"/>
+          <w:iCs w:val="0"/>
+          <w:sz w:val="24"/>
+          <w:szCs w:val="24"/>
+        </w:rPr>
+        <w:instrText>SEQ</w:instrText>
+      </w:r>
+      <w:r>
+        <w:rPr>
+          <w:rFonts w:ascii="Times New Roman" w:hAnsi="Times New Roman" w:cs="Times New Roman"/>
+          <w:i w:val="0"/>
+          <w:iCs w:val="0"/>
+          <w:sz w:val="24"/>
+          <w:szCs w:val="24"/>
+          <w:lang w:val="el-GR"/>
+        </w:rPr>
+        <w:instrText xml:space="preserve"> Εικόνα \* </w:instrText>
+      </w:r>
+      <w:r>
+        <w:rPr>
+          <w:rFonts w:ascii="Times New Roman" w:hAnsi="Times New Roman" w:cs="Times New Roman"/>
+          <w:i w:val="0"/>
+          <w:iCs w:val="0"/>
+          <w:sz w:val="24"/>
+          <w:szCs w:val="24"/>
+        </w:rPr>
+        <w:instrText>ARABIC</w:instrText>
+      </w:r>
+      <w:r>
+        <w:rPr>
+          <w:rFonts w:ascii="Times New Roman" w:hAnsi="Times New Roman" w:cs="Times New Roman"/>
+          <w:i w:val="0"/>
+          <w:iCs w:val="0"/>
+          <w:sz w:val="24"/>
+          <w:szCs w:val="24"/>
+          <w:lang w:val="el-GR"/>
+        </w:rPr>
+        <w:instrText xml:space="preserve"> </w:instrText>
       </w:r>
       <w:r>
         <w:rPr>
@@ -18907,6 +19012,7 @@
           <w:noProof/>
           <w:sz w:val="24"/>
           <w:szCs w:val="24"/>
+          <w:lang w:val="el-GR"/>
         </w:rPr>
         <w:t>9</w:t>
       </w:r>
@@ -18936,117 +19042,844 @@
     <w:p>
       <w:pPr>
         <w:rPr>
+          <w:lang w:val="el-GR"/>
+        </w:rPr>
+      </w:pPr>
+    </w:p>
+    <w:p>
+      <w:pPr>
+        <w:pStyle w:val="Heading2"/>
+      </w:pPr>
+      <w:bookmarkStart w:id="32" w:name="_Toc73202864"/>
+      <w:r>
+        <w:t>2.</w:t>
+      </w:r>
+      <w:r>
+        <w:t>5</w:t>
+      </w:r>
+      <w:r>
+        <w:t xml:space="preserve"> </w:t>
+      </w:r>
+      <w:r>
+        <w:t>ΤΡΟΠΟΙ ΑΞΙΟΠΟΙΗΣΗΣ</w:t>
+      </w:r>
+      <w:bookmarkEnd w:id="32"/>
+    </w:p>
+    <w:p>
+      <w:pPr>
+        <w:rPr>
+          <w:rFonts w:ascii="Times New Roman" w:hAnsi="Times New Roman" w:cs="Times New Roman"/>
+          <w:sz w:val="24"/>
+          <w:szCs w:val="24"/>
+          <w:lang w:val="el-GR"/>
+        </w:rPr>
+      </w:pPr>
+      <w:r>
+        <w:rPr>
+          <w:rFonts w:ascii="Times New Roman" w:hAnsi="Times New Roman" w:cs="Times New Roman"/>
+          <w:sz w:val="24"/>
+          <w:szCs w:val="24"/>
+          <w:lang w:val="el-GR"/>
+        </w:rPr>
+        <w:t xml:space="preserve">Όπως έγινε αναφορά στο κεφάλαιο 2.4, υπάρχουν πολλών και διαφορετικών ειδών νευρωνικών δικτύων. Κάθε </w:t>
+      </w:r>
+      <w:r>
+        <w:rPr>
+          <w:rFonts w:ascii="Times New Roman" w:hAnsi="Times New Roman" w:cs="Times New Roman"/>
+          <w:sz w:val="24"/>
+          <w:szCs w:val="24"/>
+          <w:lang w:val="el-GR"/>
+        </w:rPr>
+        <w:t>ξεχωριστό δίκτυο, όχι μόνο περιέχει τα θετικά και τα αρνητικά του στοιχεία, αλλά μπορεί ταυτόχρονα να αξιοποιηθεί σε διαφορετικές καταστάσεις, ανάλογα με τις ανάγκες και τα προβλήματα που επιθυμούμε να επιλύσουμε.</w:t>
+      </w:r>
+    </w:p>
+    <w:p>
+      <w:pPr>
+        <w:rPr>
+          <w:rFonts w:ascii="Times New Roman" w:hAnsi="Times New Roman" w:cs="Times New Roman"/>
+          <w:sz w:val="24"/>
+          <w:szCs w:val="24"/>
+          <w:lang w:val="el-GR"/>
+        </w:rPr>
+      </w:pPr>
+      <w:r>
+        <w:rPr>
+          <w:rFonts w:ascii="Times New Roman" w:hAnsi="Times New Roman" w:cs="Times New Roman"/>
+          <w:sz w:val="24"/>
+          <w:szCs w:val="24"/>
+          <w:lang w:val="el-GR"/>
+        </w:rPr>
+        <w:t xml:space="preserve">Στον χώρο του μάρκετινγκ, </w:t>
+      </w:r>
+      <w:r>
+        <w:rPr>
+          <w:rFonts w:ascii="Times New Roman" w:hAnsi="Times New Roman" w:cs="Times New Roman"/>
+          <w:sz w:val="24"/>
+          <w:szCs w:val="24"/>
+          <w:lang w:val="el-GR"/>
+        </w:rPr>
+        <w:t xml:space="preserve">τα νευρωνικά δίκτυα μπορούν να χρησιμοποιηθούν για την βελτίωση των ήδη υπάρχων εργαλείων, παρέχοντας την δυνατότητα </w:t>
+      </w:r>
+      <w:r>
+        <w:rPr>
+          <w:rFonts w:ascii="Times New Roman" w:hAnsi="Times New Roman" w:cs="Times New Roman"/>
+          <w:sz w:val="24"/>
+          <w:szCs w:val="24"/>
+          <w:lang w:val="el-GR"/>
+        </w:rPr>
+        <w:t>της πρόβλεψης της συμπεριφοράς των καταναλωτών, την αυτοματοποίηση του χώρου, και την πρόγνωση πωλήσεων. Ιδιαίτερη χρήση αυτών των δικτύων παρατηρείται στον τομέα της αναλυτικής πρόβλεψης (</w:t>
+      </w:r>
+      <w:r>
+        <w:rPr>
+          <w:rFonts w:ascii="Times New Roman" w:hAnsi="Times New Roman" w:cs="Times New Roman"/>
+          <w:sz w:val="24"/>
+          <w:szCs w:val="24"/>
           <w:lang w:val="en-US"/>
         </w:rPr>
+        <w:t>predictive</w:t>
+      </w:r>
+      <w:r>
+        <w:rPr>
+          <w:rFonts w:ascii="Times New Roman" w:hAnsi="Times New Roman" w:cs="Times New Roman"/>
+          <w:sz w:val="24"/>
+          <w:szCs w:val="24"/>
+          <w:lang w:val="el-GR"/>
+        </w:rPr>
+        <w:t xml:space="preserve"> </w:t>
+      </w:r>
+      <w:r>
+        <w:rPr>
+          <w:rFonts w:ascii="Times New Roman" w:hAnsi="Times New Roman" w:cs="Times New Roman"/>
+          <w:sz w:val="24"/>
+          <w:szCs w:val="24"/>
+          <w:lang w:val="en-US"/>
+        </w:rPr>
+        <w:t>analytics</w:t>
+      </w:r>
+      <w:r>
+        <w:rPr>
+          <w:rFonts w:ascii="Times New Roman" w:hAnsi="Times New Roman" w:cs="Times New Roman"/>
+          <w:sz w:val="24"/>
+          <w:szCs w:val="24"/>
+          <w:lang w:val="el-GR"/>
+        </w:rPr>
+        <w:t>)</w:t>
+      </w:r>
+      <w:r>
+        <w:rPr>
+          <w:rFonts w:ascii="Times New Roman" w:hAnsi="Times New Roman" w:cs="Times New Roman"/>
+          <w:sz w:val="24"/>
+          <w:szCs w:val="24"/>
+          <w:lang w:val="el-GR"/>
+        </w:rPr>
+        <w:t xml:space="preserve">, </w:t>
+      </w:r>
+      <w:r>
+        <w:rPr>
+          <w:rFonts w:ascii="Times New Roman" w:hAnsi="Times New Roman" w:cs="Times New Roman"/>
+          <w:sz w:val="24"/>
+          <w:szCs w:val="24"/>
+          <w:lang w:val="el-GR"/>
+        </w:rPr>
+        <w:t xml:space="preserve">καθώς τα νευρωνικά δίκτυα μπορούν να βοηθήσουν στην πρόβλεψη των αποτελεσμάτων μιας επιχειρηματικής εκστρατείας εξετάζοντας τα αποτελέσματα προηγούμενων εκστρατειών. </w:t>
+      </w:r>
+      <w:sdt>
+        <w:sdtPr>
+          <w:rPr>
+            <w:rFonts w:ascii="Times New Roman" w:hAnsi="Times New Roman" w:cs="Times New Roman"/>
+            <w:sz w:val="24"/>
+            <w:szCs w:val="24"/>
+            <w:lang w:val="el-GR"/>
+          </w:rPr>
+          <w:id w:val="-1468040253"/>
+          <w:citation/>
+        </w:sdtPr>
+        <w:sdtEndPr/>
+        <w:sdtContent>
+          <w:r>
+            <w:rPr>
+              <w:rFonts w:ascii="Times New Roman" w:hAnsi="Times New Roman" w:cs="Times New Roman"/>
+              <w:sz w:val="24"/>
+              <w:szCs w:val="24"/>
+              <w:lang w:val="el-GR"/>
+            </w:rPr>
+            <w:fldChar w:fldCharType="begin"/>
+          </w:r>
+          <w:r>
+            <w:rPr>
+              <w:rFonts w:ascii="Times New Roman" w:hAnsi="Times New Roman" w:cs="Times New Roman"/>
+              <w:sz w:val="24"/>
+              <w:szCs w:val="24"/>
+              <w:lang w:val="en-US"/>
+            </w:rPr>
+            <w:instrText>CITATION</w:instrText>
+          </w:r>
+          <w:r>
+            <w:rPr>
+              <w:rFonts w:ascii="Times New Roman" w:hAnsi="Times New Roman" w:cs="Times New Roman"/>
+              <w:sz w:val="24"/>
+              <w:szCs w:val="24"/>
+              <w:lang w:val="el-GR"/>
+            </w:rPr>
+            <w:instrText xml:space="preserve"> </w:instrText>
+          </w:r>
+          <w:r>
+            <w:rPr>
+              <w:rFonts w:ascii="Times New Roman" w:hAnsi="Times New Roman" w:cs="Times New Roman"/>
+              <w:sz w:val="24"/>
+              <w:szCs w:val="24"/>
+              <w:lang w:val="en-US"/>
+            </w:rPr>
+            <w:instrText>NNInMarketing</w:instrText>
+          </w:r>
+          <w:r>
+            <w:rPr>
+              <w:rFonts w:ascii="Times New Roman" w:hAnsi="Times New Roman" w:cs="Times New Roman"/>
+              <w:sz w:val="24"/>
+              <w:szCs w:val="24"/>
+              <w:lang w:val="el-GR"/>
+            </w:rPr>
+            <w:instrText xml:space="preserve"> \</w:instrText>
+          </w:r>
+          <w:r>
+            <w:rPr>
+              <w:rFonts w:ascii="Times New Roman" w:hAnsi="Times New Roman" w:cs="Times New Roman"/>
+              <w:sz w:val="24"/>
+              <w:szCs w:val="24"/>
+              <w:lang w:val="en-US"/>
+            </w:rPr>
+            <w:instrText>l</w:instrText>
+          </w:r>
+          <w:r>
+            <w:rPr>
+              <w:rFonts w:ascii="Times New Roman" w:hAnsi="Times New Roman" w:cs="Times New Roman"/>
+              <w:sz w:val="24"/>
+              <w:szCs w:val="24"/>
+              <w:lang w:val="el-GR"/>
+            </w:rPr>
+            <w:instrText xml:space="preserve"> 1033 </w:instrText>
+          </w:r>
+          <w:r>
+            <w:rPr>
+              <w:rFonts w:ascii="Times New Roman" w:hAnsi="Times New Roman" w:cs="Times New Roman"/>
+              <w:sz w:val="24"/>
+              <w:szCs w:val="24"/>
+              <w:lang w:val="el-GR"/>
+            </w:rPr>
+            <w:fldChar w:fldCharType="separate"/>
+          </w:r>
+          <w:r>
+            <w:rPr>
+              <w:rFonts w:ascii="Times New Roman" w:hAnsi="Times New Roman" w:cs="Times New Roman"/>
+              <w:noProof/>
+              <w:sz w:val="24"/>
+              <w:szCs w:val="24"/>
+              <w:lang w:val="el-GR"/>
+            </w:rPr>
+            <w:t>(</w:t>
+          </w:r>
+          <w:r>
+            <w:rPr>
+              <w:rFonts w:ascii="Times New Roman" w:hAnsi="Times New Roman" w:cs="Times New Roman"/>
+              <w:noProof/>
+              <w:sz w:val="24"/>
+              <w:szCs w:val="24"/>
+              <w:lang w:val="en-US"/>
+            </w:rPr>
+            <w:t>Brenner</w:t>
+          </w:r>
+          <w:r>
+            <w:rPr>
+              <w:rFonts w:ascii="Times New Roman" w:hAnsi="Times New Roman" w:cs="Times New Roman"/>
+              <w:noProof/>
+              <w:sz w:val="24"/>
+              <w:szCs w:val="24"/>
+              <w:lang w:val="el-GR"/>
+            </w:rPr>
+            <w:t>, 2018)</w:t>
+          </w:r>
+          <w:r>
+            <w:rPr>
+              <w:rFonts w:ascii="Times New Roman" w:hAnsi="Times New Roman" w:cs="Times New Roman"/>
+              <w:sz w:val="24"/>
+              <w:szCs w:val="24"/>
+              <w:lang w:val="el-GR"/>
+            </w:rPr>
+            <w:fldChar w:fldCharType="end"/>
+          </w:r>
+        </w:sdtContent>
+      </w:sdt>
+    </w:p>
+    <w:p>
+      <w:pPr>
+        <w:rPr>
+          <w:rFonts w:ascii="Times New Roman" w:hAnsi="Times New Roman" w:cs="Times New Roman"/>
+          <w:sz w:val="24"/>
+          <w:szCs w:val="24"/>
+          <w:lang w:val="el-GR"/>
+        </w:rPr>
+      </w:pPr>
+      <w:r>
+        <w:rPr>
+          <w:rFonts w:ascii="Times New Roman" w:hAnsi="Times New Roman" w:cs="Times New Roman"/>
+          <w:sz w:val="24"/>
+          <w:szCs w:val="24"/>
+          <w:lang w:val="el-GR"/>
+        </w:rPr>
+        <w:t xml:space="preserve">Παρόμοια χρήση των νευρωνικών δικτύων παρατηρείται και στον οικονομικό και τραπεζικό τομέα. Δηλαδή χρησιμοποιούνται ιστορικά δεδομένα </w:t>
+      </w:r>
+      <w:r>
+        <w:rPr>
+          <w:rFonts w:ascii="Times New Roman" w:hAnsi="Times New Roman" w:cs="Times New Roman"/>
+          <w:sz w:val="24"/>
+          <w:szCs w:val="24"/>
+          <w:lang w:val="el-GR"/>
+        </w:rPr>
+        <w:t>για την πρόβλεψη της αύξησης ή πτώσης της τιμής των χρηματιστηριακών μετοχών.</w:t>
+      </w:r>
+      <w:r>
+        <w:rPr>
+          <w:rFonts w:ascii="Times New Roman" w:hAnsi="Times New Roman" w:cs="Times New Roman"/>
+          <w:sz w:val="24"/>
+          <w:szCs w:val="24"/>
+          <w:lang w:val="el-GR"/>
+        </w:rPr>
+        <w:t xml:space="preserve"> Ιδιαίτερη χρήση αυτών των δικτύων πραγματοποιείται επίσης στην διαδικασία του ελέγχου των αιτήσεων </w:t>
+      </w:r>
+      <w:r>
+        <w:rPr>
+          <w:rFonts w:ascii="Times New Roman" w:hAnsi="Times New Roman" w:cs="Times New Roman"/>
+          <w:sz w:val="24"/>
+          <w:szCs w:val="24"/>
+          <w:lang w:val="el-GR"/>
+        </w:rPr>
+        <w:lastRenderedPageBreak/>
+        <w:t>δανείων, όπου τα νευρωνικά δίκτυα βοηθούν σε έναν εξαιρετικά μεγάλο βαθμό στην λήψη της τελικής απόφασης όσον αφορά την έγκριση ή απόρριψη ενός δανείου.</w:t>
+      </w:r>
+      <w:r>
+        <w:rPr>
+          <w:rFonts w:ascii="Times New Roman" w:hAnsi="Times New Roman" w:cs="Times New Roman"/>
+          <w:sz w:val="24"/>
+          <w:szCs w:val="24"/>
+          <w:lang w:val="el-GR"/>
+        </w:rPr>
+        <w:t xml:space="preserve"> </w:t>
+      </w:r>
+      <w:sdt>
+        <w:sdtPr>
+          <w:rPr>
+            <w:rFonts w:ascii="Times New Roman" w:hAnsi="Times New Roman" w:cs="Times New Roman"/>
+            <w:sz w:val="24"/>
+            <w:szCs w:val="24"/>
+            <w:lang w:val="el-GR"/>
+          </w:rPr>
+          <w:id w:val="681939990"/>
+          <w:citation/>
+        </w:sdtPr>
+        <w:sdtEndPr/>
+        <w:sdtContent>
+          <w:r>
+            <w:rPr>
+              <w:rFonts w:ascii="Times New Roman" w:hAnsi="Times New Roman" w:cs="Times New Roman"/>
+              <w:sz w:val="24"/>
+              <w:szCs w:val="24"/>
+              <w:lang w:val="el-GR"/>
+            </w:rPr>
+            <w:fldChar w:fldCharType="begin"/>
+          </w:r>
+          <w:r>
+            <w:rPr>
+              <w:rFonts w:ascii="Times New Roman" w:hAnsi="Times New Roman" w:cs="Times New Roman"/>
+              <w:sz w:val="24"/>
+              <w:szCs w:val="24"/>
+              <w:lang w:val="el-GR"/>
+            </w:rPr>
+            <w:instrText xml:space="preserve"> </w:instrText>
+          </w:r>
+          <w:r>
+            <w:rPr>
+              <w:rFonts w:ascii="Times New Roman" w:hAnsi="Times New Roman" w:cs="Times New Roman"/>
+              <w:sz w:val="24"/>
+              <w:szCs w:val="24"/>
+              <w:lang w:val="en-US"/>
+            </w:rPr>
+            <w:instrText>CITATION</w:instrText>
+          </w:r>
+          <w:r>
+            <w:rPr>
+              <w:rFonts w:ascii="Times New Roman" w:hAnsi="Times New Roman" w:cs="Times New Roman"/>
+              <w:sz w:val="24"/>
+              <w:szCs w:val="24"/>
+              <w:lang w:val="el-GR"/>
+            </w:rPr>
+            <w:instrText xml:space="preserve"> </w:instrText>
+          </w:r>
+          <w:r>
+            <w:rPr>
+              <w:rFonts w:ascii="Times New Roman" w:hAnsi="Times New Roman" w:cs="Times New Roman"/>
+              <w:sz w:val="24"/>
+              <w:szCs w:val="24"/>
+              <w:lang w:val="en-US"/>
+            </w:rPr>
+            <w:instrText>NNInFinances</w:instrText>
+          </w:r>
+          <w:r>
+            <w:rPr>
+              <w:rFonts w:ascii="Times New Roman" w:hAnsi="Times New Roman" w:cs="Times New Roman"/>
+              <w:sz w:val="24"/>
+              <w:szCs w:val="24"/>
+              <w:lang w:val="el-GR"/>
+            </w:rPr>
+            <w:instrText xml:space="preserve"> \</w:instrText>
+          </w:r>
+          <w:r>
+            <w:rPr>
+              <w:rFonts w:ascii="Times New Roman" w:hAnsi="Times New Roman" w:cs="Times New Roman"/>
+              <w:sz w:val="24"/>
+              <w:szCs w:val="24"/>
+              <w:lang w:val="en-US"/>
+            </w:rPr>
+            <w:instrText>l</w:instrText>
+          </w:r>
+          <w:r>
+            <w:rPr>
+              <w:rFonts w:ascii="Times New Roman" w:hAnsi="Times New Roman" w:cs="Times New Roman"/>
+              <w:sz w:val="24"/>
+              <w:szCs w:val="24"/>
+              <w:lang w:val="el-GR"/>
+            </w:rPr>
+            <w:instrText xml:space="preserve"> 1033 </w:instrText>
+          </w:r>
+          <w:r>
+            <w:rPr>
+              <w:rFonts w:ascii="Times New Roman" w:hAnsi="Times New Roman" w:cs="Times New Roman"/>
+              <w:sz w:val="24"/>
+              <w:szCs w:val="24"/>
+              <w:lang w:val="el-GR"/>
+            </w:rPr>
+            <w:fldChar w:fldCharType="separate"/>
+          </w:r>
+          <w:r>
+            <w:rPr>
+              <w:rFonts w:ascii="Times New Roman" w:hAnsi="Times New Roman" w:cs="Times New Roman"/>
+              <w:noProof/>
+              <w:sz w:val="24"/>
+              <w:szCs w:val="24"/>
+              <w:lang w:val="el-GR"/>
+            </w:rPr>
+            <w:t>(</w:t>
+          </w:r>
+          <w:r>
+            <w:rPr>
+              <w:rFonts w:ascii="Times New Roman" w:hAnsi="Times New Roman" w:cs="Times New Roman"/>
+              <w:noProof/>
+              <w:sz w:val="24"/>
+              <w:szCs w:val="24"/>
+              <w:lang w:val="en-US"/>
+            </w:rPr>
+            <w:t>Seetharaman</w:t>
+          </w:r>
+          <w:r>
+            <w:rPr>
+              <w:rFonts w:ascii="Times New Roman" w:hAnsi="Times New Roman" w:cs="Times New Roman"/>
+              <w:noProof/>
+              <w:sz w:val="24"/>
+              <w:szCs w:val="24"/>
+              <w:lang w:val="el-GR"/>
+            </w:rPr>
+            <w:t>, 2018)</w:t>
+          </w:r>
+          <w:r>
+            <w:rPr>
+              <w:rFonts w:ascii="Times New Roman" w:hAnsi="Times New Roman" w:cs="Times New Roman"/>
+              <w:sz w:val="24"/>
+              <w:szCs w:val="24"/>
+              <w:lang w:val="el-GR"/>
+            </w:rPr>
+            <w:fldChar w:fldCharType="end"/>
+          </w:r>
+        </w:sdtContent>
+      </w:sdt>
+    </w:p>
+    <w:p>
+      <w:pPr>
+        <w:rPr>
+          <w:rFonts w:ascii="Times New Roman" w:hAnsi="Times New Roman" w:cs="Times New Roman"/>
+          <w:sz w:val="24"/>
+          <w:szCs w:val="24"/>
+          <w:lang w:val="el-GR"/>
+        </w:rPr>
+      </w:pPr>
+      <w:r>
+        <w:rPr>
+          <w:rFonts w:ascii="Times New Roman" w:hAnsi="Times New Roman" w:cs="Times New Roman"/>
+          <w:sz w:val="24"/>
+          <w:szCs w:val="24"/>
+          <w:lang w:val="el-GR"/>
+        </w:rPr>
+        <w:t xml:space="preserve">Άλλοι εξίσου σημαντικοί τρόποι αξιοποίησης αποτελούν την χρήση των νευρωνικών δικτύων στην ιατρική για την ανίχνευση </w:t>
+      </w:r>
+      <w:r>
+        <w:rPr>
+          <w:rFonts w:ascii="Times New Roman" w:hAnsi="Times New Roman" w:cs="Times New Roman"/>
+          <w:sz w:val="24"/>
+          <w:szCs w:val="24"/>
+          <w:lang w:val="el-GR"/>
+        </w:rPr>
+        <w:t xml:space="preserve">κρίσιμων νευρολογικών παθήσεων, όπως τα εγκεφαλικά, ή ακόμα και τον εντοπισμό καρκινικών κυττάρων </w:t>
+      </w:r>
+      <w:sdt>
+        <w:sdtPr>
+          <w:rPr>
+            <w:rFonts w:ascii="Times New Roman" w:hAnsi="Times New Roman" w:cs="Times New Roman"/>
+            <w:sz w:val="24"/>
+            <w:szCs w:val="24"/>
+            <w:lang w:val="el-GR"/>
+          </w:rPr>
+          <w:id w:val="2038615240"/>
+          <w:citation/>
+        </w:sdtPr>
+        <w:sdtEndPr/>
+        <w:sdtContent>
+          <w:r>
+            <w:rPr>
+              <w:rFonts w:ascii="Times New Roman" w:hAnsi="Times New Roman" w:cs="Times New Roman"/>
+              <w:sz w:val="24"/>
+              <w:szCs w:val="24"/>
+              <w:lang w:val="el-GR"/>
+            </w:rPr>
+            <w:fldChar w:fldCharType="begin"/>
+          </w:r>
+          <w:r>
+            <w:rPr>
+              <w:rFonts w:ascii="Times New Roman" w:hAnsi="Times New Roman" w:cs="Times New Roman"/>
+              <w:sz w:val="24"/>
+              <w:szCs w:val="24"/>
+              <w:lang w:val="el-GR"/>
+            </w:rPr>
+            <w:instrText xml:space="preserve"> </w:instrText>
+          </w:r>
+          <w:r>
+            <w:rPr>
+              <w:rFonts w:ascii="Times New Roman" w:hAnsi="Times New Roman" w:cs="Times New Roman"/>
+              <w:sz w:val="24"/>
+              <w:szCs w:val="24"/>
+              <w:lang w:val="en-US"/>
+            </w:rPr>
+            <w:instrText>CITATION</w:instrText>
+          </w:r>
+          <w:r>
+            <w:rPr>
+              <w:rFonts w:ascii="Times New Roman" w:hAnsi="Times New Roman" w:cs="Times New Roman"/>
+              <w:sz w:val="24"/>
+              <w:szCs w:val="24"/>
+              <w:lang w:val="el-GR"/>
+            </w:rPr>
+            <w:instrText xml:space="preserve"> </w:instrText>
+          </w:r>
+          <w:r>
+            <w:rPr>
+              <w:rFonts w:ascii="Times New Roman" w:hAnsi="Times New Roman" w:cs="Times New Roman"/>
+              <w:sz w:val="24"/>
+              <w:szCs w:val="24"/>
+              <w:lang w:val="en-US"/>
+            </w:rPr>
+            <w:instrText>NNInHealthcare</w:instrText>
+          </w:r>
+          <w:r>
+            <w:rPr>
+              <w:rFonts w:ascii="Times New Roman" w:hAnsi="Times New Roman" w:cs="Times New Roman"/>
+              <w:sz w:val="24"/>
+              <w:szCs w:val="24"/>
+              <w:lang w:val="el-GR"/>
+            </w:rPr>
+            <w:instrText xml:space="preserve"> \</w:instrText>
+          </w:r>
+          <w:r>
+            <w:rPr>
+              <w:rFonts w:ascii="Times New Roman" w:hAnsi="Times New Roman" w:cs="Times New Roman"/>
+              <w:sz w:val="24"/>
+              <w:szCs w:val="24"/>
+              <w:lang w:val="en-US"/>
+            </w:rPr>
+            <w:instrText>l</w:instrText>
+          </w:r>
+          <w:r>
+            <w:rPr>
+              <w:rFonts w:ascii="Times New Roman" w:hAnsi="Times New Roman" w:cs="Times New Roman"/>
+              <w:sz w:val="24"/>
+              <w:szCs w:val="24"/>
+              <w:lang w:val="el-GR"/>
+            </w:rPr>
+            <w:instrText xml:space="preserve"> 1033 </w:instrText>
+          </w:r>
+          <w:r>
+            <w:rPr>
+              <w:rFonts w:ascii="Times New Roman" w:hAnsi="Times New Roman" w:cs="Times New Roman"/>
+              <w:sz w:val="24"/>
+              <w:szCs w:val="24"/>
+              <w:lang w:val="el-GR"/>
+            </w:rPr>
+            <w:fldChar w:fldCharType="separate"/>
+          </w:r>
+          <w:r>
+            <w:rPr>
+              <w:rFonts w:ascii="Times New Roman" w:hAnsi="Times New Roman" w:cs="Times New Roman"/>
+              <w:noProof/>
+              <w:sz w:val="24"/>
+              <w:szCs w:val="24"/>
+              <w:lang w:val="el-GR"/>
+            </w:rPr>
+            <w:t>(</w:t>
+          </w:r>
+          <w:r>
+            <w:rPr>
+              <w:rFonts w:ascii="Times New Roman" w:hAnsi="Times New Roman" w:cs="Times New Roman"/>
+              <w:noProof/>
+              <w:sz w:val="24"/>
+              <w:szCs w:val="24"/>
+              <w:lang w:val="en-US"/>
+            </w:rPr>
+            <w:t>Bresnick</w:t>
+          </w:r>
+          <w:r>
+            <w:rPr>
+              <w:rFonts w:ascii="Times New Roman" w:hAnsi="Times New Roman" w:cs="Times New Roman"/>
+              <w:noProof/>
+              <w:sz w:val="24"/>
+              <w:szCs w:val="24"/>
+              <w:lang w:val="el-GR"/>
+            </w:rPr>
+            <w:t>, 2018)</w:t>
+          </w:r>
+          <w:r>
+            <w:rPr>
+              <w:rFonts w:ascii="Times New Roman" w:hAnsi="Times New Roman" w:cs="Times New Roman"/>
+              <w:sz w:val="24"/>
+              <w:szCs w:val="24"/>
+              <w:lang w:val="el-GR"/>
+            </w:rPr>
+            <w:fldChar w:fldCharType="end"/>
+          </w:r>
+        </w:sdtContent>
+      </w:sdt>
+      <w:r>
+        <w:rPr>
+          <w:rFonts w:ascii="Times New Roman" w:hAnsi="Times New Roman" w:cs="Times New Roman"/>
+          <w:sz w:val="24"/>
+          <w:szCs w:val="24"/>
+          <w:lang w:val="el-GR"/>
+        </w:rPr>
+        <w:t xml:space="preserve">, </w:t>
+      </w:r>
+      <w:r>
+        <w:rPr>
+          <w:rFonts w:ascii="Times New Roman" w:hAnsi="Times New Roman" w:cs="Times New Roman"/>
+          <w:sz w:val="24"/>
+          <w:szCs w:val="24"/>
+          <w:lang w:val="el-GR"/>
+        </w:rPr>
+        <w:t>στην αναγνώριση χαρακτήρων, εικόνων, φωνής</w:t>
+      </w:r>
+      <w:r>
+        <w:rPr>
+          <w:rFonts w:ascii="Times New Roman" w:hAnsi="Times New Roman" w:cs="Times New Roman"/>
+          <w:sz w:val="24"/>
+          <w:szCs w:val="24"/>
+          <w:lang w:val="el-GR"/>
+        </w:rPr>
+        <w:t>, όπως ακόμα και σε συστήματα αυτόματης οδήγησης.</w:t>
+      </w:r>
+    </w:p>
+    <w:p>
+      <w:pPr>
+        <w:rPr>
+          <w:rFonts w:ascii="Times New Roman" w:hAnsi="Times New Roman" w:cs="Times New Roman"/>
+          <w:sz w:val="24"/>
+          <w:szCs w:val="24"/>
+          <w:lang w:val="el-GR"/>
+        </w:rPr>
+      </w:pPr>
+    </w:p>
+    <w:p>
+      <w:pPr>
+        <w:pStyle w:val="Heading1"/>
+      </w:pPr>
+      <w:bookmarkStart w:id="33" w:name="_Toc73202865"/>
+      <w:r>
+        <w:t xml:space="preserve">3. </w:t>
+      </w:r>
+      <w:r>
+        <w:t>ΟΠΤΙΚΗ ΑΝΑΓΝΩΡΙΣΗ ΧΑΡΑΚΤΗΡΩΝ</w:t>
+      </w:r>
+      <w:bookmarkEnd w:id="33"/>
+    </w:p>
+    <w:p>
+      <w:pPr>
+        <w:rPr>
+          <w:lang w:val="el-GR"/>
+        </w:rPr>
+      </w:pPr>
+      <w:r>
+        <w:rPr>
+          <w:lang w:val="el-GR"/>
+        </w:rPr>
+        <w:t xml:space="preserve">ΜΠΛΑ </w:t>
+      </w:r>
+      <w:proofErr w:type="spellStart"/>
+      <w:r>
+        <w:rPr>
+          <w:lang w:val="el-GR"/>
+        </w:rPr>
+        <w:t>ΜΠΛΑ</w:t>
+      </w:r>
+      <w:proofErr w:type="spellEnd"/>
+    </w:p>
+    <w:p>
+      <w:pPr>
+        <w:rPr>
+          <w:lang w:val="el-GR"/>
+        </w:rPr>
       </w:pPr>
     </w:p>
     <w:p>
       <w:pPr>
         <w:pStyle w:val="Heading2"/>
       </w:pPr>
-      <w:bookmarkStart w:id="32" w:name="_Toc72942030"/>
-      <w:r>
-        <w:t>2.</w:t>
-      </w:r>
-      <w:r>
-        <w:t>5</w:t>
-      </w:r>
-      <w:r>
-        <w:t xml:space="preserve"> </w:t>
-      </w:r>
-      <w:r>
-        <w:t>ΔΙΑΦΟΡΕΤΙΚΕΣ ΧΡΗΣΕΙΣ ΤΩΝ ΝΕΥΡΩΝΙΚΩΝ ΔΙΚΤΥΩΝ</w:t>
-      </w:r>
-      <w:bookmarkEnd w:id="32"/>
-    </w:p>
-    <w:p>
-      <w:pPr>
-        <w:rPr>
-          <w:rFonts w:ascii="Times New Roman" w:hAnsi="Times New Roman" w:cs="Times New Roman"/>
-          <w:sz w:val="24"/>
-          <w:szCs w:val="24"/>
-          <w:lang w:val="el-GR"/>
-        </w:rPr>
-      </w:pPr>
-      <w:hyperlink r:id="rId23" w:history="1">
-        <w:r>
-          <w:rPr>
-            <w:rStyle w:val="Hyperlink"/>
-            <w:rFonts w:ascii="Times New Roman" w:hAnsi="Times New Roman" w:cs="Times New Roman"/>
-            <w:sz w:val="24"/>
-            <w:szCs w:val="24"/>
-            <w:lang w:val="el-GR"/>
-          </w:rPr>
-          <w:t>https://cs.stanford.edu/people/eroberts/courses/soco/projects/neural-networks/Applications/index.html</w:t>
-        </w:r>
-      </w:hyperlink>
-    </w:p>
-    <w:p>
-      <w:pPr>
-        <w:rPr>
-          <w:rFonts w:ascii="Times New Roman" w:hAnsi="Times New Roman" w:cs="Times New Roman"/>
-          <w:sz w:val="24"/>
-          <w:szCs w:val="24"/>
-          <w:lang w:val="el-GR"/>
-        </w:rPr>
-      </w:pPr>
-      <w:hyperlink r:id="rId24" w:history="1">
-        <w:r>
-          <w:rPr>
-            <w:rStyle w:val="Hyperlink"/>
-            <w:rFonts w:ascii="Times New Roman" w:hAnsi="Times New Roman" w:cs="Times New Roman"/>
-            <w:sz w:val="24"/>
-            <w:szCs w:val="24"/>
-            <w:lang w:val="el-GR"/>
-          </w:rPr>
-          <w:t>https://medium.com/@datamonsters/artificial-neural-networks-in-natural-language-processing-bcf62aa9151a</w:t>
-        </w:r>
-      </w:hyperlink>
-    </w:p>
-    <w:p>
-      <w:pPr>
-        <w:rPr>
-          <w:rFonts w:ascii="Times New Roman" w:hAnsi="Times New Roman" w:cs="Times New Roman"/>
-          <w:sz w:val="24"/>
-          <w:szCs w:val="24"/>
-          <w:lang w:val="el-GR"/>
-        </w:rPr>
-      </w:pPr>
-      <w:hyperlink r:id="rId25" w:history="1">
-        <w:r>
-          <w:rPr>
-            <w:rStyle w:val="Hyperlink"/>
-            <w:rFonts w:ascii="Times New Roman" w:hAnsi="Times New Roman" w:cs="Times New Roman"/>
-            <w:sz w:val="24"/>
-            <w:szCs w:val="24"/>
-            <w:lang w:val="el-GR"/>
-          </w:rPr>
-          <w:t>https://blog.statsbot.co/neural-networks-for-beginners-d99f2235efca</w:t>
-        </w:r>
-      </w:hyperlink>
-    </w:p>
-    <w:p>
-      <w:pPr>
-        <w:rPr>
-          <w:rFonts w:ascii="Times New Roman" w:hAnsi="Times New Roman" w:cs="Times New Roman"/>
-          <w:sz w:val="24"/>
-          <w:szCs w:val="24"/>
-          <w:lang w:val="el-GR"/>
-        </w:rPr>
-      </w:pPr>
-    </w:p>
-    <w:p>
-      <w:pPr>
-        <w:pStyle w:val="Heading1"/>
-      </w:pPr>
-      <w:bookmarkStart w:id="33" w:name="_Toc72942031"/>
-      <w:r>
-        <w:t xml:space="preserve">3. </w:t>
-      </w:r>
-      <w:r>
-        <w:t>ΟΠΤΙΚΗ ΑΝΑΓΝΩΡΙΣΗ ΧΑΡΑΚΤΗΡΩΝ</w:t>
-      </w:r>
-      <w:bookmarkEnd w:id="33"/>
+      <w:bookmarkStart w:id="34" w:name="_Toc73202866"/>
+      <w:r>
+        <w:t>3.</w:t>
+      </w:r>
+      <w:r>
+        <w:t xml:space="preserve">1 </w:t>
+      </w:r>
+      <w:r>
+        <w:t>ΙΣΤΟΡΙΑ</w:t>
+      </w:r>
+      <w:bookmarkEnd w:id="34"/>
+    </w:p>
+    <w:p>
+      <w:pPr>
+        <w:rPr>
+          <w:rFonts w:ascii="Times New Roman" w:hAnsi="Times New Roman" w:cs="Times New Roman"/>
+          <w:sz w:val="24"/>
+          <w:szCs w:val="24"/>
+          <w:lang w:val="el-GR"/>
+        </w:rPr>
+      </w:pPr>
+      <w:r>
+        <w:fldChar w:fldCharType="begin"/>
+      </w:r>
+      <w:r>
+        <w:rPr>
+          <w:lang w:val="el-GR"/>
+        </w:rPr>
+        <w:instrText xml:space="preserve"> </w:instrText>
+      </w:r>
+      <w:r>
+        <w:instrText>HYPERLINK</w:instrText>
+      </w:r>
+      <w:r>
+        <w:rPr>
+          <w:lang w:val="el-GR"/>
+        </w:rPr>
+        <w:instrText xml:space="preserve"> "</w:instrText>
+      </w:r>
+      <w:r>
+        <w:instrText>https</w:instrText>
+      </w:r>
+      <w:r>
+        <w:rPr>
+          <w:lang w:val="el-GR"/>
+        </w:rPr>
+        <w:instrText>://</w:instrText>
+      </w:r>
+      <w:r>
+        <w:instrText>www</w:instrText>
+      </w:r>
+      <w:r>
+        <w:rPr>
+          <w:lang w:val="el-GR"/>
+        </w:rPr>
+        <w:instrText>.</w:instrText>
+      </w:r>
+      <w:r>
+        <w:instrText>skynettoday</w:instrText>
+      </w:r>
+      <w:r>
+        <w:rPr>
+          <w:lang w:val="el-GR"/>
+        </w:rPr>
+        <w:instrText>.</w:instrText>
+      </w:r>
+      <w:r>
+        <w:instrText>com</w:instrText>
+      </w:r>
+      <w:r>
+        <w:rPr>
+          <w:lang w:val="el-GR"/>
+        </w:rPr>
+        <w:instrText>/</w:instrText>
+      </w:r>
+      <w:r>
+        <w:instrText>overviews</w:instrText>
+      </w:r>
+      <w:r>
+        <w:rPr>
+          <w:lang w:val="el-GR"/>
+        </w:rPr>
+        <w:instrText>/</w:instrText>
+      </w:r>
+      <w:r>
+        <w:instrText>neural</w:instrText>
+      </w:r>
+      <w:r>
+        <w:rPr>
+          <w:lang w:val="el-GR"/>
+        </w:rPr>
+        <w:instrText>-</w:instrText>
+      </w:r>
+      <w:r>
+        <w:instrText>net</w:instrText>
+      </w:r>
+      <w:r>
+        <w:rPr>
+          <w:lang w:val="el-GR"/>
+        </w:rPr>
+        <w:instrText>-</w:instrText>
+      </w:r>
+      <w:r>
+        <w:instrText>history</w:instrText>
+      </w:r>
+      <w:r>
+        <w:rPr>
+          <w:lang w:val="el-GR"/>
+        </w:rPr>
+        <w:instrText xml:space="preserve">" </w:instrText>
+      </w:r>
+      <w:r>
+        <w:fldChar w:fldCharType="separate"/>
+      </w:r>
+      <w:r>
+        <w:rPr>
+          <w:rStyle w:val="Hyperlink"/>
+          <w:rFonts w:ascii="Times New Roman" w:hAnsi="Times New Roman" w:cs="Times New Roman"/>
+          <w:sz w:val="24"/>
+          <w:szCs w:val="24"/>
+          <w:lang w:val="el-GR"/>
+        </w:rPr>
+        <w:t>https://www.skynettoday.com/overviews/neural-net-history</w:t>
+      </w:r>
+      <w:r>
+        <w:rPr>
+          <w:rStyle w:val="Hyperlink"/>
+          <w:rFonts w:ascii="Times New Roman" w:hAnsi="Times New Roman" w:cs="Times New Roman"/>
+          <w:sz w:val="24"/>
+          <w:szCs w:val="24"/>
+          <w:lang w:val="el-GR"/>
+        </w:rPr>
+        <w:fldChar w:fldCharType="end"/>
+      </w:r>
     </w:p>
     <w:p>
       <w:pPr>
@@ -19080,74 +19913,7 @@
       <w:pPr>
         <w:pStyle w:val="Heading2"/>
       </w:pPr>
-      <w:bookmarkStart w:id="34" w:name="_Toc72942032"/>
-      <w:r>
-        <w:t>3.</w:t>
-      </w:r>
-      <w:r>
-        <w:t xml:space="preserve">1 </w:t>
-      </w:r>
-      <w:r>
-        <w:t>ΙΣΤΟΡΙΑ</w:t>
-      </w:r>
-      <w:bookmarkEnd w:id="34"/>
-    </w:p>
-    <w:p>
-      <w:pPr>
-        <w:rPr>
-          <w:rFonts w:ascii="Times New Roman" w:hAnsi="Times New Roman" w:cs="Times New Roman"/>
-          <w:sz w:val="24"/>
-          <w:szCs w:val="24"/>
-          <w:lang w:val="el-GR"/>
-        </w:rPr>
-      </w:pPr>
-      <w:hyperlink r:id="rId26" w:history="1">
-        <w:r>
-          <w:rPr>
-            <w:rStyle w:val="Hyperlink"/>
-            <w:rFonts w:ascii="Times New Roman" w:hAnsi="Times New Roman" w:cs="Times New Roman"/>
-            <w:sz w:val="24"/>
-            <w:szCs w:val="24"/>
-            <w:lang w:val="el-GR"/>
-          </w:rPr>
-          <w:t>https://www.skynettoday.com/overviews/neural-net-history</w:t>
-        </w:r>
-      </w:hyperlink>
-    </w:p>
-    <w:p>
-      <w:pPr>
-        <w:rPr>
-          <w:lang w:val="el-GR"/>
-        </w:rPr>
-      </w:pPr>
-      <w:r>
-        <w:rPr>
-          <w:lang w:val="el-GR"/>
-        </w:rPr>
-        <w:lastRenderedPageBreak/>
-        <w:t xml:space="preserve">ΜΠΛΑ </w:t>
-      </w:r>
-      <w:proofErr w:type="spellStart"/>
-      <w:r>
-        <w:rPr>
-          <w:lang w:val="el-GR"/>
-        </w:rPr>
-        <w:t>ΜΠΛΑ</w:t>
-      </w:r>
-      <w:proofErr w:type="spellEnd"/>
-    </w:p>
-    <w:p>
-      <w:pPr>
-        <w:rPr>
-          <w:lang w:val="el-GR"/>
-        </w:rPr>
-      </w:pPr>
-    </w:p>
-    <w:p>
-      <w:pPr>
-        <w:pStyle w:val="Heading2"/>
-      </w:pPr>
-      <w:bookmarkStart w:id="35" w:name="_Toc72942033"/>
+      <w:bookmarkStart w:id="35" w:name="_Toc73202867"/>
       <w:r>
         <w:t>3.2 ΕΦΑΡΜΟΓΕΣ ΟΠΤΙΚΗΣ ΑΝΑΓΝΩΡΙΣΗΣ ΧΑΡΑΚΤΗΡΩΝ</w:t>
       </w:r>
@@ -19200,7 +19966,7 @@
         </w:rPr>
         <w:t xml:space="preserve">UNRELATED: </w:t>
       </w:r>
-      <w:hyperlink r:id="rId27" w:history="1">
+      <w:hyperlink r:id="rId18" w:history="1">
         <w:r>
           <w:rPr>
             <w:rStyle w:val="Hyperlink"/>
@@ -19245,91 +20011,15 @@
     <w:p>
       <w:pPr>
         <w:rPr>
-          <w:rStyle w:val="Hyperlink"/>
           <w:lang w:val="en-US"/>
         </w:rPr>
       </w:pPr>
     </w:p>
     <w:p>
       <w:pPr>
-        <w:rPr>
-          <w:rStyle w:val="Hyperlink"/>
-          <w:lang w:val="en-US"/>
-        </w:rPr>
-      </w:pPr>
-    </w:p>
-    <w:p>
-      <w:pPr>
-        <w:rPr>
-          <w:rStyle w:val="Hyperlink"/>
-          <w:lang w:val="en-US"/>
-        </w:rPr>
-      </w:pPr>
-    </w:p>
-    <w:p>
-      <w:pPr>
-        <w:rPr>
-          <w:rStyle w:val="Hyperlink"/>
-          <w:lang w:val="en-US"/>
-        </w:rPr>
-      </w:pPr>
-    </w:p>
-    <w:p>
-      <w:pPr>
-        <w:rPr>
-          <w:rStyle w:val="Hyperlink"/>
-          <w:lang w:val="en-US"/>
-        </w:rPr>
-      </w:pPr>
-    </w:p>
-    <w:p>
-      <w:pPr>
-        <w:rPr>
-          <w:rStyle w:val="Hyperlink"/>
-          <w:lang w:val="en-US"/>
-        </w:rPr>
-      </w:pPr>
-    </w:p>
-    <w:p>
-      <w:pPr>
-        <w:rPr>
-          <w:lang w:val="en-US"/>
-        </w:rPr>
-      </w:pPr>
-    </w:p>
-    <w:p>
-      <w:pPr>
-        <w:rPr>
-          <w:lang w:val="en-US"/>
-        </w:rPr>
-      </w:pPr>
-    </w:p>
-    <w:p>
-      <w:pPr>
-        <w:rPr>
-          <w:lang w:val="en-US"/>
-        </w:rPr>
-      </w:pPr>
-    </w:p>
-    <w:p>
-      <w:pPr>
-        <w:rPr>
-          <w:lang w:val="en-US"/>
-        </w:rPr>
-      </w:pPr>
-    </w:p>
-    <w:p>
-      <w:pPr>
-        <w:rPr>
-          <w:lang w:val="en-US"/>
-        </w:rPr>
-      </w:pPr>
-    </w:p>
-    <w:p>
-      <w:pPr>
         <w:pStyle w:val="Heading1"/>
       </w:pPr>
-      <w:bookmarkStart w:id="36" w:name="_Toc72942034"/>
+      <w:bookmarkStart w:id="36" w:name="_Toc73202868"/>
       <w:r>
         <w:lastRenderedPageBreak/>
         <w:t>(</w:t>
@@ -19543,7 +20233,7 @@
         </w:rPr>
       </w:pPr>
     </w:p>
-    <w:bookmarkStart w:id="37" w:name="_Toc72942035" w:displacedByCustomXml="next"/>
+    <w:bookmarkStart w:id="37" w:name="_Toc73202869" w:displacedByCustomXml="next"/>
     <w:sdt>
       <w:sdtPr>
         <w:rPr>
@@ -19610,7 +20300,7 @@
                   <w:noProof/>
                   <w:sz w:val="24"/>
                   <w:szCs w:val="24"/>
-                  <w:lang w:val="el-GR"/>
+                  <w:lang w:val="en-US"/>
                 </w:rPr>
               </w:pPr>
               <w:r>
@@ -19637,6 +20327,282 @@
                 </w:rPr>
                 <w:fldChar w:fldCharType="separate"/>
               </w:r>
+              <w:r>
+                <w:rPr>
+                  <w:rFonts w:ascii="Times New Roman" w:hAnsi="Times New Roman" w:cs="Times New Roman"/>
+                  <w:noProof/>
+                  <w:sz w:val="24"/>
+                  <w:szCs w:val="24"/>
+                  <w:lang w:val="en-US"/>
+                </w:rPr>
+                <w:t xml:space="preserve">Brenner, M., 2018. </w:t>
+              </w:r>
+              <w:r>
+                <w:rPr>
+                  <w:rFonts w:ascii="Times New Roman" w:hAnsi="Times New Roman" w:cs="Times New Roman"/>
+                  <w:i/>
+                  <w:iCs/>
+                  <w:noProof/>
+                  <w:sz w:val="24"/>
+                  <w:szCs w:val="24"/>
+                  <w:lang w:val="en-US"/>
+                </w:rPr>
+                <w:t xml:space="preserve">Marketing Insider Group | Artificial Neural Networks: What Every Marketer Should Know. </w:t>
+              </w:r>
+              <w:r>
+                <w:rPr>
+                  <w:rFonts w:ascii="Times New Roman" w:hAnsi="Times New Roman" w:cs="Times New Roman"/>
+                  <w:noProof/>
+                  <w:sz w:val="24"/>
+                  <w:szCs w:val="24"/>
+                  <w:lang w:val="en-US"/>
+                </w:rPr>
+                <w:t>[</w:t>
+              </w:r>
+              <w:r>
+                <w:rPr>
+                  <w:rFonts w:ascii="Times New Roman" w:hAnsi="Times New Roman" w:cs="Times New Roman"/>
+                  <w:noProof/>
+                  <w:sz w:val="24"/>
+                  <w:szCs w:val="24"/>
+                  <w:lang w:val="el-GR"/>
+                </w:rPr>
+                <w:t>Ηλεκτρονικό</w:t>
+              </w:r>
+              <w:r>
+                <w:rPr>
+                  <w:rFonts w:ascii="Times New Roman" w:hAnsi="Times New Roman" w:cs="Times New Roman"/>
+                  <w:noProof/>
+                  <w:sz w:val="24"/>
+                  <w:szCs w:val="24"/>
+                  <w:lang w:val="en-US"/>
+                </w:rPr>
+                <w:t xml:space="preserve">] </w:t>
+              </w:r>
+              <w:r>
+                <w:rPr>
+                  <w:rFonts w:ascii="Times New Roman" w:hAnsi="Times New Roman" w:cs="Times New Roman"/>
+                  <w:noProof/>
+                  <w:sz w:val="24"/>
+                  <w:szCs w:val="24"/>
+                  <w:lang w:val="en-US"/>
+                </w:rPr>
+                <w:br/>
+                <w:t xml:space="preserve">Available at: </w:t>
+              </w:r>
+              <w:r>
+                <w:rPr>
+                  <w:rFonts w:ascii="Times New Roman" w:hAnsi="Times New Roman" w:cs="Times New Roman"/>
+                  <w:noProof/>
+                  <w:sz w:val="24"/>
+                  <w:szCs w:val="24"/>
+                  <w:u w:val="single"/>
+                  <w:lang w:val="en-US"/>
+                </w:rPr>
+                <w:t>https://marketinginsidergroup.com/content-marketing/artificial-neural-networks-every-marketer-know/</w:t>
+              </w:r>
+              <w:r>
+                <w:rPr>
+                  <w:rFonts w:ascii="Times New Roman" w:hAnsi="Times New Roman" w:cs="Times New Roman"/>
+                  <w:noProof/>
+                  <w:sz w:val="24"/>
+                  <w:szCs w:val="24"/>
+                  <w:lang w:val="en-US"/>
+                </w:rPr>
+                <w:br/>
+                <w:t>[</w:t>
+              </w:r>
+              <w:r>
+                <w:rPr>
+                  <w:rFonts w:ascii="Times New Roman" w:hAnsi="Times New Roman" w:cs="Times New Roman"/>
+                  <w:noProof/>
+                  <w:sz w:val="24"/>
+                  <w:szCs w:val="24"/>
+                  <w:lang w:val="el-GR"/>
+                </w:rPr>
+                <w:t>Πρόσβαση</w:t>
+              </w:r>
+              <w:r>
+                <w:rPr>
+                  <w:rFonts w:ascii="Times New Roman" w:hAnsi="Times New Roman" w:cs="Times New Roman"/>
+                  <w:noProof/>
+                  <w:sz w:val="24"/>
+                  <w:szCs w:val="24"/>
+                  <w:lang w:val="en-US"/>
+                </w:rPr>
+                <w:t xml:space="preserve"> 28 </w:t>
+              </w:r>
+              <w:r>
+                <w:rPr>
+                  <w:rFonts w:ascii="Times New Roman" w:hAnsi="Times New Roman" w:cs="Times New Roman"/>
+                  <w:noProof/>
+                  <w:sz w:val="24"/>
+                  <w:szCs w:val="24"/>
+                  <w:lang w:val="el-GR"/>
+                </w:rPr>
+                <w:t>Μαίου</w:t>
+              </w:r>
+              <w:r>
+                <w:rPr>
+                  <w:rFonts w:ascii="Times New Roman" w:hAnsi="Times New Roman" w:cs="Times New Roman"/>
+                  <w:noProof/>
+                  <w:sz w:val="24"/>
+                  <w:szCs w:val="24"/>
+                  <w:lang w:val="en-US"/>
+                </w:rPr>
+                <w:t xml:space="preserve"> 2021].</w:t>
+              </w:r>
+            </w:p>
+            <w:p>
+              <w:pPr>
+                <w:pStyle w:val="Bibliography"/>
+                <w:jc w:val="left"/>
+                <w:rPr>
+                  <w:rFonts w:ascii="Times New Roman" w:hAnsi="Times New Roman" w:cs="Times New Roman"/>
+                  <w:noProof/>
+                  <w:sz w:val="24"/>
+                  <w:szCs w:val="24"/>
+                  <w:lang w:val="en-US"/>
+                </w:rPr>
+              </w:pPr>
+              <w:r>
+                <w:rPr>
+                  <w:rFonts w:ascii="Times New Roman" w:hAnsi="Times New Roman" w:cs="Times New Roman"/>
+                  <w:noProof/>
+                  <w:sz w:val="24"/>
+                  <w:szCs w:val="24"/>
+                  <w:lang w:val="en-US"/>
+                </w:rPr>
+                <w:t xml:space="preserve">Bresnick, J., 2018. </w:t>
+              </w:r>
+              <w:r>
+                <w:rPr>
+                  <w:rFonts w:ascii="Times New Roman" w:hAnsi="Times New Roman" w:cs="Times New Roman"/>
+                  <w:i/>
+                  <w:iCs/>
+                  <w:noProof/>
+                  <w:sz w:val="24"/>
+                  <w:szCs w:val="24"/>
+                  <w:lang w:val="en-US"/>
+                </w:rPr>
+                <w:t xml:space="preserve">Health IT Analytics | What Is Deep Learning And How Will It Change Healthcare?. </w:t>
+              </w:r>
+              <w:r>
+                <w:rPr>
+                  <w:rFonts w:ascii="Times New Roman" w:hAnsi="Times New Roman" w:cs="Times New Roman"/>
+                  <w:noProof/>
+                  <w:sz w:val="24"/>
+                  <w:szCs w:val="24"/>
+                  <w:lang w:val="en-US"/>
+                </w:rPr>
+                <w:t>[</w:t>
+              </w:r>
+              <w:r>
+                <w:rPr>
+                  <w:rFonts w:ascii="Times New Roman" w:hAnsi="Times New Roman" w:cs="Times New Roman"/>
+                  <w:noProof/>
+                  <w:sz w:val="24"/>
+                  <w:szCs w:val="24"/>
+                  <w:lang w:val="el-GR"/>
+                </w:rPr>
+                <w:t>Ηλεκτρονικό</w:t>
+              </w:r>
+              <w:r>
+                <w:rPr>
+                  <w:rFonts w:ascii="Times New Roman" w:hAnsi="Times New Roman" w:cs="Times New Roman"/>
+                  <w:noProof/>
+                  <w:sz w:val="24"/>
+                  <w:szCs w:val="24"/>
+                  <w:lang w:val="en-US"/>
+                </w:rPr>
+                <w:t xml:space="preserve">] </w:t>
+              </w:r>
+              <w:r>
+                <w:rPr>
+                  <w:rFonts w:ascii="Times New Roman" w:hAnsi="Times New Roman" w:cs="Times New Roman"/>
+                  <w:noProof/>
+                  <w:sz w:val="24"/>
+                  <w:szCs w:val="24"/>
+                  <w:lang w:val="en-US"/>
+                </w:rPr>
+                <w:br/>
+                <w:t xml:space="preserve">Available at: </w:t>
+              </w:r>
+              <w:r>
+                <w:rPr>
+                  <w:rFonts w:ascii="Times New Roman" w:hAnsi="Times New Roman" w:cs="Times New Roman"/>
+                  <w:noProof/>
+                  <w:sz w:val="24"/>
+                  <w:szCs w:val="24"/>
+                  <w:u w:val="single"/>
+                  <w:lang w:val="en-US"/>
+                </w:rPr>
+                <w:t>https://healthitanalytics.com/features/what-is-deep-learning-and-how-will-it-change-healthcare</w:t>
+              </w:r>
+              <w:r>
+                <w:rPr>
+                  <w:rFonts w:ascii="Times New Roman" w:hAnsi="Times New Roman" w:cs="Times New Roman"/>
+                  <w:noProof/>
+                  <w:sz w:val="24"/>
+                  <w:szCs w:val="24"/>
+                  <w:lang w:val="en-US"/>
+                </w:rPr>
+                <w:br/>
+                <w:t>[</w:t>
+              </w:r>
+              <w:r>
+                <w:rPr>
+                  <w:rFonts w:ascii="Times New Roman" w:hAnsi="Times New Roman" w:cs="Times New Roman"/>
+                  <w:noProof/>
+                  <w:sz w:val="24"/>
+                  <w:szCs w:val="24"/>
+                  <w:lang w:val="el-GR"/>
+                </w:rPr>
+                <w:t>Πρόσβαση</w:t>
+              </w:r>
+              <w:r>
+                <w:rPr>
+                  <w:rFonts w:ascii="Times New Roman" w:hAnsi="Times New Roman" w:cs="Times New Roman"/>
+                  <w:noProof/>
+                  <w:sz w:val="24"/>
+                  <w:szCs w:val="24"/>
+                  <w:lang w:val="en-US"/>
+                </w:rPr>
+                <w:t xml:space="preserve"> 28 </w:t>
+              </w:r>
+              <w:r>
+                <w:rPr>
+                  <w:rFonts w:ascii="Times New Roman" w:hAnsi="Times New Roman" w:cs="Times New Roman"/>
+                  <w:noProof/>
+                  <w:sz w:val="24"/>
+                  <w:szCs w:val="24"/>
+                  <w:lang w:val="el-GR"/>
+                </w:rPr>
+                <w:t>Μαίου</w:t>
+              </w:r>
+              <w:r>
+                <w:rPr>
+                  <w:rFonts w:ascii="Times New Roman" w:hAnsi="Times New Roman" w:cs="Times New Roman"/>
+                  <w:noProof/>
+                  <w:sz w:val="24"/>
+                  <w:szCs w:val="24"/>
+                  <w:lang w:val="en-US"/>
+                </w:rPr>
+                <w:t xml:space="preserve"> 2021].</w:t>
+              </w:r>
+            </w:p>
+            <w:p>
+              <w:pPr>
+                <w:pStyle w:val="Bibliography"/>
+                <w:jc w:val="left"/>
+                <w:rPr>
+                  <w:rFonts w:ascii="Times New Roman" w:hAnsi="Times New Roman" w:cs="Times New Roman"/>
+                  <w:noProof/>
+                  <w:sz w:val="24"/>
+                  <w:szCs w:val="24"/>
+                  <w:lang w:val="el-GR"/>
+                </w:rPr>
+              </w:pPr>
               <w:r>
                 <w:rPr>
                   <w:rFonts w:ascii="Times New Roman" w:hAnsi="Times New Roman" w:cs="Times New Roman"/>
@@ -20141,7 +21107,19 @@
                   <w:u w:val="single"/>
                   <w:lang w:val="en-US"/>
                 </w:rPr>
-                <w:t>https://deepai.org/machine-learning-glossary-and-terms/hidden-layer-machine-learning</w:t>
+                <w:t>https://deepai.org/machine-learning-glossary-and-terms/hidden-layer-</w:t>
+              </w:r>
+              <w:r>
+                <w:rPr>
+                  <w:rFonts w:ascii="Times New Roman" w:hAnsi="Times New Roman" w:cs="Times New Roman"/>
+                  <w:noProof/>
+                  <w:sz w:val="24"/>
+                  <w:szCs w:val="24"/>
+                  <w:u w:val="single"/>
+                  <w:lang w:val="en-US"/>
+                </w:rPr>
+                <w:lastRenderedPageBreak/>
+                <w:t>machine-learning</w:t>
               </w:r>
               <w:r>
                 <w:rPr>
@@ -20431,7 +21409,6 @@
                   <w:szCs w:val="24"/>
                   <w:lang w:val="en-US"/>
                 </w:rPr>
-                <w:lastRenderedPageBreak/>
                 <w:t xml:space="preserve">Domo, 2020. </w:t>
               </w:r>
               <w:r>
@@ -21260,6 +22237,7 @@
                   <w:szCs w:val="24"/>
                   <w:lang w:val="en-US"/>
                 </w:rPr>
+                <w:lastRenderedPageBreak/>
                 <w:t xml:space="preserve">McLaughlin, E., 2020. </w:t>
               </w:r>
               <w:r>
@@ -21398,7 +22376,7 @@
                   <w:szCs w:val="24"/>
                   <w:lang w:val="en-US"/>
                 </w:rPr>
-                <w:t xml:space="preserve">Sharma, A. V., 2017. </w:t>
+                <w:t xml:space="preserve">Seetharaman, K., 2018. </w:t>
               </w:r>
               <w:r>
                 <w:rPr>
@@ -21410,7 +22388,7 @@
                   <w:szCs w:val="24"/>
                   <w:lang w:val="en-US"/>
                 </w:rPr>
-                <w:t xml:space="preserve">Medium | Understanding Activation Functions in Neural Networks. </w:t>
+                <w:t xml:space="preserve">Aspire Systems | Financial Applications of Neural Networks. </w:t>
               </w:r>
               <w:r>
                 <w:rPr>
@@ -21462,7 +22440,7 @@
                   <w:u w:val="single"/>
                   <w:lang w:val="en-US"/>
                 </w:rPr>
-                <w:t>https://medium.com/the-theory-of-everything/understanding-activation-functions-in-neural-networks-9491262884e0</w:t>
+                <w:t>https://blog.aspiresys.com/banking-and-finance/financial-applications-neural-networks</w:t>
               </w:r>
               <w:r>
                 <w:rPr>
@@ -21493,7 +22471,7 @@
                   <w:szCs w:val="24"/>
                   <w:lang w:val="en-US"/>
                 </w:rPr>
-                <w:t xml:space="preserve"> 20 </w:t>
+                <w:t xml:space="preserve"> 28 </w:t>
               </w:r>
               <w:r>
                 <w:rPr>
@@ -21536,8 +22514,7 @@
                   <w:szCs w:val="24"/>
                   <w:lang w:val="en-US"/>
                 </w:rPr>
-                <w:lastRenderedPageBreak/>
-                <w:t xml:space="preserve">Talend, n.d. </w:t>
+                <w:t xml:space="preserve">Sharma, A. V., 2017. </w:t>
               </w:r>
               <w:r>
                 <w:rPr>
@@ -21549,7 +22526,7 @@
                   <w:szCs w:val="24"/>
                   <w:lang w:val="en-US"/>
                 </w:rPr>
-                <w:t xml:space="preserve">What is Data Processing? | Talend. </w:t>
+                <w:t xml:space="preserve">Medium | Understanding Activation Functions in Neural Networks. </w:t>
               </w:r>
               <w:r>
                 <w:rPr>
@@ -21601,7 +22578,7 @@
                   <w:u w:val="single"/>
                   <w:lang w:val="en-US"/>
                 </w:rPr>
-                <w:t>https://www.talend.com/resources/what-is-data-processing/</w:t>
+                <w:t>https://medium.com/the-theory-of-everything/understanding-activation-functions-in-neural-networks-9491262884e0</w:t>
               </w:r>
               <w:r>
                 <w:rPr>
@@ -21632,7 +22609,7 @@
                   <w:szCs w:val="24"/>
                   <w:lang w:val="en-US"/>
                 </w:rPr>
-                <w:t xml:space="preserve"> 11 </w:t>
+                <w:t xml:space="preserve"> 20 </w:t>
               </w:r>
               <w:r>
                 <w:rPr>
@@ -21675,7 +22652,7 @@
                   <w:szCs w:val="24"/>
                   <w:lang w:val="en-US"/>
                 </w:rPr>
-                <w:t xml:space="preserve">Tanz, O. &amp; Cambron, C., 2017. </w:t>
+                <w:t xml:space="preserve">Talend, n.d. </w:t>
               </w:r>
               <w:r>
                 <w:rPr>
@@ -21687,7 +22664,7 @@
                   <w:szCs w:val="24"/>
                   <w:lang w:val="en-US"/>
                 </w:rPr>
-                <w:t xml:space="preserve">TechCrunch | Why the future of deep learning depends on finding good data. </w:t>
+                <w:t xml:space="preserve">What is Data Processing? | Talend. </w:t>
               </w:r>
               <w:r>
                 <w:rPr>
@@ -21739,7 +22716,7 @@
                   <w:u w:val="single"/>
                   <w:lang w:val="en-US"/>
                 </w:rPr>
-                <w:t>http://tcrn.ch/2vJhqp3</w:t>
+                <w:t>https://www.talend.com/resources/what-is-data-processing/</w:t>
               </w:r>
               <w:r>
                 <w:rPr>
@@ -21770,7 +22747,7 @@
                   <w:szCs w:val="24"/>
                   <w:lang w:val="en-US"/>
                 </w:rPr>
-                <w:t xml:space="preserve"> 23 </w:t>
+                <w:t xml:space="preserve"> 11 </w:t>
               </w:r>
               <w:r>
                 <w:rPr>
@@ -21813,7 +22790,7 @@
                   <w:szCs w:val="24"/>
                   <w:lang w:val="en-US"/>
                 </w:rPr>
-                <w:t xml:space="preserve">Veen, F. v. &amp; Leijnen, S., 2019. </w:t>
+                <w:t xml:space="preserve">Tanz, O. &amp; Cambron, C., 2017. </w:t>
               </w:r>
               <w:r>
                 <w:rPr>
@@ -21825,7 +22802,7 @@
                   <w:szCs w:val="24"/>
                   <w:lang w:val="en-US"/>
                 </w:rPr>
-                <w:t xml:space="preserve">The Asimov Institute | The Neural Network Zoo |. </w:t>
+                <w:t xml:space="preserve">TechCrunch | Why the future of deep learning depends on finding good data. </w:t>
               </w:r>
               <w:r>
                 <w:rPr>
@@ -21877,7 +22854,7 @@
                   <w:u w:val="single"/>
                   <w:lang w:val="en-US"/>
                 </w:rPr>
-                <w:t>https://www.asimovinstitute.org/neural-network-zoo/</w:t>
+                <w:t>http://tcrn.ch/2vJhqp3</w:t>
               </w:r>
               <w:r>
                 <w:rPr>
@@ -21908,7 +22885,7 @@
                   <w:szCs w:val="24"/>
                   <w:lang w:val="en-US"/>
                 </w:rPr>
-                <w:t xml:space="preserve"> 24 </w:t>
+                <w:t xml:space="preserve"> 23 </w:t>
               </w:r>
               <w:r>
                 <w:rPr>
@@ -21951,7 +22928,7 @@
                   <w:szCs w:val="24"/>
                   <w:lang w:val="en-US"/>
                 </w:rPr>
-                <w:t xml:space="preserve">Williams, L., 2019. </w:t>
+                <w:t xml:space="preserve">Veen, F. v. &amp; Leijnen, S., 2019. </w:t>
               </w:r>
               <w:r>
                 <w:rPr>
@@ -21963,7 +22940,7 @@
                   <w:szCs w:val="24"/>
                   <w:lang w:val="en-US"/>
                 </w:rPr>
-                <w:t xml:space="preserve">How Businesses Use Information. </w:t>
+                <w:t xml:space="preserve">The Asimov Institute | The Neural Network Zoo |. </w:t>
               </w:r>
               <w:r>
                 <w:rPr>
@@ -22015,7 +22992,7 @@
                   <w:u w:val="single"/>
                   <w:lang w:val="en-US"/>
                 </w:rPr>
-                <w:t>https://courses.lumenlearning.com/wmopen-introductiontobusiness/chapter/how-businesses-use-information/</w:t>
+                <w:t>https://www.asimovinstitute.org/neural-network-zoo/</w:t>
               </w:r>
               <w:r>
                 <w:rPr>
@@ -22046,7 +23023,7 @@
                   <w:szCs w:val="24"/>
                   <w:lang w:val="en-US"/>
                 </w:rPr>
-                <w:t xml:space="preserve"> 12 </w:t>
+                <w:t xml:space="preserve"> 24 </w:t>
               </w:r>
               <w:r>
                 <w:rPr>
@@ -22078,7 +23055,7 @@
                   <w:noProof/>
                   <w:sz w:val="24"/>
                   <w:szCs w:val="24"/>
-                  <w:lang w:val="el-GR"/>
+                  <w:lang w:val="en-US"/>
                 </w:rPr>
               </w:pPr>
               <w:r>
@@ -22089,7 +23066,7 @@
                   <w:szCs w:val="24"/>
                   <w:lang w:val="en-US"/>
                 </w:rPr>
-                <w:t xml:space="preserve">Wood, T., n.d. </w:t>
+                <w:t xml:space="preserve">Williams, L., 2019. </w:t>
               </w:r>
               <w:r>
                 <w:rPr>
@@ -22101,7 +23078,7 @@
                   <w:szCs w:val="24"/>
                   <w:lang w:val="en-US"/>
                 </w:rPr>
-                <w:t xml:space="preserve">DeepAI | What is an Activation Function?. </w:t>
+                <w:t xml:space="preserve">How Businesses Use Information. </w:t>
               </w:r>
               <w:r>
                 <w:rPr>
@@ -22109,9 +23086,9 @@
                   <w:noProof/>
                   <w:sz w:val="24"/>
                   <w:szCs w:val="24"/>
-                  <w:lang w:val="el-GR"/>
-                </w:rPr>
-                <w:t xml:space="preserve">[Ηλεκτρονικό] </w:t>
+                  <w:lang w:val="en-US"/>
+                </w:rPr>
+                <w:t>[</w:t>
               </w:r>
               <w:r>
                 <w:rPr>
@@ -22120,6 +23097,26 @@
                   <w:sz w:val="24"/>
                   <w:szCs w:val="24"/>
                   <w:lang w:val="el-GR"/>
+                </w:rPr>
+                <w:t>Ηλεκτρονικό</w:t>
+              </w:r>
+              <w:r>
+                <w:rPr>
+                  <w:rFonts w:ascii="Times New Roman" w:hAnsi="Times New Roman" w:cs="Times New Roman"/>
+                  <w:noProof/>
+                  <w:sz w:val="24"/>
+                  <w:szCs w:val="24"/>
+                  <w:lang w:val="en-US"/>
+                </w:rPr>
+                <w:t xml:space="preserve">] </w:t>
+              </w:r>
+              <w:r>
+                <w:rPr>
+                  <w:rFonts w:ascii="Times New Roman" w:hAnsi="Times New Roman" w:cs="Times New Roman"/>
+                  <w:noProof/>
+                  <w:sz w:val="24"/>
+                  <w:szCs w:val="24"/>
+                  <w:lang w:val="en-US"/>
                 </w:rPr>
                 <w:br/>
                 <w:t xml:space="preserve">Available at: </w:t>
@@ -22131,9 +23128,139 @@
                   <w:sz w:val="24"/>
                   <w:szCs w:val="24"/>
                   <w:u w:val="single"/>
+                  <w:lang w:val="en-US"/>
+                </w:rPr>
+                <w:t>https://courses.lumenlearning.com/wmopen-introductiontobusiness/chapter/how-businesses-use-information/</w:t>
+              </w:r>
+              <w:r>
+                <w:rPr>
+                  <w:rFonts w:ascii="Times New Roman" w:hAnsi="Times New Roman" w:cs="Times New Roman"/>
+                  <w:noProof/>
+                  <w:sz w:val="24"/>
+                  <w:szCs w:val="24"/>
+                  <w:lang w:val="en-US"/>
+                </w:rPr>
+                <w:br/>
+                <w:t>[</w:t>
+              </w:r>
+              <w:r>
+                <w:rPr>
+                  <w:rFonts w:ascii="Times New Roman" w:hAnsi="Times New Roman" w:cs="Times New Roman"/>
+                  <w:noProof/>
+                  <w:sz w:val="24"/>
+                  <w:szCs w:val="24"/>
                   <w:lang w:val="el-GR"/>
                 </w:rPr>
-                <w:t>https://deepai.org/machine-learning-glossary-and-terms/activation-function</w:t>
+                <w:t>Πρόσβαση</w:t>
+              </w:r>
+              <w:r>
+                <w:rPr>
+                  <w:rFonts w:ascii="Times New Roman" w:hAnsi="Times New Roman" w:cs="Times New Roman"/>
+                  <w:noProof/>
+                  <w:sz w:val="24"/>
+                  <w:szCs w:val="24"/>
+                  <w:lang w:val="en-US"/>
+                </w:rPr>
+                <w:t xml:space="preserve"> 12 </w:t>
+              </w:r>
+              <w:r>
+                <w:rPr>
+                  <w:rFonts w:ascii="Times New Roman" w:hAnsi="Times New Roman" w:cs="Times New Roman"/>
+                  <w:noProof/>
+                  <w:sz w:val="24"/>
+                  <w:szCs w:val="24"/>
+                  <w:lang w:val="el-GR"/>
+                </w:rPr>
+                <w:t>Μαίου</w:t>
+              </w:r>
+              <w:r>
+                <w:rPr>
+                  <w:rFonts w:ascii="Times New Roman" w:hAnsi="Times New Roman" w:cs="Times New Roman"/>
+                  <w:noProof/>
+                  <w:sz w:val="24"/>
+                  <w:szCs w:val="24"/>
+                  <w:lang w:val="en-US"/>
+                </w:rPr>
+                <w:t xml:space="preserve"> 2021].</w:t>
+              </w:r>
+            </w:p>
+            <w:p>
+              <w:pPr>
+                <w:pStyle w:val="Bibliography"/>
+                <w:jc w:val="left"/>
+                <w:rPr>
+                  <w:rFonts w:ascii="Times New Roman" w:hAnsi="Times New Roman" w:cs="Times New Roman"/>
+                  <w:noProof/>
+                  <w:sz w:val="24"/>
+                  <w:szCs w:val="24"/>
+                  <w:lang w:val="el-GR"/>
+                </w:rPr>
+              </w:pPr>
+              <w:r>
+                <w:rPr>
+                  <w:rFonts w:ascii="Times New Roman" w:hAnsi="Times New Roman" w:cs="Times New Roman"/>
+                  <w:noProof/>
+                  <w:sz w:val="24"/>
+                  <w:szCs w:val="24"/>
+                  <w:lang w:val="en-US"/>
+                </w:rPr>
+                <w:t xml:space="preserve">Wood, T., n.d. </w:t>
+              </w:r>
+              <w:r>
+                <w:rPr>
+                  <w:rFonts w:ascii="Times New Roman" w:hAnsi="Times New Roman" w:cs="Times New Roman"/>
+                  <w:i/>
+                  <w:iCs/>
+                  <w:noProof/>
+                  <w:sz w:val="24"/>
+                  <w:szCs w:val="24"/>
+                  <w:lang w:val="en-US"/>
+                </w:rPr>
+                <w:t xml:space="preserve">DeepAI | What is an Activation Function?. </w:t>
+              </w:r>
+              <w:r>
+                <w:rPr>
+                  <w:rFonts w:ascii="Times New Roman" w:hAnsi="Times New Roman" w:cs="Times New Roman"/>
+                  <w:noProof/>
+                  <w:sz w:val="24"/>
+                  <w:szCs w:val="24"/>
+                  <w:lang w:val="el-GR"/>
+                </w:rPr>
+                <w:t xml:space="preserve">[Ηλεκτρονικό] </w:t>
+              </w:r>
+              <w:r>
+                <w:rPr>
+                  <w:rFonts w:ascii="Times New Roman" w:hAnsi="Times New Roman" w:cs="Times New Roman"/>
+                  <w:noProof/>
+                  <w:sz w:val="24"/>
+                  <w:szCs w:val="24"/>
+                  <w:lang w:val="el-GR"/>
+                </w:rPr>
+                <w:br/>
+                <w:t xml:space="preserve">Available at: </w:t>
+              </w:r>
+              <w:r>
+                <w:rPr>
+                  <w:rFonts w:ascii="Times New Roman" w:hAnsi="Times New Roman" w:cs="Times New Roman"/>
+                  <w:noProof/>
+                  <w:sz w:val="24"/>
+                  <w:szCs w:val="24"/>
+                  <w:u w:val="single"/>
+                  <w:lang w:val="el-GR"/>
+                </w:rPr>
+                <w:t>https://deepai.org/machine-learning-glossary-and-terms/activation-</w:t>
+              </w:r>
+              <w:r>
+                <w:rPr>
+                  <w:rFonts w:ascii="Times New Roman" w:hAnsi="Times New Roman" w:cs="Times New Roman"/>
+                  <w:noProof/>
+                  <w:sz w:val="24"/>
+                  <w:szCs w:val="24"/>
+                  <w:u w:val="single"/>
+                  <w:lang w:val="el-GR"/>
+                </w:rPr>
+                <w:lastRenderedPageBreak/>
+                <w:t>function</w:t>
               </w:r>
               <w:r>
                 <w:rPr>
@@ -22166,7 +23293,7 @@
       </w:sdtContent>
     </w:sdt>
     <w:sectPr>
-      <w:footerReference w:type="default" r:id="rId28"/>
+      <w:footerReference w:type="default" r:id="rId19"/>
       <w:pgSz w:w="11906" w:h="16838" w:code="9"/>
       <w:pgMar w:top="1418" w:right="1418" w:bottom="1418" w:left="1701" w:header="709" w:footer="709" w:gutter="0"/>
       <w:cols w:space="708"/>
@@ -25419,7 +26546,7 @@
         <b:Corporate>IBM Cloud Education</b:Corporate>
       </b:Author>
     </b:Author>
-    <b:RefOrder>19</b:RefOrder>
+    <b:RefOrder>22</b:RefOrder>
   </b:Source>
   <b:Source>
     <b:Tag>ActivationFunctions</b:Tag>
@@ -25683,7 +26810,7 @@
         </b:NameList>
       </b:Author>
     </b:Author>
-    <b:RefOrder>20</b:RefOrder>
+    <b:RefOrder>23</b:RefOrder>
   </b:Source>
   <b:Source>
     <b:Tag>TypesOfNeuralNetworks</b:Tag>
@@ -25702,11 +26829,77 @@
     <b:URL>https://www.mygreatlearning.com/blog/types-of-neural-networks/</b:URL>
     <b:RefOrder>18</b:RefOrder>
   </b:Source>
+  <b:Source>
+    <b:Tag>NNInMarketing</b:Tag>
+    <b:SourceType>InternetSite</b:SourceType>
+    <b:Guid>{95041EE4-B703-458B-8912-560BA04E369C}</b:Guid>
+    <b:Author>
+      <b:Author>
+        <b:NameList>
+          <b:Person>
+            <b:Last>Brenner</b:Last>
+            <b:First>Michael</b:First>
+          </b:Person>
+        </b:NameList>
+      </b:Author>
+    </b:Author>
+    <b:Title>Marketing Insider Group | Artificial Neural Networks: What Every Marketer Should Know</b:Title>
+    <b:Year>2018</b:Year>
+    <b:YearAccessed>2021</b:YearAccessed>
+    <b:MonthAccessed>Μαίου</b:MonthAccessed>
+    <b:DayAccessed>28</b:DayAccessed>
+    <b:URL>https://marketinginsidergroup.com/content-marketing/artificial-neural-networks-every-marketer-know/</b:URL>
+    <b:RefOrder>19</b:RefOrder>
+  </b:Source>
+  <b:Source>
+    <b:Tag>NNInFinances</b:Tag>
+    <b:SourceType>InternetSite</b:SourceType>
+    <b:Guid>{A7B9C8A3-52FC-4F6F-8697-3D6F66FD8AE0}</b:Guid>
+    <b:Author>
+      <b:Author>
+        <b:NameList>
+          <b:Person>
+            <b:Last>Seetharaman</b:Last>
+            <b:First>Krishna</b:First>
+          </b:Person>
+        </b:NameList>
+      </b:Author>
+    </b:Author>
+    <b:Title>Aspire Systems | Financial Applications of Neural Networks</b:Title>
+    <b:Year>2018</b:Year>
+    <b:YearAccessed>2021</b:YearAccessed>
+    <b:MonthAccessed>Μαίου</b:MonthAccessed>
+    <b:DayAccessed>28</b:DayAccessed>
+    <b:URL>https://blog.aspiresys.com/banking-and-finance/financial-applications-neural-networks</b:URL>
+    <b:RefOrder>20</b:RefOrder>
+  </b:Source>
+  <b:Source>
+    <b:Tag>NNInHealthcare</b:Tag>
+    <b:SourceType>InternetSite</b:SourceType>
+    <b:Guid>{6564476F-4A21-4A5A-A9CE-3D61898F5784}</b:Guid>
+    <b:Author>
+      <b:Author>
+        <b:NameList>
+          <b:Person>
+            <b:Last>Bresnick</b:Last>
+            <b:First>Jennifer</b:First>
+          </b:Person>
+        </b:NameList>
+      </b:Author>
+    </b:Author>
+    <b:Title>Health IT Analytics | What Is Deep Learning And How Will It Change Healthcare?</b:Title>
+    <b:Year>2018</b:Year>
+    <b:YearAccessed>2021</b:YearAccessed>
+    <b:MonthAccessed>Μαίου</b:MonthAccessed>
+    <b:DayAccessed>28</b:DayAccessed>
+    <b:URL>https://healthitanalytics.com/features/what-is-deep-learning-and-how-will-it-change-healthcare</b:URL>
+    <b:RefOrder>21</b:RefOrder>
+  </b:Source>
 </b:Sources>
 </file>
 
 <file path=customXml/itemProps1.xml><?xml version="1.0" encoding="utf-8"?>
-<ds:datastoreItem xmlns:ds="http://schemas.openxmlformats.org/officeDocument/2006/customXml" ds:itemID="{D6CAF3E0-DCD3-4397-9ABB-2065205EA46A}">
+<ds:datastoreItem xmlns:ds="http://schemas.openxmlformats.org/officeDocument/2006/customXml" ds:itemID="{53C41059-2E5C-46FD-B367-4284EFA91774}">
   <ds:schemaRefs>
     <ds:schemaRef ds:uri="http://schemas.openxmlformats.org/officeDocument/2006/bibliography"/>
   </ds:schemaRefs>

</xml_diff>

<commit_message>
Preparations for Chapter 3.
- Created layout of Chapter 3.
-> Added chapters 3.1, 3.2, 3.3, 3.4
-> Added a few links for the above chapters

- Updated table of contents
</commit_message>
<xml_diff>
--- a/ΠΤΥΧΙΑΚΗ.docx
+++ b/ΠΤΥΧΙΑΚΗ.docx
@@ -2085,7 +2085,7 @@
       <w:pPr>
         <w:pStyle w:val="Heading1"/>
       </w:pPr>
-      <w:bookmarkStart w:id="1" w:name="_Toc73202842"/>
+      <w:bookmarkStart w:id="1" w:name="_Toc73355659"/>
       <w:r>
         <w:lastRenderedPageBreak/>
         <w:t>ΕΥΧΑΡΙΣΤΙΕΣ</w:t>
@@ -2260,7 +2260,7 @@
       <w:pPr>
         <w:pStyle w:val="Heading1"/>
       </w:pPr>
-      <w:bookmarkStart w:id="2" w:name="_Toc73202843"/>
+      <w:bookmarkStart w:id="2" w:name="_Toc73355660"/>
       <w:r>
         <w:lastRenderedPageBreak/>
         <w:t>ΠΕΡΙΛΗΨΗ</w:t>
@@ -2670,7 +2670,7 @@
       <w:pPr>
         <w:pStyle w:val="Heading1"/>
       </w:pPr>
-      <w:bookmarkStart w:id="3" w:name="_Toc73202844"/>
+      <w:bookmarkStart w:id="3" w:name="_Toc73355661"/>
       <w:r>
         <w:lastRenderedPageBreak/>
         <w:t>ABSTRACT</w:t>
@@ -3104,7 +3104,7 @@
           <w:lang w:val="en-US"/>
         </w:rPr>
       </w:pPr>
-      <w:bookmarkStart w:id="4" w:name="_Toc73202845"/>
+      <w:bookmarkStart w:id="4" w:name="_Toc73355662"/>
       <w:r>
         <w:lastRenderedPageBreak/>
         <w:t>ΠΕΡΙΕΧΟΜΕΝ</w:t>
@@ -3167,7 +3167,7 @@
         </w:rPr>
         <w:fldChar w:fldCharType="separate"/>
       </w:r>
-      <w:hyperlink w:anchor="_Toc73202842" w:history="1">
+      <w:hyperlink w:anchor="_Toc73355659" w:history="1">
         <w:r>
           <w:rPr>
             <w:rStyle w:val="Hyperlink"/>
@@ -3214,7 +3214,7 @@
             <w:sz w:val="24"/>
             <w:szCs w:val="24"/>
           </w:rPr>
-          <w:instrText xml:space="preserve"> PAGEREF _Toc73202842 \h </w:instrText>
+          <w:instrText xml:space="preserve"> PAGEREF _Toc73355659 \h </w:instrText>
         </w:r>
         <w:r>
           <w:rPr>
@@ -3281,7 +3281,7 @@
           <w:lang w:val="en-US"/>
         </w:rPr>
       </w:pPr>
-      <w:hyperlink w:anchor="_Toc73202843" w:history="1">
+      <w:hyperlink w:anchor="_Toc73355660" w:history="1">
         <w:r>
           <w:rPr>
             <w:rStyle w:val="Hyperlink"/>
@@ -3328,7 +3328,7 @@
             <w:sz w:val="24"/>
             <w:szCs w:val="24"/>
           </w:rPr>
-          <w:instrText xml:space="preserve"> PAGEREF _Toc73202843 \h </w:instrText>
+          <w:instrText xml:space="preserve"> PAGEREF _Toc73355660 \h </w:instrText>
         </w:r>
         <w:r>
           <w:rPr>
@@ -3395,7 +3395,7 @@
           <w:lang w:val="en-US"/>
         </w:rPr>
       </w:pPr>
-      <w:hyperlink w:anchor="_Toc73202844" w:history="1">
+      <w:hyperlink w:anchor="_Toc73355661" w:history="1">
         <w:r>
           <w:rPr>
             <w:rStyle w:val="Hyperlink"/>
@@ -3442,7 +3442,7 @@
             <w:sz w:val="24"/>
             <w:szCs w:val="24"/>
           </w:rPr>
-          <w:instrText xml:space="preserve"> PAGEREF _Toc73202844 \h </w:instrText>
+          <w:instrText xml:space="preserve"> PAGEREF _Toc73355661 \h </w:instrText>
         </w:r>
         <w:r>
           <w:rPr>
@@ -3509,7 +3509,7 @@
           <w:lang w:val="en-US"/>
         </w:rPr>
       </w:pPr>
-      <w:hyperlink w:anchor="_Toc73202845" w:history="1">
+      <w:hyperlink w:anchor="_Toc73355662" w:history="1">
         <w:r>
           <w:rPr>
             <w:rStyle w:val="Hyperlink"/>
@@ -3556,7 +3556,7 @@
             <w:sz w:val="24"/>
             <w:szCs w:val="24"/>
           </w:rPr>
-          <w:instrText xml:space="preserve"> PAGEREF _Toc73202845 \h </w:instrText>
+          <w:instrText xml:space="preserve"> PAGEREF _Toc73355662 \h </w:instrText>
         </w:r>
         <w:r>
           <w:rPr>
@@ -3623,7 +3623,7 @@
           <w:lang w:val="en-US"/>
         </w:rPr>
       </w:pPr>
-      <w:hyperlink w:anchor="_Toc73202846" w:history="1">
+      <w:hyperlink w:anchor="_Toc73355663" w:history="1">
         <w:r>
           <w:rPr>
             <w:rStyle w:val="Hyperlink"/>
@@ -3670,7 +3670,7 @@
             <w:sz w:val="24"/>
             <w:szCs w:val="24"/>
           </w:rPr>
-          <w:instrText xml:space="preserve"> PAGEREF _Toc73202846 \h </w:instrText>
+          <w:instrText xml:space="preserve"> PAGEREF _Toc73355663 \h </w:instrText>
         </w:r>
         <w:r>
           <w:rPr>
@@ -3737,7 +3737,7 @@
           <w:lang w:val="en-US"/>
         </w:rPr>
       </w:pPr>
-      <w:hyperlink w:anchor="_Toc73202847" w:history="1">
+      <w:hyperlink w:anchor="_Toc73355664" w:history="1">
         <w:r>
           <w:rPr>
             <w:rStyle w:val="Hyperlink"/>
@@ -3809,7 +3809,7 @@
             <w:sz w:val="24"/>
             <w:szCs w:val="24"/>
           </w:rPr>
-          <w:instrText xml:space="preserve"> PAGEREF _Toc73202847 \h </w:instrText>
+          <w:instrText xml:space="preserve"> PAGEREF _Toc73355664 \h </w:instrText>
         </w:r>
         <w:r>
           <w:rPr>
@@ -3876,7 +3876,7 @@
           <w:lang w:val="en-US"/>
         </w:rPr>
       </w:pPr>
-      <w:hyperlink w:anchor="_Toc73202848" w:history="1">
+      <w:hyperlink w:anchor="_Toc73355665" w:history="1">
         <w:r>
           <w:rPr>
             <w:rStyle w:val="Hyperlink"/>
@@ -3948,7 +3948,7 @@
             <w:sz w:val="24"/>
             <w:szCs w:val="24"/>
           </w:rPr>
-          <w:instrText xml:space="preserve"> PAGEREF _Toc73202848 \h </w:instrText>
+          <w:instrText xml:space="preserve"> PAGEREF _Toc73355665 \h </w:instrText>
         </w:r>
         <w:r>
           <w:rPr>
@@ -4015,7 +4015,7 @@
           <w:lang w:val="en-US"/>
         </w:rPr>
       </w:pPr>
-      <w:hyperlink w:anchor="_Toc73202849" w:history="1">
+      <w:hyperlink w:anchor="_Toc73355666" w:history="1">
         <w:r>
           <w:rPr>
             <w:rStyle w:val="Hyperlink"/>
@@ -4062,7 +4062,7 @@
             <w:sz w:val="24"/>
             <w:szCs w:val="24"/>
           </w:rPr>
-          <w:instrText xml:space="preserve"> PAGEREF _Toc73202849 \h </w:instrText>
+          <w:instrText xml:space="preserve"> PAGEREF _Toc73355666 \h </w:instrText>
         </w:r>
         <w:r>
           <w:rPr>
@@ -4129,7 +4129,7 @@
           <w:lang w:val="en-US"/>
         </w:rPr>
       </w:pPr>
-      <w:hyperlink w:anchor="_Toc73202850" w:history="1">
+      <w:hyperlink w:anchor="_Toc73355667" w:history="1">
         <w:r>
           <w:rPr>
             <w:rStyle w:val="Hyperlink"/>
@@ -4176,7 +4176,7 @@
             <w:sz w:val="24"/>
             <w:szCs w:val="24"/>
           </w:rPr>
-          <w:instrText xml:space="preserve"> PAGEREF _Toc73202850 \h </w:instrText>
+          <w:instrText xml:space="preserve"> PAGEREF _Toc73355667 \h </w:instrText>
         </w:r>
         <w:r>
           <w:rPr>
@@ -4243,7 +4243,7 @@
           <w:lang w:val="en-US"/>
         </w:rPr>
       </w:pPr>
-      <w:hyperlink w:anchor="_Toc73202851" w:history="1">
+      <w:hyperlink w:anchor="_Toc73355668" w:history="1">
         <w:r>
           <w:rPr>
             <w:rStyle w:val="Hyperlink"/>
@@ -4290,7 +4290,7 @@
             <w:sz w:val="24"/>
             <w:szCs w:val="24"/>
           </w:rPr>
-          <w:instrText xml:space="preserve"> PAGEREF _Toc73202851 \h </w:instrText>
+          <w:instrText xml:space="preserve"> PAGEREF _Toc73355668 \h </w:instrText>
         </w:r>
         <w:r>
           <w:rPr>
@@ -4357,7 +4357,7 @@
           <w:lang w:val="en-US"/>
         </w:rPr>
       </w:pPr>
-      <w:hyperlink w:anchor="_Toc73202852" w:history="1">
+      <w:hyperlink w:anchor="_Toc73355669" w:history="1">
         <w:r>
           <w:rPr>
             <w:rStyle w:val="Hyperlink"/>
@@ -4404,7 +4404,7 @@
             <w:sz w:val="24"/>
             <w:szCs w:val="24"/>
           </w:rPr>
-          <w:instrText xml:space="preserve"> PAGEREF _Toc73202852 \h </w:instrText>
+          <w:instrText xml:space="preserve"> PAGEREF _Toc73355669 \h </w:instrText>
         </w:r>
         <w:r>
           <w:rPr>
@@ -4471,7 +4471,7 @@
           <w:lang w:val="en-US"/>
         </w:rPr>
       </w:pPr>
-      <w:hyperlink w:anchor="_Toc73202853" w:history="1">
+      <w:hyperlink w:anchor="_Toc73355670" w:history="1">
         <w:r>
           <w:rPr>
             <w:rStyle w:val="Hyperlink"/>
@@ -4518,7 +4518,7 @@
             <w:sz w:val="24"/>
             <w:szCs w:val="24"/>
           </w:rPr>
-          <w:instrText xml:space="preserve"> PAGEREF _Toc73202853 \h </w:instrText>
+          <w:instrText xml:space="preserve"> PAGEREF _Toc73355670 \h </w:instrText>
         </w:r>
         <w:r>
           <w:rPr>
@@ -4585,7 +4585,7 @@
           <w:lang w:val="en-US"/>
         </w:rPr>
       </w:pPr>
-      <w:hyperlink w:anchor="_Toc73202854" w:history="1">
+      <w:hyperlink w:anchor="_Toc73355671" w:history="1">
         <w:r>
           <w:rPr>
             <w:rStyle w:val="Hyperlink"/>
@@ -4632,7 +4632,7 @@
             <w:sz w:val="24"/>
             <w:szCs w:val="24"/>
           </w:rPr>
-          <w:instrText xml:space="preserve"> PAGEREF _Toc73202854 \h </w:instrText>
+          <w:instrText xml:space="preserve"> PAGEREF _Toc73355671 \h </w:instrText>
         </w:r>
         <w:r>
           <w:rPr>
@@ -4699,7 +4699,7 @@
           <w:lang w:val="en-US"/>
         </w:rPr>
       </w:pPr>
-      <w:hyperlink w:anchor="_Toc73202855" w:history="1">
+      <w:hyperlink w:anchor="_Toc73355672" w:history="1">
         <w:r>
           <w:rPr>
             <w:rStyle w:val="Hyperlink"/>
@@ -4746,7 +4746,7 @@
             <w:sz w:val="24"/>
             <w:szCs w:val="24"/>
           </w:rPr>
-          <w:instrText xml:space="preserve"> PAGEREF _Toc73202855 \h </w:instrText>
+          <w:instrText xml:space="preserve"> PAGEREF _Toc73355672 \h </w:instrText>
         </w:r>
         <w:r>
           <w:rPr>
@@ -4813,7 +4813,7 @@
           <w:lang w:val="en-US"/>
         </w:rPr>
       </w:pPr>
-      <w:hyperlink w:anchor="_Toc73202856" w:history="1">
+      <w:hyperlink w:anchor="_Toc73355673" w:history="1">
         <w:r>
           <w:rPr>
             <w:rStyle w:val="Hyperlink"/>
@@ -4860,7 +4860,7 @@
             <w:sz w:val="24"/>
             <w:szCs w:val="24"/>
           </w:rPr>
-          <w:instrText xml:space="preserve"> PAGEREF _Toc73202856 \h </w:instrText>
+          <w:instrText xml:space="preserve"> PAGEREF _Toc73355673 \h </w:instrText>
         </w:r>
         <w:r>
           <w:rPr>
@@ -4927,7 +4927,7 @@
           <w:lang w:val="en-US"/>
         </w:rPr>
       </w:pPr>
-      <w:hyperlink w:anchor="_Toc73202857" w:history="1">
+      <w:hyperlink w:anchor="_Toc73355674" w:history="1">
         <w:r>
           <w:rPr>
             <w:rStyle w:val="Hyperlink"/>
@@ -4974,7 +4974,7 @@
             <w:sz w:val="24"/>
             <w:szCs w:val="24"/>
           </w:rPr>
-          <w:instrText xml:space="preserve"> PAGEREF _Toc73202857 \h </w:instrText>
+          <w:instrText xml:space="preserve"> PAGEREF _Toc73355674 \h </w:instrText>
         </w:r>
         <w:r>
           <w:rPr>
@@ -5041,7 +5041,7 @@
           <w:lang w:val="en-US"/>
         </w:rPr>
       </w:pPr>
-      <w:hyperlink w:anchor="_Toc73202858" w:history="1">
+      <w:hyperlink w:anchor="_Toc73355675" w:history="1">
         <w:r>
           <w:rPr>
             <w:rStyle w:val="Hyperlink"/>
@@ -5088,7 +5088,7 @@
             <w:sz w:val="24"/>
             <w:szCs w:val="24"/>
           </w:rPr>
-          <w:instrText xml:space="preserve"> PAGEREF _Toc73202858 \h </w:instrText>
+          <w:instrText xml:space="preserve"> PAGEREF _Toc73355675 \h </w:instrText>
         </w:r>
         <w:r>
           <w:rPr>
@@ -5155,7 +5155,7 @@
           <w:lang w:val="en-US"/>
         </w:rPr>
       </w:pPr>
-      <w:hyperlink w:anchor="_Toc73202859" w:history="1">
+      <w:hyperlink w:anchor="_Toc73355676" w:history="1">
         <w:r>
           <w:rPr>
             <w:rStyle w:val="Hyperlink"/>
@@ -5202,7 +5202,7 @@
             <w:sz w:val="24"/>
             <w:szCs w:val="24"/>
           </w:rPr>
-          <w:instrText xml:space="preserve"> PAGEREF _Toc73202859 \h </w:instrText>
+          <w:instrText xml:space="preserve"> PAGEREF _Toc73355676 \h </w:instrText>
         </w:r>
         <w:r>
           <w:rPr>
@@ -5269,7 +5269,7 @@
           <w:lang w:val="en-US"/>
         </w:rPr>
       </w:pPr>
-      <w:hyperlink w:anchor="_Toc73202860" w:history="1">
+      <w:hyperlink w:anchor="_Toc73355677" w:history="1">
         <w:r>
           <w:rPr>
             <w:rStyle w:val="Hyperlink"/>
@@ -5329,7 +5329,7 @@
             <w:sz w:val="24"/>
             <w:szCs w:val="24"/>
           </w:rPr>
-          <w:instrText xml:space="preserve"> PAGEREF _Toc73202860 \h </w:instrText>
+          <w:instrText xml:space="preserve"> PAGEREF _Toc73355677 \h </w:instrText>
         </w:r>
         <w:r>
           <w:rPr>
@@ -5396,7 +5396,7 @@
           <w:lang w:val="en-US"/>
         </w:rPr>
       </w:pPr>
-      <w:hyperlink w:anchor="_Toc73202861" w:history="1">
+      <w:hyperlink w:anchor="_Toc73355678" w:history="1">
         <w:r>
           <w:rPr>
             <w:rStyle w:val="Hyperlink"/>
@@ -5443,7 +5443,7 @@
             <w:sz w:val="24"/>
             <w:szCs w:val="24"/>
           </w:rPr>
-          <w:instrText xml:space="preserve"> PAGEREF _Toc73202861 \h </w:instrText>
+          <w:instrText xml:space="preserve"> PAGEREF _Toc73355678 \h </w:instrText>
         </w:r>
         <w:r>
           <w:rPr>
@@ -5510,7 +5510,7 @@
           <w:lang w:val="en-US"/>
         </w:rPr>
       </w:pPr>
-      <w:hyperlink w:anchor="_Toc73202862" w:history="1">
+      <w:hyperlink w:anchor="_Toc73355679" w:history="1">
         <w:r>
           <w:rPr>
             <w:rStyle w:val="Hyperlink"/>
@@ -5557,7 +5557,7 @@
             <w:sz w:val="24"/>
             <w:szCs w:val="24"/>
           </w:rPr>
-          <w:instrText xml:space="preserve"> PAGEREF _Toc73202862 \h </w:instrText>
+          <w:instrText xml:space="preserve"> PAGEREF _Toc73355679 \h </w:instrText>
         </w:r>
         <w:r>
           <w:rPr>
@@ -5624,7 +5624,7 @@
           <w:lang w:val="en-US"/>
         </w:rPr>
       </w:pPr>
-      <w:hyperlink w:anchor="_Toc73202863" w:history="1">
+      <w:hyperlink w:anchor="_Toc73355680" w:history="1">
         <w:r>
           <w:rPr>
             <w:rStyle w:val="Hyperlink"/>
@@ -5671,7 +5671,7 @@
             <w:sz w:val="24"/>
             <w:szCs w:val="24"/>
           </w:rPr>
-          <w:instrText xml:space="preserve"> PAGEREF _Toc73202863 \h </w:instrText>
+          <w:instrText xml:space="preserve"> PAGEREF _Toc73355680 \h </w:instrText>
         </w:r>
         <w:r>
           <w:rPr>
@@ -5738,7 +5738,7 @@
           <w:lang w:val="en-US"/>
         </w:rPr>
       </w:pPr>
-      <w:hyperlink w:anchor="_Toc73202864" w:history="1">
+      <w:hyperlink w:anchor="_Toc73355681" w:history="1">
         <w:r>
           <w:rPr>
             <w:rStyle w:val="Hyperlink"/>
@@ -5785,7 +5785,7 @@
             <w:sz w:val="24"/>
             <w:szCs w:val="24"/>
           </w:rPr>
-          <w:instrText xml:space="preserve"> PAGEREF _Toc73202864 \h </w:instrText>
+          <w:instrText xml:space="preserve"> PAGEREF _Toc73355681 \h </w:instrText>
         </w:r>
         <w:r>
           <w:rPr>
@@ -5852,7 +5852,7 @@
           <w:lang w:val="en-US"/>
         </w:rPr>
       </w:pPr>
-      <w:hyperlink w:anchor="_Toc73202865" w:history="1">
+      <w:hyperlink w:anchor="_Toc73355682" w:history="1">
         <w:r>
           <w:rPr>
             <w:rStyle w:val="Hyperlink"/>
@@ -5899,7 +5899,7 @@
             <w:sz w:val="24"/>
             <w:szCs w:val="24"/>
           </w:rPr>
-          <w:instrText xml:space="preserve"> PAGEREF _Toc73202865 \h </w:instrText>
+          <w:instrText xml:space="preserve"> PAGEREF _Toc73355682 \h </w:instrText>
         </w:r>
         <w:r>
           <w:rPr>
@@ -5966,7 +5966,7 @@
           <w:lang w:val="en-US"/>
         </w:rPr>
       </w:pPr>
-      <w:hyperlink w:anchor="_Toc73202866" w:history="1">
+      <w:hyperlink w:anchor="_Toc73355683" w:history="1">
         <w:r>
           <w:rPr>
             <w:rStyle w:val="Hyperlink"/>
@@ -6013,7 +6013,7 @@
             <w:sz w:val="24"/>
             <w:szCs w:val="24"/>
           </w:rPr>
-          <w:instrText xml:space="preserve"> PAGEREF _Toc73202866 \h </w:instrText>
+          <w:instrText xml:space="preserve"> PAGEREF _Toc73355683 \h </w:instrText>
         </w:r>
         <w:r>
           <w:rPr>
@@ -6080,7 +6080,7 @@
           <w:lang w:val="en-US"/>
         </w:rPr>
       </w:pPr>
-      <w:hyperlink w:anchor="_Toc73202867" w:history="1">
+      <w:hyperlink w:anchor="_Toc73355684" w:history="1">
         <w:r>
           <w:rPr>
             <w:rStyle w:val="Hyperlink"/>
@@ -6091,7 +6091,7 @@
             <w:sz w:val="24"/>
             <w:szCs w:val="24"/>
           </w:rPr>
-          <w:t>3.2 ΕΦΑΡΜΟΓΕΣ ΟΠΤΙΚΗΣ ΑΝΑΓΝΩΡΙΣΗΣ ΧΑΡΑΚΤΗΡΩΝ</w:t>
+          <w:t>3.2 ΕΦΑΡΜΟΓΕΣ</w:t>
         </w:r>
         <w:r>
           <w:rPr>
@@ -6127,7 +6127,7 @@
             <w:sz w:val="24"/>
             <w:szCs w:val="24"/>
           </w:rPr>
-          <w:instrText xml:space="preserve"> PAGEREF _Toc73202867 \h </w:instrText>
+          <w:instrText xml:space="preserve"> PAGEREF _Toc73355684 \h </w:instrText>
         </w:r>
         <w:r>
           <w:rPr>
@@ -6163,6 +6163,234 @@
             <w:szCs w:val="24"/>
           </w:rPr>
           <w:t>34</w:t>
+        </w:r>
+        <w:r>
+          <w:rPr>
+            <w:rFonts w:ascii="Times New Roman" w:hAnsi="Times New Roman" w:cs="Times New Roman"/>
+            <w:b/>
+            <w:bCs/>
+            <w:noProof/>
+            <w:webHidden/>
+            <w:sz w:val="24"/>
+            <w:szCs w:val="24"/>
+          </w:rPr>
+          <w:fldChar w:fldCharType="end"/>
+        </w:r>
+      </w:hyperlink>
+    </w:p>
+    <w:p>
+      <w:pPr>
+        <w:pStyle w:val="TOC2"/>
+        <w:tabs>
+          <w:tab w:val="right" w:leader="dot" w:pos="8777"/>
+        </w:tabs>
+        <w:rPr>
+          <w:rFonts w:ascii="Times New Roman" w:eastAsiaTheme="minorEastAsia" w:hAnsi="Times New Roman" w:cs="Times New Roman"/>
+          <w:b/>
+          <w:bCs/>
+          <w:noProof/>
+          <w:sz w:val="24"/>
+          <w:szCs w:val="24"/>
+          <w:lang w:val="en-US"/>
+        </w:rPr>
+      </w:pPr>
+      <w:hyperlink w:anchor="_Toc73355685" w:history="1">
+        <w:r>
+          <w:rPr>
+            <w:rStyle w:val="Hyperlink"/>
+            <w:rFonts w:ascii="Times New Roman" w:hAnsi="Times New Roman" w:cs="Times New Roman"/>
+            <w:b/>
+            <w:bCs/>
+            <w:noProof/>
+            <w:sz w:val="24"/>
+            <w:szCs w:val="24"/>
+          </w:rPr>
+          <w:t>3.3 ΚΑΤΗΓΟΡΙΕΣ</w:t>
+        </w:r>
+        <w:r>
+          <w:rPr>
+            <w:rFonts w:ascii="Times New Roman" w:hAnsi="Times New Roman" w:cs="Times New Roman"/>
+            <w:b/>
+            <w:bCs/>
+            <w:noProof/>
+            <w:webHidden/>
+            <w:sz w:val="24"/>
+            <w:szCs w:val="24"/>
+          </w:rPr>
+          <w:tab/>
+        </w:r>
+        <w:r>
+          <w:rPr>
+            <w:rFonts w:ascii="Times New Roman" w:hAnsi="Times New Roman" w:cs="Times New Roman"/>
+            <w:b/>
+            <w:bCs/>
+            <w:noProof/>
+            <w:webHidden/>
+            <w:sz w:val="24"/>
+            <w:szCs w:val="24"/>
+          </w:rPr>
+          <w:fldChar w:fldCharType="begin"/>
+        </w:r>
+        <w:r>
+          <w:rPr>
+            <w:rFonts w:ascii="Times New Roman" w:hAnsi="Times New Roman" w:cs="Times New Roman"/>
+            <w:b/>
+            <w:bCs/>
+            <w:noProof/>
+            <w:webHidden/>
+            <w:sz w:val="24"/>
+            <w:szCs w:val="24"/>
+          </w:rPr>
+          <w:instrText xml:space="preserve"> PAGEREF _Toc73355685 \h </w:instrText>
+        </w:r>
+        <w:r>
+          <w:rPr>
+            <w:rFonts w:ascii="Times New Roman" w:hAnsi="Times New Roman" w:cs="Times New Roman"/>
+            <w:b/>
+            <w:bCs/>
+            <w:noProof/>
+            <w:webHidden/>
+            <w:sz w:val="24"/>
+            <w:szCs w:val="24"/>
+          </w:rPr>
+        </w:r>
+        <w:r>
+          <w:rPr>
+            <w:rFonts w:ascii="Times New Roman" w:hAnsi="Times New Roman" w:cs="Times New Roman"/>
+            <w:b/>
+            <w:bCs/>
+            <w:noProof/>
+            <w:webHidden/>
+            <w:sz w:val="24"/>
+            <w:szCs w:val="24"/>
+          </w:rPr>
+          <w:fldChar w:fldCharType="separate"/>
+        </w:r>
+        <w:r>
+          <w:rPr>
+            <w:rFonts w:ascii="Times New Roman" w:hAnsi="Times New Roman" w:cs="Times New Roman"/>
+            <w:b/>
+            <w:bCs/>
+            <w:noProof/>
+            <w:webHidden/>
+            <w:sz w:val="24"/>
+            <w:szCs w:val="24"/>
+          </w:rPr>
+          <w:t>34</w:t>
+        </w:r>
+        <w:r>
+          <w:rPr>
+            <w:rFonts w:ascii="Times New Roman" w:hAnsi="Times New Roman" w:cs="Times New Roman"/>
+            <w:b/>
+            <w:bCs/>
+            <w:noProof/>
+            <w:webHidden/>
+            <w:sz w:val="24"/>
+            <w:szCs w:val="24"/>
+          </w:rPr>
+          <w:fldChar w:fldCharType="end"/>
+        </w:r>
+      </w:hyperlink>
+    </w:p>
+    <w:p>
+      <w:pPr>
+        <w:pStyle w:val="TOC2"/>
+        <w:tabs>
+          <w:tab w:val="right" w:leader="dot" w:pos="8777"/>
+        </w:tabs>
+        <w:rPr>
+          <w:rFonts w:ascii="Times New Roman" w:eastAsiaTheme="minorEastAsia" w:hAnsi="Times New Roman" w:cs="Times New Roman"/>
+          <w:b/>
+          <w:bCs/>
+          <w:noProof/>
+          <w:sz w:val="24"/>
+          <w:szCs w:val="24"/>
+          <w:lang w:val="en-US"/>
+        </w:rPr>
+      </w:pPr>
+      <w:hyperlink w:anchor="_Toc73355686" w:history="1">
+        <w:r>
+          <w:rPr>
+            <w:rStyle w:val="Hyperlink"/>
+            <w:rFonts w:ascii="Times New Roman" w:hAnsi="Times New Roman" w:cs="Times New Roman"/>
+            <w:b/>
+            <w:bCs/>
+            <w:noProof/>
+            <w:sz w:val="24"/>
+            <w:szCs w:val="24"/>
+          </w:rPr>
+          <w:t>3.4 ΤΕΧΝΙΚΕΣ</w:t>
+        </w:r>
+        <w:r>
+          <w:rPr>
+            <w:rFonts w:ascii="Times New Roman" w:hAnsi="Times New Roman" w:cs="Times New Roman"/>
+            <w:b/>
+            <w:bCs/>
+            <w:noProof/>
+            <w:webHidden/>
+            <w:sz w:val="24"/>
+            <w:szCs w:val="24"/>
+          </w:rPr>
+          <w:tab/>
+        </w:r>
+        <w:r>
+          <w:rPr>
+            <w:rFonts w:ascii="Times New Roman" w:hAnsi="Times New Roman" w:cs="Times New Roman"/>
+            <w:b/>
+            <w:bCs/>
+            <w:noProof/>
+            <w:webHidden/>
+            <w:sz w:val="24"/>
+            <w:szCs w:val="24"/>
+          </w:rPr>
+          <w:fldChar w:fldCharType="begin"/>
+        </w:r>
+        <w:r>
+          <w:rPr>
+            <w:rFonts w:ascii="Times New Roman" w:hAnsi="Times New Roman" w:cs="Times New Roman"/>
+            <w:b/>
+            <w:bCs/>
+            <w:noProof/>
+            <w:webHidden/>
+            <w:sz w:val="24"/>
+            <w:szCs w:val="24"/>
+          </w:rPr>
+          <w:instrText xml:space="preserve"> PAGEREF _Toc73355686 \h </w:instrText>
+        </w:r>
+        <w:r>
+          <w:rPr>
+            <w:rFonts w:ascii="Times New Roman" w:hAnsi="Times New Roman" w:cs="Times New Roman"/>
+            <w:b/>
+            <w:bCs/>
+            <w:noProof/>
+            <w:webHidden/>
+            <w:sz w:val="24"/>
+            <w:szCs w:val="24"/>
+          </w:rPr>
+        </w:r>
+        <w:r>
+          <w:rPr>
+            <w:rFonts w:ascii="Times New Roman" w:hAnsi="Times New Roman" w:cs="Times New Roman"/>
+            <w:b/>
+            <w:bCs/>
+            <w:noProof/>
+            <w:webHidden/>
+            <w:sz w:val="24"/>
+            <w:szCs w:val="24"/>
+          </w:rPr>
+          <w:fldChar w:fldCharType="separate"/>
+        </w:r>
+        <w:r>
+          <w:rPr>
+            <w:rFonts w:ascii="Times New Roman" w:hAnsi="Times New Roman" w:cs="Times New Roman"/>
+            <w:b/>
+            <w:bCs/>
+            <w:noProof/>
+            <w:webHidden/>
+            <w:sz w:val="24"/>
+            <w:szCs w:val="24"/>
+          </w:rPr>
+          <w:t>35</w:t>
         </w:r>
         <w:r>
           <w:rPr>
@@ -6194,7 +6422,7 @@
           <w:lang w:val="en-US"/>
         </w:rPr>
       </w:pPr>
-      <w:hyperlink w:anchor="_Toc73202868" w:history="1">
+      <w:hyperlink w:anchor="_Toc73355687" w:history="1">
         <w:r>
           <w:rPr>
             <w:rStyle w:val="Hyperlink"/>
@@ -6204,8 +6432,9 @@
             <w:noProof/>
             <w:sz w:val="24"/>
             <w:szCs w:val="24"/>
-          </w:rPr>
-          <w:t>(</w:t>
+            <w:lang w:val="en-US"/>
+          </w:rPr>
+          <w:t xml:space="preserve">4. </w:t>
         </w:r>
         <w:r>
           <w:rPr>
@@ -6216,21 +6445,8 @@
             <w:noProof/>
             <w:sz w:val="24"/>
             <w:szCs w:val="24"/>
-            <w:lang w:val="en-US"/>
-          </w:rPr>
-          <w:t>OPTIONAL</w:t>
-        </w:r>
-        <w:r>
-          <w:rPr>
-            <w:rStyle w:val="Hyperlink"/>
-            <w:rFonts w:ascii="Times New Roman" w:hAnsi="Times New Roman" w:cs="Times New Roman"/>
-            <w:b/>
-            <w:bCs/>
-            <w:noProof/>
-            <w:sz w:val="24"/>
-            <w:szCs w:val="24"/>
-          </w:rPr>
-          <w:t>) – ΠΑΡΑΡΤΗΜΑ</w:t>
+          </w:rPr>
+          <w:t>ΥΛΟΠΟΙΗΣΗ ΕΦΑΡΜΟΓΗΣ</w:t>
         </w:r>
         <w:r>
           <w:rPr>
@@ -6266,7 +6482,7 @@
             <w:sz w:val="24"/>
             <w:szCs w:val="24"/>
           </w:rPr>
-          <w:instrText xml:space="preserve"> PAGEREF _Toc73202868 \h </w:instrText>
+          <w:instrText xml:space="preserve"> PAGEREF _Toc73355687 \h </w:instrText>
         </w:r>
         <w:r>
           <w:rPr>
@@ -6324,12 +6540,16 @@
           <w:tab w:val="right" w:leader="dot" w:pos="8777"/>
         </w:tabs>
         <w:rPr>
-          <w:rFonts w:eastAsiaTheme="minorEastAsia"/>
+          <w:rFonts w:ascii="Times New Roman" w:eastAsiaTheme="minorEastAsia" w:hAnsi="Times New Roman" w:cs="Times New Roman"/>
+          <w:b/>
+          <w:bCs/>
           <w:noProof/>
+          <w:sz w:val="24"/>
+          <w:szCs w:val="24"/>
           <w:lang w:val="en-US"/>
         </w:rPr>
       </w:pPr>
-      <w:hyperlink w:anchor="_Toc73202869" w:history="1">
+      <w:hyperlink w:anchor="_Toc73355688" w:history="1">
         <w:r>
           <w:rPr>
             <w:rStyle w:val="Hyperlink"/>
@@ -6340,6 +6560,145 @@
             <w:sz w:val="24"/>
             <w:szCs w:val="24"/>
           </w:rPr>
+          <w:t>(</w:t>
+        </w:r>
+        <w:r>
+          <w:rPr>
+            <w:rStyle w:val="Hyperlink"/>
+            <w:rFonts w:ascii="Times New Roman" w:hAnsi="Times New Roman" w:cs="Times New Roman"/>
+            <w:b/>
+            <w:bCs/>
+            <w:noProof/>
+            <w:sz w:val="24"/>
+            <w:szCs w:val="24"/>
+            <w:lang w:val="en-US"/>
+          </w:rPr>
+          <w:t>OPTIONAL</w:t>
+        </w:r>
+        <w:r>
+          <w:rPr>
+            <w:rStyle w:val="Hyperlink"/>
+            <w:rFonts w:ascii="Times New Roman" w:hAnsi="Times New Roman" w:cs="Times New Roman"/>
+            <w:b/>
+            <w:bCs/>
+            <w:noProof/>
+            <w:sz w:val="24"/>
+            <w:szCs w:val="24"/>
+          </w:rPr>
+          <w:t>) – ΠΑΡΑΡΤΗΜΑ</w:t>
+        </w:r>
+        <w:r>
+          <w:rPr>
+            <w:rFonts w:ascii="Times New Roman" w:hAnsi="Times New Roman" w:cs="Times New Roman"/>
+            <w:b/>
+            <w:bCs/>
+            <w:noProof/>
+            <w:webHidden/>
+            <w:sz w:val="24"/>
+            <w:szCs w:val="24"/>
+          </w:rPr>
+          <w:tab/>
+        </w:r>
+        <w:r>
+          <w:rPr>
+            <w:rFonts w:ascii="Times New Roman" w:hAnsi="Times New Roman" w:cs="Times New Roman"/>
+            <w:b/>
+            <w:bCs/>
+            <w:noProof/>
+            <w:webHidden/>
+            <w:sz w:val="24"/>
+            <w:szCs w:val="24"/>
+          </w:rPr>
+          <w:fldChar w:fldCharType="begin"/>
+        </w:r>
+        <w:r>
+          <w:rPr>
+            <w:rFonts w:ascii="Times New Roman" w:hAnsi="Times New Roman" w:cs="Times New Roman"/>
+            <w:b/>
+            <w:bCs/>
+            <w:noProof/>
+            <w:webHidden/>
+            <w:sz w:val="24"/>
+            <w:szCs w:val="24"/>
+          </w:rPr>
+          <w:instrText xml:space="preserve"> PAGEREF _Toc73355688 \h </w:instrText>
+        </w:r>
+        <w:r>
+          <w:rPr>
+            <w:rFonts w:ascii="Times New Roman" w:hAnsi="Times New Roman" w:cs="Times New Roman"/>
+            <w:b/>
+            <w:bCs/>
+            <w:noProof/>
+            <w:webHidden/>
+            <w:sz w:val="24"/>
+            <w:szCs w:val="24"/>
+          </w:rPr>
+        </w:r>
+        <w:r>
+          <w:rPr>
+            <w:rFonts w:ascii="Times New Roman" w:hAnsi="Times New Roman" w:cs="Times New Roman"/>
+            <w:b/>
+            <w:bCs/>
+            <w:noProof/>
+            <w:webHidden/>
+            <w:sz w:val="24"/>
+            <w:szCs w:val="24"/>
+          </w:rPr>
+          <w:fldChar w:fldCharType="separate"/>
+        </w:r>
+        <w:r>
+          <w:rPr>
+            <w:rFonts w:ascii="Times New Roman" w:hAnsi="Times New Roman" w:cs="Times New Roman"/>
+            <w:b/>
+            <w:bCs/>
+            <w:noProof/>
+            <w:webHidden/>
+            <w:sz w:val="24"/>
+            <w:szCs w:val="24"/>
+          </w:rPr>
+          <w:t>36</w:t>
+        </w:r>
+        <w:r>
+          <w:rPr>
+            <w:rFonts w:ascii="Times New Roman" w:hAnsi="Times New Roman" w:cs="Times New Roman"/>
+            <w:b/>
+            <w:bCs/>
+            <w:noProof/>
+            <w:webHidden/>
+            <w:sz w:val="24"/>
+            <w:szCs w:val="24"/>
+          </w:rPr>
+          <w:fldChar w:fldCharType="end"/>
+        </w:r>
+      </w:hyperlink>
+    </w:p>
+    <w:p>
+      <w:pPr>
+        <w:pStyle w:val="TOC1"/>
+        <w:tabs>
+          <w:tab w:val="right" w:leader="dot" w:pos="8777"/>
+        </w:tabs>
+        <w:rPr>
+          <w:rFonts w:ascii="Times New Roman" w:eastAsiaTheme="minorEastAsia" w:hAnsi="Times New Roman" w:cs="Times New Roman"/>
+          <w:b/>
+          <w:bCs/>
+          <w:noProof/>
+          <w:sz w:val="24"/>
+          <w:szCs w:val="24"/>
+          <w:lang w:val="en-US"/>
+        </w:rPr>
+      </w:pPr>
+      <w:hyperlink w:anchor="_Toc73355689" w:history="1">
+        <w:r>
+          <w:rPr>
+            <w:rStyle w:val="Hyperlink"/>
+            <w:rFonts w:ascii="Times New Roman" w:hAnsi="Times New Roman" w:cs="Times New Roman"/>
+            <w:b/>
+            <w:bCs/>
+            <w:noProof/>
+            <w:sz w:val="24"/>
+            <w:szCs w:val="24"/>
+          </w:rPr>
           <w:t>ΑΝΑΦΟΡΕΣ</w:t>
         </w:r>
         <w:r>
@@ -6376,7 +6735,7 @@
             <w:sz w:val="24"/>
             <w:szCs w:val="24"/>
           </w:rPr>
-          <w:instrText xml:space="preserve"> PAGEREF _Toc73202869 \h </w:instrText>
+          <w:instrText xml:space="preserve"> PAGEREF _Toc73355689 \h </w:instrText>
         </w:r>
         <w:r>
           <w:rPr>
@@ -6411,7 +6770,7 @@
             <w:sz w:val="24"/>
             <w:szCs w:val="24"/>
           </w:rPr>
-          <w:t>36</w:t>
+          <w:t>37</w:t>
         </w:r>
         <w:r>
           <w:rPr>
@@ -6461,9 +6820,8 @@
       <w:pPr>
         <w:pStyle w:val="Heading1"/>
       </w:pPr>
-      <w:bookmarkStart w:id="5" w:name="_Toc73202846"/>
-      <w:r>
-        <w:lastRenderedPageBreak/>
+      <w:bookmarkStart w:id="5" w:name="_Toc73355663"/>
+      <w:r>
         <w:t>ΠΙΝΑΚΑΣ ΕΙΚΟΝΩΝ</w:t>
       </w:r>
       <w:bookmarkEnd w:id="5"/>
@@ -8066,7 +8424,7 @@
       <w:pPr>
         <w:pStyle w:val="Heading1"/>
       </w:pPr>
-      <w:bookmarkStart w:id="6" w:name="_Toc73202847"/>
+      <w:bookmarkStart w:id="6" w:name="_Toc73355664"/>
       <w:r>
         <w:t>(</w:t>
       </w:r>
@@ -8316,7 +8674,7 @@
       <w:pPr>
         <w:pStyle w:val="Heading1"/>
       </w:pPr>
-      <w:bookmarkStart w:id="7" w:name="_Toc73202848"/>
+      <w:bookmarkStart w:id="7" w:name="_Toc73355665"/>
       <w:r>
         <w:t>(</w:t>
       </w:r>
@@ -8491,9 +8849,8 @@
       <w:pPr>
         <w:pStyle w:val="Heading1"/>
       </w:pPr>
-      <w:bookmarkStart w:id="8" w:name="_Toc73202849"/>
-      <w:r>
-        <w:lastRenderedPageBreak/>
+      <w:bookmarkStart w:id="8" w:name="_Toc73355666"/>
+      <w:r>
         <w:t xml:space="preserve">(OPTIONAL) - </w:t>
       </w:r>
       <w:r>
@@ -8698,7 +9055,7 @@
       <w:pPr>
         <w:pStyle w:val="Heading1"/>
       </w:pPr>
-      <w:bookmarkStart w:id="9" w:name="_Toc73202850"/>
+      <w:bookmarkStart w:id="9" w:name="_Toc73355667"/>
       <w:r>
         <w:lastRenderedPageBreak/>
         <w:t>1. ΔΕΔΟΜΕΝΑ ΚΑΙ ΠΛΗΡΟΦΟΡΙΑ</w:t>
@@ -8918,7 +9275,7 @@
       <w:pPr>
         <w:pStyle w:val="Heading2"/>
       </w:pPr>
-      <w:bookmarkStart w:id="10" w:name="_Toc73202851"/>
+      <w:bookmarkStart w:id="10" w:name="_Toc73355668"/>
       <w:r>
         <w:t xml:space="preserve">1.1 </w:t>
       </w:r>
@@ -9265,7 +9622,7 @@
       <w:pPr>
         <w:pStyle w:val="Heading2"/>
       </w:pPr>
-      <w:bookmarkStart w:id="11" w:name="_Toc73202852"/>
+      <w:bookmarkStart w:id="11" w:name="_Toc73355669"/>
       <w:r>
         <w:lastRenderedPageBreak/>
         <w:t>1.2 ΕΙΔΗ ΔΕΔΟΜΕΝΩΝ</w:t>
@@ -10437,7 +10794,7 @@
       <w:pPr>
         <w:pStyle w:val="Heading2"/>
       </w:pPr>
-      <w:bookmarkStart w:id="12" w:name="_Toc73202853"/>
+      <w:bookmarkStart w:id="12" w:name="_Toc73355670"/>
       <w:r>
         <w:t>1.3 ΤΡΟΠΟΙ ΣΥΛΛΟΓΗΣ ΔΕΔΟΜΕΜΩΝ</w:t>
       </w:r>
@@ -10691,7 +11048,7 @@
       <w:pPr>
         <w:pStyle w:val="Heading2"/>
       </w:pPr>
-      <w:bookmarkStart w:id="13" w:name="_Toc73202854"/>
+      <w:bookmarkStart w:id="13" w:name="_Toc73355671"/>
       <w:r>
         <w:lastRenderedPageBreak/>
         <w:t xml:space="preserve">1.4 </w:t>
@@ -11436,7 +11793,7 @@
       <w:pPr>
         <w:pStyle w:val="Heading2"/>
       </w:pPr>
-      <w:bookmarkStart w:id="14" w:name="_Toc73202855"/>
+      <w:bookmarkStart w:id="14" w:name="_Toc73355672"/>
       <w:r>
         <w:t>1.5 ΑΞΙΟΠΟΙΗΣΗ ΤΗΣ ΠΛΗΡΟΦΟΡΙΑΣ</w:t>
       </w:r>
@@ -12120,7 +12477,7 @@
       <w:pPr>
         <w:pStyle w:val="Heading1"/>
       </w:pPr>
-      <w:bookmarkStart w:id="15" w:name="_Toc73202856"/>
+      <w:bookmarkStart w:id="15" w:name="_Toc73355673"/>
       <w:r>
         <w:t xml:space="preserve">2. </w:t>
       </w:r>
@@ -12189,7 +12546,7 @@
       <w:pPr>
         <w:pStyle w:val="Heading2"/>
       </w:pPr>
-      <w:bookmarkStart w:id="16" w:name="_Toc73202857"/>
+      <w:bookmarkStart w:id="16" w:name="_Toc73355674"/>
       <w:r>
         <w:t xml:space="preserve">2.1 </w:t>
       </w:r>
@@ -12447,7 +12804,7 @@
       <w:pPr>
         <w:pStyle w:val="Heading2"/>
       </w:pPr>
-      <w:bookmarkStart w:id="17" w:name="_Toc73202858"/>
+      <w:bookmarkStart w:id="17" w:name="_Toc73355675"/>
       <w:r>
         <w:t xml:space="preserve">2.2 </w:t>
       </w:r>
@@ -12743,7 +13100,7 @@
       <w:pPr>
         <w:pStyle w:val="Heading3"/>
       </w:pPr>
-      <w:bookmarkStart w:id="18" w:name="_Toc73202859"/>
+      <w:bookmarkStart w:id="18" w:name="_Toc73355676"/>
       <w:r>
         <w:t xml:space="preserve">2.2.1 </w:t>
       </w:r>
@@ -13149,7 +13506,6 @@
           <w:noProof/>
           <w:sz w:val="24"/>
           <w:szCs w:val="24"/>
-          <w:lang w:val="el-GR"/>
         </w:rPr>
         <w:t>1</w:t>
       </w:r>
@@ -13402,7 +13758,7 @@
       <w:pPr>
         <w:pStyle w:val="Heading3"/>
       </w:pPr>
-      <w:bookmarkStart w:id="20" w:name="_Toc73202860"/>
+      <w:bookmarkStart w:id="20" w:name="_Toc73355677"/>
       <w:r>
         <w:lastRenderedPageBreak/>
         <w:t xml:space="preserve">2.2.2 </w:t>
@@ -13924,7 +14280,7 @@
       <w:pPr>
         <w:pStyle w:val="Heading3"/>
       </w:pPr>
-      <w:bookmarkStart w:id="21" w:name="_Toc73202861"/>
+      <w:bookmarkStart w:id="21" w:name="_Toc73355678"/>
       <w:r>
         <w:t>2.2.</w:t>
       </w:r>
@@ -14449,7 +14805,6 @@
           <w:noProof/>
           <w:sz w:val="24"/>
           <w:szCs w:val="24"/>
-          <w:lang w:val="el-GR"/>
         </w:rPr>
         <w:t>2</w:t>
       </w:r>
@@ -14894,7 +15249,6 @@
           <w:noProof/>
           <w:sz w:val="24"/>
           <w:szCs w:val="24"/>
-          <w:lang w:val="el-GR"/>
         </w:rPr>
         <w:t>3</w:t>
       </w:r>
@@ -15376,7 +15730,6 @@
           <w:noProof/>
           <w:sz w:val="24"/>
           <w:szCs w:val="24"/>
-          <w:lang w:val="el-GR"/>
         </w:rPr>
         <w:t>4</w:t>
       </w:r>
@@ -16275,7 +16628,7 @@
       <w:pPr>
         <w:pStyle w:val="Heading2"/>
       </w:pPr>
-      <w:bookmarkStart w:id="26" w:name="_Toc73202862"/>
+      <w:bookmarkStart w:id="26" w:name="_Toc73355679"/>
       <w:r>
         <w:lastRenderedPageBreak/>
         <w:t>2.</w:t>
@@ -16872,7 +17225,7 @@
       <w:pPr>
         <w:pStyle w:val="Heading2"/>
       </w:pPr>
-      <w:bookmarkStart w:id="27" w:name="_Toc73202863"/>
+      <w:bookmarkStart w:id="27" w:name="_Toc73355680"/>
       <w:r>
         <w:t>2.</w:t>
       </w:r>
@@ -18330,7 +18683,6 @@
           <w:noProof/>
           <w:sz w:val="24"/>
           <w:szCs w:val="24"/>
-          <w:lang w:val="el-GR"/>
         </w:rPr>
         <w:t>8</w:t>
       </w:r>
@@ -19012,7 +19364,6 @@
           <w:noProof/>
           <w:sz w:val="24"/>
           <w:szCs w:val="24"/>
-          <w:lang w:val="el-GR"/>
         </w:rPr>
         <w:t>9</w:t>
       </w:r>
@@ -19050,7 +19401,7 @@
       <w:pPr>
         <w:pStyle w:val="Heading2"/>
       </w:pPr>
-      <w:bookmarkStart w:id="32" w:name="_Toc73202864"/>
+      <w:bookmarkStart w:id="32" w:name="_Toc73355681"/>
       <w:r>
         <w:t>2.</w:t>
       </w:r>
@@ -19705,7 +20056,7 @@
       <w:pPr>
         <w:pStyle w:val="Heading1"/>
       </w:pPr>
-      <w:bookmarkStart w:id="33" w:name="_Toc73202865"/>
+      <w:bookmarkStart w:id="33" w:name="_Toc73355682"/>
       <w:r>
         <w:t xml:space="preserve">3. </w:t>
       </w:r>
@@ -19720,20 +20071,204 @@
           <w:lang w:val="el-GR"/>
         </w:rPr>
       </w:pPr>
-      <w:r>
-        <w:rPr>
-          <w:lang w:val="el-GR"/>
-        </w:rPr>
-        <w:t xml:space="preserve">ΜΠΛΑ </w:t>
-      </w:r>
-      <w:proofErr w:type="spellStart"/>
-      <w:r>
-        <w:rPr>
-          <w:lang w:val="el-GR"/>
-        </w:rPr>
-        <w:t>ΜΠΛΑ</w:t>
-      </w:r>
-      <w:proofErr w:type="spellEnd"/>
+      <w:hyperlink r:id="rId18" w:history="1">
+        <w:r>
+          <w:rPr>
+            <w:rStyle w:val="Hyperlink"/>
+            <w:lang w:val="el-GR"/>
+          </w:rPr>
+          <w:t>https://searchcontentmanagement.techtarget.com/definition/OCR-optical-character-recognition</w:t>
+        </w:r>
+      </w:hyperlink>
+    </w:p>
+    <w:p>
+      <w:pPr>
+        <w:rPr>
+          <w:lang w:val="el-GR"/>
+        </w:rPr>
+      </w:pPr>
+      <w:hyperlink r:id="rId19" w:history="1">
+        <w:r>
+          <w:rPr>
+            <w:rStyle w:val="Hyperlink"/>
+            <w:lang w:val="el-GR"/>
+          </w:rPr>
+          <w:t>https://towardsdatascience.com/a-gentle-introduction-to-ocr-ee1469a201aa</w:t>
+        </w:r>
+      </w:hyperlink>
+    </w:p>
+    <w:p>
+      <w:pPr>
+        <w:rPr>
+          <w:lang w:val="el-GR"/>
+        </w:rPr>
+      </w:pPr>
+      <w:hyperlink r:id="rId20" w:history="1">
+        <w:r>
+          <w:rPr>
+            <w:rStyle w:val="Hyperlink"/>
+            <w:lang w:val="el-GR"/>
+          </w:rPr>
+          <w:t>https://medium.com/sfu-cspmp/optical-character-recognition-948bfc4adfb3</w:t>
+        </w:r>
+      </w:hyperlink>
+    </w:p>
+    <w:p>
+      <w:pPr>
+        <w:rPr>
+          <w:lang w:val="el-GR"/>
+        </w:rPr>
+      </w:pPr>
+      <w:hyperlink r:id="rId21" w:history="1">
+        <w:r>
+          <w:rPr>
+            <w:rStyle w:val="Hyperlink"/>
+            <w:lang w:val="el-GR"/>
+          </w:rPr>
+          <w:t>https://mobidev.biz/blog/ocr-machine-learning-implementation</w:t>
+        </w:r>
+      </w:hyperlink>
+    </w:p>
+    <w:p>
+      <w:pPr>
+        <w:rPr>
+          <w:lang w:val="el-GR"/>
+        </w:rPr>
+      </w:pPr>
+      <w:hyperlink r:id="rId22" w:history="1">
+        <w:r>
+          <w:rPr>
+            <w:rStyle w:val="Hyperlink"/>
+            <w:lang w:val="en-US"/>
+          </w:rPr>
+          <w:t>https</w:t>
+        </w:r>
+        <w:r>
+          <w:rPr>
+            <w:rStyle w:val="Hyperlink"/>
+            <w:lang w:val="el-GR"/>
+          </w:rPr>
+          <w:t>://</w:t>
+        </w:r>
+        <w:proofErr w:type="spellStart"/>
+        <w:r>
+          <w:rPr>
+            <w:rStyle w:val="Hyperlink"/>
+            <w:lang w:val="en-US"/>
+          </w:rPr>
+          <w:t>moov</w:t>
+        </w:r>
+        <w:proofErr w:type="spellEnd"/>
+        <w:r>
+          <w:rPr>
+            <w:rStyle w:val="Hyperlink"/>
+            <w:lang w:val="el-GR"/>
+          </w:rPr>
+          <w:t>.</w:t>
+        </w:r>
+        <w:r>
+          <w:rPr>
+            <w:rStyle w:val="Hyperlink"/>
+            <w:lang w:val="en-US"/>
+          </w:rPr>
+          <w:t>ai</w:t>
+        </w:r>
+        <w:r>
+          <w:rPr>
+            <w:rStyle w:val="Hyperlink"/>
+            <w:lang w:val="el-GR"/>
+          </w:rPr>
+          <w:t>/</w:t>
+        </w:r>
+        <w:proofErr w:type="spellStart"/>
+        <w:r>
+          <w:rPr>
+            <w:rStyle w:val="Hyperlink"/>
+            <w:lang w:val="en-US"/>
+          </w:rPr>
+          <w:t>en</w:t>
+        </w:r>
+        <w:proofErr w:type="spellEnd"/>
+        <w:r>
+          <w:rPr>
+            <w:rStyle w:val="Hyperlink"/>
+            <w:lang w:val="el-GR"/>
+          </w:rPr>
+          <w:t>/</w:t>
+        </w:r>
+        <w:r>
+          <w:rPr>
+            <w:rStyle w:val="Hyperlink"/>
+            <w:lang w:val="en-US"/>
+          </w:rPr>
+          <w:t>blog</w:t>
+        </w:r>
+        <w:r>
+          <w:rPr>
+            <w:rStyle w:val="Hyperlink"/>
+            <w:lang w:val="el-GR"/>
+          </w:rPr>
+          <w:t>/</w:t>
+        </w:r>
+        <w:r>
+          <w:rPr>
+            <w:rStyle w:val="Hyperlink"/>
+            <w:lang w:val="en-US"/>
+          </w:rPr>
+          <w:t>optical</w:t>
+        </w:r>
+        <w:r>
+          <w:rPr>
+            <w:rStyle w:val="Hyperlink"/>
+            <w:lang w:val="el-GR"/>
+          </w:rPr>
+          <w:t>-</w:t>
+        </w:r>
+        <w:r>
+          <w:rPr>
+            <w:rStyle w:val="Hyperlink"/>
+            <w:lang w:val="en-US"/>
+          </w:rPr>
+          <w:t>character</w:t>
+        </w:r>
+        <w:r>
+          <w:rPr>
+            <w:rStyle w:val="Hyperlink"/>
+            <w:lang w:val="el-GR"/>
+          </w:rPr>
+          <w:t>-</w:t>
+        </w:r>
+        <w:r>
+          <w:rPr>
+            <w:rStyle w:val="Hyperlink"/>
+            <w:lang w:val="en-US"/>
+          </w:rPr>
+          <w:t>recognition</w:t>
+        </w:r>
+        <w:r>
+          <w:rPr>
+            <w:rStyle w:val="Hyperlink"/>
+            <w:lang w:val="el-GR"/>
+          </w:rPr>
+          <w:t>-</w:t>
+        </w:r>
+        <w:proofErr w:type="spellStart"/>
+        <w:r>
+          <w:rPr>
+            <w:rStyle w:val="Hyperlink"/>
+            <w:lang w:val="en-US"/>
+          </w:rPr>
+          <w:t>ocr</w:t>
+        </w:r>
+        <w:proofErr w:type="spellEnd"/>
+        <w:r>
+          <w:rPr>
+            <w:rStyle w:val="Hyperlink"/>
+            <w:lang w:val="el-GR"/>
+          </w:rPr>
+          <w:t>/</w:t>
+        </w:r>
+      </w:hyperlink>
     </w:p>
     <w:p>
       <w:pPr>
@@ -19746,7 +20281,7 @@
       <w:pPr>
         <w:pStyle w:val="Heading2"/>
       </w:pPr>
-      <w:bookmarkStart w:id="34" w:name="_Toc73202866"/>
+      <w:bookmarkStart w:id="34" w:name="_Toc73355683"/>
       <w:r>
         <w:t>3.</w:t>
       </w:r>
@@ -19767,140 +20302,18 @@
           <w:lang w:val="el-GR"/>
         </w:rPr>
       </w:pPr>
-      <w:r>
-        <w:fldChar w:fldCharType="begin"/>
-      </w:r>
-      <w:r>
-        <w:rPr>
-          <w:lang w:val="el-GR"/>
-        </w:rPr>
-        <w:instrText xml:space="preserve"> </w:instrText>
-      </w:r>
-      <w:r>
-        <w:instrText>HYPERLINK</w:instrText>
-      </w:r>
-      <w:r>
-        <w:rPr>
-          <w:lang w:val="el-GR"/>
-        </w:rPr>
-        <w:instrText xml:space="preserve"> "</w:instrText>
-      </w:r>
-      <w:r>
-        <w:instrText>https</w:instrText>
-      </w:r>
-      <w:r>
-        <w:rPr>
-          <w:lang w:val="el-GR"/>
-        </w:rPr>
-        <w:instrText>://</w:instrText>
-      </w:r>
-      <w:r>
-        <w:instrText>www</w:instrText>
-      </w:r>
-      <w:r>
-        <w:rPr>
-          <w:lang w:val="el-GR"/>
-        </w:rPr>
-        <w:instrText>.</w:instrText>
-      </w:r>
-      <w:r>
-        <w:instrText>skynettoday</w:instrText>
-      </w:r>
-      <w:r>
-        <w:rPr>
-          <w:lang w:val="el-GR"/>
-        </w:rPr>
-        <w:instrText>.</w:instrText>
-      </w:r>
-      <w:r>
-        <w:instrText>com</w:instrText>
-      </w:r>
-      <w:r>
-        <w:rPr>
-          <w:lang w:val="el-GR"/>
-        </w:rPr>
-        <w:instrText>/</w:instrText>
-      </w:r>
-      <w:r>
-        <w:instrText>overviews</w:instrText>
-      </w:r>
-      <w:r>
-        <w:rPr>
-          <w:lang w:val="el-GR"/>
-        </w:rPr>
-        <w:instrText>/</w:instrText>
-      </w:r>
-      <w:r>
-        <w:instrText>neural</w:instrText>
-      </w:r>
-      <w:r>
-        <w:rPr>
-          <w:lang w:val="el-GR"/>
-        </w:rPr>
-        <w:instrText>-</w:instrText>
-      </w:r>
-      <w:r>
-        <w:instrText>net</w:instrText>
-      </w:r>
-      <w:r>
-        <w:rPr>
-          <w:lang w:val="el-GR"/>
-        </w:rPr>
-        <w:instrText>-</w:instrText>
-      </w:r>
-      <w:r>
-        <w:instrText>history</w:instrText>
-      </w:r>
-      <w:r>
-        <w:rPr>
-          <w:lang w:val="el-GR"/>
-        </w:rPr>
-        <w:instrText xml:space="preserve">" </w:instrText>
-      </w:r>
-      <w:r>
-        <w:fldChar w:fldCharType="separate"/>
-      </w:r>
-      <w:r>
-        <w:rPr>
-          <w:rStyle w:val="Hyperlink"/>
-          <w:rFonts w:ascii="Times New Roman" w:hAnsi="Times New Roman" w:cs="Times New Roman"/>
-          <w:sz w:val="24"/>
-          <w:szCs w:val="24"/>
-          <w:lang w:val="el-GR"/>
-        </w:rPr>
-        <w:t>https://www.skynettoday.com/overviews/neural-net-history</w:t>
-      </w:r>
-      <w:r>
-        <w:rPr>
-          <w:rStyle w:val="Hyperlink"/>
-          <w:rFonts w:ascii="Times New Roman" w:hAnsi="Times New Roman" w:cs="Times New Roman"/>
-          <w:sz w:val="24"/>
-          <w:szCs w:val="24"/>
-          <w:lang w:val="el-GR"/>
-        </w:rPr>
-        <w:fldChar w:fldCharType="end"/>
-      </w:r>
-    </w:p>
-    <w:p>
-      <w:pPr>
-        <w:rPr>
-          <w:lang w:val="el-GR"/>
-        </w:rPr>
-      </w:pPr>
-      <w:r>
-        <w:rPr>
-          <w:lang w:val="el-GR"/>
-        </w:rPr>
-        <w:t xml:space="preserve">ΜΠΛΑ </w:t>
-      </w:r>
-      <w:proofErr w:type="spellStart"/>
-      <w:r>
-        <w:rPr>
-          <w:lang w:val="el-GR"/>
-        </w:rPr>
-        <w:t>ΜΠΛΑ</w:t>
-      </w:r>
-      <w:proofErr w:type="spellEnd"/>
+      <w:hyperlink r:id="rId23" w:history="1">
+        <w:r>
+          <w:rPr>
+            <w:rStyle w:val="Hyperlink"/>
+            <w:rFonts w:ascii="Times New Roman" w:hAnsi="Times New Roman" w:cs="Times New Roman"/>
+            <w:sz w:val="24"/>
+            <w:szCs w:val="24"/>
+            <w:lang w:val="el-GR"/>
+          </w:rPr>
+          <w:t>https://www.skynettoday.com/overviews/neural-net-history</w:t>
+        </w:r>
+      </w:hyperlink>
     </w:p>
     <w:p>
       <w:pPr>
@@ -19913,45 +20326,376 @@
       <w:pPr>
         <w:pStyle w:val="Heading2"/>
       </w:pPr>
-      <w:bookmarkStart w:id="35" w:name="_Toc73202867"/>
-      <w:r>
-        <w:t>3.2 ΕΦΑΡΜΟΓΕΣ ΟΠΤΙΚΗΣ ΑΝΑΓΝΩΡΙΣΗΣ ΧΑΡΑΚΤΗΡΩΝ</w:t>
+      <w:bookmarkStart w:id="35" w:name="_Toc73355684"/>
+      <w:r>
+        <w:t>3.2 ΕΦΑΡΜΟΓΕΣ</w:t>
       </w:r>
       <w:bookmarkEnd w:id="35"/>
     </w:p>
     <w:p>
       <w:pPr>
         <w:rPr>
+          <w:lang w:val="el-GR"/>
+        </w:rPr>
+      </w:pPr>
+    </w:p>
+    <w:p>
+      <w:pPr>
+        <w:rPr>
+          <w:lang w:val="el-GR"/>
+        </w:rPr>
+      </w:pPr>
+    </w:p>
+    <w:p>
+      <w:pPr>
+        <w:pStyle w:val="Heading2"/>
+      </w:pPr>
+      <w:bookmarkStart w:id="36" w:name="_Toc73355685"/>
+      <w:r>
+        <w:t xml:space="preserve">3.3 </w:t>
+      </w:r>
+      <w:r>
+        <w:t>ΚΑΤΗΓΟΡΙΕΣ</w:t>
+      </w:r>
+      <w:bookmarkEnd w:id="36"/>
+    </w:p>
+    <w:p>
+      <w:pPr>
+        <w:rPr>
+          <w:rFonts w:ascii="Times New Roman" w:hAnsi="Times New Roman" w:cs="Times New Roman"/>
+          <w:sz w:val="24"/>
+          <w:szCs w:val="24"/>
+          <w:lang w:val="el-GR"/>
+        </w:rPr>
+      </w:pPr>
+      <w:hyperlink r:id="rId24" w:history="1">
+        <w:r>
+          <w:rPr>
+            <w:rStyle w:val="Hyperlink"/>
+            <w:rFonts w:ascii="Times New Roman" w:hAnsi="Times New Roman" w:cs="Times New Roman"/>
+            <w:sz w:val="24"/>
+            <w:szCs w:val="24"/>
+            <w:lang w:val="en-US"/>
+          </w:rPr>
+          <w:t>https</w:t>
+        </w:r>
+        <w:r>
+          <w:rPr>
+            <w:rStyle w:val="Hyperlink"/>
+            <w:rFonts w:ascii="Times New Roman" w:hAnsi="Times New Roman" w:cs="Times New Roman"/>
+            <w:sz w:val="24"/>
+            <w:szCs w:val="24"/>
+            <w:lang w:val="el-GR"/>
+          </w:rPr>
+          <w:t>://</w:t>
+        </w:r>
+        <w:proofErr w:type="spellStart"/>
+        <w:r>
+          <w:rPr>
+            <w:rStyle w:val="Hyperlink"/>
+            <w:rFonts w:ascii="Times New Roman" w:hAnsi="Times New Roman" w:cs="Times New Roman"/>
+            <w:sz w:val="24"/>
+            <w:szCs w:val="24"/>
+            <w:lang w:val="en-US"/>
+          </w:rPr>
+          <w:t>en</w:t>
+        </w:r>
+        <w:proofErr w:type="spellEnd"/>
+        <w:r>
+          <w:rPr>
+            <w:rStyle w:val="Hyperlink"/>
+            <w:rFonts w:ascii="Times New Roman" w:hAnsi="Times New Roman" w:cs="Times New Roman"/>
+            <w:sz w:val="24"/>
+            <w:szCs w:val="24"/>
+            <w:lang w:val="el-GR"/>
+          </w:rPr>
+          <w:t>.</w:t>
+        </w:r>
+        <w:proofErr w:type="spellStart"/>
+        <w:r>
+          <w:rPr>
+            <w:rStyle w:val="Hyperlink"/>
+            <w:rFonts w:ascii="Times New Roman" w:hAnsi="Times New Roman" w:cs="Times New Roman"/>
+            <w:sz w:val="24"/>
+            <w:szCs w:val="24"/>
+            <w:lang w:val="en-US"/>
+          </w:rPr>
+          <w:t>wikipedia</w:t>
+        </w:r>
+        <w:proofErr w:type="spellEnd"/>
+        <w:r>
+          <w:rPr>
+            <w:rStyle w:val="Hyperlink"/>
+            <w:rFonts w:ascii="Times New Roman" w:hAnsi="Times New Roman" w:cs="Times New Roman"/>
+            <w:sz w:val="24"/>
+            <w:szCs w:val="24"/>
+            <w:lang w:val="el-GR"/>
+          </w:rPr>
+          <w:t>.</w:t>
+        </w:r>
+        <w:r>
+          <w:rPr>
+            <w:rStyle w:val="Hyperlink"/>
+            <w:rFonts w:ascii="Times New Roman" w:hAnsi="Times New Roman" w:cs="Times New Roman"/>
+            <w:sz w:val="24"/>
+            <w:szCs w:val="24"/>
+            <w:lang w:val="en-US"/>
+          </w:rPr>
+          <w:t>org</w:t>
+        </w:r>
+        <w:r>
+          <w:rPr>
+            <w:rStyle w:val="Hyperlink"/>
+            <w:rFonts w:ascii="Times New Roman" w:hAnsi="Times New Roman" w:cs="Times New Roman"/>
+            <w:sz w:val="24"/>
+            <w:szCs w:val="24"/>
+            <w:lang w:val="el-GR"/>
+          </w:rPr>
+          <w:t>/</w:t>
+        </w:r>
+        <w:r>
+          <w:rPr>
+            <w:rStyle w:val="Hyperlink"/>
+            <w:rFonts w:ascii="Times New Roman" w:hAnsi="Times New Roman" w:cs="Times New Roman"/>
+            <w:sz w:val="24"/>
+            <w:szCs w:val="24"/>
+            <w:lang w:val="en-US"/>
+          </w:rPr>
+          <w:t>wiki</w:t>
+        </w:r>
+        <w:r>
+          <w:rPr>
+            <w:rStyle w:val="Hyperlink"/>
+            <w:rFonts w:ascii="Times New Roman" w:hAnsi="Times New Roman" w:cs="Times New Roman"/>
+            <w:sz w:val="24"/>
+            <w:szCs w:val="24"/>
+            <w:lang w:val="el-GR"/>
+          </w:rPr>
+          <w:t>/</w:t>
+        </w:r>
+        <w:r>
+          <w:rPr>
+            <w:rStyle w:val="Hyperlink"/>
+            <w:rFonts w:ascii="Times New Roman" w:hAnsi="Times New Roman" w:cs="Times New Roman"/>
+            <w:sz w:val="24"/>
+            <w:szCs w:val="24"/>
+            <w:lang w:val="en-US"/>
+          </w:rPr>
+          <w:t>Optical</w:t>
+        </w:r>
+        <w:r>
+          <w:rPr>
+            <w:rStyle w:val="Hyperlink"/>
+            <w:rFonts w:ascii="Times New Roman" w:hAnsi="Times New Roman" w:cs="Times New Roman"/>
+            <w:sz w:val="24"/>
+            <w:szCs w:val="24"/>
+            <w:lang w:val="el-GR"/>
+          </w:rPr>
+          <w:t>_</w:t>
+        </w:r>
+        <w:r>
+          <w:rPr>
+            <w:rStyle w:val="Hyperlink"/>
+            <w:rFonts w:ascii="Times New Roman" w:hAnsi="Times New Roman" w:cs="Times New Roman"/>
+            <w:sz w:val="24"/>
+            <w:szCs w:val="24"/>
+            <w:lang w:val="en-US"/>
+          </w:rPr>
+          <w:t>character</w:t>
+        </w:r>
+        <w:r>
+          <w:rPr>
+            <w:rStyle w:val="Hyperlink"/>
+            <w:rFonts w:ascii="Times New Roman" w:hAnsi="Times New Roman" w:cs="Times New Roman"/>
+            <w:sz w:val="24"/>
+            <w:szCs w:val="24"/>
+            <w:lang w:val="el-GR"/>
+          </w:rPr>
+          <w:t>_</w:t>
+        </w:r>
+        <w:r>
+          <w:rPr>
+            <w:rStyle w:val="Hyperlink"/>
+            <w:rFonts w:ascii="Times New Roman" w:hAnsi="Times New Roman" w:cs="Times New Roman"/>
+            <w:sz w:val="24"/>
+            <w:szCs w:val="24"/>
+            <w:lang w:val="en-US"/>
+          </w:rPr>
+          <w:t>recognition</w:t>
+        </w:r>
+        <w:r>
+          <w:rPr>
+            <w:rStyle w:val="Hyperlink"/>
+            <w:rFonts w:ascii="Times New Roman" w:hAnsi="Times New Roman" w:cs="Times New Roman"/>
+            <w:sz w:val="24"/>
+            <w:szCs w:val="24"/>
+            <w:lang w:val="el-GR"/>
+          </w:rPr>
+          <w:t>#</w:t>
+        </w:r>
+        <w:r>
+          <w:rPr>
+            <w:rStyle w:val="Hyperlink"/>
+            <w:rFonts w:ascii="Times New Roman" w:hAnsi="Times New Roman" w:cs="Times New Roman"/>
+            <w:sz w:val="24"/>
+            <w:szCs w:val="24"/>
+            <w:lang w:val="en-US"/>
+          </w:rPr>
+          <w:t>Types</w:t>
+        </w:r>
+      </w:hyperlink>
+    </w:p>
+    <w:p>
+      <w:pPr>
+        <w:rPr>
+          <w:rFonts w:ascii="Times New Roman" w:hAnsi="Times New Roman" w:cs="Times New Roman"/>
+          <w:sz w:val="24"/>
+          <w:szCs w:val="24"/>
+          <w:lang w:val="el-GR"/>
+        </w:rPr>
+      </w:pPr>
+    </w:p>
+    <w:p>
+      <w:pPr>
+        <w:rPr>
+          <w:rFonts w:ascii="Times New Roman" w:hAnsi="Times New Roman" w:cs="Times New Roman"/>
+          <w:sz w:val="24"/>
+          <w:szCs w:val="24"/>
+          <w:lang w:val="el-GR"/>
+        </w:rPr>
+      </w:pPr>
+      <w:r>
+        <w:rPr>
+          <w:rFonts w:ascii="Times New Roman" w:hAnsi="Times New Roman" w:cs="Times New Roman"/>
+          <w:sz w:val="24"/>
+          <w:szCs w:val="24"/>
+          <w:lang w:val="el-GR"/>
+        </w:rPr>
+        <w:t>Οπτική αναγνώριση χαρακτήρων (</w:t>
+      </w:r>
+      <w:r>
+        <w:rPr>
+          <w:rFonts w:ascii="Times New Roman" w:hAnsi="Times New Roman" w:cs="Times New Roman"/>
+          <w:sz w:val="24"/>
+          <w:szCs w:val="24"/>
           <w:lang w:val="en-US"/>
         </w:rPr>
-      </w:pPr>
-      <w:r>
-        <w:rPr>
-          <w:lang w:val="el-GR"/>
-        </w:rPr>
-        <w:t>ΜΠΛΑ</w:t>
-      </w:r>
-      <w:r>
-        <w:rPr>
+        <w:t>OCR</w:t>
+      </w:r>
+      <w:r>
+        <w:rPr>
+          <w:rFonts w:ascii="Times New Roman" w:hAnsi="Times New Roman" w:cs="Times New Roman"/>
+          <w:sz w:val="24"/>
+          <w:szCs w:val="24"/>
+          <w:lang w:val="el-GR"/>
+        </w:rPr>
+        <w:t>)</w:t>
+      </w:r>
+    </w:p>
+    <w:p>
+      <w:pPr>
+        <w:rPr>
+          <w:rFonts w:ascii="Times New Roman" w:hAnsi="Times New Roman" w:cs="Times New Roman"/>
+          <w:sz w:val="24"/>
+          <w:szCs w:val="24"/>
+          <w:lang w:val="el-GR"/>
+        </w:rPr>
+      </w:pPr>
+    </w:p>
+    <w:p>
+      <w:pPr>
+        <w:rPr>
+          <w:rFonts w:ascii="Times New Roman" w:hAnsi="Times New Roman" w:cs="Times New Roman"/>
+          <w:sz w:val="24"/>
+          <w:szCs w:val="24"/>
+          <w:lang w:val="el-GR"/>
+        </w:rPr>
+      </w:pPr>
+      <w:r>
+        <w:rPr>
+          <w:rFonts w:ascii="Times New Roman" w:hAnsi="Times New Roman" w:cs="Times New Roman"/>
+          <w:sz w:val="24"/>
+          <w:szCs w:val="24"/>
+          <w:lang w:val="el-GR"/>
+        </w:rPr>
+        <w:t>Οπτική αναγνώριση λέξεων</w:t>
+      </w:r>
+    </w:p>
+    <w:p>
+      <w:pPr>
+        <w:rPr>
+          <w:rFonts w:ascii="Times New Roman" w:hAnsi="Times New Roman" w:cs="Times New Roman"/>
+          <w:sz w:val="24"/>
+          <w:szCs w:val="24"/>
+          <w:lang w:val="el-GR"/>
+        </w:rPr>
+      </w:pPr>
+    </w:p>
+    <w:p>
+      <w:pPr>
+        <w:rPr>
+          <w:rFonts w:ascii="Times New Roman" w:hAnsi="Times New Roman" w:cs="Times New Roman"/>
+          <w:sz w:val="24"/>
+          <w:szCs w:val="24"/>
           <w:lang w:val="en-US"/>
         </w:rPr>
-        <w:t xml:space="preserve"> </w:t>
-      </w:r>
-      <w:proofErr w:type="spellStart"/>
-      <w:r>
-        <w:rPr>
-          <w:lang w:val="el-GR"/>
-        </w:rPr>
-        <w:t>ΜΠΛΑ</w:t>
-      </w:r>
-      <w:proofErr w:type="spellEnd"/>
-    </w:p>
-    <w:p>
-      <w:pPr>
-        <w:rPr>
+      </w:pPr>
+      <w:r>
+        <w:rPr>
+          <w:rFonts w:ascii="Times New Roman" w:hAnsi="Times New Roman" w:cs="Times New Roman"/>
+          <w:sz w:val="24"/>
+          <w:szCs w:val="24"/>
+          <w:lang w:val="el-GR"/>
+        </w:rPr>
+        <w:t>Έξυπνη αναγνώριση χαρακτήρων (</w:t>
+      </w:r>
+      <w:r>
+        <w:rPr>
+          <w:rFonts w:ascii="Times New Roman" w:hAnsi="Times New Roman" w:cs="Times New Roman"/>
+          <w:sz w:val="24"/>
+          <w:szCs w:val="24"/>
           <w:lang w:val="en-US"/>
         </w:rPr>
-      </w:pPr>
+        <w:t>ICR)</w:t>
+      </w:r>
+    </w:p>
+    <w:p>
+      <w:pPr>
+        <w:rPr>
+          <w:rFonts w:ascii="Times New Roman" w:hAnsi="Times New Roman" w:cs="Times New Roman"/>
+          <w:sz w:val="24"/>
+          <w:szCs w:val="24"/>
+          <w:lang w:val="en-US"/>
+        </w:rPr>
+      </w:pPr>
+    </w:p>
+    <w:p>
+      <w:pPr>
+        <w:rPr>
+          <w:rFonts w:ascii="Times New Roman" w:hAnsi="Times New Roman" w:cs="Times New Roman"/>
+          <w:sz w:val="24"/>
+          <w:szCs w:val="24"/>
+          <w:lang w:val="en-US"/>
+        </w:rPr>
+      </w:pPr>
+      <w:r>
+        <w:rPr>
+          <w:rFonts w:ascii="Times New Roman" w:hAnsi="Times New Roman" w:cs="Times New Roman"/>
+          <w:sz w:val="24"/>
+          <w:szCs w:val="24"/>
+          <w:lang w:val="el-GR"/>
+        </w:rPr>
+        <w:t>Έξυπνη αναγνώριση λέξεων (</w:t>
+      </w:r>
+      <w:r>
+        <w:rPr>
+          <w:rFonts w:ascii="Times New Roman" w:hAnsi="Times New Roman" w:cs="Times New Roman"/>
+          <w:sz w:val="24"/>
+          <w:szCs w:val="24"/>
+          <w:lang w:val="en-US"/>
+        </w:rPr>
+        <w:t>IWR)</w:t>
+      </w:r>
     </w:p>
     <w:p>
       <w:pPr>
@@ -19960,66 +20704,516 @@
           <w:lang w:val="en-US"/>
         </w:rPr>
       </w:pPr>
-      <w:r>
-        <w:rPr>
+    </w:p>
+    <w:p>
+      <w:pPr>
+        <w:pStyle w:val="Heading2"/>
+        <w:rPr>
+          <w:rStyle w:val="Hyperlink"/>
+          <w:color w:val="auto"/>
+          <w:u w:val="none"/>
+        </w:rPr>
+      </w:pPr>
+      <w:bookmarkStart w:id="37" w:name="_Toc73355686"/>
+      <w:r>
+        <w:rPr>
+          <w:rStyle w:val="Hyperlink"/>
+          <w:color w:val="auto"/>
+          <w:u w:val="none"/>
+        </w:rPr>
+        <w:t xml:space="preserve">3.4 </w:t>
+      </w:r>
+      <w:r>
+        <w:rPr>
+          <w:rStyle w:val="Hyperlink"/>
+          <w:color w:val="auto"/>
+          <w:u w:val="none"/>
+        </w:rPr>
+        <w:t>ΤΕΧΝΙΚΕΣ</w:t>
+      </w:r>
+      <w:bookmarkEnd w:id="37"/>
+    </w:p>
+    <w:p>
+      <w:pPr>
+        <w:rPr>
+          <w:rStyle w:val="Hyperlink"/>
+          <w:lang w:val="el-GR"/>
+        </w:rPr>
+      </w:pPr>
+    </w:p>
+    <w:p>
+      <w:pPr>
+        <w:rPr>
+          <w:rStyle w:val="Hyperlink"/>
+          <w:rFonts w:ascii="Times New Roman" w:hAnsi="Times New Roman" w:cs="Times New Roman"/>
+          <w:color w:val="auto"/>
+          <w:sz w:val="24"/>
+          <w:szCs w:val="24"/>
+          <w:u w:val="none"/>
+          <w:lang w:val="el-GR"/>
+        </w:rPr>
+      </w:pPr>
+      <w:r>
+        <w:rPr>
+          <w:rStyle w:val="Hyperlink"/>
+          <w:rFonts w:ascii="Times New Roman" w:hAnsi="Times New Roman" w:cs="Times New Roman"/>
+          <w:color w:val="auto"/>
+          <w:sz w:val="24"/>
+          <w:szCs w:val="24"/>
+          <w:u w:val="none"/>
+          <w:lang w:val="el-GR"/>
+        </w:rPr>
+        <w:t>Προ-Επεξεργασία (</w:t>
+      </w:r>
+      <w:r>
+        <w:rPr>
+          <w:rStyle w:val="Hyperlink"/>
+          <w:rFonts w:ascii="Times New Roman" w:hAnsi="Times New Roman" w:cs="Times New Roman"/>
+          <w:color w:val="auto"/>
+          <w:sz w:val="24"/>
+          <w:szCs w:val="24"/>
+          <w:u w:val="none"/>
           <w:lang w:val="en-US"/>
         </w:rPr>
-        <w:t xml:space="preserve">UNRELATED: </w:t>
-      </w:r>
-      <w:hyperlink r:id="rId18" w:history="1">
+        <w:t>Pre</w:t>
+      </w:r>
+      <w:r>
+        <w:rPr>
+          <w:rStyle w:val="Hyperlink"/>
+          <w:rFonts w:ascii="Times New Roman" w:hAnsi="Times New Roman" w:cs="Times New Roman"/>
+          <w:color w:val="auto"/>
+          <w:sz w:val="24"/>
+          <w:szCs w:val="24"/>
+          <w:u w:val="none"/>
+          <w:lang w:val="el-GR"/>
+        </w:rPr>
+        <w:t>-</w:t>
+      </w:r>
+      <w:r>
+        <w:rPr>
+          <w:rStyle w:val="Hyperlink"/>
+          <w:rFonts w:ascii="Times New Roman" w:hAnsi="Times New Roman" w:cs="Times New Roman"/>
+          <w:color w:val="auto"/>
+          <w:sz w:val="24"/>
+          <w:szCs w:val="24"/>
+          <w:u w:val="none"/>
+          <w:lang w:val="en-US"/>
+        </w:rPr>
+        <w:t>Processing</w:t>
+      </w:r>
+      <w:r>
+        <w:rPr>
+          <w:rStyle w:val="Hyperlink"/>
+          <w:rFonts w:ascii="Times New Roman" w:hAnsi="Times New Roman" w:cs="Times New Roman"/>
+          <w:color w:val="auto"/>
+          <w:sz w:val="24"/>
+          <w:szCs w:val="24"/>
+          <w:u w:val="none"/>
+          <w:lang w:val="el-GR"/>
+        </w:rPr>
+        <w:t>)</w:t>
+      </w:r>
+    </w:p>
+    <w:p>
+      <w:pPr>
+        <w:rPr>
+          <w:rStyle w:val="Hyperlink"/>
+          <w:rFonts w:ascii="Times New Roman" w:hAnsi="Times New Roman" w:cs="Times New Roman"/>
+          <w:color w:val="auto"/>
+          <w:sz w:val="24"/>
+          <w:szCs w:val="24"/>
+          <w:u w:val="none"/>
+          <w:lang w:val="el-GR"/>
+        </w:rPr>
+      </w:pPr>
+    </w:p>
+    <w:p>
+      <w:pPr>
+        <w:rPr>
+          <w:rStyle w:val="Hyperlink"/>
+          <w:rFonts w:ascii="Times New Roman" w:hAnsi="Times New Roman" w:cs="Times New Roman"/>
+          <w:color w:val="auto"/>
+          <w:sz w:val="24"/>
+          <w:szCs w:val="24"/>
+          <w:u w:val="none"/>
+          <w:lang w:val="en-US"/>
+        </w:rPr>
+      </w:pPr>
+      <w:r>
+        <w:rPr>
+          <w:rStyle w:val="Hyperlink"/>
+          <w:rFonts w:ascii="Times New Roman" w:hAnsi="Times New Roman" w:cs="Times New Roman"/>
+          <w:color w:val="auto"/>
+          <w:sz w:val="24"/>
+          <w:szCs w:val="24"/>
+          <w:u w:val="none"/>
+          <w:lang w:val="el-GR"/>
+        </w:rPr>
+        <w:t>Αναγνώριση κειμένου (</w:t>
+      </w:r>
+      <w:r>
+        <w:rPr>
+          <w:rStyle w:val="Hyperlink"/>
+          <w:rFonts w:ascii="Times New Roman" w:hAnsi="Times New Roman" w:cs="Times New Roman"/>
+          <w:color w:val="auto"/>
+          <w:sz w:val="24"/>
+          <w:szCs w:val="24"/>
+          <w:u w:val="none"/>
+          <w:lang w:val="en-US"/>
+        </w:rPr>
+        <w:t>Text Recognition)</w:t>
+      </w:r>
+    </w:p>
+    <w:p>
+      <w:pPr>
+        <w:rPr>
+          <w:rStyle w:val="Hyperlink"/>
+          <w:rFonts w:ascii="Times New Roman" w:hAnsi="Times New Roman" w:cs="Times New Roman"/>
+          <w:color w:val="auto"/>
+          <w:sz w:val="24"/>
+          <w:szCs w:val="24"/>
+          <w:u w:val="none"/>
+          <w:lang w:val="en-US"/>
+        </w:rPr>
+      </w:pPr>
+    </w:p>
+    <w:p>
+      <w:pPr>
+        <w:rPr>
+          <w:rStyle w:val="Hyperlink"/>
+          <w:rFonts w:ascii="Times New Roman" w:hAnsi="Times New Roman" w:cs="Times New Roman"/>
+          <w:color w:val="auto"/>
+          <w:sz w:val="24"/>
+          <w:szCs w:val="24"/>
+          <w:u w:val="none"/>
+          <w:lang w:val="en-US"/>
+        </w:rPr>
+      </w:pPr>
+      <w:r>
+        <w:rPr>
+          <w:rStyle w:val="Hyperlink"/>
+          <w:rFonts w:ascii="Times New Roman" w:hAnsi="Times New Roman" w:cs="Times New Roman"/>
+          <w:color w:val="auto"/>
+          <w:sz w:val="24"/>
+          <w:szCs w:val="24"/>
+          <w:u w:val="none"/>
+          <w:lang w:val="el-GR"/>
+        </w:rPr>
+        <w:t>Μετα</w:t>
+      </w:r>
+      <w:r>
+        <w:rPr>
+          <w:rStyle w:val="Hyperlink"/>
+          <w:rFonts w:ascii="Times New Roman" w:hAnsi="Times New Roman" w:cs="Times New Roman"/>
+          <w:color w:val="auto"/>
+          <w:sz w:val="24"/>
+          <w:szCs w:val="24"/>
+          <w:u w:val="none"/>
+          <w:lang w:val="en-US"/>
+        </w:rPr>
+        <w:t>-</w:t>
+      </w:r>
+      <w:r>
+        <w:rPr>
+          <w:rStyle w:val="Hyperlink"/>
+          <w:rFonts w:ascii="Times New Roman" w:hAnsi="Times New Roman" w:cs="Times New Roman"/>
+          <w:color w:val="auto"/>
+          <w:sz w:val="24"/>
+          <w:szCs w:val="24"/>
+          <w:u w:val="none"/>
+          <w:lang w:val="el-GR"/>
+        </w:rPr>
+        <w:t>Επεξεργασία (</w:t>
+      </w:r>
+      <w:r>
+        <w:rPr>
+          <w:rStyle w:val="Hyperlink"/>
+          <w:rFonts w:ascii="Times New Roman" w:hAnsi="Times New Roman" w:cs="Times New Roman"/>
+          <w:color w:val="auto"/>
+          <w:sz w:val="24"/>
+          <w:szCs w:val="24"/>
+          <w:u w:val="none"/>
+          <w:lang w:val="en-US"/>
+        </w:rPr>
+        <w:t>Post-Processing)</w:t>
+      </w:r>
+    </w:p>
+    <w:p>
+      <w:pPr>
+        <w:rPr>
+          <w:lang w:val="el-GR"/>
+        </w:rPr>
+      </w:pPr>
+    </w:p>
+    <w:p>
+      <w:pPr>
+        <w:rPr>
+          <w:rFonts w:ascii="Times New Roman" w:hAnsi="Times New Roman" w:cs="Times New Roman"/>
+          <w:sz w:val="24"/>
+          <w:szCs w:val="24"/>
+          <w:lang w:val="el-GR"/>
+        </w:rPr>
+      </w:pPr>
+      <w:r>
+        <w:rPr>
+          <w:rFonts w:ascii="Times New Roman" w:hAnsi="Times New Roman" w:cs="Times New Roman"/>
+          <w:sz w:val="24"/>
+          <w:szCs w:val="24"/>
+          <w:lang w:val="el-GR"/>
+        </w:rPr>
+        <w:t>Βελτιστοποιήσεις σε συγκεκριμένες εφαρμογές (</w:t>
+      </w:r>
+      <w:r>
+        <w:rPr>
+          <w:rFonts w:ascii="Times New Roman" w:hAnsi="Times New Roman" w:cs="Times New Roman"/>
+          <w:sz w:val="24"/>
+          <w:szCs w:val="24"/>
+          <w:lang w:val="en-US"/>
+        </w:rPr>
+        <w:t>Application</w:t>
+      </w:r>
+      <w:r>
+        <w:rPr>
+          <w:rFonts w:ascii="Times New Roman" w:hAnsi="Times New Roman" w:cs="Times New Roman"/>
+          <w:sz w:val="24"/>
+          <w:szCs w:val="24"/>
+          <w:lang w:val="el-GR"/>
+        </w:rPr>
+        <w:t>-</w:t>
+      </w:r>
+      <w:r>
+        <w:rPr>
+          <w:rFonts w:ascii="Times New Roman" w:hAnsi="Times New Roman" w:cs="Times New Roman"/>
+          <w:sz w:val="24"/>
+          <w:szCs w:val="24"/>
+          <w:lang w:val="en-US"/>
+        </w:rPr>
+        <w:t>specific</w:t>
+      </w:r>
+      <w:r>
+        <w:rPr>
+          <w:rFonts w:ascii="Times New Roman" w:hAnsi="Times New Roman" w:cs="Times New Roman"/>
+          <w:sz w:val="24"/>
+          <w:szCs w:val="24"/>
+          <w:lang w:val="el-GR"/>
+        </w:rPr>
+        <w:t xml:space="preserve"> </w:t>
+      </w:r>
+      <w:r>
+        <w:rPr>
+          <w:rFonts w:ascii="Times New Roman" w:hAnsi="Times New Roman" w:cs="Times New Roman"/>
+          <w:sz w:val="24"/>
+          <w:szCs w:val="24"/>
+          <w:lang w:val="en-US"/>
+        </w:rPr>
+        <w:t>optimization</w:t>
+      </w:r>
+      <w:r>
+        <w:rPr>
+          <w:rFonts w:ascii="Times New Roman" w:hAnsi="Times New Roman" w:cs="Times New Roman"/>
+          <w:sz w:val="24"/>
+          <w:szCs w:val="24"/>
+          <w:lang w:val="el-GR"/>
+        </w:rPr>
+        <w:t>)</w:t>
+      </w:r>
+    </w:p>
+    <w:p>
+      <w:pPr>
+        <w:rPr>
+          <w:rFonts w:ascii="Times New Roman" w:hAnsi="Times New Roman" w:cs="Times New Roman"/>
+          <w:sz w:val="24"/>
+          <w:szCs w:val="24"/>
+          <w:lang w:val="el-GR"/>
+        </w:rPr>
+      </w:pPr>
+    </w:p>
+    <w:p>
+      <w:pPr>
+        <w:pStyle w:val="Heading1"/>
+        <w:rPr>
+          <w:lang w:val="en-US"/>
+        </w:rPr>
+      </w:pPr>
+      <w:bookmarkStart w:id="38" w:name="_Toc73355687"/>
+      <w:r>
+        <w:rPr>
+          <w:lang w:val="en-US"/>
+        </w:rPr>
+        <w:t xml:space="preserve">4. </w:t>
+      </w:r>
+      <w:r>
+        <w:t>ΥΛΟΠΟΙΗΣΗ ΕΦΑΡΜΟΓΗΣ</w:t>
+      </w:r>
+      <w:bookmarkEnd w:id="38"/>
+    </w:p>
+    <w:p>
+      <w:pPr>
+        <w:rPr>
+          <w:rStyle w:val="Hyperlink"/>
+          <w:lang w:val="en-US"/>
+        </w:rPr>
+      </w:pPr>
+      <w:r>
+        <w:rPr>
+          <w:lang w:val="en-US"/>
+        </w:rPr>
+        <w:t>UNRELATED</w:t>
+      </w:r>
+      <w:r>
+        <w:rPr>
+          <w:lang w:val="en-US"/>
+        </w:rPr>
+        <w:t xml:space="preserve">: </w:t>
+      </w:r>
+      <w:hyperlink r:id="rId25" w:history="1">
         <w:r>
           <w:rPr>
             <w:rStyle w:val="Hyperlink"/>
             <w:lang w:val="en-US"/>
           </w:rPr>
-          <w:t>https://wandb.ai/site/articles/fundamentals-of-neural-networks</w:t>
+          <w:t>https</w:t>
+        </w:r>
+        <w:r>
+          <w:rPr>
+            <w:rStyle w:val="Hyperlink"/>
+            <w:lang w:val="en-US"/>
+          </w:rPr>
+          <w:t>://</w:t>
+        </w:r>
+        <w:r>
+          <w:rPr>
+            <w:rStyle w:val="Hyperlink"/>
+            <w:lang w:val="en-US"/>
+          </w:rPr>
+          <w:t>wandb</w:t>
+        </w:r>
+        <w:r>
+          <w:rPr>
+            <w:rStyle w:val="Hyperlink"/>
+            <w:lang w:val="en-US"/>
+          </w:rPr>
+          <w:t>.</w:t>
+        </w:r>
+        <w:r>
+          <w:rPr>
+            <w:rStyle w:val="Hyperlink"/>
+            <w:lang w:val="en-US"/>
+          </w:rPr>
+          <w:t>ai</w:t>
+        </w:r>
+        <w:r>
+          <w:rPr>
+            <w:rStyle w:val="Hyperlink"/>
+            <w:lang w:val="en-US"/>
+          </w:rPr>
+          <w:t>/</w:t>
+        </w:r>
+        <w:r>
+          <w:rPr>
+            <w:rStyle w:val="Hyperlink"/>
+            <w:lang w:val="en-US"/>
+          </w:rPr>
+          <w:t>site</w:t>
+        </w:r>
+        <w:r>
+          <w:rPr>
+            <w:rStyle w:val="Hyperlink"/>
+            <w:lang w:val="en-US"/>
+          </w:rPr>
+          <w:t>/</w:t>
+        </w:r>
+        <w:r>
+          <w:rPr>
+            <w:rStyle w:val="Hyperlink"/>
+            <w:lang w:val="en-US"/>
+          </w:rPr>
+          <w:t>artic</w:t>
+        </w:r>
+        <w:r>
+          <w:rPr>
+            <w:rStyle w:val="Hyperlink"/>
+            <w:lang w:val="en-US"/>
+          </w:rPr>
+          <w:t>l</w:t>
+        </w:r>
+        <w:r>
+          <w:rPr>
+            <w:rStyle w:val="Hyperlink"/>
+            <w:lang w:val="en-US"/>
+          </w:rPr>
+          <w:t>es</w:t>
+        </w:r>
+        <w:r>
+          <w:rPr>
+            <w:rStyle w:val="Hyperlink"/>
+            <w:lang w:val="en-US"/>
+          </w:rPr>
+          <w:t>/</w:t>
+        </w:r>
+        <w:r>
+          <w:rPr>
+            <w:rStyle w:val="Hyperlink"/>
+            <w:lang w:val="en-US"/>
+          </w:rPr>
+          <w:t>fundamentals</w:t>
+        </w:r>
+        <w:r>
+          <w:rPr>
+            <w:rStyle w:val="Hyperlink"/>
+            <w:lang w:val="en-US"/>
+          </w:rPr>
+          <w:t>-</w:t>
+        </w:r>
+        <w:r>
+          <w:rPr>
+            <w:rStyle w:val="Hyperlink"/>
+            <w:lang w:val="en-US"/>
+          </w:rPr>
+          <w:t>of</w:t>
+        </w:r>
+        <w:r>
+          <w:rPr>
+            <w:rStyle w:val="Hyperlink"/>
+            <w:lang w:val="en-US"/>
+          </w:rPr>
+          <w:t>-</w:t>
+        </w:r>
+        <w:r>
+          <w:rPr>
+            <w:rStyle w:val="Hyperlink"/>
+            <w:lang w:val="en-US"/>
+          </w:rPr>
+          <w:t>neural</w:t>
+        </w:r>
+        <w:r>
+          <w:rPr>
+            <w:rStyle w:val="Hyperlink"/>
+            <w:lang w:val="en-US"/>
+          </w:rPr>
+          <w:t>-</w:t>
+        </w:r>
+        <w:r>
+          <w:rPr>
+            <w:rStyle w:val="Hyperlink"/>
+            <w:lang w:val="en-US"/>
+          </w:rPr>
+          <w:t>networks</w:t>
         </w:r>
       </w:hyperlink>
     </w:p>
     <w:p>
       <w:pPr>
         <w:rPr>
-          <w:rStyle w:val="Hyperlink"/>
           <w:lang w:val="en-US"/>
         </w:rPr>
       </w:pPr>
     </w:p>
     <w:p>
       <w:pPr>
-        <w:rPr>
-          <w:rStyle w:val="Hyperlink"/>
-          <w:lang w:val="en-US"/>
-        </w:rPr>
-      </w:pPr>
-    </w:p>
-    <w:p>
-      <w:pPr>
-        <w:rPr>
-          <w:rStyle w:val="Hyperlink"/>
-          <w:lang w:val="en-US"/>
-        </w:rPr>
-      </w:pPr>
-    </w:p>
-    <w:p>
-      <w:pPr>
-        <w:rPr>
-          <w:rStyle w:val="Hyperlink"/>
-          <w:lang w:val="en-US"/>
-        </w:rPr>
-      </w:pPr>
-    </w:p>
-    <w:p>
-      <w:pPr>
-        <w:rPr>
-          <w:lang w:val="en-US"/>
-        </w:rPr>
-      </w:pPr>
-    </w:p>
-    <w:p>
-      <w:pPr>
         <w:pStyle w:val="Heading1"/>
       </w:pPr>
-      <w:bookmarkStart w:id="36" w:name="_Toc73202868"/>
+      <w:bookmarkStart w:id="39" w:name="_Toc73355688"/>
       <w:r>
         <w:lastRenderedPageBreak/>
         <w:t>(</w:t>
@@ -20036,7 +21230,7 @@
       <w:r>
         <w:t>ΠΑΡΑΡΤΗΜΑ</w:t>
       </w:r>
-      <w:bookmarkEnd w:id="36"/>
+      <w:bookmarkEnd w:id="39"/>
     </w:p>
     <w:p>
       <w:pPr>
@@ -20233,7 +21427,7 @@
         </w:rPr>
       </w:pPr>
     </w:p>
-    <w:bookmarkStart w:id="37" w:name="_Toc73202869" w:displacedByCustomXml="next"/>
+    <w:bookmarkStart w:id="40" w:name="_Toc73355689" w:displacedByCustomXml="next"/>
     <w:sdt>
       <w:sdtPr>
         <w:rPr>
@@ -20264,7 +21458,7 @@
           <w:r>
             <w:t>ΑΝΑΦΟΡΕΣ</w:t>
           </w:r>
-          <w:bookmarkEnd w:id="37"/>
+          <w:bookmarkEnd w:id="40"/>
         </w:p>
         <w:p>
           <w:pPr>
@@ -23293,7 +24487,7 @@
       </w:sdtContent>
     </w:sdt>
     <w:sectPr>
-      <w:footerReference w:type="default" r:id="rId19"/>
+      <w:footerReference w:type="default" r:id="rId26"/>
       <w:pgSz w:w="11906" w:h="16838" w:code="9"/>
       <w:pgMar w:top="1418" w:right="1418" w:bottom="1418" w:left="1701" w:header="709" w:footer="709" w:gutter="0"/>
       <w:cols w:space="708"/>

</xml_diff>

<commit_message>
Worked on Chapter 3.4
- Finished half of Chapter 3.4
- Updated table of contents
- Updated references
</commit_message>
<xml_diff>
--- a/ΠΤΥΧΙΑΚΗ.docx
+++ b/ΠΤΥΧΙΑΚΗ.docx
@@ -2085,7 +2085,7 @@
       <w:pPr>
         <w:pStyle w:val="Heading1"/>
       </w:pPr>
-      <w:bookmarkStart w:id="1" w:name="_Toc73793631"/>
+      <w:bookmarkStart w:id="1" w:name="_Toc73968177"/>
       <w:r>
         <w:lastRenderedPageBreak/>
         <w:t>ΕΥΧΑΡΙΣΤΙΕΣ</w:t>
@@ -2260,7 +2260,7 @@
       <w:pPr>
         <w:pStyle w:val="Heading1"/>
       </w:pPr>
-      <w:bookmarkStart w:id="2" w:name="_Toc73793632"/>
+      <w:bookmarkStart w:id="2" w:name="_Toc73968178"/>
       <w:r>
         <w:lastRenderedPageBreak/>
         <w:t>ΠΕΡΙΛΗΨΗ</w:t>
@@ -2670,7 +2670,7 @@
       <w:pPr>
         <w:pStyle w:val="Heading1"/>
       </w:pPr>
-      <w:bookmarkStart w:id="3" w:name="_Toc73793633"/>
+      <w:bookmarkStart w:id="3" w:name="_Toc73968179"/>
       <w:r>
         <w:lastRenderedPageBreak/>
         <w:t>ABSTRACT</w:t>
@@ -3104,7 +3104,7 @@
           <w:lang w:val="en-US"/>
         </w:rPr>
       </w:pPr>
-      <w:bookmarkStart w:id="4" w:name="_Toc73793634"/>
+      <w:bookmarkStart w:id="4" w:name="_Toc73968180"/>
       <w:r>
         <w:lastRenderedPageBreak/>
         <w:t>ΠΕΡΙΕΧΟΜΕΝ</w:t>
@@ -3167,7 +3167,7 @@
         </w:rPr>
         <w:fldChar w:fldCharType="separate"/>
       </w:r>
-      <w:hyperlink w:anchor="_Toc73793631" w:history="1">
+      <w:hyperlink w:anchor="_Toc73968177" w:history="1">
         <w:r>
           <w:rPr>
             <w:rStyle w:val="Hyperlink"/>
@@ -3214,7 +3214,7 @@
             <w:sz w:val="24"/>
             <w:szCs w:val="24"/>
           </w:rPr>
-          <w:instrText xml:space="preserve"> PAGEREF _Toc73793631 \h </w:instrText>
+          <w:instrText xml:space="preserve"> PAGEREF _Toc73968177 \h </w:instrText>
         </w:r>
         <w:r>
           <w:rPr>
@@ -3281,7 +3281,7 @@
           <w:lang w:val="en-US"/>
         </w:rPr>
       </w:pPr>
-      <w:hyperlink w:anchor="_Toc73793632" w:history="1">
+      <w:hyperlink w:anchor="_Toc73968178" w:history="1">
         <w:r>
           <w:rPr>
             <w:rStyle w:val="Hyperlink"/>
@@ -3328,7 +3328,7 @@
             <w:sz w:val="24"/>
             <w:szCs w:val="24"/>
           </w:rPr>
-          <w:instrText xml:space="preserve"> PAGEREF _Toc73793632 \h </w:instrText>
+          <w:instrText xml:space="preserve"> PAGEREF _Toc73968178 \h </w:instrText>
         </w:r>
         <w:r>
           <w:rPr>
@@ -3395,7 +3395,7 @@
           <w:lang w:val="en-US"/>
         </w:rPr>
       </w:pPr>
-      <w:hyperlink w:anchor="_Toc73793633" w:history="1">
+      <w:hyperlink w:anchor="_Toc73968179" w:history="1">
         <w:r>
           <w:rPr>
             <w:rStyle w:val="Hyperlink"/>
@@ -3442,7 +3442,7 @@
             <w:sz w:val="24"/>
             <w:szCs w:val="24"/>
           </w:rPr>
-          <w:instrText xml:space="preserve"> PAGEREF _Toc73793633 \h </w:instrText>
+          <w:instrText xml:space="preserve"> PAGEREF _Toc73968179 \h </w:instrText>
         </w:r>
         <w:r>
           <w:rPr>
@@ -3509,7 +3509,7 @@
           <w:lang w:val="en-US"/>
         </w:rPr>
       </w:pPr>
-      <w:hyperlink w:anchor="_Toc73793634" w:history="1">
+      <w:hyperlink w:anchor="_Toc73968180" w:history="1">
         <w:r>
           <w:rPr>
             <w:rStyle w:val="Hyperlink"/>
@@ -3556,7 +3556,7 @@
             <w:sz w:val="24"/>
             <w:szCs w:val="24"/>
           </w:rPr>
-          <w:instrText xml:space="preserve"> PAGEREF _Toc73793634 \h </w:instrText>
+          <w:instrText xml:space="preserve"> PAGEREF _Toc73968180 \h </w:instrText>
         </w:r>
         <w:r>
           <w:rPr>
@@ -3623,7 +3623,7 @@
           <w:lang w:val="en-US"/>
         </w:rPr>
       </w:pPr>
-      <w:hyperlink w:anchor="_Toc73793635" w:history="1">
+      <w:hyperlink w:anchor="_Toc73968181" w:history="1">
         <w:r>
           <w:rPr>
             <w:rStyle w:val="Hyperlink"/>
@@ -3670,7 +3670,7 @@
             <w:sz w:val="24"/>
             <w:szCs w:val="24"/>
           </w:rPr>
-          <w:instrText xml:space="preserve"> PAGEREF _Toc73793635 \h </w:instrText>
+          <w:instrText xml:space="preserve"> PAGEREF _Toc73968181 \h </w:instrText>
         </w:r>
         <w:r>
           <w:rPr>
@@ -3737,7 +3737,7 @@
           <w:lang w:val="en-US"/>
         </w:rPr>
       </w:pPr>
-      <w:hyperlink w:anchor="_Toc73793636" w:history="1">
+      <w:hyperlink w:anchor="_Toc73968182" w:history="1">
         <w:r>
           <w:rPr>
             <w:rStyle w:val="Hyperlink"/>
@@ -3809,7 +3809,7 @@
             <w:sz w:val="24"/>
             <w:szCs w:val="24"/>
           </w:rPr>
-          <w:instrText xml:space="preserve"> PAGEREF _Toc73793636 \h </w:instrText>
+          <w:instrText xml:space="preserve"> PAGEREF _Toc73968182 \h </w:instrText>
         </w:r>
         <w:r>
           <w:rPr>
@@ -3876,7 +3876,7 @@
           <w:lang w:val="en-US"/>
         </w:rPr>
       </w:pPr>
-      <w:hyperlink w:anchor="_Toc73793637" w:history="1">
+      <w:hyperlink w:anchor="_Toc73968183" w:history="1">
         <w:r>
           <w:rPr>
             <w:rStyle w:val="Hyperlink"/>
@@ -3948,7 +3948,7 @@
             <w:sz w:val="24"/>
             <w:szCs w:val="24"/>
           </w:rPr>
-          <w:instrText xml:space="preserve"> PAGEREF _Toc73793637 \h </w:instrText>
+          <w:instrText xml:space="preserve"> PAGEREF _Toc73968183 \h </w:instrText>
         </w:r>
         <w:r>
           <w:rPr>
@@ -4015,7 +4015,7 @@
           <w:lang w:val="en-US"/>
         </w:rPr>
       </w:pPr>
-      <w:hyperlink w:anchor="_Toc73793638" w:history="1">
+      <w:hyperlink w:anchor="_Toc73968184" w:history="1">
         <w:r>
           <w:rPr>
             <w:rStyle w:val="Hyperlink"/>
@@ -4062,7 +4062,7 @@
             <w:sz w:val="24"/>
             <w:szCs w:val="24"/>
           </w:rPr>
-          <w:instrText xml:space="preserve"> PAGEREF _Toc73793638 \h </w:instrText>
+          <w:instrText xml:space="preserve"> PAGEREF _Toc73968184 \h </w:instrText>
         </w:r>
         <w:r>
           <w:rPr>
@@ -4129,7 +4129,7 @@
           <w:lang w:val="en-US"/>
         </w:rPr>
       </w:pPr>
-      <w:hyperlink w:anchor="_Toc73793639" w:history="1">
+      <w:hyperlink w:anchor="_Toc73968185" w:history="1">
         <w:r>
           <w:rPr>
             <w:rStyle w:val="Hyperlink"/>
@@ -4176,7 +4176,7 @@
             <w:sz w:val="24"/>
             <w:szCs w:val="24"/>
           </w:rPr>
-          <w:instrText xml:space="preserve"> PAGEREF _Toc73793639 \h </w:instrText>
+          <w:instrText xml:space="preserve"> PAGEREF _Toc73968185 \h </w:instrText>
         </w:r>
         <w:r>
           <w:rPr>
@@ -4243,7 +4243,7 @@
           <w:lang w:val="en-US"/>
         </w:rPr>
       </w:pPr>
-      <w:hyperlink w:anchor="_Toc73793640" w:history="1">
+      <w:hyperlink w:anchor="_Toc73968186" w:history="1">
         <w:r>
           <w:rPr>
             <w:rStyle w:val="Hyperlink"/>
@@ -4290,7 +4290,7 @@
             <w:sz w:val="24"/>
             <w:szCs w:val="24"/>
           </w:rPr>
-          <w:instrText xml:space="preserve"> PAGEREF _Toc73793640 \h </w:instrText>
+          <w:instrText xml:space="preserve"> PAGEREF _Toc73968186 \h </w:instrText>
         </w:r>
         <w:r>
           <w:rPr>
@@ -4357,7 +4357,7 @@
           <w:lang w:val="en-US"/>
         </w:rPr>
       </w:pPr>
-      <w:hyperlink w:anchor="_Toc73793641" w:history="1">
+      <w:hyperlink w:anchor="_Toc73968187" w:history="1">
         <w:r>
           <w:rPr>
             <w:rStyle w:val="Hyperlink"/>
@@ -4404,7 +4404,7 @@
             <w:sz w:val="24"/>
             <w:szCs w:val="24"/>
           </w:rPr>
-          <w:instrText xml:space="preserve"> PAGEREF _Toc73793641 \h </w:instrText>
+          <w:instrText xml:space="preserve"> PAGEREF _Toc73968187 \h </w:instrText>
         </w:r>
         <w:r>
           <w:rPr>
@@ -4471,7 +4471,7 @@
           <w:lang w:val="en-US"/>
         </w:rPr>
       </w:pPr>
-      <w:hyperlink w:anchor="_Toc73793642" w:history="1">
+      <w:hyperlink w:anchor="_Toc73968188" w:history="1">
         <w:r>
           <w:rPr>
             <w:rStyle w:val="Hyperlink"/>
@@ -4518,7 +4518,7 @@
             <w:sz w:val="24"/>
             <w:szCs w:val="24"/>
           </w:rPr>
-          <w:instrText xml:space="preserve"> PAGEREF _Toc73793642 \h </w:instrText>
+          <w:instrText xml:space="preserve"> PAGEREF _Toc73968188 \h </w:instrText>
         </w:r>
         <w:r>
           <w:rPr>
@@ -4585,7 +4585,7 @@
           <w:lang w:val="en-US"/>
         </w:rPr>
       </w:pPr>
-      <w:hyperlink w:anchor="_Toc73793643" w:history="1">
+      <w:hyperlink w:anchor="_Toc73968189" w:history="1">
         <w:r>
           <w:rPr>
             <w:rStyle w:val="Hyperlink"/>
@@ -4632,7 +4632,7 @@
             <w:sz w:val="24"/>
             <w:szCs w:val="24"/>
           </w:rPr>
-          <w:instrText xml:space="preserve"> PAGEREF _Toc73793643 \h </w:instrText>
+          <w:instrText xml:space="preserve"> PAGEREF _Toc73968189 \h </w:instrText>
         </w:r>
         <w:r>
           <w:rPr>
@@ -4699,7 +4699,7 @@
           <w:lang w:val="en-US"/>
         </w:rPr>
       </w:pPr>
-      <w:hyperlink w:anchor="_Toc73793644" w:history="1">
+      <w:hyperlink w:anchor="_Toc73968190" w:history="1">
         <w:r>
           <w:rPr>
             <w:rStyle w:val="Hyperlink"/>
@@ -4746,7 +4746,7 @@
             <w:sz w:val="24"/>
             <w:szCs w:val="24"/>
           </w:rPr>
-          <w:instrText xml:space="preserve"> PAGEREF _Toc73793644 \h </w:instrText>
+          <w:instrText xml:space="preserve"> PAGEREF _Toc73968190 \h </w:instrText>
         </w:r>
         <w:r>
           <w:rPr>
@@ -4813,7 +4813,7 @@
           <w:lang w:val="en-US"/>
         </w:rPr>
       </w:pPr>
-      <w:hyperlink w:anchor="_Toc73793645" w:history="1">
+      <w:hyperlink w:anchor="_Toc73968191" w:history="1">
         <w:r>
           <w:rPr>
             <w:rStyle w:val="Hyperlink"/>
@@ -4860,7 +4860,7 @@
             <w:sz w:val="24"/>
             <w:szCs w:val="24"/>
           </w:rPr>
-          <w:instrText xml:space="preserve"> PAGEREF _Toc73793645 \h </w:instrText>
+          <w:instrText xml:space="preserve"> PAGEREF _Toc73968191 \h </w:instrText>
         </w:r>
         <w:r>
           <w:rPr>
@@ -4927,7 +4927,7 @@
           <w:lang w:val="en-US"/>
         </w:rPr>
       </w:pPr>
-      <w:hyperlink w:anchor="_Toc73793646" w:history="1">
+      <w:hyperlink w:anchor="_Toc73968192" w:history="1">
         <w:r>
           <w:rPr>
             <w:rStyle w:val="Hyperlink"/>
@@ -4974,7 +4974,7 @@
             <w:sz w:val="24"/>
             <w:szCs w:val="24"/>
           </w:rPr>
-          <w:instrText xml:space="preserve"> PAGEREF _Toc73793646 \h </w:instrText>
+          <w:instrText xml:space="preserve"> PAGEREF _Toc73968192 \h </w:instrText>
         </w:r>
         <w:r>
           <w:rPr>
@@ -5041,7 +5041,7 @@
           <w:lang w:val="en-US"/>
         </w:rPr>
       </w:pPr>
-      <w:hyperlink w:anchor="_Toc73793647" w:history="1">
+      <w:hyperlink w:anchor="_Toc73968193" w:history="1">
         <w:r>
           <w:rPr>
             <w:rStyle w:val="Hyperlink"/>
@@ -5088,7 +5088,7 @@
             <w:sz w:val="24"/>
             <w:szCs w:val="24"/>
           </w:rPr>
-          <w:instrText xml:space="preserve"> PAGEREF _Toc73793647 \h </w:instrText>
+          <w:instrText xml:space="preserve"> PAGEREF _Toc73968193 \h </w:instrText>
         </w:r>
         <w:r>
           <w:rPr>
@@ -5155,7 +5155,7 @@
           <w:lang w:val="en-US"/>
         </w:rPr>
       </w:pPr>
-      <w:hyperlink w:anchor="_Toc73793648" w:history="1">
+      <w:hyperlink w:anchor="_Toc73968194" w:history="1">
         <w:r>
           <w:rPr>
             <w:rStyle w:val="Hyperlink"/>
@@ -5202,7 +5202,7 @@
             <w:sz w:val="24"/>
             <w:szCs w:val="24"/>
           </w:rPr>
-          <w:instrText xml:space="preserve"> PAGEREF _Toc73793648 \h </w:instrText>
+          <w:instrText xml:space="preserve"> PAGEREF _Toc73968194 \h </w:instrText>
         </w:r>
         <w:r>
           <w:rPr>
@@ -5269,7 +5269,7 @@
           <w:lang w:val="en-US"/>
         </w:rPr>
       </w:pPr>
-      <w:hyperlink w:anchor="_Toc73793649" w:history="1">
+      <w:hyperlink w:anchor="_Toc73968195" w:history="1">
         <w:r>
           <w:rPr>
             <w:rStyle w:val="Hyperlink"/>
@@ -5329,7 +5329,7 @@
             <w:sz w:val="24"/>
             <w:szCs w:val="24"/>
           </w:rPr>
-          <w:instrText xml:space="preserve"> PAGEREF _Toc73793649 \h </w:instrText>
+          <w:instrText xml:space="preserve"> PAGEREF _Toc73968195 \h </w:instrText>
         </w:r>
         <w:r>
           <w:rPr>
@@ -5396,7 +5396,7 @@
           <w:lang w:val="en-US"/>
         </w:rPr>
       </w:pPr>
-      <w:hyperlink w:anchor="_Toc73793650" w:history="1">
+      <w:hyperlink w:anchor="_Toc73968196" w:history="1">
         <w:r>
           <w:rPr>
             <w:rStyle w:val="Hyperlink"/>
@@ -5443,7 +5443,7 @@
             <w:sz w:val="24"/>
             <w:szCs w:val="24"/>
           </w:rPr>
-          <w:instrText xml:space="preserve"> PAGEREF _Toc73793650 \h </w:instrText>
+          <w:instrText xml:space="preserve"> PAGEREF _Toc73968196 \h </w:instrText>
         </w:r>
         <w:r>
           <w:rPr>
@@ -5510,7 +5510,7 @@
           <w:lang w:val="en-US"/>
         </w:rPr>
       </w:pPr>
-      <w:hyperlink w:anchor="_Toc73793651" w:history="1">
+      <w:hyperlink w:anchor="_Toc73968197" w:history="1">
         <w:r>
           <w:rPr>
             <w:rStyle w:val="Hyperlink"/>
@@ -5557,7 +5557,7 @@
             <w:sz w:val="24"/>
             <w:szCs w:val="24"/>
           </w:rPr>
-          <w:instrText xml:space="preserve"> PAGEREF _Toc73793651 \h </w:instrText>
+          <w:instrText xml:space="preserve"> PAGEREF _Toc73968197 \h </w:instrText>
         </w:r>
         <w:r>
           <w:rPr>
@@ -5624,7 +5624,7 @@
           <w:lang w:val="en-US"/>
         </w:rPr>
       </w:pPr>
-      <w:hyperlink w:anchor="_Toc73793652" w:history="1">
+      <w:hyperlink w:anchor="_Toc73968198" w:history="1">
         <w:r>
           <w:rPr>
             <w:rStyle w:val="Hyperlink"/>
@@ -5671,7 +5671,7 @@
             <w:sz w:val="24"/>
             <w:szCs w:val="24"/>
           </w:rPr>
-          <w:instrText xml:space="preserve"> PAGEREF _Toc73793652 \h </w:instrText>
+          <w:instrText xml:space="preserve"> PAGEREF _Toc73968198 \h </w:instrText>
         </w:r>
         <w:r>
           <w:rPr>
@@ -5738,7 +5738,7 @@
           <w:lang w:val="en-US"/>
         </w:rPr>
       </w:pPr>
-      <w:hyperlink w:anchor="_Toc73793653" w:history="1">
+      <w:hyperlink w:anchor="_Toc73968199" w:history="1">
         <w:r>
           <w:rPr>
             <w:rStyle w:val="Hyperlink"/>
@@ -5785,7 +5785,7 @@
             <w:sz w:val="24"/>
             <w:szCs w:val="24"/>
           </w:rPr>
-          <w:instrText xml:space="preserve"> PAGEREF _Toc73793653 \h </w:instrText>
+          <w:instrText xml:space="preserve"> PAGEREF _Toc73968199 \h </w:instrText>
         </w:r>
         <w:r>
           <w:rPr>
@@ -5852,7 +5852,7 @@
           <w:lang w:val="en-US"/>
         </w:rPr>
       </w:pPr>
-      <w:hyperlink w:anchor="_Toc73793654" w:history="1">
+      <w:hyperlink w:anchor="_Toc73968200" w:history="1">
         <w:r>
           <w:rPr>
             <w:rStyle w:val="Hyperlink"/>
@@ -5899,7 +5899,7 @@
             <w:sz w:val="24"/>
             <w:szCs w:val="24"/>
           </w:rPr>
-          <w:instrText xml:space="preserve"> PAGEREF _Toc73793654 \h </w:instrText>
+          <w:instrText xml:space="preserve"> PAGEREF _Toc73968200 \h </w:instrText>
         </w:r>
         <w:r>
           <w:rPr>
@@ -5966,7 +5966,7 @@
           <w:lang w:val="en-US"/>
         </w:rPr>
       </w:pPr>
-      <w:hyperlink w:anchor="_Toc73793655" w:history="1">
+      <w:hyperlink w:anchor="_Toc73968201" w:history="1">
         <w:r>
           <w:rPr>
             <w:rStyle w:val="Hyperlink"/>
@@ -6013,7 +6013,7 @@
             <w:sz w:val="24"/>
             <w:szCs w:val="24"/>
           </w:rPr>
-          <w:instrText xml:space="preserve"> PAGEREF _Toc73793655 \h </w:instrText>
+          <w:instrText xml:space="preserve"> PAGEREF _Toc73968201 \h </w:instrText>
         </w:r>
         <w:r>
           <w:rPr>
@@ -6080,7 +6080,7 @@
           <w:lang w:val="en-US"/>
         </w:rPr>
       </w:pPr>
-      <w:hyperlink w:anchor="_Toc73793656" w:history="1">
+      <w:hyperlink w:anchor="_Toc73968202" w:history="1">
         <w:r>
           <w:rPr>
             <w:rStyle w:val="Hyperlink"/>
@@ -6127,7 +6127,7 @@
             <w:sz w:val="24"/>
             <w:szCs w:val="24"/>
           </w:rPr>
-          <w:instrText xml:space="preserve"> PAGEREF _Toc73793656 \h </w:instrText>
+          <w:instrText xml:space="preserve"> PAGEREF _Toc73968202 \h </w:instrText>
         </w:r>
         <w:r>
           <w:rPr>
@@ -6194,7 +6194,7 @@
           <w:lang w:val="en-US"/>
         </w:rPr>
       </w:pPr>
-      <w:hyperlink w:anchor="_Toc73793657" w:history="1">
+      <w:hyperlink w:anchor="_Toc73968203" w:history="1">
         <w:r>
           <w:rPr>
             <w:rStyle w:val="Hyperlink"/>
@@ -6241,7 +6241,7 @@
             <w:sz w:val="24"/>
             <w:szCs w:val="24"/>
           </w:rPr>
-          <w:instrText xml:space="preserve"> PAGEREF _Toc73793657 \h </w:instrText>
+          <w:instrText xml:space="preserve"> PAGEREF _Toc73968203 \h </w:instrText>
         </w:r>
         <w:r>
           <w:rPr>
@@ -6308,7 +6308,7 @@
           <w:lang w:val="en-US"/>
         </w:rPr>
       </w:pPr>
-      <w:hyperlink w:anchor="_Toc73793658" w:history="1">
+      <w:hyperlink w:anchor="_Toc73968204" w:history="1">
         <w:r>
           <w:rPr>
             <w:rStyle w:val="Hyperlink"/>
@@ -6355,7 +6355,7 @@
             <w:sz w:val="24"/>
             <w:szCs w:val="24"/>
           </w:rPr>
-          <w:instrText xml:space="preserve"> PAGEREF _Toc73793658 \h </w:instrText>
+          <w:instrText xml:space="preserve"> PAGEREF _Toc73968204 \h </w:instrText>
         </w:r>
         <w:r>
           <w:rPr>
@@ -6422,7 +6422,7 @@
           <w:lang w:val="en-US"/>
         </w:rPr>
       </w:pPr>
-      <w:hyperlink w:anchor="_Toc73793659" w:history="1">
+      <w:hyperlink w:anchor="_Toc73968205" w:history="1">
         <w:r>
           <w:rPr>
             <w:rStyle w:val="Hyperlink"/>
@@ -6469,7 +6469,7 @@
             <w:sz w:val="24"/>
             <w:szCs w:val="24"/>
           </w:rPr>
-          <w:instrText xml:space="preserve"> PAGEREF _Toc73793659 \h </w:instrText>
+          <w:instrText xml:space="preserve"> PAGEREF _Toc73968205 \h </w:instrText>
         </w:r>
         <w:r>
           <w:rPr>
@@ -6504,7 +6504,7 @@
             <w:sz w:val="24"/>
             <w:szCs w:val="24"/>
           </w:rPr>
-          <w:t>41</w:t>
+          <w:t>43</w:t>
         </w:r>
         <w:r>
           <w:rPr>
@@ -6536,7 +6536,7 @@
           <w:lang w:val="en-US"/>
         </w:rPr>
       </w:pPr>
-      <w:hyperlink w:anchor="_Toc73793660" w:history="1">
+      <w:hyperlink w:anchor="_Toc73968206" w:history="1">
         <w:r>
           <w:rPr>
             <w:rStyle w:val="Hyperlink"/>
@@ -6560,7 +6560,7 @@
             <w:szCs w:val="24"/>
             <w:lang w:val="en-US"/>
           </w:rPr>
-          <w:t xml:space="preserve">OCR </w:t>
+          <w:t>OCR</w:t>
         </w:r>
         <w:r>
           <w:rPr>
@@ -6572,7 +6572,7 @@
             <w:sz w:val="24"/>
             <w:szCs w:val="24"/>
           </w:rPr>
-          <w:t>ΚΑΙ ΝΕΥΡΩΝΙΚΑ ΔΙΚΤΥΑ</w:t>
+          <w:t xml:space="preserve"> ΚΑΙ ΝΕΥΡΩΝΙΚΑ ΔΙΚΤΥΑ</w:t>
         </w:r>
         <w:r>
           <w:rPr>
@@ -6608,7 +6608,7 @@
             <w:sz w:val="24"/>
             <w:szCs w:val="24"/>
           </w:rPr>
-          <w:instrText xml:space="preserve"> PAGEREF _Toc73793660 \h </w:instrText>
+          <w:instrText xml:space="preserve"> PAGEREF _Toc73968206 \h </w:instrText>
         </w:r>
         <w:r>
           <w:rPr>
@@ -6643,7 +6643,7 @@
             <w:sz w:val="24"/>
             <w:szCs w:val="24"/>
           </w:rPr>
-          <w:t>42</w:t>
+          <w:t>43</w:t>
         </w:r>
         <w:r>
           <w:rPr>
@@ -6675,7 +6675,7 @@
           <w:lang w:val="en-US"/>
         </w:rPr>
       </w:pPr>
-      <w:hyperlink w:anchor="_Toc73793661" w:history="1">
+      <w:hyperlink w:anchor="_Toc73968207" w:history="1">
         <w:r>
           <w:rPr>
             <w:rStyle w:val="Hyperlink"/>
@@ -6722,7 +6722,7 @@
             <w:sz w:val="24"/>
             <w:szCs w:val="24"/>
           </w:rPr>
-          <w:instrText xml:space="preserve"> PAGEREF _Toc73793661 \h </w:instrText>
+          <w:instrText xml:space="preserve"> PAGEREF _Toc73968207 \h </w:instrText>
         </w:r>
         <w:r>
           <w:rPr>
@@ -6757,7 +6757,7 @@
             <w:sz w:val="24"/>
             <w:szCs w:val="24"/>
           </w:rPr>
-          <w:t>42</w:t>
+          <w:t>43</w:t>
         </w:r>
         <w:r>
           <w:rPr>
@@ -6789,7 +6789,7 @@
           <w:lang w:val="en-US"/>
         </w:rPr>
       </w:pPr>
-      <w:hyperlink w:anchor="_Toc73793662" w:history="1">
+      <w:hyperlink w:anchor="_Toc73968208" w:history="1">
         <w:r>
           <w:rPr>
             <w:rStyle w:val="Hyperlink"/>
@@ -6861,7 +6861,7 @@
             <w:sz w:val="24"/>
             <w:szCs w:val="24"/>
           </w:rPr>
-          <w:instrText xml:space="preserve"> PAGEREF _Toc73793662 \h </w:instrText>
+          <w:instrText xml:space="preserve"> PAGEREF _Toc73968208 \h </w:instrText>
         </w:r>
         <w:r>
           <w:rPr>
@@ -6896,7 +6896,7 @@
             <w:sz w:val="24"/>
             <w:szCs w:val="24"/>
           </w:rPr>
-          <w:t>43</w:t>
+          <w:t>44</w:t>
         </w:r>
         <w:r>
           <w:rPr>
@@ -6928,7 +6928,7 @@
           <w:lang w:val="en-US"/>
         </w:rPr>
       </w:pPr>
-      <w:hyperlink w:anchor="_Toc73793663" w:history="1">
+      <w:hyperlink w:anchor="_Toc73968209" w:history="1">
         <w:r>
           <w:rPr>
             <w:rStyle w:val="Hyperlink"/>
@@ -6975,7 +6975,7 @@
             <w:sz w:val="24"/>
             <w:szCs w:val="24"/>
           </w:rPr>
-          <w:instrText xml:space="preserve"> PAGEREF _Toc73793663 \h </w:instrText>
+          <w:instrText xml:space="preserve"> PAGEREF _Toc73968209 \h </w:instrText>
         </w:r>
         <w:r>
           <w:rPr>
@@ -7010,7 +7010,7 @@
             <w:sz w:val="24"/>
             <w:szCs w:val="24"/>
           </w:rPr>
-          <w:t>44</w:t>
+          <w:t>45</w:t>
         </w:r>
         <w:r>
           <w:rPr>
@@ -7056,7 +7056,7 @@
       <w:pPr>
         <w:pStyle w:val="Heading1"/>
       </w:pPr>
-      <w:bookmarkStart w:id="5" w:name="_Toc73793635"/>
+      <w:bookmarkStart w:id="5" w:name="_Toc73968181"/>
       <w:r>
         <w:lastRenderedPageBreak/>
         <w:t>ΠΙΝΑΚΑΣ ΕΙΚΟΝΩΝ</w:t>
@@ -8639,7 +8639,7 @@
       <w:pPr>
         <w:pStyle w:val="Heading1"/>
       </w:pPr>
-      <w:bookmarkStart w:id="6" w:name="_Toc73793636"/>
+      <w:bookmarkStart w:id="6" w:name="_Toc73968182"/>
       <w:r>
         <w:lastRenderedPageBreak/>
         <w:t>(</w:t>
@@ -8890,7 +8890,7 @@
       <w:pPr>
         <w:pStyle w:val="Heading1"/>
       </w:pPr>
-      <w:bookmarkStart w:id="7" w:name="_Toc73793637"/>
+      <w:bookmarkStart w:id="7" w:name="_Toc73968183"/>
       <w:r>
         <w:lastRenderedPageBreak/>
         <w:t>(</w:t>
@@ -9066,7 +9066,7 @@
       <w:pPr>
         <w:pStyle w:val="Heading1"/>
       </w:pPr>
-      <w:bookmarkStart w:id="8" w:name="_Toc73793638"/>
+      <w:bookmarkStart w:id="8" w:name="_Toc73968184"/>
       <w:r>
         <w:lastRenderedPageBreak/>
         <w:t xml:space="preserve">(OPTIONAL) - </w:t>
@@ -9273,7 +9273,7 @@
       <w:pPr>
         <w:pStyle w:val="Heading1"/>
       </w:pPr>
-      <w:bookmarkStart w:id="9" w:name="_Toc73793639"/>
+      <w:bookmarkStart w:id="9" w:name="_Toc73968185"/>
       <w:r>
         <w:lastRenderedPageBreak/>
         <w:t>1. ΔΕΔΟΜΕΝΑ ΚΑΙ ΠΛΗΡΟΦΟΡΙΑ</w:t>
@@ -9419,7 +9419,7 @@
       <w:pPr>
         <w:pStyle w:val="Heading2"/>
       </w:pPr>
-      <w:bookmarkStart w:id="10" w:name="_Toc73793640"/>
+      <w:bookmarkStart w:id="10" w:name="_Toc73968186"/>
       <w:r>
         <w:t xml:space="preserve">1.1 </w:t>
       </w:r>
@@ -9766,7 +9766,7 @@
       <w:pPr>
         <w:pStyle w:val="Heading2"/>
       </w:pPr>
-      <w:bookmarkStart w:id="11" w:name="_Toc73793641"/>
+      <w:bookmarkStart w:id="11" w:name="_Toc73968187"/>
       <w:r>
         <w:lastRenderedPageBreak/>
         <w:t>1.2 ΕΙΔΗ ΔΕΔΟΜΕΝΩΝ</w:t>
@@ -10938,7 +10938,7 @@
       <w:pPr>
         <w:pStyle w:val="Heading2"/>
       </w:pPr>
-      <w:bookmarkStart w:id="12" w:name="_Toc73793642"/>
+      <w:bookmarkStart w:id="12" w:name="_Toc73968188"/>
       <w:r>
         <w:t>1.3 ΤΡΟΠΟΙ ΣΥΛΛΟΓΗΣ ΔΕΔΟΜΕΜΩΝ</w:t>
       </w:r>
@@ -11192,7 +11192,7 @@
       <w:pPr>
         <w:pStyle w:val="Heading2"/>
       </w:pPr>
-      <w:bookmarkStart w:id="13" w:name="_Toc73793643"/>
+      <w:bookmarkStart w:id="13" w:name="_Toc73968189"/>
       <w:r>
         <w:lastRenderedPageBreak/>
         <w:t xml:space="preserve">1.4 </w:t>
@@ -11937,7 +11937,7 @@
       <w:pPr>
         <w:pStyle w:val="Heading2"/>
       </w:pPr>
-      <w:bookmarkStart w:id="14" w:name="_Toc73793644"/>
+      <w:bookmarkStart w:id="14" w:name="_Toc73968190"/>
       <w:r>
         <w:t>1.5 ΑΞΙΟΠΟΙΗΣΗ ΤΗΣ ΠΛΗΡΟΦΟΡΙΑΣ</w:t>
       </w:r>
@@ -12621,7 +12621,7 @@
       <w:pPr>
         <w:pStyle w:val="Heading1"/>
       </w:pPr>
-      <w:bookmarkStart w:id="15" w:name="_Toc73793645"/>
+      <w:bookmarkStart w:id="15" w:name="_Toc73968191"/>
       <w:r>
         <w:t xml:space="preserve">2. </w:t>
       </w:r>
@@ -12690,7 +12690,7 @@
       <w:pPr>
         <w:pStyle w:val="Heading2"/>
       </w:pPr>
-      <w:bookmarkStart w:id="16" w:name="_Toc73793646"/>
+      <w:bookmarkStart w:id="16" w:name="_Toc73968192"/>
       <w:r>
         <w:t xml:space="preserve">2.1 </w:t>
       </w:r>
@@ -12898,29 +12898,9 @@
               <w:noProof/>
               <w:sz w:val="24"/>
               <w:szCs w:val="24"/>
-              <w:lang w:val="el-GR"/>
-            </w:rPr>
-            <w:t>(</w:t>
-          </w:r>
-          <w:r>
-            <w:rPr>
-              <w:rFonts w:ascii="Times New Roman" w:hAnsi="Times New Roman" w:cs="Times New Roman"/>
-              <w:noProof/>
-              <w:sz w:val="24"/>
-              <w:szCs w:val="24"/>
               <w:lang w:val="en-US"/>
             </w:rPr>
-            <w:t>Chen</w:t>
-          </w:r>
-          <w:r>
-            <w:rPr>
-              <w:rFonts w:ascii="Times New Roman" w:hAnsi="Times New Roman" w:cs="Times New Roman"/>
-              <w:noProof/>
-              <w:sz w:val="24"/>
-              <w:szCs w:val="24"/>
-              <w:lang w:val="el-GR"/>
-            </w:rPr>
-            <w:t>, 2020)</w:t>
+            <w:t>(Chen, 2020)</w:t>
           </w:r>
           <w:r>
             <w:rPr>
@@ -12948,7 +12928,7 @@
       <w:pPr>
         <w:pStyle w:val="Heading2"/>
       </w:pPr>
-      <w:bookmarkStart w:id="17" w:name="_Toc73793647"/>
+      <w:bookmarkStart w:id="17" w:name="_Toc73968193"/>
       <w:r>
         <w:t xml:space="preserve">2.2 </w:t>
       </w:r>
@@ -13194,29 +13174,9 @@
               <w:noProof/>
               <w:sz w:val="24"/>
               <w:szCs w:val="24"/>
-              <w:lang w:val="el-GR"/>
-            </w:rPr>
-            <w:t>(</w:t>
-          </w:r>
-          <w:r>
-            <w:rPr>
-              <w:rFonts w:ascii="Times New Roman" w:hAnsi="Times New Roman" w:cs="Times New Roman"/>
-              <w:noProof/>
-              <w:sz w:val="24"/>
-              <w:szCs w:val="24"/>
               <w:lang w:val="en-US"/>
             </w:rPr>
-            <w:t>Hardesty</w:t>
-          </w:r>
-          <w:r>
-            <w:rPr>
-              <w:rFonts w:ascii="Times New Roman" w:hAnsi="Times New Roman" w:cs="Times New Roman"/>
-              <w:noProof/>
-              <w:sz w:val="24"/>
-              <w:szCs w:val="24"/>
-              <w:lang w:val="el-GR"/>
-            </w:rPr>
-            <w:t>, 2017)</w:t>
+            <w:t>(Hardesty, 2017)</w:t>
           </w:r>
           <w:r>
             <w:rPr>
@@ -13244,7 +13204,7 @@
       <w:pPr>
         <w:pStyle w:val="Heading3"/>
       </w:pPr>
-      <w:bookmarkStart w:id="18" w:name="_Toc73793648"/>
+      <w:bookmarkStart w:id="18" w:name="_Toc73968194"/>
       <w:r>
         <w:t xml:space="preserve">2.2.1 </w:t>
       </w:r>
@@ -13902,7 +13862,7 @@
       <w:pPr>
         <w:pStyle w:val="Heading3"/>
       </w:pPr>
-      <w:bookmarkStart w:id="20" w:name="_Toc73793649"/>
+      <w:bookmarkStart w:id="20" w:name="_Toc73968195"/>
       <w:r>
         <w:lastRenderedPageBreak/>
         <w:t xml:space="preserve">2.2.2 </w:t>
@@ -14150,89 +14110,9 @@
               <w:noProof/>
               <w:sz w:val="24"/>
               <w:szCs w:val="24"/>
-              <w:lang w:val="el-GR"/>
-            </w:rPr>
-            <w:t>(</w:t>
-          </w:r>
-          <w:r>
-            <w:rPr>
-              <w:rFonts w:ascii="Times New Roman" w:hAnsi="Times New Roman" w:cs="Times New Roman"/>
-              <w:noProof/>
-              <w:sz w:val="24"/>
-              <w:szCs w:val="24"/>
               <w:lang w:val="en-US"/>
             </w:rPr>
-            <w:t>DeepAI</w:t>
-          </w:r>
-          <w:r>
-            <w:rPr>
-              <w:rFonts w:ascii="Times New Roman" w:hAnsi="Times New Roman" w:cs="Times New Roman"/>
-              <w:noProof/>
-              <w:sz w:val="24"/>
-              <w:szCs w:val="24"/>
-              <w:lang w:val="el-GR"/>
-            </w:rPr>
-            <w:t xml:space="preserve"> </w:t>
-          </w:r>
-          <w:r>
-            <w:rPr>
-              <w:rFonts w:ascii="Times New Roman" w:hAnsi="Times New Roman" w:cs="Times New Roman"/>
-              <w:noProof/>
-              <w:sz w:val="24"/>
-              <w:szCs w:val="24"/>
-              <w:lang w:val="en-US"/>
-            </w:rPr>
-            <w:t>b</w:t>
-          </w:r>
-          <w:r>
-            <w:rPr>
-              <w:rFonts w:ascii="Times New Roman" w:hAnsi="Times New Roman" w:cs="Times New Roman"/>
-              <w:noProof/>
-              <w:sz w:val="24"/>
-              <w:szCs w:val="24"/>
-              <w:lang w:val="el-GR"/>
-            </w:rPr>
-            <w:t xml:space="preserve">, </w:t>
-          </w:r>
-          <w:r>
-            <w:rPr>
-              <w:rFonts w:ascii="Times New Roman" w:hAnsi="Times New Roman" w:cs="Times New Roman"/>
-              <w:noProof/>
-              <w:sz w:val="24"/>
-              <w:szCs w:val="24"/>
-              <w:lang w:val="en-US"/>
-            </w:rPr>
-            <w:t>n</w:t>
-          </w:r>
-          <w:r>
-            <w:rPr>
-              <w:rFonts w:ascii="Times New Roman" w:hAnsi="Times New Roman" w:cs="Times New Roman"/>
-              <w:noProof/>
-              <w:sz w:val="24"/>
-              <w:szCs w:val="24"/>
-              <w:lang w:val="el-GR"/>
-            </w:rPr>
-            <w:t>.</w:t>
-          </w:r>
-          <w:r>
-            <w:rPr>
-              <w:rFonts w:ascii="Times New Roman" w:hAnsi="Times New Roman" w:cs="Times New Roman"/>
-              <w:noProof/>
-              <w:sz w:val="24"/>
-              <w:szCs w:val="24"/>
-              <w:lang w:val="en-US"/>
-            </w:rPr>
-            <w:t>d</w:t>
-          </w:r>
-          <w:r>
-            <w:rPr>
-              <w:rFonts w:ascii="Times New Roman" w:hAnsi="Times New Roman" w:cs="Times New Roman"/>
-              <w:noProof/>
-              <w:sz w:val="24"/>
-              <w:szCs w:val="24"/>
-              <w:lang w:val="el-GR"/>
-            </w:rPr>
-            <w:t>)</w:t>
+            <w:t>(DeepAI b, n.d)</w:t>
           </w:r>
           <w:r>
             <w:rPr>
@@ -14424,7 +14304,7 @@
       <w:pPr>
         <w:pStyle w:val="Heading3"/>
       </w:pPr>
-      <w:bookmarkStart w:id="21" w:name="_Toc73793650"/>
+      <w:bookmarkStart w:id="21" w:name="_Toc73968196"/>
       <w:r>
         <w:t>2.2.</w:t>
       </w:r>
@@ -16772,7 +16652,7 @@
       <w:pPr>
         <w:pStyle w:val="Heading2"/>
       </w:pPr>
-      <w:bookmarkStart w:id="26" w:name="_Toc73793651"/>
+      <w:bookmarkStart w:id="26" w:name="_Toc73968197"/>
       <w:r>
         <w:lastRenderedPageBreak/>
         <w:t>2.</w:t>
@@ -17275,7 +17155,7 @@
       <w:pPr>
         <w:pStyle w:val="Heading2"/>
       </w:pPr>
-      <w:bookmarkStart w:id="27" w:name="_Toc73793652"/>
+      <w:bookmarkStart w:id="27" w:name="_Toc73968198"/>
       <w:r>
         <w:t>2.</w:t>
       </w:r>
@@ -17516,6 +17396,7 @@
           <w:noProof/>
           <w:sz w:val="20"/>
           <w:szCs w:val="20"/>
+          <w:lang w:val="el-GR"/>
         </w:rPr>
         <w:t>6</w:t>
       </w:r>
@@ -18147,6 +18028,7 @@
           <w:noProof/>
           <w:sz w:val="24"/>
           <w:szCs w:val="24"/>
+          <w:lang w:val="el-GR"/>
         </w:rPr>
         <w:t>7</w:t>
       </w:r>
@@ -19335,7 +19217,7 @@
       <w:pPr>
         <w:pStyle w:val="Heading2"/>
       </w:pPr>
-      <w:bookmarkStart w:id="32" w:name="_Toc73793653"/>
+      <w:bookmarkStart w:id="32" w:name="_Toc73968199"/>
       <w:r>
         <w:t>2.</w:t>
       </w:r>
@@ -19559,29 +19441,9 @@
               <w:noProof/>
               <w:sz w:val="24"/>
               <w:szCs w:val="24"/>
-              <w:lang w:val="el-GR"/>
-            </w:rPr>
-            <w:t>(</w:t>
-          </w:r>
-          <w:r>
-            <w:rPr>
-              <w:rFonts w:ascii="Times New Roman" w:hAnsi="Times New Roman" w:cs="Times New Roman"/>
-              <w:noProof/>
-              <w:sz w:val="24"/>
-              <w:szCs w:val="24"/>
               <w:lang w:val="en-US"/>
             </w:rPr>
-            <w:t>Brenner</w:t>
-          </w:r>
-          <w:r>
-            <w:rPr>
-              <w:rFonts w:ascii="Times New Roman" w:hAnsi="Times New Roman" w:cs="Times New Roman"/>
-              <w:noProof/>
-              <w:sz w:val="24"/>
-              <w:szCs w:val="24"/>
-              <w:lang w:val="el-GR"/>
-            </w:rPr>
-            <w:t>, 2018)</w:t>
+            <w:t>(Brenner, 2018)</w:t>
           </w:r>
           <w:r>
             <w:rPr>
@@ -19842,7 +19704,7 @@
       <w:pPr>
         <w:pStyle w:val="Heading1"/>
       </w:pPr>
-      <w:bookmarkStart w:id="33" w:name="_Toc73793654"/>
+      <w:bookmarkStart w:id="33" w:name="_Toc73968200"/>
       <w:r>
         <w:t xml:space="preserve">3. </w:t>
       </w:r>
@@ -20067,7 +19929,7 @@
       <w:pPr>
         <w:pStyle w:val="Heading2"/>
       </w:pPr>
-      <w:bookmarkStart w:id="34" w:name="_Toc73793655"/>
+      <w:bookmarkStart w:id="34" w:name="_Toc73968201"/>
       <w:r>
         <w:t xml:space="preserve">3.1 </w:t>
       </w:r>
@@ -22253,7 +22115,7 @@
       <w:pPr>
         <w:pStyle w:val="Heading2"/>
       </w:pPr>
-      <w:bookmarkStart w:id="35" w:name="_Toc73793656"/>
+      <w:bookmarkStart w:id="35" w:name="_Toc73968202"/>
       <w:r>
         <w:lastRenderedPageBreak/>
         <w:t>3.2 ΠΛΕΟΝΕΚΤΗΜΑΤΑ</w:t>
@@ -22407,52 +22269,7 @@
           <w:lang w:val="el-GR"/>
         </w:rPr>
         <w:lastRenderedPageBreak/>
-        <w:t xml:space="preserve">Με την ψηφιοποίηση των επιχειρησιακών εγγράφων, την σωστή αποθήκευση και αρχειοθέτηση τους, ο ίδιος ο προαναφερόμενος εργαζόμενος </w:t>
-      </w:r>
-      <w:r>
-        <w:rPr>
-          <w:rFonts w:ascii="Times New Roman" w:hAnsi="Times New Roman" w:cs="Times New Roman"/>
-          <w:sz w:val="24"/>
-          <w:szCs w:val="24"/>
-          <w:lang w:val="el-GR"/>
-        </w:rPr>
-        <w:t>μπορεί</w:t>
-      </w:r>
-      <w:r>
-        <w:rPr>
-          <w:rFonts w:ascii="Times New Roman" w:hAnsi="Times New Roman" w:cs="Times New Roman"/>
-          <w:sz w:val="24"/>
-          <w:szCs w:val="24"/>
-          <w:lang w:val="el-GR"/>
-        </w:rPr>
-        <w:t xml:space="preserve"> να αποκτήσει εύκολη, γρήγορη και άμεση πρόσβαση στο απαιτούμενο έντυπο μέσα σε λίγα μόνο δευτερόλεπτα, δίχως να υπάρχει η ανάγκη της φυσικής αναζήτησης και εντοπισμού του. Επιπλέον, με την σωστή ψηφιοποίηση, συχνά δίνατε η δυνατότητα επεξεργασίας του ψηφιοποιημένου αρχείου</w:t>
-      </w:r>
-      <w:r>
-        <w:rPr>
-          <w:rFonts w:ascii="Times New Roman" w:hAnsi="Times New Roman" w:cs="Times New Roman"/>
-          <w:sz w:val="24"/>
-          <w:szCs w:val="24"/>
-          <w:lang w:val="el-GR"/>
-        </w:rPr>
-        <w:t>, ανάλογα με την απαιτούμενη περίσταση</w:t>
-      </w:r>
-      <w:r>
-        <w:rPr>
-          <w:rFonts w:ascii="Times New Roman" w:hAnsi="Times New Roman" w:cs="Times New Roman"/>
-          <w:sz w:val="24"/>
-          <w:szCs w:val="24"/>
-          <w:lang w:val="el-GR"/>
-        </w:rPr>
-        <w:t>.</w:t>
-      </w:r>
-      <w:r>
-        <w:rPr>
-          <w:rFonts w:ascii="Times New Roman" w:hAnsi="Times New Roman" w:cs="Times New Roman"/>
-          <w:sz w:val="24"/>
-          <w:szCs w:val="24"/>
-          <w:lang w:val="el-GR"/>
-        </w:rPr>
-        <w:t xml:space="preserve"> Αν δεν υπήρχε η ψηφιοποίηση, μια τέτοια ενέργεια ίσος απαιτούσε την εξ’ ολοκλήρου δημιουργία ενός νέου φυσικού εγγράφου, αποσπώντας σημαντικό χρόνο </w:t>
+        <w:t xml:space="preserve">Με την ψηφιοποίηση των επιχειρησιακών εγγράφων, την σωστή αποθήκευση και αρχειοθέτηση τους, ο ίδιος ο προαναφερόμενος εργαζόμενος μπορεί να αποκτήσει εύκολη, γρήγορη και άμεση πρόσβαση στο απαιτούμενο έντυπο μέσα σε λίγα μόνο δευτερόλεπτα, δίχως να υπάρχει η ανάγκη της φυσικής αναζήτησης και εντοπισμού του. Επιπλέον, με την σωστή ψηφιοποίηση, συχνά δίνατε η δυνατότητα επεξεργασίας του ψηφιοποιημένου αρχείου, ανάλογα με την απαιτούμενη περίσταση. Αν δεν υπήρχε η ψηφιοποίηση, μια τέτοια ενέργεια ίσος απαιτούσε την εξ’ ολοκλήρου δημιουργία ενός νέου φυσικού εγγράφου, αποσπώντας σημαντικό χρόνο </w:t>
       </w:r>
       <w:r>
         <w:rPr>
@@ -22689,7 +22506,7 @@
       <w:pPr>
         <w:pStyle w:val="Heading2"/>
       </w:pPr>
-      <w:bookmarkStart w:id="36" w:name="_Toc73793657"/>
+      <w:bookmarkStart w:id="36" w:name="_Toc73968203"/>
       <w:r>
         <w:lastRenderedPageBreak/>
         <w:t>3.</w:t>
@@ -23324,16 +23141,7 @@
           <w:szCs w:val="24"/>
           <w:lang w:val="el-GR"/>
         </w:rPr>
-        <w:t xml:space="preserve"> για τον εντοπισμό κειμένου μέσα από έντυπα βιβλία, έγγραφα, κλπ.</w:t>
-      </w:r>
-      <w:r>
-        <w:rPr>
-          <w:rFonts w:ascii="Times New Roman" w:hAnsi="Times New Roman" w:cs="Times New Roman"/>
-          <w:sz w:val="24"/>
-          <w:szCs w:val="24"/>
-          <w:lang w:val="el-GR"/>
-        </w:rPr>
-        <w:t xml:space="preserve"> Εναλλακτικά, η τεχνολογία της </w:t>
+        <w:t xml:space="preserve"> για τον εντοπισμό κειμένου μέσα από έντυπα βιβλία, έγγραφα, κλπ. Εναλλακτικά, η τεχνολογία της </w:t>
       </w:r>
       <w:r>
         <w:rPr>
@@ -23383,7 +23191,7 @@
       <w:pPr>
         <w:pStyle w:val="Heading2"/>
       </w:pPr>
-      <w:bookmarkStart w:id="37" w:name="_Toc73793658"/>
+      <w:bookmarkStart w:id="37" w:name="_Toc73968204"/>
       <w:r>
         <w:lastRenderedPageBreak/>
         <w:t>3.</w:t>
@@ -23402,201 +23210,938 @@
     <w:p>
       <w:pPr>
         <w:rPr>
-          <w:lang w:val="el-GR"/>
-        </w:rPr>
-      </w:pPr>
-      <w:proofErr w:type="spellStart"/>
-      <w:r>
-        <w:rPr>
-          <w:lang w:val="el-GR"/>
-        </w:rPr>
-        <w:t>ασδασ</w:t>
-      </w:r>
-      <w:proofErr w:type="spellEnd"/>
-    </w:p>
-    <w:p>
-      <w:pPr>
-        <w:rPr>
-          <w:rFonts w:ascii="Times New Roman" w:hAnsi="Times New Roman" w:cs="Times New Roman"/>
-          <w:sz w:val="24"/>
-          <w:szCs w:val="24"/>
-          <w:lang w:val="el-GR"/>
-        </w:rPr>
-      </w:pPr>
-      <w:hyperlink r:id="rId23" w:anchor="Types" w:history="1">
+          <w:rFonts w:ascii="Times New Roman" w:hAnsi="Times New Roman" w:cs="Times New Roman"/>
+          <w:sz w:val="24"/>
+          <w:szCs w:val="24"/>
+          <w:lang w:val="el-GR"/>
+        </w:rPr>
+      </w:pPr>
+      <w:r>
+        <w:rPr>
+          <w:rFonts w:ascii="Times New Roman" w:hAnsi="Times New Roman" w:cs="Times New Roman"/>
+          <w:sz w:val="24"/>
+          <w:szCs w:val="24"/>
+          <w:lang w:val="el-GR"/>
+        </w:rPr>
+        <w:t>Η τεχνολογία της οπτικής αναγνώρισης αποτελείται από διάφορες κατηγορίες, και κατ’ επέκταση από διαφορετικές τεχνολογίες. Εκ πρώτης όψεως μπορεί αυτές οι κατηγορίες να φαίνονται αρκετά πανομοιότυπες, παρόλα αυτά κάθε μια από αυτές περιέχει τα δικά της μοναδικά χαρακτηριστικά, εφαρμόζεται κάτω από συγκεκριμένες περιπτώσεις, και τέλος κατέχει τα δικά της πλεονεκτήματα και μειονεκτήματα. Στο δια ταύτα όμως θα μπορούσαμε να συμπεράνουμε πως όλες αυτές οι κατηγορίες εντάσσονται κάτω από την ίδια τεχνολογική οικογένεια. Ορισμένες από τις σημαντικότερες κατηγορίες μπορούν να χαρακτηριστούν οι εξής.</w:t>
+      </w:r>
+    </w:p>
+    <w:p>
+      <w:pPr>
+        <w:rPr>
+          <w:rFonts w:ascii="Times New Roman" w:hAnsi="Times New Roman" w:cs="Times New Roman"/>
+          <w:b/>
+          <w:bCs/>
+          <w:sz w:val="24"/>
+          <w:szCs w:val="24"/>
+          <w:lang w:val="el-GR"/>
+        </w:rPr>
+      </w:pPr>
+      <w:r>
+        <w:rPr>
+          <w:rFonts w:ascii="Times New Roman" w:hAnsi="Times New Roman" w:cs="Times New Roman"/>
+          <w:b/>
+          <w:bCs/>
+          <w:sz w:val="24"/>
+          <w:szCs w:val="24"/>
+          <w:lang w:val="el-GR"/>
+        </w:rPr>
+        <w:t>Οπτική αναγνώριση χαρακτήρων (</w:t>
+      </w:r>
+      <w:r>
+        <w:rPr>
+          <w:rFonts w:ascii="Times New Roman" w:hAnsi="Times New Roman" w:cs="Times New Roman"/>
+          <w:b/>
+          <w:bCs/>
+          <w:sz w:val="24"/>
+          <w:szCs w:val="24"/>
+          <w:lang w:val="en-US"/>
+        </w:rPr>
+        <w:t>OCR</w:t>
+      </w:r>
+      <w:r>
+        <w:rPr>
+          <w:rFonts w:ascii="Times New Roman" w:hAnsi="Times New Roman" w:cs="Times New Roman"/>
+          <w:b/>
+          <w:bCs/>
+          <w:sz w:val="24"/>
+          <w:szCs w:val="24"/>
+          <w:lang w:val="el-GR"/>
+        </w:rPr>
+        <w:t>)</w:t>
+      </w:r>
+    </w:p>
+    <w:p>
+      <w:pPr>
+        <w:rPr>
+          <w:rFonts w:ascii="Times New Roman" w:hAnsi="Times New Roman" w:cs="Times New Roman"/>
+          <w:sz w:val="24"/>
+          <w:szCs w:val="24"/>
+          <w:lang w:val="el-GR"/>
+        </w:rPr>
+      </w:pPr>
+      <w:r>
+        <w:rPr>
+          <w:rFonts w:ascii="Times New Roman" w:hAnsi="Times New Roman" w:cs="Times New Roman"/>
+          <w:sz w:val="24"/>
+          <w:szCs w:val="24"/>
+          <w:lang w:val="el-GR"/>
+        </w:rPr>
+        <w:t>Η οπτική αναγνώριση χαρακτήρων (</w:t>
+      </w:r>
+      <w:r>
+        <w:rPr>
+          <w:rFonts w:ascii="Times New Roman" w:hAnsi="Times New Roman" w:cs="Times New Roman"/>
+          <w:sz w:val="24"/>
+          <w:szCs w:val="24"/>
+          <w:lang w:val="en-US"/>
+        </w:rPr>
+        <w:t>Optical</w:t>
+      </w:r>
+      <w:r>
+        <w:rPr>
+          <w:rFonts w:ascii="Times New Roman" w:hAnsi="Times New Roman" w:cs="Times New Roman"/>
+          <w:sz w:val="24"/>
+          <w:szCs w:val="24"/>
+          <w:lang w:val="el-GR"/>
+        </w:rPr>
+        <w:t xml:space="preserve"> </w:t>
+      </w:r>
+      <w:r>
+        <w:rPr>
+          <w:rFonts w:ascii="Times New Roman" w:hAnsi="Times New Roman" w:cs="Times New Roman"/>
+          <w:sz w:val="24"/>
+          <w:szCs w:val="24"/>
+          <w:lang w:val="en-US"/>
+        </w:rPr>
+        <w:t>Character</w:t>
+      </w:r>
+      <w:r>
+        <w:rPr>
+          <w:rFonts w:ascii="Times New Roman" w:hAnsi="Times New Roman" w:cs="Times New Roman"/>
+          <w:sz w:val="24"/>
+          <w:szCs w:val="24"/>
+          <w:lang w:val="el-GR"/>
+        </w:rPr>
+        <w:t xml:space="preserve"> </w:t>
+      </w:r>
+      <w:r>
+        <w:rPr>
+          <w:rFonts w:ascii="Times New Roman" w:hAnsi="Times New Roman" w:cs="Times New Roman"/>
+          <w:sz w:val="24"/>
+          <w:szCs w:val="24"/>
+          <w:lang w:val="en-US"/>
+        </w:rPr>
+        <w:t>Recognition</w:t>
+      </w:r>
+      <w:r>
+        <w:rPr>
+          <w:rFonts w:ascii="Times New Roman" w:hAnsi="Times New Roman" w:cs="Times New Roman"/>
+          <w:sz w:val="24"/>
+          <w:szCs w:val="24"/>
+          <w:lang w:val="el-GR"/>
+        </w:rPr>
+        <w:t xml:space="preserve">) </w:t>
+      </w:r>
+      <w:r>
+        <w:rPr>
+          <w:rFonts w:ascii="Times New Roman" w:hAnsi="Times New Roman" w:cs="Times New Roman"/>
+          <w:sz w:val="24"/>
+          <w:szCs w:val="24"/>
+          <w:lang w:val="el-GR"/>
+        </w:rPr>
+        <w:t xml:space="preserve">ή αλλιώς </w:t>
+      </w:r>
+      <w:r>
+        <w:rPr>
+          <w:rFonts w:ascii="Times New Roman" w:hAnsi="Times New Roman" w:cs="Times New Roman"/>
+          <w:sz w:val="24"/>
+          <w:szCs w:val="24"/>
+          <w:lang w:val="el-GR"/>
+        </w:rPr>
+        <w:t>οπτική ανάγνωση χαρακτήρων</w:t>
+      </w:r>
+      <w:r>
+        <w:rPr>
+          <w:rFonts w:ascii="Times New Roman" w:hAnsi="Times New Roman" w:cs="Times New Roman"/>
+          <w:sz w:val="24"/>
+          <w:szCs w:val="24"/>
+          <w:lang w:val="el-GR"/>
+        </w:rPr>
+        <w:t>, χαρακτηρίζεται ως την πιο διαδεδομένη μορφή της οπτικής αναγνώρισης</w:t>
+      </w:r>
+      <w:r>
+        <w:rPr>
+          <w:rFonts w:ascii="Times New Roman" w:hAnsi="Times New Roman" w:cs="Times New Roman"/>
+          <w:sz w:val="24"/>
+          <w:szCs w:val="24"/>
+          <w:lang w:val="el-GR"/>
+        </w:rPr>
+        <w:t>.</w:t>
+      </w:r>
+      <w:r>
+        <w:rPr>
+          <w:rFonts w:ascii="Times New Roman" w:hAnsi="Times New Roman" w:cs="Times New Roman"/>
+          <w:sz w:val="24"/>
+          <w:szCs w:val="24"/>
+          <w:lang w:val="el-GR"/>
+        </w:rPr>
+        <w:t xml:space="preserve"> Είναι μια τεχνολογία που επιτρέπει την μετατροπή εικόνων που περιέχουν κάποια μορφή (συνήθως) τυπωμένου κειμένου σε ηλεκτρονική μορφή, και την αποθήκευση των αποτελεσμάτων μέσα σε ένα υπολογιστικό σύστημα. Αυτή η μετατροπή </w:t>
+      </w:r>
+      <w:r>
+        <w:rPr>
+          <w:rFonts w:ascii="Times New Roman" w:hAnsi="Times New Roman" w:cs="Times New Roman"/>
+          <w:sz w:val="24"/>
+          <w:szCs w:val="24"/>
+          <w:lang w:val="el-GR"/>
+        </w:rPr>
+        <w:t>πραγματοποιείται σχεδόν άμεσα, και μπορεί να παρέχει δυνατότητες όπως την εύκολη και γρήγορη επεξεργασία του αναγνωρισμένου κειμένου, την εύκολη αναζήτηση λέξεων εντός του περιεχομένου του κειμένου, καθώς επίσης και την άμεση εισαγωγή δεδομένων σε φόρμες ή ακόμα και βάσεις δεδομένων.</w:t>
+      </w:r>
+    </w:p>
+    <w:p>
+      <w:pPr>
+        <w:rPr>
+          <w:rFonts w:ascii="Times New Roman" w:hAnsi="Times New Roman" w:cs="Times New Roman"/>
+          <w:sz w:val="24"/>
+          <w:szCs w:val="24"/>
+          <w:lang w:val="el-GR"/>
+        </w:rPr>
+      </w:pPr>
+      <w:r>
+        <w:rPr>
+          <w:rFonts w:ascii="Times New Roman" w:hAnsi="Times New Roman" w:cs="Times New Roman"/>
+          <w:sz w:val="24"/>
+          <w:szCs w:val="24"/>
+          <w:lang w:val="el-GR"/>
+        </w:rPr>
+        <w:t xml:space="preserve">Ένα σύστημα </w:t>
+      </w:r>
+      <w:r>
+        <w:rPr>
+          <w:rFonts w:ascii="Times New Roman" w:hAnsi="Times New Roman" w:cs="Times New Roman"/>
+          <w:sz w:val="24"/>
+          <w:szCs w:val="24"/>
+          <w:lang w:val="en-US"/>
+        </w:rPr>
+        <w:t>OCR</w:t>
+      </w:r>
+      <w:r>
+        <w:rPr>
+          <w:rFonts w:ascii="Times New Roman" w:hAnsi="Times New Roman" w:cs="Times New Roman"/>
+          <w:sz w:val="24"/>
+          <w:szCs w:val="24"/>
+          <w:lang w:val="el-GR"/>
+        </w:rPr>
+        <w:t xml:space="preserve"> </w:t>
+      </w:r>
+      <w:r>
+        <w:rPr>
+          <w:rFonts w:ascii="Times New Roman" w:hAnsi="Times New Roman" w:cs="Times New Roman"/>
+          <w:sz w:val="24"/>
+          <w:szCs w:val="24"/>
+          <w:lang w:val="el-GR"/>
+        </w:rPr>
+        <w:t>εκπαιδεύεται επάνω σε ξεχωριστές εικόνες ενός μόνο χαρακτήρα ή συμβόλου κάθε φορά, ως αποτέλεσμα, η αναγνώριση</w:t>
+      </w:r>
+      <w:r>
+        <w:rPr>
+          <w:rFonts w:ascii="Times New Roman" w:hAnsi="Times New Roman" w:cs="Times New Roman"/>
+          <w:sz w:val="24"/>
+          <w:szCs w:val="24"/>
+          <w:lang w:val="el-GR"/>
+        </w:rPr>
+        <w:t xml:space="preserve"> </w:t>
+      </w:r>
+      <w:r>
+        <w:rPr>
+          <w:rFonts w:ascii="Times New Roman" w:hAnsi="Times New Roman" w:cs="Times New Roman"/>
+          <w:sz w:val="24"/>
+          <w:szCs w:val="24"/>
+          <w:lang w:val="el-GR"/>
+        </w:rPr>
+        <w:t>μιας λέξης πραγματοποιείται με την αναγνώριση κάθε γράμματος ξεχωριστά. Αυτό αποτελεί και ένα από τα κυριότερα αρνητικά στοιχεία της παρούσας τεχνολογίας, μιας και σε περίπτωση που υπάρξει αλλοίωση της εικόνας προς αναγνώριση, και δύο χαρακτήρες εμφανίζονται πολύ κοντά ο ένας με τον άλλον, το σύστημα ενδέχεται να αναγνωρίσει αυτούς τους δύο χαρακτήρες ως έναν, με αποτέλεσμα να πραγματοποιηθεί εσφαλμένη έξοδος από το σύστημα.</w:t>
+      </w:r>
+    </w:p>
+    <w:p>
+      <w:pPr>
+        <w:rPr>
+          <w:rFonts w:ascii="Times New Roman" w:hAnsi="Times New Roman" w:cs="Times New Roman"/>
+          <w:sz w:val="24"/>
+          <w:szCs w:val="24"/>
+          <w:lang w:val="el-GR"/>
+        </w:rPr>
+      </w:pPr>
+      <w:r>
+        <w:rPr>
+          <w:rFonts w:ascii="Times New Roman" w:hAnsi="Times New Roman" w:cs="Times New Roman"/>
+          <w:sz w:val="24"/>
+          <w:szCs w:val="24"/>
+          <w:lang w:val="el-GR"/>
+        </w:rPr>
+        <w:t>Μπορούμε λοιπόν να συμπεράνουμε πως η συγκεκριμένη τεχνολογία δεν είναι 100% ακριβής, μιας και μπορούν να υπάρξουν λανθασμένα αποτελέσματα λόγω μη ξεκάθαρων γραμματοσειρών, ή αλλοίωσης της εισόδου</w:t>
+      </w:r>
+      <w:r>
+        <w:rPr>
+          <w:rFonts w:ascii="Times New Roman" w:hAnsi="Times New Roman" w:cs="Times New Roman"/>
+          <w:sz w:val="24"/>
+          <w:szCs w:val="24"/>
+          <w:lang w:val="el-GR"/>
+        </w:rPr>
+        <w:t xml:space="preserve">. Θεωρείται λοιπόν ιδιαίτερα σημαντικός ο έλεγχος των αποτελεσμάτων για τον εντοπισμό τυχόν λαθών κατά την διαδικασία της </w:t>
+      </w:r>
+      <w:r>
+        <w:rPr>
+          <w:rFonts w:ascii="Times New Roman" w:hAnsi="Times New Roman" w:cs="Times New Roman"/>
+          <w:sz w:val="24"/>
+          <w:szCs w:val="24"/>
+          <w:lang w:val="el-GR"/>
+        </w:rPr>
+        <w:lastRenderedPageBreak/>
+        <w:t>αναγνώρισης, κάτι που μπορεί να αποτελέσει μια ιδιαίτερα χρονοβόρα διαδικασία, ανάλογα με το μέγεθος της εξόδου.</w:t>
+      </w:r>
+    </w:p>
+    <w:p>
+      <w:pPr>
+        <w:rPr>
+          <w:rFonts w:ascii="Times New Roman" w:hAnsi="Times New Roman" w:cs="Times New Roman"/>
+          <w:b/>
+          <w:bCs/>
+          <w:sz w:val="24"/>
+          <w:szCs w:val="24"/>
+          <w:lang w:val="el-GR"/>
+        </w:rPr>
+      </w:pPr>
+      <w:r>
+        <w:rPr>
+          <w:rFonts w:ascii="Times New Roman" w:hAnsi="Times New Roman" w:cs="Times New Roman"/>
+          <w:b/>
+          <w:bCs/>
+          <w:sz w:val="24"/>
+          <w:szCs w:val="24"/>
+          <w:lang w:val="el-GR"/>
+        </w:rPr>
+        <w:t>Οπτική αναγνώριση λέξεων</w:t>
+      </w:r>
+      <w:r>
+        <w:rPr>
+          <w:rFonts w:ascii="Times New Roman" w:hAnsi="Times New Roman" w:cs="Times New Roman"/>
+          <w:b/>
+          <w:bCs/>
+          <w:sz w:val="24"/>
+          <w:szCs w:val="24"/>
+          <w:lang w:val="el-GR"/>
+        </w:rPr>
+        <w:t xml:space="preserve"> (</w:t>
+      </w:r>
+      <w:r>
+        <w:rPr>
+          <w:rFonts w:ascii="Times New Roman" w:hAnsi="Times New Roman" w:cs="Times New Roman"/>
+          <w:b/>
+          <w:bCs/>
+          <w:sz w:val="24"/>
+          <w:szCs w:val="24"/>
+          <w:lang w:val="en-US"/>
+        </w:rPr>
+        <w:t>OWR</w:t>
+      </w:r>
+      <w:r>
+        <w:rPr>
+          <w:rFonts w:ascii="Times New Roman" w:hAnsi="Times New Roman" w:cs="Times New Roman"/>
+          <w:b/>
+          <w:bCs/>
+          <w:sz w:val="24"/>
+          <w:szCs w:val="24"/>
+          <w:lang w:val="el-GR"/>
+        </w:rPr>
+        <w:t>)</w:t>
+      </w:r>
+    </w:p>
+    <w:p>
+      <w:pPr>
+        <w:rPr>
+          <w:rFonts w:ascii="Times New Roman" w:hAnsi="Times New Roman" w:cs="Times New Roman"/>
+          <w:sz w:val="24"/>
+          <w:szCs w:val="24"/>
+          <w:lang w:val="el-GR"/>
+        </w:rPr>
+      </w:pPr>
+      <w:r>
+        <w:rPr>
+          <w:rFonts w:ascii="Times New Roman" w:hAnsi="Times New Roman" w:cs="Times New Roman"/>
+          <w:sz w:val="24"/>
+          <w:szCs w:val="24"/>
+          <w:lang w:val="el-GR"/>
+        </w:rPr>
+        <w:t xml:space="preserve">Η οπτική αναγνώριση λέξεων </w:t>
+      </w:r>
+      <w:r>
+        <w:rPr>
+          <w:rFonts w:ascii="Times New Roman" w:hAnsi="Times New Roman" w:cs="Times New Roman"/>
+          <w:sz w:val="24"/>
+          <w:szCs w:val="24"/>
+          <w:lang w:val="el-GR"/>
+        </w:rPr>
+        <w:t>(</w:t>
+      </w:r>
+      <w:r>
+        <w:rPr>
+          <w:rFonts w:ascii="Times New Roman" w:hAnsi="Times New Roman" w:cs="Times New Roman"/>
+          <w:sz w:val="24"/>
+          <w:szCs w:val="24"/>
+          <w:lang w:val="en-US"/>
+        </w:rPr>
+        <w:t>Optical</w:t>
+      </w:r>
+      <w:r>
+        <w:rPr>
+          <w:rFonts w:ascii="Times New Roman" w:hAnsi="Times New Roman" w:cs="Times New Roman"/>
+          <w:sz w:val="24"/>
+          <w:szCs w:val="24"/>
+          <w:lang w:val="el-GR"/>
+        </w:rPr>
+        <w:t xml:space="preserve"> </w:t>
+      </w:r>
+      <w:r>
+        <w:rPr>
+          <w:rFonts w:ascii="Times New Roman" w:hAnsi="Times New Roman" w:cs="Times New Roman"/>
+          <w:sz w:val="24"/>
+          <w:szCs w:val="24"/>
+          <w:lang w:val="en-US"/>
+        </w:rPr>
+        <w:t>Word</w:t>
+      </w:r>
+      <w:r>
+        <w:rPr>
+          <w:rFonts w:ascii="Times New Roman" w:hAnsi="Times New Roman" w:cs="Times New Roman"/>
+          <w:sz w:val="24"/>
+          <w:szCs w:val="24"/>
+          <w:lang w:val="el-GR"/>
+        </w:rPr>
+        <w:t xml:space="preserve"> </w:t>
+      </w:r>
+      <w:r>
+        <w:rPr>
+          <w:rFonts w:ascii="Times New Roman" w:hAnsi="Times New Roman" w:cs="Times New Roman"/>
+          <w:sz w:val="24"/>
+          <w:szCs w:val="24"/>
+          <w:lang w:val="en-US"/>
+        </w:rPr>
+        <w:t>Recognition</w:t>
+      </w:r>
+      <w:r>
+        <w:rPr>
+          <w:rFonts w:ascii="Times New Roman" w:hAnsi="Times New Roman" w:cs="Times New Roman"/>
+          <w:sz w:val="24"/>
+          <w:szCs w:val="24"/>
+          <w:lang w:val="el-GR"/>
+        </w:rPr>
+        <w:t>)</w:t>
+      </w:r>
+      <w:r>
+        <w:rPr>
+          <w:rFonts w:ascii="Times New Roman" w:hAnsi="Times New Roman" w:cs="Times New Roman"/>
+          <w:sz w:val="24"/>
+          <w:szCs w:val="24"/>
+          <w:lang w:val="el-GR"/>
+        </w:rPr>
+        <w:t xml:space="preserve"> αποτελεί μια</w:t>
+      </w:r>
+      <w:r>
+        <w:rPr>
+          <w:rFonts w:ascii="Times New Roman" w:hAnsi="Times New Roman" w:cs="Times New Roman"/>
+          <w:sz w:val="24"/>
+          <w:szCs w:val="24"/>
+          <w:lang w:val="el-GR"/>
+        </w:rPr>
+        <w:t xml:space="preserve"> </w:t>
+      </w:r>
+      <w:r>
+        <w:rPr>
+          <w:rFonts w:ascii="Times New Roman" w:hAnsi="Times New Roman" w:cs="Times New Roman"/>
+          <w:sz w:val="24"/>
+          <w:szCs w:val="24"/>
+          <w:lang w:val="el-GR"/>
+        </w:rPr>
+        <w:t xml:space="preserve">δεύτερη τεχνική αναγνώρισης στην ίδια τεχνολογία της </w:t>
+      </w:r>
+      <w:r>
+        <w:rPr>
+          <w:rFonts w:ascii="Times New Roman" w:hAnsi="Times New Roman" w:cs="Times New Roman"/>
+          <w:sz w:val="24"/>
+          <w:szCs w:val="24"/>
+          <w:lang w:val="en-US"/>
+        </w:rPr>
+        <w:t>OCR</w:t>
+      </w:r>
+      <w:r>
+        <w:rPr>
+          <w:rFonts w:ascii="Times New Roman" w:hAnsi="Times New Roman" w:cs="Times New Roman"/>
+          <w:sz w:val="24"/>
+          <w:szCs w:val="24"/>
+          <w:lang w:val="el-GR"/>
+        </w:rPr>
+        <w:t xml:space="preserve">. Στην συγκεκριμένη περίπτωση, </w:t>
+      </w:r>
+      <w:r>
+        <w:rPr>
+          <w:rFonts w:ascii="Times New Roman" w:hAnsi="Times New Roman" w:cs="Times New Roman"/>
+          <w:sz w:val="24"/>
+          <w:szCs w:val="24"/>
+          <w:lang w:val="el-GR"/>
+        </w:rPr>
+        <w:t xml:space="preserve">η αναγνώριση πραγματοποιείται σε ολόκληρες λέξεις σε γλώσσες όπου υπάρχει ένα εμφανές κενό ενδιάμεσα από κάθε λέξη, έναντι της αναγνώρισης επάνω σε κάθε χαρακτήρα ξεχωριστά. Τις περισσότερες φορές, όταν γίνεται αναφορά σε συστήματα </w:t>
+      </w:r>
+      <w:r>
+        <w:rPr>
+          <w:rFonts w:ascii="Times New Roman" w:hAnsi="Times New Roman" w:cs="Times New Roman"/>
+          <w:sz w:val="24"/>
+          <w:szCs w:val="24"/>
+          <w:lang w:val="en-US"/>
+        </w:rPr>
+        <w:t>OCR</w:t>
+      </w:r>
+      <w:r>
+        <w:rPr>
+          <w:rFonts w:ascii="Times New Roman" w:hAnsi="Times New Roman" w:cs="Times New Roman"/>
+          <w:sz w:val="24"/>
+          <w:szCs w:val="24"/>
+          <w:lang w:val="el-GR"/>
+        </w:rPr>
+        <w:t xml:space="preserve">, </w:t>
+      </w:r>
+      <w:r>
+        <w:rPr>
+          <w:rFonts w:ascii="Times New Roman" w:hAnsi="Times New Roman" w:cs="Times New Roman"/>
+          <w:sz w:val="24"/>
+          <w:szCs w:val="24"/>
+          <w:lang w:val="el-GR"/>
+        </w:rPr>
+        <w:t>θεωρείται πως η αναγνώριση πραγματοποιείται σε ολόκληρες λέξεις, παρόλα αυτά οι δύο κατηγορίες διαφέρουν ελαφρώς μεταξύ τους.</w:t>
+      </w:r>
+    </w:p>
+    <w:p>
+      <w:pPr>
+        <w:rPr>
+          <w:rFonts w:ascii="Times New Roman" w:hAnsi="Times New Roman" w:cs="Times New Roman"/>
+          <w:b/>
+          <w:bCs/>
+          <w:sz w:val="24"/>
+          <w:szCs w:val="24"/>
+          <w:lang w:val="el-GR"/>
+        </w:rPr>
+      </w:pPr>
+      <w:r>
+        <w:rPr>
+          <w:rFonts w:ascii="Times New Roman" w:hAnsi="Times New Roman" w:cs="Times New Roman"/>
+          <w:b/>
+          <w:bCs/>
+          <w:sz w:val="24"/>
+          <w:szCs w:val="24"/>
+          <w:lang w:val="el-GR"/>
+        </w:rPr>
+        <w:t>Οπτική αναγνώριση σημείων (</w:t>
+      </w:r>
+      <w:r>
+        <w:rPr>
+          <w:rFonts w:ascii="Times New Roman" w:hAnsi="Times New Roman" w:cs="Times New Roman"/>
+          <w:b/>
+          <w:bCs/>
+          <w:sz w:val="24"/>
+          <w:szCs w:val="24"/>
+          <w:lang w:val="en-US"/>
+        </w:rPr>
+        <w:t>OMR</w:t>
+      </w:r>
+      <w:r>
+        <w:rPr>
+          <w:rFonts w:ascii="Times New Roman" w:hAnsi="Times New Roman" w:cs="Times New Roman"/>
+          <w:b/>
+          <w:bCs/>
+          <w:sz w:val="24"/>
+          <w:szCs w:val="24"/>
+          <w:lang w:val="el-GR"/>
+        </w:rPr>
+        <w:t>)</w:t>
+      </w:r>
+    </w:p>
+    <w:p>
+      <w:pPr>
+        <w:rPr>
+          <w:rFonts w:ascii="Times New Roman" w:hAnsi="Times New Roman" w:cs="Times New Roman"/>
+          <w:sz w:val="24"/>
+          <w:szCs w:val="24"/>
+          <w:lang w:val="el-GR"/>
+        </w:rPr>
+      </w:pPr>
+      <w:r>
+        <w:rPr>
+          <w:rFonts w:ascii="Times New Roman" w:hAnsi="Times New Roman" w:cs="Times New Roman"/>
+          <w:sz w:val="24"/>
+          <w:szCs w:val="24"/>
+          <w:lang w:val="el-GR"/>
+        </w:rPr>
+        <w:t xml:space="preserve">Σε αντίθεση με τις τεχνολογίες </w:t>
+      </w:r>
+      <w:r>
+        <w:rPr>
+          <w:rFonts w:ascii="Times New Roman" w:hAnsi="Times New Roman" w:cs="Times New Roman"/>
+          <w:sz w:val="24"/>
+          <w:szCs w:val="24"/>
+          <w:lang w:val="en-US"/>
+        </w:rPr>
+        <w:t>OCR</w:t>
+      </w:r>
+      <w:r>
+        <w:rPr>
+          <w:rFonts w:ascii="Times New Roman" w:hAnsi="Times New Roman" w:cs="Times New Roman"/>
+          <w:sz w:val="24"/>
+          <w:szCs w:val="24"/>
+          <w:lang w:val="el-GR"/>
+        </w:rPr>
+        <w:t xml:space="preserve">, </w:t>
+      </w:r>
+      <w:r>
+        <w:rPr>
+          <w:rFonts w:ascii="Times New Roman" w:hAnsi="Times New Roman" w:cs="Times New Roman"/>
+          <w:sz w:val="24"/>
+          <w:szCs w:val="24"/>
+          <w:lang w:val="el-GR"/>
+        </w:rPr>
+        <w:t>η οπτική αναγνώριση σημείων (</w:t>
+      </w:r>
+      <w:r>
+        <w:rPr>
+          <w:rFonts w:ascii="Times New Roman" w:hAnsi="Times New Roman" w:cs="Times New Roman"/>
+          <w:sz w:val="24"/>
+          <w:szCs w:val="24"/>
+          <w:lang w:val="en-US"/>
+        </w:rPr>
+        <w:t>Optical</w:t>
+      </w:r>
+      <w:r>
+        <w:rPr>
+          <w:rFonts w:ascii="Times New Roman" w:hAnsi="Times New Roman" w:cs="Times New Roman"/>
+          <w:sz w:val="24"/>
+          <w:szCs w:val="24"/>
+          <w:lang w:val="el-GR"/>
+        </w:rPr>
+        <w:t xml:space="preserve"> </w:t>
+      </w:r>
+      <w:r>
+        <w:rPr>
+          <w:rFonts w:ascii="Times New Roman" w:hAnsi="Times New Roman" w:cs="Times New Roman"/>
+          <w:sz w:val="24"/>
+          <w:szCs w:val="24"/>
+          <w:lang w:val="en-US"/>
+        </w:rPr>
+        <w:t>Mark</w:t>
+      </w:r>
+      <w:r>
+        <w:rPr>
+          <w:rFonts w:ascii="Times New Roman" w:hAnsi="Times New Roman" w:cs="Times New Roman"/>
+          <w:sz w:val="24"/>
+          <w:szCs w:val="24"/>
+          <w:lang w:val="el-GR"/>
+        </w:rPr>
+        <w:t xml:space="preserve"> </w:t>
+      </w:r>
+      <w:r>
+        <w:rPr>
+          <w:rFonts w:ascii="Times New Roman" w:hAnsi="Times New Roman" w:cs="Times New Roman"/>
+          <w:sz w:val="24"/>
+          <w:szCs w:val="24"/>
+          <w:lang w:val="en-US"/>
+        </w:rPr>
+        <w:t>Recognition</w:t>
+      </w:r>
+      <w:r>
+        <w:rPr>
+          <w:rFonts w:ascii="Times New Roman" w:hAnsi="Times New Roman" w:cs="Times New Roman"/>
+          <w:sz w:val="24"/>
+          <w:szCs w:val="24"/>
+          <w:lang w:val="el-GR"/>
+        </w:rPr>
+        <w:t>)</w:t>
+      </w:r>
+      <w:r>
+        <w:rPr>
+          <w:rFonts w:ascii="Times New Roman" w:hAnsi="Times New Roman" w:cs="Times New Roman"/>
+          <w:sz w:val="24"/>
+          <w:szCs w:val="24"/>
+          <w:lang w:val="el-GR"/>
+        </w:rPr>
+        <w:t xml:space="preserve"> </w:t>
+      </w:r>
+      <w:r>
+        <w:rPr>
+          <w:rFonts w:ascii="Times New Roman" w:hAnsi="Times New Roman" w:cs="Times New Roman"/>
+          <w:sz w:val="24"/>
+          <w:szCs w:val="24"/>
+          <w:lang w:val="el-GR"/>
+        </w:rPr>
+        <w:t>βασίζεται κυρίως στον εντοπισμό συγκεκριμένων σημείων ή προτύπων σε ειδικά έντυπα.</w:t>
+      </w:r>
+      <w:r>
+        <w:rPr>
+          <w:rFonts w:ascii="Times New Roman" w:hAnsi="Times New Roman" w:cs="Times New Roman"/>
+          <w:sz w:val="24"/>
+          <w:szCs w:val="24"/>
+          <w:lang w:val="el-GR"/>
+        </w:rPr>
+        <w:t xml:space="preserve"> Η συγκεκριμένη τεχνολογία σχεδιάστηκε </w:t>
+      </w:r>
+      <w:r>
+        <w:rPr>
+          <w:rFonts w:ascii="Times New Roman" w:hAnsi="Times New Roman" w:cs="Times New Roman"/>
+          <w:sz w:val="24"/>
+          <w:szCs w:val="24"/>
+          <w:lang w:val="el-GR"/>
+        </w:rPr>
+        <w:t>κατά κύριο λόγο</w:t>
+      </w:r>
+      <w:r>
+        <w:rPr>
+          <w:rFonts w:ascii="Times New Roman" w:hAnsi="Times New Roman" w:cs="Times New Roman"/>
+          <w:sz w:val="24"/>
+          <w:szCs w:val="24"/>
+          <w:lang w:val="el-GR"/>
+        </w:rPr>
+        <w:t xml:space="preserve"> για χρήση στην διόρθωση </w:t>
+      </w:r>
+      <w:r>
+        <w:rPr>
+          <w:rFonts w:ascii="Times New Roman" w:hAnsi="Times New Roman" w:cs="Times New Roman"/>
+          <w:sz w:val="24"/>
+          <w:szCs w:val="24"/>
+          <w:lang w:val="el-GR"/>
+        </w:rPr>
+        <w:t>απαντήσεων σε τεστ εκπαιδευτικών οργανισμών, όπου και χρησιμοποιείται ακόμα και σήμερα. Επιπλέον η ίδια τεχνολογία μπορεί να συναντηθεί και σε πρακτορεία στοιχηματισμού για την επικύρωση στοιχηματικών δελτίων</w:t>
+      </w:r>
+      <w:r>
+        <w:rPr>
+          <w:rFonts w:ascii="Times New Roman" w:hAnsi="Times New Roman" w:cs="Times New Roman"/>
+          <w:sz w:val="24"/>
+          <w:szCs w:val="24"/>
+          <w:lang w:val="el-GR"/>
+        </w:rPr>
+        <w:t xml:space="preserve"> από ειδικά σχεδιασμένα μηχανήματα</w:t>
+      </w:r>
+      <w:r>
+        <w:rPr>
+          <w:rFonts w:ascii="Times New Roman" w:hAnsi="Times New Roman" w:cs="Times New Roman"/>
+          <w:sz w:val="24"/>
+          <w:szCs w:val="24"/>
+          <w:lang w:val="el-GR"/>
+        </w:rPr>
+        <w:t>, για την άμεση εξαγωγή δεδομένων από φόρμες, ακόμα και για την καταμέτρηση ψήφων σε εκλογικές διαδικασίες</w:t>
+      </w:r>
+      <w:r>
+        <w:rPr>
+          <w:rFonts w:ascii="Times New Roman" w:hAnsi="Times New Roman" w:cs="Times New Roman"/>
+          <w:sz w:val="24"/>
+          <w:szCs w:val="24"/>
+          <w:lang w:val="el-GR"/>
+        </w:rPr>
+        <w:t>.</w:t>
+      </w:r>
+    </w:p>
+    <w:p>
+      <w:pPr>
+        <w:rPr>
+          <w:rFonts w:ascii="Times New Roman" w:hAnsi="Times New Roman" w:cs="Times New Roman"/>
+          <w:sz w:val="24"/>
+          <w:szCs w:val="24"/>
+          <w:lang w:val="el-GR"/>
+        </w:rPr>
+      </w:pPr>
+      <w:r>
+        <w:rPr>
+          <w:rFonts w:ascii="Times New Roman" w:hAnsi="Times New Roman" w:cs="Times New Roman"/>
+          <w:sz w:val="24"/>
+          <w:szCs w:val="24"/>
+          <w:lang w:val="el-GR"/>
+        </w:rPr>
+        <w:t>Οι συγκεκριμένες συσκευές λειτουργούν σαν σκάνερ, εκπέμποντας δηλαδή φως επάνω στο εισερχόμενο έγγραφο, το οποίο βοηθάει στον εντοπισμό των συγκεκριμένων πεδίων που προορίζονται προς αναγνώριση.</w:t>
+      </w:r>
+      <w:r>
+        <w:rPr>
+          <w:rFonts w:ascii="Times New Roman" w:hAnsi="Times New Roman" w:cs="Times New Roman"/>
+          <w:sz w:val="24"/>
+          <w:szCs w:val="24"/>
+          <w:lang w:val="el-GR"/>
+        </w:rPr>
+        <w:t xml:space="preserve"> Τα ίδια τα έγγραφα που χρησιμοποιούνται είναι σχεδιασμένα να περιέχουν μικρούς κύκλους ή τετράγωνα που λειτουργούν ως πεδία,</w:t>
+      </w:r>
+      <w:r>
+        <w:rPr>
+          <w:rFonts w:ascii="Times New Roman" w:hAnsi="Times New Roman" w:cs="Times New Roman"/>
+          <w:sz w:val="24"/>
+          <w:szCs w:val="24"/>
+          <w:lang w:val="el-GR"/>
+        </w:rPr>
+        <w:t xml:space="preserve"> μερικά από τα οποία </w:t>
+      </w:r>
+      <w:r>
+        <w:rPr>
+          <w:rFonts w:ascii="Times New Roman" w:hAnsi="Times New Roman" w:cs="Times New Roman"/>
+          <w:sz w:val="24"/>
+          <w:szCs w:val="24"/>
+          <w:lang w:val="el-GR"/>
+        </w:rPr>
+        <w:t>μπορ</w:t>
+      </w:r>
+      <w:r>
+        <w:rPr>
+          <w:rFonts w:ascii="Times New Roman" w:hAnsi="Times New Roman" w:cs="Times New Roman"/>
+          <w:sz w:val="24"/>
+          <w:szCs w:val="24"/>
+          <w:lang w:val="el-GR"/>
+        </w:rPr>
+        <w:t>εί</w:t>
+      </w:r>
+      <w:r>
+        <w:rPr>
+          <w:rFonts w:ascii="Times New Roman" w:hAnsi="Times New Roman" w:cs="Times New Roman"/>
+          <w:sz w:val="24"/>
+          <w:szCs w:val="24"/>
+          <w:lang w:val="el-GR"/>
+        </w:rPr>
+        <w:t xml:space="preserve"> να είναι μαρκαρισμένα </w:t>
+      </w:r>
+      <w:r>
+        <w:rPr>
+          <w:rFonts w:ascii="Times New Roman" w:hAnsi="Times New Roman" w:cs="Times New Roman"/>
+          <w:sz w:val="24"/>
+          <w:szCs w:val="24"/>
+          <w:lang w:val="el-GR"/>
+        </w:rPr>
+        <w:t xml:space="preserve">ανάλογα με τις επιλογές του κάθε χρήστη. </w:t>
+      </w:r>
+      <w:sdt>
+        <w:sdtPr>
+          <w:rPr>
+            <w:rFonts w:ascii="Times New Roman" w:hAnsi="Times New Roman" w:cs="Times New Roman"/>
+            <w:sz w:val="24"/>
+            <w:szCs w:val="24"/>
+            <w:lang w:val="el-GR"/>
+          </w:rPr>
+          <w:id w:val="818846618"/>
+          <w:citation/>
+        </w:sdtPr>
+        <w:sdtContent>
+          <w:r>
+            <w:rPr>
+              <w:rFonts w:ascii="Times New Roman" w:hAnsi="Times New Roman" w:cs="Times New Roman"/>
+              <w:sz w:val="24"/>
+              <w:szCs w:val="24"/>
+              <w:lang w:val="el-GR"/>
+            </w:rPr>
+            <w:fldChar w:fldCharType="begin"/>
+          </w:r>
+          <w:r>
+            <w:rPr>
+              <w:rFonts w:ascii="Times New Roman" w:hAnsi="Times New Roman" w:cs="Times New Roman"/>
+              <w:sz w:val="24"/>
+              <w:szCs w:val="24"/>
+              <w:lang w:val="en-US"/>
+            </w:rPr>
+            <w:instrText xml:space="preserve"> CITATION OMR \l 1033 </w:instrText>
+          </w:r>
+          <w:r>
+            <w:rPr>
+              <w:rFonts w:ascii="Times New Roman" w:hAnsi="Times New Roman" w:cs="Times New Roman"/>
+              <w:sz w:val="24"/>
+              <w:szCs w:val="24"/>
+              <w:lang w:val="el-GR"/>
+            </w:rPr>
+            <w:fldChar w:fldCharType="separate"/>
+          </w:r>
+          <w:r>
+            <w:rPr>
+              <w:rFonts w:ascii="Times New Roman" w:hAnsi="Times New Roman" w:cs="Times New Roman"/>
+              <w:noProof/>
+              <w:sz w:val="24"/>
+              <w:szCs w:val="24"/>
+              <w:lang w:val="en-US"/>
+            </w:rPr>
+            <w:t>(Ask Any Difference, n.d)</w:t>
+          </w:r>
+          <w:r>
+            <w:rPr>
+              <w:rFonts w:ascii="Times New Roman" w:hAnsi="Times New Roman" w:cs="Times New Roman"/>
+              <w:sz w:val="24"/>
+              <w:szCs w:val="24"/>
+              <w:lang w:val="el-GR"/>
+            </w:rPr>
+            <w:fldChar w:fldCharType="end"/>
+          </w:r>
+        </w:sdtContent>
+      </w:sdt>
+    </w:p>
+    <w:p>
+      <w:pPr>
+        <w:rPr>
+          <w:rFonts w:ascii="Times New Roman" w:hAnsi="Times New Roman" w:cs="Times New Roman"/>
+          <w:b/>
+          <w:bCs/>
+          <w:sz w:val="24"/>
+          <w:szCs w:val="24"/>
+          <w:lang w:val="el-GR"/>
+        </w:rPr>
+      </w:pPr>
+      <w:r>
+        <w:rPr>
+          <w:rFonts w:ascii="Times New Roman" w:hAnsi="Times New Roman" w:cs="Times New Roman"/>
+          <w:b/>
+          <w:bCs/>
+          <w:sz w:val="24"/>
+          <w:szCs w:val="24"/>
+          <w:lang w:val="el-GR"/>
+        </w:rPr>
+        <w:t>Έξυπνη αναγνώριση χαρακτήρων (</w:t>
+      </w:r>
+      <w:r>
+        <w:rPr>
+          <w:rFonts w:ascii="Times New Roman" w:hAnsi="Times New Roman" w:cs="Times New Roman"/>
+          <w:b/>
+          <w:bCs/>
+          <w:sz w:val="24"/>
+          <w:szCs w:val="24"/>
+          <w:lang w:val="en-US"/>
+        </w:rPr>
+        <w:t>ICR</w:t>
+      </w:r>
+      <w:r>
+        <w:rPr>
+          <w:rFonts w:ascii="Times New Roman" w:hAnsi="Times New Roman" w:cs="Times New Roman"/>
+          <w:b/>
+          <w:bCs/>
+          <w:sz w:val="24"/>
+          <w:szCs w:val="24"/>
+          <w:lang w:val="el-GR"/>
+        </w:rPr>
+        <w:t>)</w:t>
+      </w:r>
+    </w:p>
+    <w:p>
+      <w:pPr>
+        <w:rPr>
+          <w:rFonts w:ascii="Times New Roman" w:hAnsi="Times New Roman" w:cs="Times New Roman"/>
+          <w:sz w:val="24"/>
+          <w:szCs w:val="24"/>
+          <w:lang w:val="el-GR"/>
+        </w:rPr>
+      </w:pPr>
+      <w:hyperlink r:id="rId23" w:history="1">
         <w:r>
           <w:rPr>
             <w:rStyle w:val="Hyperlink"/>
             <w:rFonts w:ascii="Times New Roman" w:hAnsi="Times New Roman" w:cs="Times New Roman"/>
             <w:sz w:val="24"/>
             <w:szCs w:val="24"/>
-            <w:lang w:val="en-US"/>
-          </w:rPr>
-          <w:t>https</w:t>
-        </w:r>
-        <w:r>
-          <w:rPr>
-            <w:rStyle w:val="Hyperlink"/>
-            <w:rFonts w:ascii="Times New Roman" w:hAnsi="Times New Roman" w:cs="Times New Roman"/>
-            <w:sz w:val="24"/>
-            <w:szCs w:val="24"/>
             <w:lang w:val="el-GR"/>
           </w:rPr>
-          <w:t>://</w:t>
-        </w:r>
-        <w:proofErr w:type="spellStart"/>
-        <w:r>
-          <w:rPr>
-            <w:rStyle w:val="Hyperlink"/>
-            <w:rFonts w:ascii="Times New Roman" w:hAnsi="Times New Roman" w:cs="Times New Roman"/>
-            <w:sz w:val="24"/>
-            <w:szCs w:val="24"/>
-            <w:lang w:val="en-US"/>
-          </w:rPr>
-          <w:t>en</w:t>
-        </w:r>
-        <w:proofErr w:type="spellEnd"/>
-        <w:r>
-          <w:rPr>
-            <w:rStyle w:val="Hyperlink"/>
-            <w:rFonts w:ascii="Times New Roman" w:hAnsi="Times New Roman" w:cs="Times New Roman"/>
-            <w:sz w:val="24"/>
-            <w:szCs w:val="24"/>
-            <w:lang w:val="el-GR"/>
-          </w:rPr>
-          <w:t>.</w:t>
-        </w:r>
-        <w:proofErr w:type="spellStart"/>
-        <w:r>
-          <w:rPr>
-            <w:rStyle w:val="Hyperlink"/>
-            <w:rFonts w:ascii="Times New Roman" w:hAnsi="Times New Roman" w:cs="Times New Roman"/>
-            <w:sz w:val="24"/>
-            <w:szCs w:val="24"/>
-            <w:lang w:val="en-US"/>
-          </w:rPr>
-          <w:t>wikipedia</w:t>
-        </w:r>
-        <w:proofErr w:type="spellEnd"/>
-        <w:r>
-          <w:rPr>
-            <w:rStyle w:val="Hyperlink"/>
-            <w:rFonts w:ascii="Times New Roman" w:hAnsi="Times New Roman" w:cs="Times New Roman"/>
-            <w:sz w:val="24"/>
-            <w:szCs w:val="24"/>
-            <w:lang w:val="el-GR"/>
-          </w:rPr>
-          <w:t>.</w:t>
-        </w:r>
-        <w:r>
-          <w:rPr>
-            <w:rStyle w:val="Hyperlink"/>
-            <w:rFonts w:ascii="Times New Roman" w:hAnsi="Times New Roman" w:cs="Times New Roman"/>
-            <w:sz w:val="24"/>
-            <w:szCs w:val="24"/>
-            <w:lang w:val="en-US"/>
-          </w:rPr>
-          <w:t>org</w:t>
-        </w:r>
-        <w:r>
-          <w:rPr>
-            <w:rStyle w:val="Hyperlink"/>
-            <w:rFonts w:ascii="Times New Roman" w:hAnsi="Times New Roman" w:cs="Times New Roman"/>
-            <w:sz w:val="24"/>
-            <w:szCs w:val="24"/>
-            <w:lang w:val="el-GR"/>
-          </w:rPr>
-          <w:t>/</w:t>
-        </w:r>
-        <w:r>
-          <w:rPr>
-            <w:rStyle w:val="Hyperlink"/>
-            <w:rFonts w:ascii="Times New Roman" w:hAnsi="Times New Roman" w:cs="Times New Roman"/>
-            <w:sz w:val="24"/>
-            <w:szCs w:val="24"/>
-            <w:lang w:val="en-US"/>
-          </w:rPr>
-          <w:t>wiki</w:t>
-        </w:r>
-        <w:r>
-          <w:rPr>
-            <w:rStyle w:val="Hyperlink"/>
-            <w:rFonts w:ascii="Times New Roman" w:hAnsi="Times New Roman" w:cs="Times New Roman"/>
-            <w:sz w:val="24"/>
-            <w:szCs w:val="24"/>
-            <w:lang w:val="el-GR"/>
-          </w:rPr>
-          <w:t>/</w:t>
-        </w:r>
-        <w:r>
-          <w:rPr>
-            <w:rStyle w:val="Hyperlink"/>
-            <w:rFonts w:ascii="Times New Roman" w:hAnsi="Times New Roman" w:cs="Times New Roman"/>
-            <w:sz w:val="24"/>
-            <w:szCs w:val="24"/>
-            <w:lang w:val="en-US"/>
-          </w:rPr>
-          <w:t>Optical</w:t>
-        </w:r>
-        <w:r>
-          <w:rPr>
-            <w:rStyle w:val="Hyperlink"/>
-            <w:rFonts w:ascii="Times New Roman" w:hAnsi="Times New Roman" w:cs="Times New Roman"/>
-            <w:sz w:val="24"/>
-            <w:szCs w:val="24"/>
-            <w:lang w:val="el-GR"/>
-          </w:rPr>
-          <w:t>_</w:t>
-        </w:r>
-        <w:r>
-          <w:rPr>
-            <w:rStyle w:val="Hyperlink"/>
-            <w:rFonts w:ascii="Times New Roman" w:hAnsi="Times New Roman" w:cs="Times New Roman"/>
-            <w:sz w:val="24"/>
-            <w:szCs w:val="24"/>
-            <w:lang w:val="en-US"/>
-          </w:rPr>
-          <w:t>character</w:t>
-        </w:r>
-        <w:r>
-          <w:rPr>
-            <w:rStyle w:val="Hyperlink"/>
-            <w:rFonts w:ascii="Times New Roman" w:hAnsi="Times New Roman" w:cs="Times New Roman"/>
-            <w:sz w:val="24"/>
-            <w:szCs w:val="24"/>
-            <w:lang w:val="el-GR"/>
-          </w:rPr>
-          <w:t>_</w:t>
-        </w:r>
-        <w:r>
-          <w:rPr>
-            <w:rStyle w:val="Hyperlink"/>
-            <w:rFonts w:ascii="Times New Roman" w:hAnsi="Times New Roman" w:cs="Times New Roman"/>
-            <w:sz w:val="24"/>
-            <w:szCs w:val="24"/>
-            <w:lang w:val="en-US"/>
-          </w:rPr>
-          <w:t>recognition</w:t>
-        </w:r>
-        <w:r>
-          <w:rPr>
-            <w:rStyle w:val="Hyperlink"/>
-            <w:rFonts w:ascii="Times New Roman" w:hAnsi="Times New Roman" w:cs="Times New Roman"/>
-            <w:sz w:val="24"/>
-            <w:szCs w:val="24"/>
-            <w:lang w:val="el-GR"/>
-          </w:rPr>
-          <w:t>#</w:t>
-        </w:r>
-        <w:r>
-          <w:rPr>
-            <w:rStyle w:val="Hyperlink"/>
-            <w:rFonts w:ascii="Times New Roman" w:hAnsi="Times New Roman" w:cs="Times New Roman"/>
-            <w:sz w:val="24"/>
-            <w:szCs w:val="24"/>
-            <w:lang w:val="en-US"/>
-          </w:rPr>
-          <w:t>Types</w:t>
+          <w:t>https://www.hitechnectar.com/blogs/ocr-vs-icr/</w:t>
         </w:r>
       </w:hyperlink>
     </w:p>
@@ -23604,165 +24149,40 @@
       <w:pPr>
         <w:rPr>
           <w:rFonts w:ascii="Times New Roman" w:hAnsi="Times New Roman" w:cs="Times New Roman"/>
-          <w:sz w:val="24"/>
-          <w:szCs w:val="24"/>
-          <w:lang w:val="el-GR"/>
-        </w:rPr>
-      </w:pPr>
-    </w:p>
-    <w:p>
-      <w:pPr>
-        <w:rPr>
-          <w:rFonts w:ascii="Times New Roman" w:hAnsi="Times New Roman" w:cs="Times New Roman"/>
-          <w:sz w:val="24"/>
-          <w:szCs w:val="24"/>
-          <w:lang w:val="el-GR"/>
-        </w:rPr>
-      </w:pPr>
-      <w:r>
-        <w:rPr>
-          <w:rFonts w:ascii="Times New Roman" w:hAnsi="Times New Roman" w:cs="Times New Roman"/>
-          <w:sz w:val="24"/>
-          <w:szCs w:val="24"/>
-          <w:lang w:val="el-GR"/>
-        </w:rPr>
-        <w:t>Οπτική αναγνώριση χαρακτήρων (</w:t>
-      </w:r>
-      <w:r>
-        <w:rPr>
-          <w:rFonts w:ascii="Times New Roman" w:hAnsi="Times New Roman" w:cs="Times New Roman"/>
+          <w:b/>
+          <w:bCs/>
+          <w:sz w:val="24"/>
+          <w:szCs w:val="24"/>
+          <w:lang w:val="el-GR"/>
+        </w:rPr>
+      </w:pPr>
+      <w:r>
+        <w:rPr>
+          <w:rFonts w:ascii="Times New Roman" w:hAnsi="Times New Roman" w:cs="Times New Roman"/>
+          <w:b/>
+          <w:bCs/>
+          <w:sz w:val="24"/>
+          <w:szCs w:val="24"/>
+          <w:lang w:val="el-GR"/>
+        </w:rPr>
+        <w:t>Έξυπνη αναγνώριση λέξεων (</w:t>
+      </w:r>
+      <w:r>
+        <w:rPr>
+          <w:rFonts w:ascii="Times New Roman" w:hAnsi="Times New Roman" w:cs="Times New Roman"/>
+          <w:b/>
+          <w:bCs/>
           <w:sz w:val="24"/>
           <w:szCs w:val="24"/>
           <w:lang w:val="en-US"/>
         </w:rPr>
-        <w:t>OCR</w:t>
-      </w:r>
-      <w:r>
-        <w:rPr>
-          <w:rFonts w:ascii="Times New Roman" w:hAnsi="Times New Roman" w:cs="Times New Roman"/>
-          <w:sz w:val="24"/>
-          <w:szCs w:val="24"/>
-          <w:lang w:val="el-GR"/>
-        </w:rPr>
-        <w:t>)</w:t>
-      </w:r>
-    </w:p>
-    <w:p>
-      <w:pPr>
-        <w:rPr>
-          <w:rFonts w:ascii="Times New Roman" w:hAnsi="Times New Roman" w:cs="Times New Roman"/>
-          <w:sz w:val="24"/>
-          <w:szCs w:val="24"/>
-          <w:lang w:val="el-GR"/>
-        </w:rPr>
-      </w:pPr>
-    </w:p>
-    <w:p>
-      <w:pPr>
-        <w:rPr>
-          <w:rFonts w:ascii="Times New Roman" w:hAnsi="Times New Roman" w:cs="Times New Roman"/>
-          <w:sz w:val="24"/>
-          <w:szCs w:val="24"/>
-          <w:lang w:val="el-GR"/>
-        </w:rPr>
-      </w:pPr>
-      <w:r>
-        <w:rPr>
-          <w:rFonts w:ascii="Times New Roman" w:hAnsi="Times New Roman" w:cs="Times New Roman"/>
-          <w:sz w:val="24"/>
-          <w:szCs w:val="24"/>
-          <w:lang w:val="el-GR"/>
-        </w:rPr>
-        <w:t>Οπτική αναγνώριση λέξεων</w:t>
-      </w:r>
-    </w:p>
-    <w:p>
-      <w:pPr>
-        <w:rPr>
-          <w:rFonts w:ascii="Times New Roman" w:hAnsi="Times New Roman" w:cs="Times New Roman"/>
-          <w:sz w:val="24"/>
-          <w:szCs w:val="24"/>
-          <w:lang w:val="el-GR"/>
-        </w:rPr>
-      </w:pPr>
-    </w:p>
-    <w:p>
-      <w:pPr>
-        <w:rPr>
-          <w:rFonts w:ascii="Times New Roman" w:hAnsi="Times New Roman" w:cs="Times New Roman"/>
-          <w:sz w:val="24"/>
-          <w:szCs w:val="24"/>
-          <w:lang w:val="el-GR"/>
-        </w:rPr>
-      </w:pPr>
-      <w:r>
-        <w:rPr>
-          <w:rFonts w:ascii="Times New Roman" w:hAnsi="Times New Roman" w:cs="Times New Roman"/>
-          <w:sz w:val="24"/>
-          <w:szCs w:val="24"/>
-          <w:lang w:val="el-GR"/>
-        </w:rPr>
-        <w:t>Έξυπνη αναγνώριση χαρακτήρων (</w:t>
-      </w:r>
-      <w:r>
-        <w:rPr>
-          <w:rFonts w:ascii="Times New Roman" w:hAnsi="Times New Roman" w:cs="Times New Roman"/>
-          <w:sz w:val="24"/>
-          <w:szCs w:val="24"/>
-          <w:lang w:val="en-US"/>
-        </w:rPr>
-        <w:t>ICR</w:t>
-      </w:r>
-      <w:r>
-        <w:rPr>
-          <w:rFonts w:ascii="Times New Roman" w:hAnsi="Times New Roman" w:cs="Times New Roman"/>
-          <w:sz w:val="24"/>
-          <w:szCs w:val="24"/>
-          <w:lang w:val="el-GR"/>
-        </w:rPr>
-        <w:t>)</w:t>
-      </w:r>
-    </w:p>
-    <w:p>
-      <w:pPr>
-        <w:rPr>
-          <w:rFonts w:ascii="Times New Roman" w:hAnsi="Times New Roman" w:cs="Times New Roman"/>
-          <w:sz w:val="24"/>
-          <w:szCs w:val="24"/>
-          <w:lang w:val="el-GR"/>
-        </w:rPr>
-      </w:pPr>
-    </w:p>
-    <w:p>
-      <w:pPr>
-        <w:rPr>
-          <w:rFonts w:ascii="Times New Roman" w:hAnsi="Times New Roman" w:cs="Times New Roman"/>
-          <w:sz w:val="24"/>
-          <w:szCs w:val="24"/>
-          <w:lang w:val="el-GR"/>
-        </w:rPr>
-      </w:pPr>
-      <w:r>
-        <w:rPr>
-          <w:rFonts w:ascii="Times New Roman" w:hAnsi="Times New Roman" w:cs="Times New Roman"/>
-          <w:sz w:val="24"/>
-          <w:szCs w:val="24"/>
-          <w:lang w:val="el-GR"/>
-        </w:rPr>
-        <w:t>Έξυπνη αναγνώριση λέξεων (</w:t>
-      </w:r>
-      <w:r>
-        <w:rPr>
-          <w:rFonts w:ascii="Times New Roman" w:hAnsi="Times New Roman" w:cs="Times New Roman"/>
-          <w:sz w:val="24"/>
-          <w:szCs w:val="24"/>
-          <w:lang w:val="en-US"/>
-        </w:rPr>
         <w:t>IWR</w:t>
       </w:r>
       <w:r>
         <w:rPr>
           <w:rFonts w:ascii="Times New Roman" w:hAnsi="Times New Roman" w:cs="Times New Roman"/>
+          <w:b/>
+          <w:bCs/>
           <w:sz w:val="24"/>
           <w:szCs w:val="24"/>
           <w:lang w:val="el-GR"/>
@@ -23787,7 +24207,7 @@
           <w:u w:val="none"/>
         </w:rPr>
       </w:pPr>
-      <w:bookmarkStart w:id="38" w:name="_Toc73793659"/>
+      <w:bookmarkStart w:id="38" w:name="_Toc73968205"/>
       <w:r>
         <w:rPr>
           <w:rStyle w:val="Hyperlink"/>
@@ -24218,7 +24638,7 @@
       <w:pPr>
         <w:pStyle w:val="Heading2"/>
       </w:pPr>
-      <w:bookmarkStart w:id="39" w:name="_Toc73793660"/>
+      <w:bookmarkStart w:id="39" w:name="_Toc73968206"/>
       <w:r>
         <w:t xml:space="preserve">3.6 </w:t>
       </w:r>
@@ -24226,7 +24646,10 @@
         <w:rPr>
           <w:lang w:val="en-US"/>
         </w:rPr>
-        <w:t xml:space="preserve">OCR </w:t>
+        <w:t>OCR</w:t>
+      </w:r>
+      <w:r>
+        <w:t xml:space="preserve"> </w:t>
       </w:r>
       <w:r>
         <w:t>ΚΑΙ ΝΕΥΡΩΝΙΚΑ ΔΙΚΤΥΑ</w:t>
@@ -24247,7 +24670,7 @@
       <w:pPr>
         <w:pStyle w:val="Heading1"/>
       </w:pPr>
-      <w:bookmarkStart w:id="40" w:name="_Toc73793661"/>
+      <w:bookmarkStart w:id="40" w:name="_Toc73968207"/>
       <w:r>
         <w:t xml:space="preserve">4. </w:t>
       </w:r>
@@ -24260,18 +24683,18 @@
       <w:pPr>
         <w:rPr>
           <w:rStyle w:val="Hyperlink"/>
-          <w:lang w:val="el-GR"/>
-        </w:rPr>
-      </w:pPr>
-      <w:r>
-        <w:rPr>
           <w:lang w:val="en-US"/>
         </w:rPr>
+      </w:pPr>
+      <w:r>
+        <w:rPr>
+          <w:lang w:val="en-US"/>
+        </w:rPr>
         <w:t>UNRELATED</w:t>
       </w:r>
       <w:r>
         <w:rPr>
-          <w:lang w:val="el-GR"/>
+          <w:lang w:val="en-US"/>
         </w:rPr>
         <w:t xml:space="preserve">: </w:t>
       </w:r>
@@ -24286,11 +24709,10 @@
         <w:r>
           <w:rPr>
             <w:rStyle w:val="Hyperlink"/>
-            <w:lang w:val="el-GR"/>
+            <w:lang w:val="en-US"/>
           </w:rPr>
           <w:t>://</w:t>
         </w:r>
-        <w:proofErr w:type="spellStart"/>
         <w:r>
           <w:rPr>
             <w:rStyle w:val="Hyperlink"/>
@@ -24298,54 +24720,25 @@
           </w:rPr>
           <w:t>wandb</w:t>
         </w:r>
-        <w:proofErr w:type="spellEnd"/>
-        <w:r>
-          <w:rPr>
-            <w:rStyle w:val="Hyperlink"/>
-            <w:lang w:val="el-GR"/>
-          </w:rPr>
-          <w:t>.</w:t>
-        </w:r>
         <w:r>
           <w:rPr>
             <w:rStyle w:val="Hyperlink"/>
             <w:lang w:val="en-US"/>
           </w:rPr>
-          <w:t>ai</w:t>
-        </w:r>
-        <w:r>
-          <w:rPr>
-            <w:rStyle w:val="Hyperlink"/>
-            <w:lang w:val="el-GR"/>
-          </w:rPr>
-          <w:t>/</w:t>
+          <w:t>.</w:t>
         </w:r>
         <w:r>
           <w:rPr>
             <w:rStyle w:val="Hyperlink"/>
             <w:lang w:val="en-US"/>
           </w:rPr>
-          <w:t>site</w:t>
-        </w:r>
-        <w:r>
-          <w:rPr>
-            <w:rStyle w:val="Hyperlink"/>
-            <w:lang w:val="el-GR"/>
-          </w:rPr>
-          <w:t>/</w:t>
+          <w:t>ai</w:t>
         </w:r>
         <w:r>
           <w:rPr>
             <w:rStyle w:val="Hyperlink"/>
             <w:lang w:val="en-US"/>
           </w:rPr>
-          <w:t>articles</w:t>
-        </w:r>
-        <w:r>
-          <w:rPr>
-            <w:rStyle w:val="Hyperlink"/>
-            <w:lang w:val="el-GR"/>
-          </w:rPr>
           <w:t>/</w:t>
         </w:r>
         <w:r>
@@ -24353,48 +24746,76 @@
             <w:rStyle w:val="Hyperlink"/>
             <w:lang w:val="en-US"/>
           </w:rPr>
-          <w:t>fundamentals</w:t>
-        </w:r>
-        <w:r>
-          <w:rPr>
-            <w:rStyle w:val="Hyperlink"/>
-            <w:lang w:val="el-GR"/>
-          </w:rPr>
-          <w:t>-</w:t>
+          <w:t>site</w:t>
         </w:r>
         <w:r>
           <w:rPr>
             <w:rStyle w:val="Hyperlink"/>
             <w:lang w:val="en-US"/>
           </w:rPr>
-          <w:t>of</w:t>
-        </w:r>
-        <w:r>
-          <w:rPr>
-            <w:rStyle w:val="Hyperlink"/>
-            <w:lang w:val="el-GR"/>
-          </w:rPr>
-          <w:t>-</w:t>
+          <w:t>/</w:t>
         </w:r>
         <w:r>
           <w:rPr>
             <w:rStyle w:val="Hyperlink"/>
             <w:lang w:val="en-US"/>
           </w:rPr>
-          <w:t>neural</w:t>
-        </w:r>
-        <w:r>
-          <w:rPr>
-            <w:rStyle w:val="Hyperlink"/>
-            <w:lang w:val="el-GR"/>
-          </w:rPr>
-          <w:t>-</w:t>
+          <w:t>articles</w:t>
         </w:r>
         <w:r>
           <w:rPr>
             <w:rStyle w:val="Hyperlink"/>
             <w:lang w:val="en-US"/>
           </w:rPr>
+          <w:t>/</w:t>
+        </w:r>
+        <w:r>
+          <w:rPr>
+            <w:rStyle w:val="Hyperlink"/>
+            <w:lang w:val="en-US"/>
+          </w:rPr>
+          <w:t>fundamentals</w:t>
+        </w:r>
+        <w:r>
+          <w:rPr>
+            <w:rStyle w:val="Hyperlink"/>
+            <w:lang w:val="en-US"/>
+          </w:rPr>
+          <w:t>-</w:t>
+        </w:r>
+        <w:r>
+          <w:rPr>
+            <w:rStyle w:val="Hyperlink"/>
+            <w:lang w:val="en-US"/>
+          </w:rPr>
+          <w:t>of</w:t>
+        </w:r>
+        <w:r>
+          <w:rPr>
+            <w:rStyle w:val="Hyperlink"/>
+            <w:lang w:val="en-US"/>
+          </w:rPr>
+          <w:t>-</w:t>
+        </w:r>
+        <w:r>
+          <w:rPr>
+            <w:rStyle w:val="Hyperlink"/>
+            <w:lang w:val="en-US"/>
+          </w:rPr>
+          <w:t>neural</w:t>
+        </w:r>
+        <w:r>
+          <w:rPr>
+            <w:rStyle w:val="Hyperlink"/>
+            <w:lang w:val="en-US"/>
+          </w:rPr>
+          <w:t>-</w:t>
+        </w:r>
+        <w:r>
+          <w:rPr>
+            <w:rStyle w:val="Hyperlink"/>
+            <w:lang w:val="en-US"/>
+          </w:rPr>
           <w:t>networks</w:t>
         </w:r>
       </w:hyperlink>
@@ -24408,7 +24829,7 @@
           <w:sz w:val="24"/>
           <w:szCs w:val="24"/>
           <w:u w:val="none"/>
-          <w:lang w:val="el-GR"/>
+          <w:lang w:val="en-US"/>
         </w:rPr>
       </w:pPr>
       <w:hyperlink r:id="rId25" w:history="1">
@@ -24428,7 +24849,7 @@
             <w:rFonts w:ascii="Times New Roman" w:hAnsi="Times New Roman" w:cs="Times New Roman"/>
             <w:sz w:val="24"/>
             <w:szCs w:val="24"/>
-            <w:lang w:val="el-GR"/>
+            <w:lang w:val="en-US"/>
           </w:rPr>
           <w:t>://</w:t>
         </w:r>
@@ -24448,11 +24869,10 @@
             <w:rFonts w:ascii="Times New Roman" w:hAnsi="Times New Roman" w:cs="Times New Roman"/>
             <w:sz w:val="24"/>
             <w:szCs w:val="24"/>
-            <w:lang w:val="el-GR"/>
+            <w:lang w:val="en-US"/>
           </w:rPr>
           <w:t>.</w:t>
         </w:r>
-        <w:proofErr w:type="spellStart"/>
         <w:r>
           <w:rPr>
             <w:rStyle w:val="Hyperlink"/>
@@ -24463,14 +24883,13 @@
           </w:rPr>
           <w:t>skynettoday</w:t>
         </w:r>
-        <w:proofErr w:type="spellEnd"/>
         <w:r>
           <w:rPr>
             <w:rStyle w:val="Hyperlink"/>
             <w:rFonts w:ascii="Times New Roman" w:hAnsi="Times New Roman" w:cs="Times New Roman"/>
             <w:sz w:val="24"/>
             <w:szCs w:val="24"/>
-            <w:lang w:val="el-GR"/>
+            <w:lang w:val="en-US"/>
           </w:rPr>
           <w:t>.</w:t>
         </w:r>
@@ -24490,7 +24909,7 @@
             <w:rFonts w:ascii="Times New Roman" w:hAnsi="Times New Roman" w:cs="Times New Roman"/>
             <w:sz w:val="24"/>
             <w:szCs w:val="24"/>
-            <w:lang w:val="el-GR"/>
+            <w:lang w:val="en-US"/>
           </w:rPr>
           <w:t>/</w:t>
         </w:r>
@@ -24510,7 +24929,7 @@
             <w:rFonts w:ascii="Times New Roman" w:hAnsi="Times New Roman" w:cs="Times New Roman"/>
             <w:sz w:val="24"/>
             <w:szCs w:val="24"/>
-            <w:lang w:val="el-GR"/>
+            <w:lang w:val="en-US"/>
           </w:rPr>
           <w:t>/</w:t>
         </w:r>
@@ -24530,7 +24949,7 @@
             <w:rFonts w:ascii="Times New Roman" w:hAnsi="Times New Roman" w:cs="Times New Roman"/>
             <w:sz w:val="24"/>
             <w:szCs w:val="24"/>
-            <w:lang w:val="el-GR"/>
+            <w:lang w:val="en-US"/>
           </w:rPr>
           <w:t>-</w:t>
         </w:r>
@@ -24550,7 +24969,7 @@
             <w:rFonts w:ascii="Times New Roman" w:hAnsi="Times New Roman" w:cs="Times New Roman"/>
             <w:sz w:val="24"/>
             <w:szCs w:val="24"/>
-            <w:lang w:val="el-GR"/>
+            <w:lang w:val="en-US"/>
           </w:rPr>
           <w:t>-</w:t>
         </w:r>
@@ -24569,119 +24988,28 @@
     <w:p>
       <w:pPr>
         <w:rPr>
-          <w:lang w:val="el-GR"/>
-        </w:rPr>
-      </w:pPr>
-    </w:p>
-    <w:p>
-      <w:pPr>
-        <w:rPr>
-          <w:lang w:val="el-GR"/>
-        </w:rPr>
-      </w:pPr>
-    </w:p>
-    <w:p>
-      <w:pPr>
-        <w:rPr>
-          <w:lang w:val="el-GR"/>
-        </w:rPr>
-      </w:pPr>
-    </w:p>
-    <w:p>
-      <w:pPr>
-        <w:rPr>
-          <w:lang w:val="el-GR"/>
-        </w:rPr>
-      </w:pPr>
-    </w:p>
-    <w:p>
-      <w:pPr>
-        <w:rPr>
-          <w:lang w:val="el-GR"/>
-        </w:rPr>
-      </w:pPr>
-    </w:p>
-    <w:p>
-      <w:pPr>
-        <w:rPr>
-          <w:lang w:val="el-GR"/>
-        </w:rPr>
-      </w:pPr>
-    </w:p>
-    <w:p>
-      <w:pPr>
-        <w:rPr>
-          <w:lang w:val="el-GR"/>
-        </w:rPr>
-      </w:pPr>
-    </w:p>
-    <w:p>
-      <w:pPr>
-        <w:rPr>
-          <w:lang w:val="el-GR"/>
-        </w:rPr>
-      </w:pPr>
-    </w:p>
-    <w:p>
-      <w:pPr>
-        <w:rPr>
-          <w:lang w:val="el-GR"/>
-        </w:rPr>
-      </w:pPr>
-    </w:p>
-    <w:p>
-      <w:pPr>
-        <w:rPr>
-          <w:lang w:val="el-GR"/>
-        </w:rPr>
-      </w:pPr>
-    </w:p>
-    <w:p>
-      <w:pPr>
-        <w:rPr>
-          <w:lang w:val="el-GR"/>
-        </w:rPr>
-      </w:pPr>
-    </w:p>
-    <w:p>
-      <w:pPr>
-        <w:rPr>
-          <w:lang w:val="el-GR"/>
-        </w:rPr>
-      </w:pPr>
-    </w:p>
-    <w:p>
-      <w:pPr>
-        <w:rPr>
-          <w:lang w:val="el-GR"/>
-        </w:rPr>
-      </w:pPr>
-    </w:p>
-    <w:p>
-      <w:pPr>
-        <w:rPr>
-          <w:lang w:val="el-GR"/>
-        </w:rPr>
-      </w:pPr>
-    </w:p>
-    <w:p>
-      <w:pPr>
-        <w:rPr>
-          <w:lang w:val="el-GR"/>
-        </w:rPr>
-      </w:pPr>
-    </w:p>
-    <w:p>
-      <w:pPr>
-        <w:rPr>
-          <w:lang w:val="el-GR"/>
-        </w:rPr>
-      </w:pPr>
-    </w:p>
-    <w:p>
-      <w:pPr>
-        <w:rPr>
-          <w:lang w:val="el-GR"/>
+          <w:lang w:val="en-US"/>
+        </w:rPr>
+      </w:pPr>
+    </w:p>
+    <w:p>
+      <w:pPr>
+        <w:rPr>
+          <w:lang w:val="en-US"/>
+        </w:rPr>
+      </w:pPr>
+    </w:p>
+    <w:p>
+      <w:pPr>
+        <w:rPr>
+          <w:lang w:val="en-US"/>
+        </w:rPr>
+      </w:pPr>
+    </w:p>
+    <w:p>
+      <w:pPr>
+        <w:rPr>
+          <w:lang w:val="en-US"/>
         </w:rPr>
       </w:pPr>
     </w:p>
@@ -24689,8 +25017,9 @@
       <w:pPr>
         <w:pStyle w:val="Heading1"/>
       </w:pPr>
-      <w:bookmarkStart w:id="41" w:name="_Toc73793662"/>
-      <w:r>
+      <w:bookmarkStart w:id="41" w:name="_Toc73968208"/>
+      <w:r>
+        <w:lastRenderedPageBreak/>
         <w:t>(</w:t>
       </w:r>
       <w:r>
@@ -24902,7 +25231,7 @@
         </w:rPr>
       </w:pPr>
     </w:p>
-    <w:bookmarkStart w:id="42" w:name="_Toc73793663" w:displacedByCustomXml="next"/>
+    <w:bookmarkStart w:id="42" w:name="_Toc73968209" w:displacedByCustomXml="next"/>
     <w:sdt>
       <w:sdtPr>
         <w:rPr>
@@ -25004,7 +25333,7 @@
                   <w:szCs w:val="24"/>
                   <w:lang w:val="en-US"/>
                 </w:rPr>
-                <w:t xml:space="preserve">Brenner, M., 2018. </w:t>
+                <w:t xml:space="preserve">Ask Any Difference, n.d. </w:t>
               </w:r>
               <w:r>
                 <w:rPr>
@@ -25016,7 +25345,7 @@
                   <w:szCs w:val="24"/>
                   <w:lang w:val="en-US"/>
                 </w:rPr>
-                <w:t xml:space="preserve">Artificial Neural Networks: What Every Marketer Should Know | Marketing Insider Group. </w:t>
+                <w:t xml:space="preserve">Difference Between OMR and OCR (With Table) | Ask Any Difference. </w:t>
               </w:r>
               <w:r>
                 <w:rPr>
@@ -25068,7 +25397,7 @@
                   <w:u w:val="single"/>
                   <w:lang w:val="en-US"/>
                 </w:rPr>
-                <w:t>https://marketinginsidergroup.com/content-marketing/artificial-neural-networks-every-marketer-know/</w:t>
+                <w:t>https://askanydifference.com/difference-between-omr-and-ocr/</w:t>
               </w:r>
               <w:r>
                 <w:rPr>
@@ -25099,7 +25428,7 @@
                   <w:szCs w:val="24"/>
                   <w:lang w:val="en-US"/>
                 </w:rPr>
-                <w:t xml:space="preserve"> 28 </w:t>
+                <w:t xml:space="preserve"> 5 </w:t>
               </w:r>
               <w:r>
                 <w:rPr>
@@ -25109,7 +25438,7 @@
                   <w:szCs w:val="24"/>
                   <w:lang w:val="el-GR"/>
                 </w:rPr>
-                <w:t>Μαίου</w:t>
+                <w:t>Ιουνίου</w:t>
               </w:r>
               <w:r>
                 <w:rPr>
@@ -25142,7 +25471,7 @@
                   <w:szCs w:val="24"/>
                   <w:lang w:val="en-US"/>
                 </w:rPr>
-                <w:t xml:space="preserve">Bresnick, J., 2018. </w:t>
+                <w:t xml:space="preserve">Brenner, M., 2018. </w:t>
               </w:r>
               <w:r>
                 <w:rPr>
@@ -25154,7 +25483,7 @@
                   <w:szCs w:val="24"/>
                   <w:lang w:val="en-US"/>
                 </w:rPr>
-                <w:t xml:space="preserve">What Is Deep Learning And How Will It Change Healthcare? | Health IT Analytics. </w:t>
+                <w:t xml:space="preserve">Artificial Neural Networks: What Every Marketer Should Know | Marketing Insider Group. </w:t>
               </w:r>
               <w:r>
                 <w:rPr>
@@ -25206,7 +25535,7 @@
                   <w:u w:val="single"/>
                   <w:lang w:val="en-US"/>
                 </w:rPr>
-                <w:t>https://healthitanalytics.com/features/what-is-deep-learning-and-how-will-it-change-healthcare</w:t>
+                <w:t>https://marketinginsidergroup.com/content-marketing/artificial-neural-networks-every-marketer-know/</w:t>
               </w:r>
               <w:r>
                 <w:rPr>
@@ -25269,7 +25598,7 @@
                   <w:noProof/>
                   <w:sz w:val="24"/>
                   <w:szCs w:val="24"/>
-                  <w:lang w:val="el-GR"/>
+                  <w:lang w:val="en-US"/>
                 </w:rPr>
               </w:pPr>
               <w:r>
@@ -25280,7 +25609,7 @@
                   <w:szCs w:val="24"/>
                   <w:lang w:val="en-US"/>
                 </w:rPr>
-                <w:t xml:space="preserve">Bridgwater, A., 2018. </w:t>
+                <w:t xml:space="preserve">Bresnick, J., 2018. </w:t>
               </w:r>
               <w:r>
                 <w:rPr>
@@ -25292,7 +25621,17 @@
                   <w:szCs w:val="24"/>
                   <w:lang w:val="en-US"/>
                 </w:rPr>
-                <w:t xml:space="preserve">The 13 Types Of Data | Forbes. </w:t>
+                <w:t xml:space="preserve">What Is Deep Learning And How Will It Change Healthcare? | Health IT Analytics. </w:t>
+              </w:r>
+              <w:r>
+                <w:rPr>
+                  <w:rFonts w:ascii="Times New Roman" w:hAnsi="Times New Roman" w:cs="Times New Roman"/>
+                  <w:noProof/>
+                  <w:sz w:val="24"/>
+                  <w:szCs w:val="24"/>
+                  <w:lang w:val="en-US"/>
+                </w:rPr>
+                <w:t>[</w:t>
               </w:r>
               <w:r>
                 <w:rPr>
@@ -25302,15 +25641,25 @@
                   <w:szCs w:val="24"/>
                   <w:lang w:val="el-GR"/>
                 </w:rPr>
-                <w:t xml:space="preserve">[Ηλεκτρονικό] </w:t>
-              </w:r>
-              <w:r>
-                <w:rPr>
-                  <w:rFonts w:ascii="Times New Roman" w:hAnsi="Times New Roman" w:cs="Times New Roman"/>
-                  <w:noProof/>
-                  <w:sz w:val="24"/>
-                  <w:szCs w:val="24"/>
-                  <w:lang w:val="el-GR"/>
+                <w:t>Ηλεκτρονικό</w:t>
+              </w:r>
+              <w:r>
+                <w:rPr>
+                  <w:rFonts w:ascii="Times New Roman" w:hAnsi="Times New Roman" w:cs="Times New Roman"/>
+                  <w:noProof/>
+                  <w:sz w:val="24"/>
+                  <w:szCs w:val="24"/>
+                  <w:lang w:val="en-US"/>
+                </w:rPr>
+                <w:t xml:space="preserve">] </w:t>
+              </w:r>
+              <w:r>
+                <w:rPr>
+                  <w:rFonts w:ascii="Times New Roman" w:hAnsi="Times New Roman" w:cs="Times New Roman"/>
+                  <w:noProof/>
+                  <w:sz w:val="24"/>
+                  <w:szCs w:val="24"/>
+                  <w:lang w:val="en-US"/>
                 </w:rPr>
                 <w:br/>
                 <w:t xml:space="preserve">Available at: </w:t>
@@ -25322,9 +25671,40 @@
                   <w:sz w:val="24"/>
                   <w:szCs w:val="24"/>
                   <w:u w:val="single"/>
+                  <w:lang w:val="en-US"/>
+                </w:rPr>
+                <w:t>https://healthitanalytics.com/features/what-is-deep-learning-and-how-will-it-change-healthcare</w:t>
+              </w:r>
+              <w:r>
+                <w:rPr>
+                  <w:rFonts w:ascii="Times New Roman" w:hAnsi="Times New Roman" w:cs="Times New Roman"/>
+                  <w:noProof/>
+                  <w:sz w:val="24"/>
+                  <w:szCs w:val="24"/>
+                  <w:lang w:val="en-US"/>
+                </w:rPr>
+                <w:br/>
+                <w:t>[</w:t>
+              </w:r>
+              <w:r>
+                <w:rPr>
+                  <w:rFonts w:ascii="Times New Roman" w:hAnsi="Times New Roman" w:cs="Times New Roman"/>
+                  <w:noProof/>
+                  <w:sz w:val="24"/>
+                  <w:szCs w:val="24"/>
                   <w:lang w:val="el-GR"/>
                 </w:rPr>
-                <w:t>https://www.forbes.com/sites/adrianbridgwater/2018/07/05/the-13-types-of-data/?sh=10e795633624</w:t>
+                <w:t>Πρόσβαση</w:t>
+              </w:r>
+              <w:r>
+                <w:rPr>
+                  <w:rFonts w:ascii="Times New Roman" w:hAnsi="Times New Roman" w:cs="Times New Roman"/>
+                  <w:noProof/>
+                  <w:sz w:val="24"/>
+                  <w:szCs w:val="24"/>
+                  <w:lang w:val="en-US"/>
+                </w:rPr>
+                <w:t xml:space="preserve"> 28 </w:t>
               </w:r>
               <w:r>
                 <w:rPr>
@@ -25334,8 +25714,17 @@
                   <w:szCs w:val="24"/>
                   <w:lang w:val="el-GR"/>
                 </w:rPr>
-                <w:br/>
-                <w:t>[Πρόσβαση 16 Απριλίου 2021].</w:t>
+                <w:t>Μαίου</w:t>
+              </w:r>
+              <w:r>
+                <w:rPr>
+                  <w:rFonts w:ascii="Times New Roman" w:hAnsi="Times New Roman" w:cs="Times New Roman"/>
+                  <w:noProof/>
+                  <w:sz w:val="24"/>
+                  <w:szCs w:val="24"/>
+                  <w:lang w:val="en-US"/>
+                </w:rPr>
+                <w:t xml:space="preserve"> 2021].</w:t>
               </w:r>
             </w:p>
             <w:p>
@@ -25347,18 +25736,18 @@
                   <w:noProof/>
                   <w:sz w:val="24"/>
                   <w:szCs w:val="24"/>
+                  <w:lang w:val="el-GR"/>
+                </w:rPr>
+              </w:pPr>
+              <w:r>
+                <w:rPr>
+                  <w:rFonts w:ascii="Times New Roman" w:hAnsi="Times New Roman" w:cs="Times New Roman"/>
+                  <w:noProof/>
+                  <w:sz w:val="24"/>
+                  <w:szCs w:val="24"/>
                   <w:lang w:val="en-US"/>
                 </w:rPr>
-              </w:pPr>
-              <w:r>
-                <w:rPr>
-                  <w:rFonts w:ascii="Times New Roman" w:hAnsi="Times New Roman" w:cs="Times New Roman"/>
-                  <w:noProof/>
-                  <w:sz w:val="24"/>
-                  <w:szCs w:val="24"/>
-                  <w:lang w:val="en-US"/>
-                </w:rPr>
-                <w:t xml:space="preserve">Britton, S., 2019. </w:t>
+                <w:t xml:space="preserve">Bridgwater, A., 2018. </w:t>
               </w:r>
               <w:r>
                 <w:rPr>
@@ -25370,17 +25759,7 @@
                   <w:szCs w:val="24"/>
                   <w:lang w:val="en-US"/>
                 </w:rPr>
-                <w:t xml:space="preserve">A Brief History Of OCR | CloudTrade. </w:t>
-              </w:r>
-              <w:r>
-                <w:rPr>
-                  <w:rFonts w:ascii="Times New Roman" w:hAnsi="Times New Roman" w:cs="Times New Roman"/>
-                  <w:noProof/>
-                  <w:sz w:val="24"/>
-                  <w:szCs w:val="24"/>
-                  <w:lang w:val="en-US"/>
-                </w:rPr>
-                <w:t>[</w:t>
+                <w:t xml:space="preserve">The 13 Types Of Data | Forbes. </w:t>
               </w:r>
               <w:r>
                 <w:rPr>
@@ -25390,25 +25769,15 @@
                   <w:szCs w:val="24"/>
                   <w:lang w:val="el-GR"/>
                 </w:rPr>
-                <w:t>Ηλεκτρονικό</w:t>
-              </w:r>
-              <w:r>
-                <w:rPr>
-                  <w:rFonts w:ascii="Times New Roman" w:hAnsi="Times New Roman" w:cs="Times New Roman"/>
-                  <w:noProof/>
-                  <w:sz w:val="24"/>
-                  <w:szCs w:val="24"/>
-                  <w:lang w:val="en-US"/>
-                </w:rPr>
-                <w:t xml:space="preserve">] </w:t>
-              </w:r>
-              <w:r>
-                <w:rPr>
-                  <w:rFonts w:ascii="Times New Roman" w:hAnsi="Times New Roman" w:cs="Times New Roman"/>
-                  <w:noProof/>
-                  <w:sz w:val="24"/>
-                  <w:szCs w:val="24"/>
-                  <w:lang w:val="en-US"/>
+                <w:t xml:space="preserve">[Ηλεκτρονικό] </w:t>
+              </w:r>
+              <w:r>
+                <w:rPr>
+                  <w:rFonts w:ascii="Times New Roman" w:hAnsi="Times New Roman" w:cs="Times New Roman"/>
+                  <w:noProof/>
+                  <w:sz w:val="24"/>
+                  <w:szCs w:val="24"/>
+                  <w:lang w:val="el-GR"/>
                 </w:rPr>
                 <w:br/>
                 <w:t xml:space="preserve">Available at: </w:t>
@@ -25420,60 +25789,20 @@
                   <w:sz w:val="24"/>
                   <w:szCs w:val="24"/>
                   <w:u w:val="single"/>
-                  <w:lang w:val="en-US"/>
-                </w:rPr>
-                <w:t>https://www.cloud-trade.com/blogs/2019/03/19/a-brief-history-of-ocr</w:t>
-              </w:r>
-              <w:r>
-                <w:rPr>
-                  <w:rFonts w:ascii="Times New Roman" w:hAnsi="Times New Roman" w:cs="Times New Roman"/>
-                  <w:noProof/>
-                  <w:sz w:val="24"/>
-                  <w:szCs w:val="24"/>
-                  <w:lang w:val="en-US"/>
+                  <w:lang w:val="el-GR"/>
+                </w:rPr>
+                <w:t>https://www.forbes.com/sites/adrianbridgwater/2018/07/05/the-13-types-of-data/?sh=10e795633624</w:t>
+              </w:r>
+              <w:r>
+                <w:rPr>
+                  <w:rFonts w:ascii="Times New Roman" w:hAnsi="Times New Roman" w:cs="Times New Roman"/>
+                  <w:noProof/>
+                  <w:sz w:val="24"/>
+                  <w:szCs w:val="24"/>
+                  <w:lang w:val="el-GR"/>
                 </w:rPr>
                 <w:br/>
-                <w:t>[</w:t>
-              </w:r>
-              <w:r>
-                <w:rPr>
-                  <w:rFonts w:ascii="Times New Roman" w:hAnsi="Times New Roman" w:cs="Times New Roman"/>
-                  <w:noProof/>
-                  <w:sz w:val="24"/>
-                  <w:szCs w:val="24"/>
-                  <w:lang w:val="el-GR"/>
-                </w:rPr>
-                <w:t>Πρόσβαση</w:t>
-              </w:r>
-              <w:r>
-                <w:rPr>
-                  <w:rFonts w:ascii="Times New Roman" w:hAnsi="Times New Roman" w:cs="Times New Roman"/>
-                  <w:noProof/>
-                  <w:sz w:val="24"/>
-                  <w:szCs w:val="24"/>
-                  <w:lang w:val="en-US"/>
-                </w:rPr>
-                <w:t xml:space="preserve"> 30 </w:t>
-              </w:r>
-              <w:r>
-                <w:rPr>
-                  <w:rFonts w:ascii="Times New Roman" w:hAnsi="Times New Roman" w:cs="Times New Roman"/>
-                  <w:noProof/>
-                  <w:sz w:val="24"/>
-                  <w:szCs w:val="24"/>
-                  <w:lang w:val="el-GR"/>
-                </w:rPr>
-                <w:t>Μαίου</w:t>
-              </w:r>
-              <w:r>
-                <w:rPr>
-                  <w:rFonts w:ascii="Times New Roman" w:hAnsi="Times New Roman" w:cs="Times New Roman"/>
-                  <w:noProof/>
-                  <w:sz w:val="24"/>
-                  <w:szCs w:val="24"/>
-                  <w:lang w:val="en-US"/>
-                </w:rPr>
-                <w:t xml:space="preserve"> 2021].</w:t>
+                <w:t>[Πρόσβαση 16 Απριλίου 2021].</w:t>
               </w:r>
             </w:p>
             <w:p>
@@ -25496,7 +25825,7 @@
                   <w:szCs w:val="24"/>
                   <w:lang w:val="en-US"/>
                 </w:rPr>
-                <w:t xml:space="preserve">Chen, J., 2020. </w:t>
+                <w:t xml:space="preserve">Britton, S., 2019. </w:t>
               </w:r>
               <w:r>
                 <w:rPr>
@@ -25508,7 +25837,7 @@
                   <w:szCs w:val="24"/>
                   <w:lang w:val="en-US"/>
                 </w:rPr>
-                <w:t xml:space="preserve">Neural Network | Investopedia. </w:t>
+                <w:t xml:space="preserve">A Brief History Of OCR | CloudTrade. </w:t>
               </w:r>
               <w:r>
                 <w:rPr>
@@ -25560,7 +25889,7 @@
                   <w:u w:val="single"/>
                   <w:lang w:val="en-US"/>
                 </w:rPr>
-                <w:t>https://www.investopedia.com/terms/n/neuralnetwork.asp</w:t>
+                <w:t>https://www.cloud-trade.com/blogs/2019/03/19/a-brief-history-of-ocr</w:t>
               </w:r>
               <w:r>
                 <w:rPr>
@@ -25591,7 +25920,7 @@
                   <w:szCs w:val="24"/>
                   <w:lang w:val="en-US"/>
                 </w:rPr>
-                <w:t xml:space="preserve"> 19 </w:t>
+                <w:t xml:space="preserve"> 30 </w:t>
               </w:r>
               <w:r>
                 <w:rPr>
@@ -25623,7 +25952,7 @@
                   <w:noProof/>
                   <w:sz w:val="24"/>
                   <w:szCs w:val="24"/>
-                  <w:lang w:val="el-GR"/>
+                  <w:lang w:val="en-US"/>
                 </w:rPr>
               </w:pPr>
               <w:r>
@@ -25634,7 +25963,7 @@
                   <w:szCs w:val="24"/>
                   <w:lang w:val="en-US"/>
                 </w:rPr>
-                <w:t xml:space="preserve">'Data' in Lexico Dictionaries, n.d. </w:t>
+                <w:t xml:space="preserve">Chen, J., 2020. </w:t>
               </w:r>
               <w:r>
                 <w:rPr>
@@ -25646,7 +25975,17 @@
                   <w:szCs w:val="24"/>
                   <w:lang w:val="en-US"/>
                 </w:rPr>
-                <w:t xml:space="preserve">DATA | Definition of DATA by Oxford Dictionary | Lexico Dictionaries. </w:t>
+                <w:t xml:space="preserve">Neural Network | Investopedia. </w:t>
+              </w:r>
+              <w:r>
+                <w:rPr>
+                  <w:rFonts w:ascii="Times New Roman" w:hAnsi="Times New Roman" w:cs="Times New Roman"/>
+                  <w:noProof/>
+                  <w:sz w:val="24"/>
+                  <w:szCs w:val="24"/>
+                  <w:lang w:val="en-US"/>
+                </w:rPr>
+                <w:t>[</w:t>
               </w:r>
               <w:r>
                 <w:rPr>
@@ -25656,15 +25995,25 @@
                   <w:szCs w:val="24"/>
                   <w:lang w:val="el-GR"/>
                 </w:rPr>
-                <w:t xml:space="preserve">[Ηλεκτρονικό] </w:t>
-              </w:r>
-              <w:r>
-                <w:rPr>
-                  <w:rFonts w:ascii="Times New Roman" w:hAnsi="Times New Roman" w:cs="Times New Roman"/>
-                  <w:noProof/>
-                  <w:sz w:val="24"/>
-                  <w:szCs w:val="24"/>
-                  <w:lang w:val="el-GR"/>
+                <w:t>Ηλεκτρονικό</w:t>
+              </w:r>
+              <w:r>
+                <w:rPr>
+                  <w:rFonts w:ascii="Times New Roman" w:hAnsi="Times New Roman" w:cs="Times New Roman"/>
+                  <w:noProof/>
+                  <w:sz w:val="24"/>
+                  <w:szCs w:val="24"/>
+                  <w:lang w:val="en-US"/>
+                </w:rPr>
+                <w:t xml:space="preserve">] </w:t>
+              </w:r>
+              <w:r>
+                <w:rPr>
+                  <w:rFonts w:ascii="Times New Roman" w:hAnsi="Times New Roman" w:cs="Times New Roman"/>
+                  <w:noProof/>
+                  <w:sz w:val="24"/>
+                  <w:szCs w:val="24"/>
+                  <w:lang w:val="en-US"/>
                 </w:rPr>
                 <w:br/>
                 <w:t xml:space="preserve">Available at: </w:t>
@@ -25676,9 +26025,40 @@
                   <w:sz w:val="24"/>
                   <w:szCs w:val="24"/>
                   <w:u w:val="single"/>
+                  <w:lang w:val="en-US"/>
+                </w:rPr>
+                <w:t>https://www.investopedia.com/terms/n/neuralnetwork.asp</w:t>
+              </w:r>
+              <w:r>
+                <w:rPr>
+                  <w:rFonts w:ascii="Times New Roman" w:hAnsi="Times New Roman" w:cs="Times New Roman"/>
+                  <w:noProof/>
+                  <w:sz w:val="24"/>
+                  <w:szCs w:val="24"/>
+                  <w:lang w:val="en-US"/>
+                </w:rPr>
+                <w:br/>
+                <w:t>[</w:t>
+              </w:r>
+              <w:r>
+                <w:rPr>
+                  <w:rFonts w:ascii="Times New Roman" w:hAnsi="Times New Roman" w:cs="Times New Roman"/>
+                  <w:noProof/>
+                  <w:sz w:val="24"/>
+                  <w:szCs w:val="24"/>
                   <w:lang w:val="el-GR"/>
                 </w:rPr>
-                <w:t>https://www.lexico.com/definition/data</w:t>
+                <w:t>Πρόσβαση</w:t>
+              </w:r>
+              <w:r>
+                <w:rPr>
+                  <w:rFonts w:ascii="Times New Roman" w:hAnsi="Times New Roman" w:cs="Times New Roman"/>
+                  <w:noProof/>
+                  <w:sz w:val="24"/>
+                  <w:szCs w:val="24"/>
+                  <w:lang w:val="en-US"/>
+                </w:rPr>
+                <w:t xml:space="preserve"> 19 </w:t>
               </w:r>
               <w:r>
                 <w:rPr>
@@ -25688,8 +26068,17 @@
                   <w:szCs w:val="24"/>
                   <w:lang w:val="el-GR"/>
                 </w:rPr>
-                <w:br/>
-                <w:t>[Πρόσβαση 15 Απριλίου 2021].</w:t>
+                <w:t>Μαίου</w:t>
+              </w:r>
+              <w:r>
+                <w:rPr>
+                  <w:rFonts w:ascii="Times New Roman" w:hAnsi="Times New Roman" w:cs="Times New Roman"/>
+                  <w:noProof/>
+                  <w:sz w:val="24"/>
+                  <w:szCs w:val="24"/>
+                  <w:lang w:val="en-US"/>
+                </w:rPr>
+                <w:t xml:space="preserve"> 2021].</w:t>
               </w:r>
             </w:p>
             <w:p>
@@ -25701,8 +26090,96 @@
                   <w:noProof/>
                   <w:sz w:val="24"/>
                   <w:szCs w:val="24"/>
+                  <w:lang w:val="el-GR"/>
+                </w:rPr>
+              </w:pPr>
+              <w:r>
+                <w:rPr>
+                  <w:rFonts w:ascii="Times New Roman" w:hAnsi="Times New Roman" w:cs="Times New Roman"/>
+                  <w:noProof/>
+                  <w:sz w:val="24"/>
+                  <w:szCs w:val="24"/>
                   <w:lang w:val="en-US"/>
                 </w:rPr>
+                <w:t xml:space="preserve">'Data' in Lexico Dictionaries, n.d. </w:t>
+              </w:r>
+              <w:r>
+                <w:rPr>
+                  <w:rFonts w:ascii="Times New Roman" w:hAnsi="Times New Roman" w:cs="Times New Roman"/>
+                  <w:i/>
+                  <w:iCs/>
+                  <w:noProof/>
+                  <w:sz w:val="24"/>
+                  <w:szCs w:val="24"/>
+                  <w:lang w:val="en-US"/>
+                </w:rPr>
+                <w:t xml:space="preserve">DATA | Definition of DATA by Oxford Dictionary | Lexico Dictionaries. </w:t>
+              </w:r>
+              <w:r>
+                <w:rPr>
+                  <w:rFonts w:ascii="Times New Roman" w:hAnsi="Times New Roman" w:cs="Times New Roman"/>
+                  <w:noProof/>
+                  <w:sz w:val="24"/>
+                  <w:szCs w:val="24"/>
+                  <w:lang w:val="el-GR"/>
+                </w:rPr>
+                <w:t xml:space="preserve">[Ηλεκτρονικό] </w:t>
+              </w:r>
+              <w:r>
+                <w:rPr>
+                  <w:rFonts w:ascii="Times New Roman" w:hAnsi="Times New Roman" w:cs="Times New Roman"/>
+                  <w:noProof/>
+                  <w:sz w:val="24"/>
+                  <w:szCs w:val="24"/>
+                  <w:lang w:val="el-GR"/>
+                </w:rPr>
+                <w:br/>
+              </w:r>
+              <w:r>
+                <w:rPr>
+                  <w:rFonts w:ascii="Times New Roman" w:hAnsi="Times New Roman" w:cs="Times New Roman"/>
+                  <w:noProof/>
+                  <w:sz w:val="24"/>
+                  <w:szCs w:val="24"/>
+                  <w:lang w:val="el-GR"/>
+                </w:rPr>
+                <w:lastRenderedPageBreak/>
+                <w:t xml:space="preserve">Available at: </w:t>
+              </w:r>
+              <w:r>
+                <w:rPr>
+                  <w:rFonts w:ascii="Times New Roman" w:hAnsi="Times New Roman" w:cs="Times New Roman"/>
+                  <w:noProof/>
+                  <w:sz w:val="24"/>
+                  <w:szCs w:val="24"/>
+                  <w:u w:val="single"/>
+                  <w:lang w:val="el-GR"/>
+                </w:rPr>
+                <w:t>https://www.lexico.com/definition/data</w:t>
+              </w:r>
+              <w:r>
+                <w:rPr>
+                  <w:rFonts w:ascii="Times New Roman" w:hAnsi="Times New Roman" w:cs="Times New Roman"/>
+                  <w:noProof/>
+                  <w:sz w:val="24"/>
+                  <w:szCs w:val="24"/>
+                  <w:lang w:val="el-GR"/>
+                </w:rPr>
+                <w:br/>
+                <w:t>[Πρόσβαση 15 Απριλίου 2021].</w:t>
+              </w:r>
+            </w:p>
+            <w:p>
+              <w:pPr>
+                <w:pStyle w:val="Bibliography"/>
+                <w:jc w:val="left"/>
+                <w:rPr>
+                  <w:rFonts w:ascii="Times New Roman" w:hAnsi="Times New Roman" w:cs="Times New Roman"/>
+                  <w:noProof/>
+                  <w:sz w:val="24"/>
+                  <w:szCs w:val="24"/>
+                  <w:lang w:val="en-US"/>
+                </w:rPr>
               </w:pPr>
               <w:r>
                 <w:rPr>
@@ -25712,7 +26189,6 @@
                   <w:szCs w:val="24"/>
                   <w:lang w:val="en-US"/>
                 </w:rPr>
-                <w:lastRenderedPageBreak/>
                 <w:t xml:space="preserve">datareportal, 2021. </w:t>
               </w:r>
               <w:r>
@@ -32331,7 +32807,7 @@
         <b:Corporate>IBM Cloud Education</b:Corporate>
       </b:Author>
     </b:Author>
-    <b:RefOrder>27</b:RefOrder>
+    <b:RefOrder>28</b:RefOrder>
   </b:Source>
   <b:Source>
     <b:Tag>NeuralNetworkZoo</b:Tag>
@@ -32358,7 +32834,7 @@
         </b:NameList>
       </b:Author>
     </b:Author>
-    <b:RefOrder>28</b:RefOrder>
+    <b:RefOrder>29</b:RefOrder>
   </b:Source>
   <b:Source>
     <b:Tag>NNInFinances</b:Tag>
@@ -32473,7 +32949,7 @@
     <b:MonthAccessed>Ιουνίου</b:MonthAccessed>
     <b:DayAccessed>2</b:DayAccessed>
     <b:URL>https://fpt.ai/practical-applications-ocr</b:URL>
-    <b:RefOrder>29</b:RefOrder>
+    <b:RefOrder>30</b:RefOrder>
   </b:Source>
   <b:Source>
     <b:Tag>Optacon</b:Tag>
@@ -32618,11 +33094,28 @@
     <b:URL>https://www.investopedia.com/terms/n/neuralnetwork.asp</b:URL>
     <b:RefOrder>10</b:RefOrder>
   </b:Source>
+  <b:Source>
+    <b:Tag>OMR</b:Tag>
+    <b:SourceType>InternetSite</b:SourceType>
+    <b:Guid>{6A6774D2-393A-4F34-9F99-68F4C4037865}</b:Guid>
+    <b:Author>
+      <b:Author>
+        <b:Corporate>Ask Any Difference</b:Corporate>
+      </b:Author>
+    </b:Author>
+    <b:Title>Difference Between OMR and OCR (With Table) | Ask Any Difference</b:Title>
+    <b:Year>n.d</b:Year>
+    <b:YearAccessed>2021</b:YearAccessed>
+    <b:MonthAccessed>Ιουνίου</b:MonthAccessed>
+    <b:DayAccessed>5</b:DayAccessed>
+    <b:URL>https://askanydifference.com/difference-between-omr-and-ocr/</b:URL>
+    <b:RefOrder>27</b:RefOrder>
+  </b:Source>
 </b:Sources>
 </file>
 
 <file path=customXml/itemProps1.xml><?xml version="1.0" encoding="utf-8"?>
-<ds:datastoreItem xmlns:ds="http://schemas.openxmlformats.org/officeDocument/2006/customXml" ds:itemID="{56738421-EB64-4A4B-9BB8-812A11B72A34}">
+<ds:datastoreItem xmlns:ds="http://schemas.openxmlformats.org/officeDocument/2006/customXml" ds:itemID="{27CAD2DE-33D4-4CCE-9F1D-7BB53D9C829C}">
   <ds:schemaRefs>
     <ds:schemaRef ds:uri="http://schemas.openxmlformats.org/officeDocument/2006/bibliography"/>
   </ds:schemaRefs>

</xml_diff>

<commit_message>
Finished Chapter 3.5 & 3.0
- Finished Chapter 3.5
- Completed Chapter 3.0
- Updated table of contents
</commit_message>
<xml_diff>
--- a/ΠΤΥΧΙΑΚΗ.docx
+++ b/ΠΤΥΧΙΑΚΗ.docx
@@ -12755,9 +12755,29 @@
               <w:noProof/>
               <w:sz w:val="24"/>
               <w:szCs w:val="24"/>
+              <w:lang w:val="el-GR"/>
+            </w:rPr>
+            <w:t>(</w:t>
+          </w:r>
+          <w:r>
+            <w:rPr>
+              <w:rFonts w:ascii="Times New Roman" w:hAnsi="Times New Roman" w:cs="Times New Roman"/>
+              <w:noProof/>
+              <w:sz w:val="24"/>
+              <w:szCs w:val="24"/>
               <w:lang w:val="en-US"/>
             </w:rPr>
-            <w:t>(Chen, 2020)</w:t>
+            <w:t>Chen</w:t>
+          </w:r>
+          <w:r>
+            <w:rPr>
+              <w:rFonts w:ascii="Times New Roman" w:hAnsi="Times New Roman" w:cs="Times New Roman"/>
+              <w:noProof/>
+              <w:sz w:val="24"/>
+              <w:szCs w:val="24"/>
+              <w:lang w:val="el-GR"/>
+            </w:rPr>
+            <w:t>, 2020)</w:t>
           </w:r>
           <w:r>
             <w:rPr>
@@ -13031,9 +13051,29 @@
               <w:noProof/>
               <w:sz w:val="24"/>
               <w:szCs w:val="24"/>
+              <w:lang w:val="el-GR"/>
+            </w:rPr>
+            <w:t>(</w:t>
+          </w:r>
+          <w:r>
+            <w:rPr>
+              <w:rFonts w:ascii="Times New Roman" w:hAnsi="Times New Roman" w:cs="Times New Roman"/>
+              <w:noProof/>
+              <w:sz w:val="24"/>
+              <w:szCs w:val="24"/>
               <w:lang w:val="en-US"/>
             </w:rPr>
-            <w:t>(Hardesty, 2017)</w:t>
+            <w:t>Hardesty</w:t>
+          </w:r>
+          <w:r>
+            <w:rPr>
+              <w:rFonts w:ascii="Times New Roman" w:hAnsi="Times New Roman" w:cs="Times New Roman"/>
+              <w:noProof/>
+              <w:sz w:val="24"/>
+              <w:szCs w:val="24"/>
+              <w:lang w:val="el-GR"/>
+            </w:rPr>
+            <w:t>, 2017)</w:t>
           </w:r>
           <w:r>
             <w:rPr>
@@ -13967,9 +14007,89 @@
               <w:noProof/>
               <w:sz w:val="24"/>
               <w:szCs w:val="24"/>
+              <w:lang w:val="el-GR"/>
+            </w:rPr>
+            <w:t>(</w:t>
+          </w:r>
+          <w:r>
+            <w:rPr>
+              <w:rFonts w:ascii="Times New Roman" w:hAnsi="Times New Roman" w:cs="Times New Roman"/>
+              <w:noProof/>
+              <w:sz w:val="24"/>
+              <w:szCs w:val="24"/>
               <w:lang w:val="en-US"/>
             </w:rPr>
-            <w:t>(DeepAI b, n.d)</w:t>
+            <w:t>DeepAI</w:t>
+          </w:r>
+          <w:r>
+            <w:rPr>
+              <w:rFonts w:ascii="Times New Roman" w:hAnsi="Times New Roman" w:cs="Times New Roman"/>
+              <w:noProof/>
+              <w:sz w:val="24"/>
+              <w:szCs w:val="24"/>
+              <w:lang w:val="el-GR"/>
+            </w:rPr>
+            <w:t xml:space="preserve"> </w:t>
+          </w:r>
+          <w:r>
+            <w:rPr>
+              <w:rFonts w:ascii="Times New Roman" w:hAnsi="Times New Roman" w:cs="Times New Roman"/>
+              <w:noProof/>
+              <w:sz w:val="24"/>
+              <w:szCs w:val="24"/>
+              <w:lang w:val="en-US"/>
+            </w:rPr>
+            <w:t>b</w:t>
+          </w:r>
+          <w:r>
+            <w:rPr>
+              <w:rFonts w:ascii="Times New Roman" w:hAnsi="Times New Roman" w:cs="Times New Roman"/>
+              <w:noProof/>
+              <w:sz w:val="24"/>
+              <w:szCs w:val="24"/>
+              <w:lang w:val="el-GR"/>
+            </w:rPr>
+            <w:t xml:space="preserve">, </w:t>
+          </w:r>
+          <w:r>
+            <w:rPr>
+              <w:rFonts w:ascii="Times New Roman" w:hAnsi="Times New Roman" w:cs="Times New Roman"/>
+              <w:noProof/>
+              <w:sz w:val="24"/>
+              <w:szCs w:val="24"/>
+              <w:lang w:val="en-US"/>
+            </w:rPr>
+            <w:t>n</w:t>
+          </w:r>
+          <w:r>
+            <w:rPr>
+              <w:rFonts w:ascii="Times New Roman" w:hAnsi="Times New Roman" w:cs="Times New Roman"/>
+              <w:noProof/>
+              <w:sz w:val="24"/>
+              <w:szCs w:val="24"/>
+              <w:lang w:val="el-GR"/>
+            </w:rPr>
+            <w:t>.</w:t>
+          </w:r>
+          <w:r>
+            <w:rPr>
+              <w:rFonts w:ascii="Times New Roman" w:hAnsi="Times New Roman" w:cs="Times New Roman"/>
+              <w:noProof/>
+              <w:sz w:val="24"/>
+              <w:szCs w:val="24"/>
+              <w:lang w:val="en-US"/>
+            </w:rPr>
+            <w:t>d</w:t>
+          </w:r>
+          <w:r>
+            <w:rPr>
+              <w:rFonts w:ascii="Times New Roman" w:hAnsi="Times New Roman" w:cs="Times New Roman"/>
+              <w:noProof/>
+              <w:sz w:val="24"/>
+              <w:szCs w:val="24"/>
+              <w:lang w:val="el-GR"/>
+            </w:rPr>
+            <w:t>)</w:t>
           </w:r>
           <w:r>
             <w:rPr>
@@ -19296,9 +19416,29 @@
               <w:noProof/>
               <w:sz w:val="24"/>
               <w:szCs w:val="24"/>
+              <w:lang w:val="el-GR"/>
+            </w:rPr>
+            <w:t>(</w:t>
+          </w:r>
+          <w:r>
+            <w:rPr>
+              <w:rFonts w:ascii="Times New Roman" w:hAnsi="Times New Roman" w:cs="Times New Roman"/>
+              <w:noProof/>
+              <w:sz w:val="24"/>
+              <w:szCs w:val="24"/>
               <w:lang w:val="en-US"/>
             </w:rPr>
-            <w:t>(Brenner, 2018)</w:t>
+            <w:t>Brenner</w:t>
+          </w:r>
+          <w:r>
+            <w:rPr>
+              <w:rFonts w:ascii="Times New Roman" w:hAnsi="Times New Roman" w:cs="Times New Roman"/>
+              <w:noProof/>
+              <w:sz w:val="24"/>
+              <w:szCs w:val="24"/>
+              <w:lang w:val="el-GR"/>
+            </w:rPr>
+            <w:t>, 2018)</w:t>
           </w:r>
           <w:r>
             <w:rPr>
@@ -19571,214 +19711,75 @@
     <w:p>
       <w:pPr>
         <w:rPr>
-          <w:lang w:val="el-GR"/>
-        </w:rPr>
-      </w:pPr>
-      <w:hyperlink r:id="rId18" w:history="1">
-        <w:r>
-          <w:rPr>
-            <w:rStyle w:val="Hyperlink"/>
-            <w:lang w:val="el-GR"/>
-          </w:rPr>
-          <w:t>https://searchcontentmanagement.techtarget.com/definition/OCR-optical-character-recognition</w:t>
-        </w:r>
-      </w:hyperlink>
-    </w:p>
-    <w:p>
-      <w:pPr>
-        <w:rPr>
-          <w:lang w:val="el-GR"/>
-        </w:rPr>
-      </w:pPr>
-      <w:hyperlink r:id="rId19" w:history="1">
-        <w:r>
-          <w:rPr>
-            <w:rStyle w:val="Hyperlink"/>
-            <w:lang w:val="el-GR"/>
-          </w:rPr>
-          <w:t>https://towardsdatascience.com/a-gentle-introduction-to-ocr-ee1469a201aa</w:t>
-        </w:r>
-      </w:hyperlink>
-    </w:p>
-    <w:p>
-      <w:pPr>
-        <w:rPr>
-          <w:lang w:val="el-GR"/>
-        </w:rPr>
-      </w:pPr>
-      <w:hyperlink r:id="rId20" w:history="1">
-        <w:r>
-          <w:rPr>
-            <w:rStyle w:val="Hyperlink"/>
-            <w:lang w:val="el-GR"/>
-          </w:rPr>
-          <w:t>https://medium.com/sfu-cspmp/optical-character-recognition-948bfc4adfb3</w:t>
-        </w:r>
-      </w:hyperlink>
-    </w:p>
-    <w:p>
-      <w:pPr>
-        <w:rPr>
-          <w:lang w:val="el-GR"/>
-        </w:rPr>
-      </w:pPr>
-      <w:hyperlink r:id="rId21" w:history="1">
-        <w:r>
-          <w:rPr>
-            <w:rStyle w:val="Hyperlink"/>
-            <w:lang w:val="el-GR"/>
-          </w:rPr>
-          <w:t>https://mobidev.biz/blog/ocr-machine-learning-implementation</w:t>
-        </w:r>
-      </w:hyperlink>
-    </w:p>
-    <w:p>
-      <w:pPr>
-        <w:rPr>
-          <w:lang w:val="el-GR"/>
-        </w:rPr>
-      </w:pPr>
-      <w:hyperlink r:id="rId22" w:history="1">
-        <w:r>
-          <w:rPr>
-            <w:rStyle w:val="Hyperlink"/>
-            <w:lang w:val="en-US"/>
-          </w:rPr>
-          <w:t>https</w:t>
-        </w:r>
-        <w:r>
-          <w:rPr>
-            <w:rStyle w:val="Hyperlink"/>
-            <w:lang w:val="el-GR"/>
-          </w:rPr>
-          <w:t>://</w:t>
-        </w:r>
-        <w:proofErr w:type="spellStart"/>
-        <w:r>
-          <w:rPr>
-            <w:rStyle w:val="Hyperlink"/>
-            <w:lang w:val="en-US"/>
-          </w:rPr>
-          <w:t>moov</w:t>
-        </w:r>
-        <w:proofErr w:type="spellEnd"/>
-        <w:r>
-          <w:rPr>
-            <w:rStyle w:val="Hyperlink"/>
-            <w:lang w:val="el-GR"/>
-          </w:rPr>
-          <w:t>.</w:t>
-        </w:r>
-        <w:r>
-          <w:rPr>
-            <w:rStyle w:val="Hyperlink"/>
-            <w:lang w:val="en-US"/>
-          </w:rPr>
-          <w:t>ai</w:t>
-        </w:r>
-        <w:r>
-          <w:rPr>
-            <w:rStyle w:val="Hyperlink"/>
-            <w:lang w:val="el-GR"/>
-          </w:rPr>
-          <w:t>/</w:t>
-        </w:r>
-        <w:proofErr w:type="spellStart"/>
-        <w:r>
-          <w:rPr>
-            <w:rStyle w:val="Hyperlink"/>
-            <w:lang w:val="en-US"/>
-          </w:rPr>
-          <w:t>en</w:t>
-        </w:r>
-        <w:proofErr w:type="spellEnd"/>
-        <w:r>
-          <w:rPr>
-            <w:rStyle w:val="Hyperlink"/>
-            <w:lang w:val="el-GR"/>
-          </w:rPr>
-          <w:t>/</w:t>
-        </w:r>
-        <w:r>
-          <w:rPr>
-            <w:rStyle w:val="Hyperlink"/>
-            <w:lang w:val="en-US"/>
-          </w:rPr>
-          <w:t>blog</w:t>
-        </w:r>
-        <w:r>
-          <w:rPr>
-            <w:rStyle w:val="Hyperlink"/>
-            <w:lang w:val="el-GR"/>
-          </w:rPr>
-          <w:t>/</w:t>
-        </w:r>
-        <w:r>
-          <w:rPr>
-            <w:rStyle w:val="Hyperlink"/>
-            <w:lang w:val="en-US"/>
-          </w:rPr>
-          <w:t>optical</w:t>
-        </w:r>
-        <w:r>
-          <w:rPr>
-            <w:rStyle w:val="Hyperlink"/>
-            <w:lang w:val="el-GR"/>
-          </w:rPr>
-          <w:t>-</w:t>
-        </w:r>
-        <w:r>
-          <w:rPr>
-            <w:rStyle w:val="Hyperlink"/>
-            <w:lang w:val="en-US"/>
-          </w:rPr>
-          <w:t>character</w:t>
-        </w:r>
-        <w:r>
-          <w:rPr>
-            <w:rStyle w:val="Hyperlink"/>
-            <w:lang w:val="el-GR"/>
-          </w:rPr>
-          <w:t>-</w:t>
-        </w:r>
-        <w:r>
-          <w:rPr>
-            <w:rStyle w:val="Hyperlink"/>
-            <w:lang w:val="en-US"/>
-          </w:rPr>
-          <w:t>recognition</w:t>
-        </w:r>
-        <w:r>
-          <w:rPr>
-            <w:rStyle w:val="Hyperlink"/>
-            <w:lang w:val="el-GR"/>
-          </w:rPr>
-          <w:t>-</w:t>
-        </w:r>
-        <w:proofErr w:type="spellStart"/>
-        <w:r>
-          <w:rPr>
-            <w:rStyle w:val="Hyperlink"/>
-            <w:lang w:val="en-US"/>
-          </w:rPr>
-          <w:t>ocr</w:t>
-        </w:r>
-        <w:proofErr w:type="spellEnd"/>
-        <w:r>
-          <w:rPr>
-            <w:rStyle w:val="Hyperlink"/>
-            <w:lang w:val="el-GR"/>
-          </w:rPr>
-          <w:t>/</w:t>
-        </w:r>
-      </w:hyperlink>
-    </w:p>
-    <w:p>
-      <w:pPr>
-        <w:rPr>
-          <w:lang w:val="el-GR"/>
-        </w:rPr>
-      </w:pPr>
+          <w:rFonts w:ascii="Times New Roman" w:hAnsi="Times New Roman" w:cs="Times New Roman"/>
+          <w:sz w:val="24"/>
+          <w:szCs w:val="24"/>
+          <w:lang w:val="el-GR"/>
+        </w:rPr>
+      </w:pPr>
+      <w:r>
+        <w:rPr>
+          <w:rFonts w:ascii="Times New Roman" w:hAnsi="Times New Roman" w:cs="Times New Roman"/>
+          <w:sz w:val="24"/>
+          <w:szCs w:val="24"/>
+          <w:lang w:val="el-GR"/>
+        </w:rPr>
+        <w:t>Όπως τα νευρωνικά δίκτυα, έτσι και ο κλάδος της οπτικής αναγνώρισης χαρακτήρων είναι εξαιρετικά ευρείς, τόσο από ιστορικής πλευράς, όσο και στην χρήση του στις μέρες μας.</w:t>
+      </w:r>
+      <w:r>
+        <w:rPr>
+          <w:rFonts w:ascii="Times New Roman" w:hAnsi="Times New Roman" w:cs="Times New Roman"/>
+          <w:sz w:val="24"/>
+          <w:szCs w:val="24"/>
+          <w:lang w:val="el-GR"/>
+        </w:rPr>
+        <w:t xml:space="preserve"> Από τις πρώτες μηχανές αναγνώρισης μέχρι και σήμερα έχουν υπάρξει πολλές και διάφορες εφευρέσεις, τεχνικές και αξιοποιήσεις της </w:t>
+      </w:r>
+      <w:r>
+        <w:rPr>
+          <w:rFonts w:ascii="Times New Roman" w:hAnsi="Times New Roman" w:cs="Times New Roman"/>
+          <w:sz w:val="24"/>
+          <w:szCs w:val="24"/>
+          <w:lang w:val="en-US"/>
+        </w:rPr>
+        <w:t>OCR</w:t>
+      </w:r>
+      <w:r>
+        <w:rPr>
+          <w:rFonts w:ascii="Times New Roman" w:hAnsi="Times New Roman" w:cs="Times New Roman"/>
+          <w:sz w:val="24"/>
+          <w:szCs w:val="24"/>
+          <w:lang w:val="el-GR"/>
+        </w:rPr>
+        <w:t xml:space="preserve">, κάθε μια με τα δικά της πλεονεκτήματα και μειονεκτήματα, αλλά </w:t>
+      </w:r>
+      <w:r>
+        <w:rPr>
+          <w:rFonts w:ascii="Times New Roman" w:hAnsi="Times New Roman" w:cs="Times New Roman"/>
+          <w:sz w:val="24"/>
+          <w:szCs w:val="24"/>
+          <w:lang w:val="el-GR"/>
+        </w:rPr>
+        <w:t xml:space="preserve">κάθε μια από αυτές βοήθησε να στρωθεί ένα μονοπάτι για να φτάσει η συγκεκριμένη τεχνολογία στο σημείο όπου βρίσκεται σήμερα. Ως τρίτο κεφάλαιο της παρούσας πτυχιακής εργασίας, πραγματοποιείται μια απόπειρα εξήγησης αυτής της ιδιαίτερα σημαντικής ιστορίας της οπτικής αναγνώρισης με ιδιαίτερη αναφορά στα πλεονεκτήματα και στον τρόπο με τον οποίο αυτή η τεχνολογία αξιοποιεί όλες αυτές τις διάφορες υποκατηγορίες </w:t>
+      </w:r>
+      <w:r>
+        <w:rPr>
+          <w:rFonts w:ascii="Times New Roman" w:hAnsi="Times New Roman" w:cs="Times New Roman"/>
+          <w:sz w:val="24"/>
+          <w:szCs w:val="24"/>
+          <w:lang w:val="en-US"/>
+        </w:rPr>
+        <w:t>OCR</w:t>
+      </w:r>
+      <w:r>
+        <w:rPr>
+          <w:rFonts w:ascii="Times New Roman" w:hAnsi="Times New Roman" w:cs="Times New Roman"/>
+          <w:sz w:val="24"/>
+          <w:szCs w:val="24"/>
+          <w:lang w:val="el-GR"/>
+        </w:rPr>
+        <w:t xml:space="preserve"> μαζί με ορισμένες εξίσου σημαντικές τεχνικές βελτιστοποίησης.</w:t>
+      </w:r>
     </w:p>
     <w:p>
       <w:pPr>
@@ -19918,6 +19919,7 @@
           <w:szCs w:val="24"/>
           <w:lang w:val="el-GR"/>
         </w:rPr>
+        <w:lastRenderedPageBreak/>
         <w:t>Το 1914</w:t>
       </w:r>
       <w:r>
@@ -19999,17 +20001,7 @@
           <w:szCs w:val="24"/>
           <w:lang w:val="el-GR"/>
         </w:rPr>
-        <w:t xml:space="preserve">κατασκεύασε μια μηχανή, η οποία μπορούσε να διαβάσει χαρακτήρες, και στη συνέχεια τους μετέτρεπε σε κώδικα </w:t>
-      </w:r>
-      <w:r>
-        <w:rPr>
-          <w:rFonts w:ascii="Times New Roman" w:hAnsi="Times New Roman" w:cs="Times New Roman"/>
-          <w:sz w:val="24"/>
-          <w:szCs w:val="24"/>
-          <w:lang w:val="el-GR"/>
-        </w:rPr>
-        <w:lastRenderedPageBreak/>
-        <w:t>τηλέγραφου, γνωστός και ως κώδικας μορς</w:t>
+        <w:t>κατασκεύασε μια μηχανή, η οποία μπορούσε να διαβάσει χαρακτήρες, και στη συνέχεια τους μετέτρεπε σε κώδικα τηλέγραφου, γνωστός και ως κώδικας μορς</w:t>
       </w:r>
       <w:r>
         <w:rPr>
@@ -21060,6 +21052,7 @@
           <w:szCs w:val="24"/>
           <w:lang w:val="en-US"/>
         </w:rPr>
+        <w:lastRenderedPageBreak/>
         <w:t>Reader</w:t>
       </w:r>
       <w:r>
@@ -21194,7 +21187,6 @@
           <w:szCs w:val="24"/>
           <w:lang w:val="el-GR"/>
         </w:rPr>
-        <w:lastRenderedPageBreak/>
         <w:t xml:space="preserve">Μια παρόμοια συσκευή με το </w:t>
       </w:r>
       <w:r>
@@ -21963,7 +21955,17 @@
           <w:szCs w:val="24"/>
           <w:lang w:val="el-GR"/>
         </w:rPr>
-        <w:t>ή ακόμα και στο διαδίκτυο, τα οποία είναι σε θέση να αναγνωρίσουν τους περισσότερους χαρακτήρες και τις περισσότερες γραμματοσειρές με αρκετά μεγάλο επίπεδο ακρίβειας. Αν και η συγκεκριμένη τεχνολογία εξελίσσεται συνεχώς, το περιθώριο λαθών συνεχίζει να υπάρχει, ένα γεγονός που κρίνει τόσο τον ανθρώπινο έλεγχο, όσο και την ανθρώπινη παρέμβαση άκρως απαραίτητη για την ομαλή λειτουργία τέτοιων συστημάτων.</w:t>
+        <w:t xml:space="preserve">ή ακόμα και στο διαδίκτυο, τα οποία είναι σε θέση να αναγνωρίσουν τους περισσότερους χαρακτήρες και τις περισσότερες γραμματοσειρές με αρκετά μεγάλο επίπεδο ακρίβειας. Αν και η συγκεκριμένη τεχνολογία εξελίσσεται συνεχώς, το περιθώριο λαθών συνεχίζει να </w:t>
+      </w:r>
+      <w:r>
+        <w:rPr>
+          <w:rFonts w:ascii="Times New Roman" w:hAnsi="Times New Roman" w:cs="Times New Roman"/>
+          <w:sz w:val="24"/>
+          <w:szCs w:val="24"/>
+          <w:lang w:val="el-GR"/>
+        </w:rPr>
+        <w:lastRenderedPageBreak/>
+        <w:t>υπάρχει, ένα γεγονός που κρίνει τόσο τον ανθρώπινο έλεγχο, όσο και την ανθρώπινη παρέμβαση άκρως απαραίτητη για την ομαλή λειτουργία τέτοιων συστημάτων.</w:t>
       </w:r>
     </w:p>
     <w:p>
@@ -21972,158 +21974,166 @@
       </w:pPr>
       <w:bookmarkStart w:id="35" w:name="_Toc74238163"/>
       <w:r>
+        <w:t>3.2 ΠΛΕΟΝΕΚΤΗΜΑΤΑ</w:t>
+      </w:r>
+      <w:bookmarkEnd w:id="35"/>
+    </w:p>
+    <w:p>
+      <w:pPr>
+        <w:rPr>
+          <w:rFonts w:ascii="Times New Roman" w:hAnsi="Times New Roman" w:cs="Times New Roman"/>
+          <w:sz w:val="24"/>
+          <w:szCs w:val="24"/>
+          <w:lang w:val="el-GR"/>
+        </w:rPr>
+      </w:pPr>
+      <w:r>
+        <w:rPr>
+          <w:rFonts w:ascii="Times New Roman" w:hAnsi="Times New Roman" w:cs="Times New Roman"/>
+          <w:sz w:val="24"/>
+          <w:szCs w:val="24"/>
+          <w:lang w:val="el-GR"/>
+        </w:rPr>
+        <w:t>Οι επιχειρήσει και οι οργανισμοί μπορούν να χαρακτηριστούν ως οι καλύτεροι πελάτες όσον αφορά τα συστήματα οπτικής αναγνώρισης χαρακτήρων. Με την εξέλιξη της τεχνολογίας των ηλεκτρονικών υπολογιστών, οι εταιρίες ξεκίνησαν να χρησιμοποιούν αυτά τε νέα και προηγμένα συστήματα για να πραγματοποιούν τις καθημερινές τους</w:t>
+      </w:r>
+      <w:r>
+        <w:rPr>
+          <w:rFonts w:ascii="Times New Roman" w:hAnsi="Times New Roman" w:cs="Times New Roman"/>
+          <w:sz w:val="24"/>
+          <w:szCs w:val="24"/>
+          <w:lang w:val="el-GR"/>
+        </w:rPr>
+        <w:t xml:space="preserve"> δραστηριότητες. Σταδιακά, οι επιχειρήσεις ανακάλυψαν τις δυνατότητες που τους παρέχει η ψηφιοποίηση εγγράφων, και ως αποτέλεσμα, ένα σημαντικό ποσοστό των συνολικών δραστηριοτήτων τους ξεκίνησε να πραγματοποιείται με την χρήση ψηφιοποιημένων εντύπων. Παρόλα αυτά, η χρήση των φυσικών εγγράφων παρέμεινε, έως ότου οι ίδιες οι επιχειρήσεις ανακάλυψαν τις δυνατότητες που τους προσέφερε η τεχνολογία της οπτικής αναγνώρισης χαρακτήρων.</w:t>
+      </w:r>
+      <w:r>
+        <w:rPr>
+          <w:rFonts w:ascii="Times New Roman" w:hAnsi="Times New Roman" w:cs="Times New Roman"/>
+          <w:sz w:val="24"/>
+          <w:szCs w:val="24"/>
+          <w:lang w:val="el-GR"/>
+        </w:rPr>
+        <w:t xml:space="preserve"> Ορισμένες από αυτές τις δυνατότητες μπορούν να χαρακτηριστούν οι ακόλουθες:</w:t>
+      </w:r>
+    </w:p>
+    <w:p>
+      <w:pPr>
+        <w:rPr>
+          <w:rFonts w:ascii="Times New Roman" w:hAnsi="Times New Roman" w:cs="Times New Roman"/>
+          <w:b/>
+          <w:bCs/>
+          <w:sz w:val="24"/>
+          <w:szCs w:val="24"/>
+          <w:lang w:val="el-GR"/>
+        </w:rPr>
+      </w:pPr>
+      <w:r>
+        <w:rPr>
+          <w:rFonts w:ascii="Times New Roman" w:hAnsi="Times New Roman" w:cs="Times New Roman"/>
+          <w:b/>
+          <w:bCs/>
+          <w:sz w:val="24"/>
+          <w:szCs w:val="24"/>
+          <w:lang w:val="el-GR"/>
+        </w:rPr>
+        <w:t>Μείωση εξόδων λειτουργίας</w:t>
+      </w:r>
+    </w:p>
+    <w:p>
+      <w:pPr>
+        <w:rPr>
+          <w:rFonts w:ascii="Times New Roman" w:hAnsi="Times New Roman" w:cs="Times New Roman"/>
+          <w:sz w:val="24"/>
+          <w:szCs w:val="24"/>
+          <w:lang w:val="el-GR"/>
+        </w:rPr>
+      </w:pPr>
+      <w:r>
+        <w:rPr>
+          <w:rFonts w:ascii="Times New Roman" w:hAnsi="Times New Roman" w:cs="Times New Roman"/>
+          <w:sz w:val="24"/>
+          <w:szCs w:val="24"/>
+          <w:lang w:val="el-GR"/>
+        </w:rPr>
+        <w:t xml:space="preserve">Η χρήση της οπτικής αναγνώρισης χαρακτήρων για εύκολη και άμεση ψηφιοποίηση των εγγράφων επέτρεψε στις επιχειρήσεις να μετατρέψουν ένα ιδιαίτερα σημαντικό μέρος των συνολικών επιχειρησιακών εντύπων τους σε ψηφιακή μορφή. Δίχως αυτήν την τεχνολογία, </w:t>
+      </w:r>
+      <w:r>
+        <w:rPr>
+          <w:rFonts w:ascii="Times New Roman" w:hAnsi="Times New Roman" w:cs="Times New Roman"/>
+          <w:sz w:val="24"/>
+          <w:szCs w:val="24"/>
+          <w:lang w:val="el-GR"/>
+        </w:rPr>
+        <w:t>ο μόνος τρόπος που θα μπορούσε να πραγματοποιηθεί μια τέτοια ενέργεια θα ήταν μέσα από την μίσθωση ατόμων, ενώ ταυτόχρονα η ίδια η ενέργεια θα έπαιρνε ιδιαίτερα μεγάλο και πολύτιμο χρόνο για να ολοκληρωθεί. Για τις επιχειρήσεις, ο χρόνος είναι χρήμα, όσο χρονοβόρα είναι μια ενέργεια, τόσο λιγότερο κέρδος μπορεί να βγάλει μια εταιρία. Επιπλέον, η ανθρώπινη προσπάθεια που θα αξιοποιούνταν για ένα τόσο μεγάλο εγχείρημα θα μπορούσε κάλλιστα να αξιοποιηθεί σε άλλους, ποιο κερδοφόρους τομείς.</w:t>
+      </w:r>
+    </w:p>
+    <w:p>
+      <w:pPr>
+        <w:rPr>
+          <w:rFonts w:ascii="Times New Roman" w:hAnsi="Times New Roman" w:cs="Times New Roman"/>
+          <w:b/>
+          <w:bCs/>
+          <w:sz w:val="24"/>
+          <w:szCs w:val="24"/>
+          <w:lang w:val="el-GR"/>
+        </w:rPr>
+      </w:pPr>
+      <w:r>
+        <w:rPr>
+          <w:rFonts w:ascii="Times New Roman" w:hAnsi="Times New Roman" w:cs="Times New Roman"/>
+          <w:b/>
+          <w:bCs/>
+          <w:sz w:val="24"/>
+          <w:szCs w:val="24"/>
+          <w:lang w:val="el-GR"/>
+        </w:rPr>
+        <w:t>Αύξηση αποδοτικότητας και παραγωγικότητας</w:t>
+      </w:r>
+    </w:p>
+    <w:p>
+      <w:pPr>
+        <w:rPr>
+          <w:rFonts w:ascii="Times New Roman" w:hAnsi="Times New Roman" w:cs="Times New Roman"/>
+          <w:sz w:val="24"/>
+          <w:szCs w:val="24"/>
+          <w:lang w:val="el-GR"/>
+        </w:rPr>
+      </w:pPr>
+      <w:r>
+        <w:rPr>
+          <w:rFonts w:ascii="Times New Roman" w:hAnsi="Times New Roman" w:cs="Times New Roman"/>
+          <w:sz w:val="24"/>
+          <w:szCs w:val="24"/>
+          <w:lang w:val="el-GR"/>
+        </w:rPr>
+        <w:t xml:space="preserve">Για έναν εργαζόμενο, μια θεωρητικά απλή αναζήτηση ενός εντύπου μπορεί να διαρκέσει από μερικά λεπτά, έως και μερικές ώρες, ανάλογα με την ευκολία του εντοπισμού αυτού του εγγράφου, και την ευκολία πρόσβασης σε αυτό. Αυτός ο χρόνος που αξιοποιείται άσκοπα για ένα μόνο έγγραφο κοστίζει όχι μόνο στην επιχείρηση από πλευράς </w:t>
+      </w:r>
+      <w:r>
+        <w:rPr>
+          <w:rFonts w:ascii="Times New Roman" w:hAnsi="Times New Roman" w:cs="Times New Roman"/>
+          <w:sz w:val="24"/>
+          <w:szCs w:val="24"/>
+          <w:lang w:val="el-GR"/>
+        </w:rPr>
         <w:lastRenderedPageBreak/>
-        <w:t>3.2 ΠΛΕΟΝΕΚΤΗΜΑΤΑ</w:t>
-      </w:r>
-      <w:bookmarkEnd w:id="35"/>
-    </w:p>
-    <w:p>
-      <w:pPr>
-        <w:rPr>
-          <w:rFonts w:ascii="Times New Roman" w:hAnsi="Times New Roman" w:cs="Times New Roman"/>
-          <w:sz w:val="24"/>
-          <w:szCs w:val="24"/>
-          <w:lang w:val="el-GR"/>
-        </w:rPr>
-      </w:pPr>
-      <w:r>
-        <w:rPr>
-          <w:rFonts w:ascii="Times New Roman" w:hAnsi="Times New Roman" w:cs="Times New Roman"/>
-          <w:sz w:val="24"/>
-          <w:szCs w:val="24"/>
-          <w:lang w:val="el-GR"/>
-        </w:rPr>
-        <w:t>Οι επιχειρήσει και οι οργανισμοί μπορούν να χαρακτηριστούν ως οι καλύτεροι πελάτες όσον αφορά τα συστήματα οπτικής αναγνώρισης χαρακτήρων. Με την εξέλιξη της τεχνολογίας των ηλεκτρονικών υπολογιστών, οι εταιρίες ξεκίνησαν να χρησιμοποιούν αυτά τε νέα και προηγμένα συστήματα για να πραγματοποιούν τις καθημερινές τους</w:t>
-      </w:r>
-      <w:r>
-        <w:rPr>
-          <w:rFonts w:ascii="Times New Roman" w:hAnsi="Times New Roman" w:cs="Times New Roman"/>
-          <w:sz w:val="24"/>
-          <w:szCs w:val="24"/>
-          <w:lang w:val="el-GR"/>
-        </w:rPr>
-        <w:t xml:space="preserve"> δραστηριότητες. Σταδιακά, οι επιχειρήσεις ανακάλυψαν τις δυνατότητες που τους παρέχει η ψηφιοποίηση εγγράφων, και ως αποτέλεσμα, ένα σημαντικό ποσοστό των συνολικών δραστηριοτήτων τους ξεκίνησε να πραγματοποιείται με την χρήση ψηφιοποιημένων εντύπων. Παρόλα αυτά, η χρήση των φυσικών εγγράφων παρέμεινε, έως ότου οι ίδιες οι επιχειρήσεις ανακάλυψαν τις δυνατότητες που τους προσέφερε η τεχνολογία της οπτικής αναγνώρισης χαρακτήρων.</w:t>
-      </w:r>
-      <w:r>
-        <w:rPr>
-          <w:rFonts w:ascii="Times New Roman" w:hAnsi="Times New Roman" w:cs="Times New Roman"/>
-          <w:sz w:val="24"/>
-          <w:szCs w:val="24"/>
-          <w:lang w:val="el-GR"/>
-        </w:rPr>
-        <w:t xml:space="preserve"> Ορισμένες από αυτές τις δυνατότητες μπορούν να χαρακτηριστούν οι ακόλουθες:</w:t>
-      </w:r>
-    </w:p>
-    <w:p>
-      <w:pPr>
-        <w:rPr>
-          <w:rFonts w:ascii="Times New Roman" w:hAnsi="Times New Roman" w:cs="Times New Roman"/>
-          <w:b/>
-          <w:bCs/>
-          <w:sz w:val="24"/>
-          <w:szCs w:val="24"/>
-          <w:lang w:val="el-GR"/>
-        </w:rPr>
-      </w:pPr>
-      <w:r>
-        <w:rPr>
-          <w:rFonts w:ascii="Times New Roman" w:hAnsi="Times New Roman" w:cs="Times New Roman"/>
-          <w:b/>
-          <w:bCs/>
-          <w:sz w:val="24"/>
-          <w:szCs w:val="24"/>
-          <w:lang w:val="el-GR"/>
-        </w:rPr>
-        <w:t>Μείωση εξόδων λειτουργίας</w:t>
-      </w:r>
-    </w:p>
-    <w:p>
-      <w:pPr>
-        <w:rPr>
-          <w:rFonts w:ascii="Times New Roman" w:hAnsi="Times New Roman" w:cs="Times New Roman"/>
-          <w:sz w:val="24"/>
-          <w:szCs w:val="24"/>
-          <w:lang w:val="el-GR"/>
-        </w:rPr>
-      </w:pPr>
-      <w:r>
-        <w:rPr>
-          <w:rFonts w:ascii="Times New Roman" w:hAnsi="Times New Roman" w:cs="Times New Roman"/>
-          <w:sz w:val="24"/>
-          <w:szCs w:val="24"/>
-          <w:lang w:val="el-GR"/>
-        </w:rPr>
-        <w:t xml:space="preserve">Η χρήση της οπτικής αναγνώρισης χαρακτήρων για εύκολη και άμεση ψηφιοποίηση των εγγράφων επέτρεψε στις επιχειρήσεις να μετατρέψουν ένα ιδιαίτερα σημαντικό μέρος των συνολικών επιχειρησιακών εντύπων τους σε ψηφιακή μορφή. Δίχως αυτήν την τεχνολογία, </w:t>
-      </w:r>
-      <w:r>
-        <w:rPr>
-          <w:rFonts w:ascii="Times New Roman" w:hAnsi="Times New Roman" w:cs="Times New Roman"/>
-          <w:sz w:val="24"/>
-          <w:szCs w:val="24"/>
-          <w:lang w:val="el-GR"/>
-        </w:rPr>
-        <w:t>ο μόνος τρόπος που θα μπορούσε να πραγματοποιηθεί μια τέτοια ενέργεια θα ήταν μέσα από την μίσθωση ατόμων, ενώ ταυτόχρονα η ίδια η ενέργεια θα έπαιρνε ιδιαίτερα μεγάλο και πολύτιμο χρόνο για να ολοκληρωθεί. Για τις επιχειρήσεις, ο χρόνος είναι χρήμα, όσο χρονοβόρα είναι μια ενέργεια, τόσο λιγότερο κέρδος μπορεί να βγάλει μια εταιρία. Επιπλέον, η ανθρώπινη προσπάθεια που θα αξιοποιούνταν για ένα τόσο μεγάλο εγχείρημα θα μπορούσε κάλλιστα να αξιοποιηθεί σε άλλους, ποιο κερδοφόρους τομείς.</w:t>
-      </w:r>
-    </w:p>
-    <w:p>
-      <w:pPr>
-        <w:rPr>
-          <w:rFonts w:ascii="Times New Roman" w:hAnsi="Times New Roman" w:cs="Times New Roman"/>
-          <w:b/>
-          <w:bCs/>
-          <w:sz w:val="24"/>
-          <w:szCs w:val="24"/>
-          <w:lang w:val="el-GR"/>
-        </w:rPr>
-      </w:pPr>
-      <w:r>
-        <w:rPr>
-          <w:rFonts w:ascii="Times New Roman" w:hAnsi="Times New Roman" w:cs="Times New Roman"/>
-          <w:b/>
-          <w:bCs/>
-          <w:sz w:val="24"/>
-          <w:szCs w:val="24"/>
-          <w:lang w:val="el-GR"/>
-        </w:rPr>
-        <w:t>Αύξηση αποδοτικότητας και παραγωγικότητας</w:t>
-      </w:r>
-    </w:p>
-    <w:p>
-      <w:pPr>
-        <w:rPr>
-          <w:rFonts w:ascii="Times New Roman" w:hAnsi="Times New Roman" w:cs="Times New Roman"/>
-          <w:sz w:val="24"/>
-          <w:szCs w:val="24"/>
-          <w:lang w:val="el-GR"/>
-        </w:rPr>
-      </w:pPr>
-      <w:r>
-        <w:rPr>
-          <w:rFonts w:ascii="Times New Roman" w:hAnsi="Times New Roman" w:cs="Times New Roman"/>
-          <w:sz w:val="24"/>
-          <w:szCs w:val="24"/>
-          <w:lang w:val="el-GR"/>
-        </w:rPr>
-        <w:t>Για έναν εργαζόμενο, μια θεωρητικά απλή αναζήτηση ενός εντύπου μπορεί να διαρκέσει από μερικά λεπτά, έως και μερικές ώρες, ανάλογα με την ευκολία του εντοπισμού αυτού του εγγράφου, και την ευκολία πρόσβασης σε αυτό. Αυτός ο χρόνος που αξιοποιείται άσκοπα για ένα μόνο έγγραφο κοστίζει όχι μόνο στην επιχείρηση από πλευράς παραγωγικότητας, αλλά και από τον ίδιο τον εργαζόμενο, καθώς του δημιουργεί ψυχολογική κούραση, και συχνά, ακόμα και εκνευρισμό.</w:t>
-      </w:r>
-    </w:p>
-    <w:p>
-      <w:pPr>
-        <w:rPr>
-          <w:rFonts w:ascii="Times New Roman" w:hAnsi="Times New Roman" w:cs="Times New Roman"/>
-          <w:sz w:val="24"/>
-          <w:szCs w:val="24"/>
-          <w:lang w:val="el-GR"/>
-        </w:rPr>
-      </w:pPr>
-      <w:r>
-        <w:rPr>
-          <w:rFonts w:ascii="Times New Roman" w:hAnsi="Times New Roman" w:cs="Times New Roman"/>
-          <w:sz w:val="24"/>
-          <w:szCs w:val="24"/>
-          <w:lang w:val="el-GR"/>
-        </w:rPr>
-        <w:lastRenderedPageBreak/>
+        <w:t>παραγωγικότητας, αλλά και από τον ίδιο τον εργαζόμενο, καθώς του δημιουργεί ψυχολογική κούραση, και συχνά, ακόμα και εκνευρισμό.</w:t>
+      </w:r>
+    </w:p>
+    <w:p>
+      <w:pPr>
+        <w:rPr>
+          <w:rFonts w:ascii="Times New Roman" w:hAnsi="Times New Roman" w:cs="Times New Roman"/>
+          <w:sz w:val="24"/>
+          <w:szCs w:val="24"/>
+          <w:lang w:val="el-GR"/>
+        </w:rPr>
+      </w:pPr>
+      <w:r>
+        <w:rPr>
+          <w:rFonts w:ascii="Times New Roman" w:hAnsi="Times New Roman" w:cs="Times New Roman"/>
+          <w:sz w:val="24"/>
+          <w:szCs w:val="24"/>
+          <w:lang w:val="el-GR"/>
+        </w:rPr>
         <w:t xml:space="preserve">Με την ψηφιοποίηση των επιχειρησιακών εγγράφων, την σωστή αποθήκευση και αρχειοθέτηση τους, ο ίδιος ο προαναφερόμενος εργαζόμενος μπορεί να αποκτήσει εύκολη, γρήγορη και άμεση πρόσβαση στο απαιτούμενο έντυπο μέσα σε λίγα μόνο δευτερόλεπτα, δίχως να υπάρχει η ανάγκη της φυσικής αναζήτησης και εντοπισμού του. Επιπλέον, με την σωστή ψηφιοποίηση, συχνά δίνατε η δυνατότητα επεξεργασίας του ψηφιοποιημένου αρχείου, ανάλογα με την απαιτούμενη περίσταση. Αν δεν υπήρχε η ψηφιοποίηση, μια τέτοια ενέργεια ίσος απαιτούσε την εξ’ ολοκλήρου δημιουργία ενός νέου φυσικού εγγράφου, αποσπώντας σημαντικό χρόνο </w:t>
       </w:r>
       <w:r>
@@ -23972,9 +23982,109 @@
               <w:noProof/>
               <w:sz w:val="24"/>
               <w:szCs w:val="24"/>
+              <w:lang w:val="el-GR"/>
+            </w:rPr>
+            <w:t>(</w:t>
+          </w:r>
+          <w:r>
+            <w:rPr>
+              <w:rFonts w:ascii="Times New Roman" w:hAnsi="Times New Roman" w:cs="Times New Roman"/>
+              <w:noProof/>
+              <w:sz w:val="24"/>
+              <w:szCs w:val="24"/>
               <w:lang w:val="en-US"/>
             </w:rPr>
-            <w:t>(Ask Any Difference, n.d)</w:t>
+            <w:t>Ask</w:t>
+          </w:r>
+          <w:r>
+            <w:rPr>
+              <w:rFonts w:ascii="Times New Roman" w:hAnsi="Times New Roman" w:cs="Times New Roman"/>
+              <w:noProof/>
+              <w:sz w:val="24"/>
+              <w:szCs w:val="24"/>
+              <w:lang w:val="el-GR"/>
+            </w:rPr>
+            <w:t xml:space="preserve"> </w:t>
+          </w:r>
+          <w:r>
+            <w:rPr>
+              <w:rFonts w:ascii="Times New Roman" w:hAnsi="Times New Roman" w:cs="Times New Roman"/>
+              <w:noProof/>
+              <w:sz w:val="24"/>
+              <w:szCs w:val="24"/>
+              <w:lang w:val="en-US"/>
+            </w:rPr>
+            <w:t>Any</w:t>
+          </w:r>
+          <w:r>
+            <w:rPr>
+              <w:rFonts w:ascii="Times New Roman" w:hAnsi="Times New Roman" w:cs="Times New Roman"/>
+              <w:noProof/>
+              <w:sz w:val="24"/>
+              <w:szCs w:val="24"/>
+              <w:lang w:val="el-GR"/>
+            </w:rPr>
+            <w:t xml:space="preserve"> </w:t>
+          </w:r>
+          <w:r>
+            <w:rPr>
+              <w:rFonts w:ascii="Times New Roman" w:hAnsi="Times New Roman" w:cs="Times New Roman"/>
+              <w:noProof/>
+              <w:sz w:val="24"/>
+              <w:szCs w:val="24"/>
+              <w:lang w:val="en-US"/>
+            </w:rPr>
+            <w:t>Difference</w:t>
+          </w:r>
+          <w:r>
+            <w:rPr>
+              <w:rFonts w:ascii="Times New Roman" w:hAnsi="Times New Roman" w:cs="Times New Roman"/>
+              <w:noProof/>
+              <w:sz w:val="24"/>
+              <w:szCs w:val="24"/>
+              <w:lang w:val="el-GR"/>
+            </w:rPr>
+            <w:t xml:space="preserve">, </w:t>
+          </w:r>
+          <w:r>
+            <w:rPr>
+              <w:rFonts w:ascii="Times New Roman" w:hAnsi="Times New Roman" w:cs="Times New Roman"/>
+              <w:noProof/>
+              <w:sz w:val="24"/>
+              <w:szCs w:val="24"/>
+              <w:lang w:val="en-US"/>
+            </w:rPr>
+            <w:t>n</w:t>
+          </w:r>
+          <w:r>
+            <w:rPr>
+              <w:rFonts w:ascii="Times New Roman" w:hAnsi="Times New Roman" w:cs="Times New Roman"/>
+              <w:noProof/>
+              <w:sz w:val="24"/>
+              <w:szCs w:val="24"/>
+              <w:lang w:val="el-GR"/>
+            </w:rPr>
+            <w:t>.</w:t>
+          </w:r>
+          <w:r>
+            <w:rPr>
+              <w:rFonts w:ascii="Times New Roman" w:hAnsi="Times New Roman" w:cs="Times New Roman"/>
+              <w:noProof/>
+              <w:sz w:val="24"/>
+              <w:szCs w:val="24"/>
+              <w:lang w:val="en-US"/>
+            </w:rPr>
+            <w:t>d</w:t>
+          </w:r>
+          <w:r>
+            <w:rPr>
+              <w:rFonts w:ascii="Times New Roman" w:hAnsi="Times New Roman" w:cs="Times New Roman"/>
+              <w:noProof/>
+              <w:sz w:val="24"/>
+              <w:szCs w:val="24"/>
+              <w:lang w:val="el-GR"/>
+            </w:rPr>
+            <w:t>)</w:t>
           </w:r>
           <w:r>
             <w:rPr>
@@ -24603,9 +24713,69 @@
               <w:noProof/>
               <w:sz w:val="24"/>
               <w:szCs w:val="24"/>
+              <w:lang w:val="el-GR"/>
+            </w:rPr>
+            <w:t>(</w:t>
+          </w:r>
+          <w:r>
+            <w:rPr>
+              <w:rFonts w:ascii="Times New Roman" w:hAnsi="Times New Roman" w:cs="Times New Roman"/>
+              <w:noProof/>
+              <w:sz w:val="24"/>
+              <w:szCs w:val="24"/>
               <w:lang w:val="en-US"/>
             </w:rPr>
-            <w:t>(Taylor, n.d)</w:t>
+            <w:t>Taylor</w:t>
+          </w:r>
+          <w:r>
+            <w:rPr>
+              <w:rFonts w:ascii="Times New Roman" w:hAnsi="Times New Roman" w:cs="Times New Roman"/>
+              <w:noProof/>
+              <w:sz w:val="24"/>
+              <w:szCs w:val="24"/>
+              <w:lang w:val="el-GR"/>
+            </w:rPr>
+            <w:t xml:space="preserve">, </w:t>
+          </w:r>
+          <w:r>
+            <w:rPr>
+              <w:rFonts w:ascii="Times New Roman" w:hAnsi="Times New Roman" w:cs="Times New Roman"/>
+              <w:noProof/>
+              <w:sz w:val="24"/>
+              <w:szCs w:val="24"/>
+              <w:lang w:val="en-US"/>
+            </w:rPr>
+            <w:t>n</w:t>
+          </w:r>
+          <w:r>
+            <w:rPr>
+              <w:rFonts w:ascii="Times New Roman" w:hAnsi="Times New Roman" w:cs="Times New Roman"/>
+              <w:noProof/>
+              <w:sz w:val="24"/>
+              <w:szCs w:val="24"/>
+              <w:lang w:val="el-GR"/>
+            </w:rPr>
+            <w:t>.</w:t>
+          </w:r>
+          <w:r>
+            <w:rPr>
+              <w:rFonts w:ascii="Times New Roman" w:hAnsi="Times New Roman" w:cs="Times New Roman"/>
+              <w:noProof/>
+              <w:sz w:val="24"/>
+              <w:szCs w:val="24"/>
+              <w:lang w:val="en-US"/>
+            </w:rPr>
+            <w:t>d</w:t>
+          </w:r>
+          <w:r>
+            <w:rPr>
+              <w:rFonts w:ascii="Times New Roman" w:hAnsi="Times New Roman" w:cs="Times New Roman"/>
+              <w:noProof/>
+              <w:sz w:val="24"/>
+              <w:szCs w:val="24"/>
+              <w:lang w:val="el-GR"/>
+            </w:rPr>
+            <w:t>)</w:t>
           </w:r>
           <w:r>
             <w:rPr>
@@ -25045,6 +25215,7 @@
           <w:id w:val="1282300919"/>
           <w:citation/>
         </w:sdtPr>
+        <w:sdtEndPr/>
         <w:sdtContent>
           <w:r>
             <w:rPr>
@@ -25228,6 +25399,7 @@
           <w:id w:val="-1160688918"/>
           <w:citation/>
         </w:sdtPr>
+        <w:sdtEndPr/>
         <w:sdtContent>
           <w:r>
             <w:rPr>
@@ -25416,7 +25588,7 @@
           <w:sz w:val="24"/>
           <w:szCs w:val="24"/>
           <w:u w:val="none"/>
-          <w:lang w:val="en-US"/>
+          <w:lang w:val="el-GR"/>
         </w:rPr>
       </w:pPr>
       <w:r>
@@ -25444,7 +25616,7 @@
           <w:sz w:val="24"/>
           <w:szCs w:val="24"/>
           <w:u w:val="none"/>
-          <w:lang w:val="en-US"/>
+          <w:lang w:val="el-GR"/>
         </w:rPr>
         <w:t>-</w:t>
       </w:r>
@@ -25461,6 +25633,20 @@
           <w:lang w:val="el-GR"/>
         </w:rPr>
         <w:t>Επεξεργασία</w:t>
+      </w:r>
+      <w:r>
+        <w:rPr>
+          <w:rStyle w:val="Hyperlink"/>
+          <w:rFonts w:ascii="Times New Roman" w:hAnsi="Times New Roman" w:cs="Times New Roman"/>
+          <w:b/>
+          <w:bCs/>
+          <w:color w:val="auto"/>
+          <w:sz w:val="24"/>
+          <w:szCs w:val="24"/>
+          <w:u w:val="none"/>
+          <w:lang w:val="el-GR"/>
+        </w:rPr>
+        <w:t xml:space="preserve"> (</w:t>
       </w:r>
       <w:r>
         <w:rPr>
@@ -25474,7 +25660,49 @@
           <w:u w:val="none"/>
           <w:lang w:val="en-US"/>
         </w:rPr>
-        <w:t xml:space="preserve"> (Pre-Processing)</w:t>
+        <w:t>Pre</w:t>
+      </w:r>
+      <w:r>
+        <w:rPr>
+          <w:rStyle w:val="Hyperlink"/>
+          <w:rFonts w:ascii="Times New Roman" w:hAnsi="Times New Roman" w:cs="Times New Roman"/>
+          <w:b/>
+          <w:bCs/>
+          <w:color w:val="auto"/>
+          <w:sz w:val="24"/>
+          <w:szCs w:val="24"/>
+          <w:u w:val="none"/>
+          <w:lang w:val="el-GR"/>
+        </w:rPr>
+        <w:t>-</w:t>
+      </w:r>
+      <w:r>
+        <w:rPr>
+          <w:rStyle w:val="Hyperlink"/>
+          <w:rFonts w:ascii="Times New Roman" w:hAnsi="Times New Roman" w:cs="Times New Roman"/>
+          <w:b/>
+          <w:bCs/>
+          <w:color w:val="auto"/>
+          <w:sz w:val="24"/>
+          <w:szCs w:val="24"/>
+          <w:u w:val="none"/>
+          <w:lang w:val="en-US"/>
+        </w:rPr>
+        <w:t>Processing</w:t>
+      </w:r>
+      <w:r>
+        <w:rPr>
+          <w:rStyle w:val="Hyperlink"/>
+          <w:rFonts w:ascii="Times New Roman" w:hAnsi="Times New Roman" w:cs="Times New Roman"/>
+          <w:b/>
+          <w:bCs/>
+          <w:color w:val="auto"/>
+          <w:sz w:val="24"/>
+          <w:szCs w:val="24"/>
+          <w:u w:val="none"/>
+          <w:lang w:val="el-GR"/>
+        </w:rPr>
+        <w:t>)</w:t>
       </w:r>
     </w:p>
     <w:p>
@@ -26774,6 +27002,8 @@
         <w:rPr>
           <w:rStyle w:val="Hyperlink"/>
           <w:rFonts w:ascii="Times New Roman" w:hAnsi="Times New Roman" w:cs="Times New Roman"/>
+          <w:b/>
+          <w:bCs/>
           <w:color w:val="auto"/>
           <w:sz w:val="24"/>
           <w:szCs w:val="24"/>
@@ -26785,42 +27015,22 @@
         <w:rPr>
           <w:rStyle w:val="Hyperlink"/>
           <w:rFonts w:ascii="Times New Roman" w:hAnsi="Times New Roman" w:cs="Times New Roman"/>
+          <w:b/>
+          <w:bCs/>
           <w:color w:val="auto"/>
           <w:sz w:val="24"/>
           <w:szCs w:val="24"/>
           <w:u w:val="none"/>
           <w:lang w:val="el-GR"/>
         </w:rPr>
-        <w:t>Μετα</w:t>
+        <w:t>Μετα-Επεξεργασία (</w:t>
       </w:r>
       <w:r>
         <w:rPr>
           <w:rStyle w:val="Hyperlink"/>
           <w:rFonts w:ascii="Times New Roman" w:hAnsi="Times New Roman" w:cs="Times New Roman"/>
-          <w:color w:val="auto"/>
-          <w:sz w:val="24"/>
-          <w:szCs w:val="24"/>
-          <w:u w:val="none"/>
-          <w:lang w:val="el-GR"/>
-        </w:rPr>
-        <w:t>-</w:t>
-      </w:r>
-      <w:r>
-        <w:rPr>
-          <w:rStyle w:val="Hyperlink"/>
-          <w:rFonts w:ascii="Times New Roman" w:hAnsi="Times New Roman" w:cs="Times New Roman"/>
-          <w:color w:val="auto"/>
-          <w:sz w:val="24"/>
-          <w:szCs w:val="24"/>
-          <w:u w:val="none"/>
-          <w:lang w:val="el-GR"/>
-        </w:rPr>
-        <w:t>Επεξεργασία (</w:t>
-      </w:r>
-      <w:r>
-        <w:rPr>
-          <w:rStyle w:val="Hyperlink"/>
-          <w:rFonts w:ascii="Times New Roman" w:hAnsi="Times New Roman" w:cs="Times New Roman"/>
+          <w:b/>
+          <w:bCs/>
           <w:color w:val="auto"/>
           <w:sz w:val="24"/>
           <w:szCs w:val="24"/>
@@ -26833,6 +27043,8 @@
         <w:rPr>
           <w:rStyle w:val="Hyperlink"/>
           <w:rFonts w:ascii="Times New Roman" w:hAnsi="Times New Roman" w:cs="Times New Roman"/>
+          <w:b/>
+          <w:bCs/>
           <w:color w:val="auto"/>
           <w:sz w:val="24"/>
           <w:szCs w:val="24"/>
@@ -26845,6 +27057,8 @@
         <w:rPr>
           <w:rStyle w:val="Hyperlink"/>
           <w:rFonts w:ascii="Times New Roman" w:hAnsi="Times New Roman" w:cs="Times New Roman"/>
+          <w:b/>
+          <w:bCs/>
           <w:color w:val="auto"/>
           <w:sz w:val="24"/>
           <w:szCs w:val="24"/>
@@ -26857,6 +27071,8 @@
         <w:rPr>
           <w:rStyle w:val="Hyperlink"/>
           <w:rFonts w:ascii="Times New Roman" w:hAnsi="Times New Roman" w:cs="Times New Roman"/>
+          <w:b/>
+          <w:bCs/>
           <w:color w:val="auto"/>
           <w:sz w:val="24"/>
           <w:szCs w:val="24"/>
@@ -26869,31 +27085,90 @@
     <w:p>
       <w:pPr>
         <w:rPr>
-          <w:lang w:val="el-GR"/>
-        </w:rPr>
-      </w:pPr>
-    </w:p>
-    <w:p>
-      <w:pPr>
-        <w:rPr>
-          <w:rFonts w:ascii="Times New Roman" w:hAnsi="Times New Roman" w:cs="Times New Roman"/>
-          <w:sz w:val="24"/>
-          <w:szCs w:val="24"/>
-          <w:lang w:val="el-GR"/>
-        </w:rPr>
-      </w:pPr>
-      <w:r>
-        <w:rPr>
-          <w:rFonts w:ascii="Times New Roman" w:hAnsi="Times New Roman" w:cs="Times New Roman"/>
-          <w:sz w:val="24"/>
-          <w:szCs w:val="24"/>
-          <w:lang w:val="el-GR"/>
-        </w:rPr>
-        <w:t>Βελτιστοποιήσεις σε συγκεκριμένες εφαρμογές (</w:t>
-      </w:r>
-      <w:r>
-        <w:rPr>
-          <w:rFonts w:ascii="Times New Roman" w:hAnsi="Times New Roman" w:cs="Times New Roman"/>
+          <w:rFonts w:ascii="Times New Roman" w:hAnsi="Times New Roman" w:cs="Times New Roman"/>
+          <w:sz w:val="24"/>
+          <w:szCs w:val="24"/>
+          <w:lang w:val="el-GR"/>
+        </w:rPr>
+      </w:pPr>
+      <w:r>
+        <w:rPr>
+          <w:rFonts w:ascii="Times New Roman" w:hAnsi="Times New Roman" w:cs="Times New Roman"/>
+          <w:sz w:val="24"/>
+          <w:szCs w:val="24"/>
+          <w:lang w:val="el-GR"/>
+        </w:rPr>
+        <w:t xml:space="preserve">Κατά την ολοκλήρωση της αναγνώρισης, η έξοδος του συστήματος μπορεί επίσης να περάσει από μια διαδικασία μετα-επεξεργασίας για περεταίρω ενίσχυση της ακρίβειας αναγνώρισης. Μια ιδιαίτερα χρήσιμη τεχνική τέτοιου είδους περιλαμβάνει την χρήση λεξικών, δηλαδή μια τεράστια λίστα λέξεων που θα μπορούσαν να εντοπιστούν εντός της </w:t>
+      </w:r>
+      <w:r>
+        <w:rPr>
+          <w:rFonts w:ascii="Times New Roman" w:hAnsi="Times New Roman" w:cs="Times New Roman"/>
+          <w:sz w:val="24"/>
+          <w:szCs w:val="24"/>
+          <w:lang w:val="el-GR"/>
+        </w:rPr>
+        <w:lastRenderedPageBreak/>
+        <w:t xml:space="preserve">εικόνας προς αναγνώριση. Το αποτέλεσμα που εξάγεται από το στάδιο της αναγνώρισης ελέγχεται με το λεξικό για τον εντοπισμό πιθανών λέξεων. Η παρούσα τεχνική μπορεί να εντοπίσει πιθανές λάθος αναγνωρίσεις που έχουν πραγματοποιηθεί, και στη συνέχεια να διορθώσει αυτά τα λάθη σύμφωνα με </w:t>
+      </w:r>
+      <w:r>
+        <w:rPr>
+          <w:rFonts w:ascii="Times New Roman" w:hAnsi="Times New Roman" w:cs="Times New Roman"/>
+          <w:sz w:val="24"/>
+          <w:szCs w:val="24"/>
+          <w:lang w:val="el-GR"/>
+        </w:rPr>
+        <w:t>τις ήδη υπάρχουσες λέξεις εντός του λεξικού.</w:t>
+      </w:r>
+    </w:p>
+    <w:p>
+      <w:pPr>
+        <w:rPr>
+          <w:rFonts w:ascii="Times New Roman" w:hAnsi="Times New Roman" w:cs="Times New Roman"/>
+          <w:b/>
+          <w:bCs/>
+          <w:sz w:val="24"/>
+          <w:szCs w:val="24"/>
+          <w:lang w:val="el-GR"/>
+        </w:rPr>
+      </w:pPr>
+      <w:r>
+        <w:rPr>
+          <w:rFonts w:ascii="Times New Roman" w:hAnsi="Times New Roman" w:cs="Times New Roman"/>
+          <w:b/>
+          <w:bCs/>
+          <w:sz w:val="24"/>
+          <w:szCs w:val="24"/>
+          <w:lang w:val="el-GR"/>
+        </w:rPr>
+        <w:t xml:space="preserve">Βελτιστοποιήσεις </w:t>
+      </w:r>
+      <w:r>
+        <w:rPr>
+          <w:rFonts w:ascii="Times New Roman" w:hAnsi="Times New Roman" w:cs="Times New Roman"/>
+          <w:b/>
+          <w:bCs/>
+          <w:sz w:val="24"/>
+          <w:szCs w:val="24"/>
+          <w:lang w:val="el-GR"/>
+        </w:rPr>
+        <w:t>για</w:t>
+      </w:r>
+      <w:r>
+        <w:rPr>
+          <w:rFonts w:ascii="Times New Roman" w:hAnsi="Times New Roman" w:cs="Times New Roman"/>
+          <w:b/>
+          <w:bCs/>
+          <w:sz w:val="24"/>
+          <w:szCs w:val="24"/>
+          <w:lang w:val="el-GR"/>
+        </w:rPr>
+        <w:t xml:space="preserve"> συγκεκριμένες εφαρμογές (</w:t>
+      </w:r>
+      <w:r>
+        <w:rPr>
+          <w:rFonts w:ascii="Times New Roman" w:hAnsi="Times New Roman" w:cs="Times New Roman"/>
+          <w:b/>
+          <w:bCs/>
           <w:sz w:val="24"/>
           <w:szCs w:val="24"/>
           <w:lang w:val="en-US"/>
@@ -26903,6 +27178,8 @@
       <w:r>
         <w:rPr>
           <w:rFonts w:ascii="Times New Roman" w:hAnsi="Times New Roman" w:cs="Times New Roman"/>
+          <w:b/>
+          <w:bCs/>
           <w:sz w:val="24"/>
           <w:szCs w:val="24"/>
           <w:lang w:val="el-GR"/>
@@ -26912,6 +27189,8 @@
       <w:r>
         <w:rPr>
           <w:rFonts w:ascii="Times New Roman" w:hAnsi="Times New Roman" w:cs="Times New Roman"/>
+          <w:b/>
+          <w:bCs/>
           <w:sz w:val="24"/>
           <w:szCs w:val="24"/>
           <w:lang w:val="en-US"/>
@@ -26921,6 +27200,8 @@
       <w:r>
         <w:rPr>
           <w:rFonts w:ascii="Times New Roman" w:hAnsi="Times New Roman" w:cs="Times New Roman"/>
+          <w:b/>
+          <w:bCs/>
           <w:sz w:val="24"/>
           <w:szCs w:val="24"/>
           <w:lang w:val="el-GR"/>
@@ -26930,6 +27211,8 @@
       <w:r>
         <w:rPr>
           <w:rFonts w:ascii="Times New Roman" w:hAnsi="Times New Roman" w:cs="Times New Roman"/>
+          <w:b/>
+          <w:bCs/>
           <w:sz w:val="24"/>
           <w:szCs w:val="24"/>
           <w:lang w:val="en-US"/>
@@ -26939,6 +27222,8 @@
       <w:r>
         <w:rPr>
           <w:rFonts w:ascii="Times New Roman" w:hAnsi="Times New Roman" w:cs="Times New Roman"/>
+          <w:b/>
+          <w:bCs/>
           <w:sz w:val="24"/>
           <w:szCs w:val="24"/>
           <w:lang w:val="el-GR"/>
@@ -26955,6 +27240,65 @@
           <w:lang w:val="el-GR"/>
         </w:rPr>
       </w:pPr>
+      <w:r>
+        <w:rPr>
+          <w:rFonts w:ascii="Times New Roman" w:hAnsi="Times New Roman" w:cs="Times New Roman"/>
+          <w:sz w:val="24"/>
+          <w:szCs w:val="24"/>
+          <w:lang w:val="el-GR"/>
+        </w:rPr>
+        <w:t xml:space="preserve">Μια ακόμα τεχνική που αξιοποιείται για την ενίσχυση της ακρίβειας των μοντέλων </w:t>
+      </w:r>
+      <w:r>
+        <w:rPr>
+          <w:rFonts w:ascii="Times New Roman" w:hAnsi="Times New Roman" w:cs="Times New Roman"/>
+          <w:sz w:val="24"/>
+          <w:szCs w:val="24"/>
+          <w:lang w:val="en-US"/>
+        </w:rPr>
+        <w:t>OCR</w:t>
+      </w:r>
+      <w:r>
+        <w:rPr>
+          <w:rFonts w:ascii="Times New Roman" w:hAnsi="Times New Roman" w:cs="Times New Roman"/>
+          <w:sz w:val="24"/>
+          <w:szCs w:val="24"/>
+          <w:lang w:val="el-GR"/>
+        </w:rPr>
+        <w:t xml:space="preserve"> </w:t>
+      </w:r>
+      <w:r>
+        <w:rPr>
+          <w:rFonts w:ascii="Times New Roman" w:hAnsi="Times New Roman" w:cs="Times New Roman"/>
+          <w:sz w:val="24"/>
+          <w:szCs w:val="24"/>
+          <w:lang w:val="el-GR"/>
+        </w:rPr>
+        <w:t>αποτελεί την τροποποίηση ήδη υπάρχων μοντέλων για την εξειδίκευσή τους επάνω σε συγκεκριμένους τύπους εισόδων, όπως για τον καλύτερο εντοπισμό πινακίδων αυτοκινήτων, ανάλυση ταυτοτήτων, διαβατηρίων, κλπ.</w:t>
+      </w:r>
+    </w:p>
+    <w:p>
+      <w:pPr>
+        <w:rPr>
+          <w:rFonts w:ascii="Times New Roman" w:hAnsi="Times New Roman" w:cs="Times New Roman"/>
+          <w:sz w:val="24"/>
+          <w:szCs w:val="24"/>
+          <w:lang w:val="el-GR"/>
+        </w:rPr>
+      </w:pPr>
+    </w:p>
+    <w:p>
+      <w:pPr>
+        <w:pStyle w:val="Heading1"/>
+      </w:pPr>
+      <w:bookmarkStart w:id="39" w:name="_Toc74238167"/>
+      <w:r>
+        <w:t xml:space="preserve">4. </w:t>
+      </w:r>
+      <w:r>
+        <w:t>ΥΛΟΠΟΙΗΣΗ ΕΦΑΡΜΟΓΗΣ</w:t>
+      </w:r>
+      <w:bookmarkEnd w:id="39"/>
     </w:p>
     <w:p>
       <w:pPr>
@@ -26963,468 +27307,376 @@
           <w:lang w:val="el-GR"/>
         </w:rPr>
       </w:pPr>
-      <w:hyperlink r:id="rId23" w:history="1">
+      <w:r>
+        <w:rPr>
+          <w:lang w:val="en-US"/>
+        </w:rPr>
+        <w:t>UNRELATED</w:t>
+      </w:r>
+      <w:r>
+        <w:rPr>
+          <w:lang w:val="el-GR"/>
+        </w:rPr>
+        <w:t xml:space="preserve">: </w:t>
+      </w:r>
+      <w:hyperlink r:id="rId18" w:history="1">
+        <w:r>
+          <w:rPr>
+            <w:rStyle w:val="Hyperlink"/>
+            <w:lang w:val="en-US"/>
+          </w:rPr>
+          <w:t>https</w:t>
+        </w:r>
         <w:r>
           <w:rPr>
             <w:rStyle w:val="Hyperlink"/>
             <w:lang w:val="el-GR"/>
           </w:rPr>
-          <w:t>https://moov.ai/en/blog/optical-character-recognition-ocr/</w:t>
-        </w:r>
-      </w:hyperlink>
-    </w:p>
-    <w:p>
-      <w:pPr>
-        <w:rPr>
-          <w:rStyle w:val="Hyperlink"/>
-          <w:lang w:val="el-GR"/>
-        </w:rPr>
-      </w:pPr>
-      <w:hyperlink r:id="rId24" w:history="1">
+          <w:t>://</w:t>
+        </w:r>
+        <w:proofErr w:type="spellStart"/>
+        <w:r>
+          <w:rPr>
+            <w:rStyle w:val="Hyperlink"/>
+            <w:lang w:val="en-US"/>
+          </w:rPr>
+          <w:t>wandb</w:t>
+        </w:r>
+        <w:proofErr w:type="spellEnd"/>
         <w:r>
           <w:rPr>
             <w:rStyle w:val="Hyperlink"/>
             <w:lang w:val="el-GR"/>
           </w:rPr>
-          <w:t>https://medium.com/technovators/survey-on-image-preprocessing-techniques-to-improve-ocr-accuracy-616ddb931b76</w:t>
-        </w:r>
-      </w:hyperlink>
-    </w:p>
-    <w:p>
-      <w:pPr>
-        <w:rPr>
-          <w:color w:val="0563C1" w:themeColor="hyperlink"/>
-          <w:u w:val="single"/>
-          <w:lang w:val="el-GR"/>
-        </w:rPr>
-      </w:pPr>
-      <w:hyperlink r:id="rId25" w:history="1">
+          <w:t>.</w:t>
+        </w:r>
+        <w:r>
+          <w:rPr>
+            <w:rStyle w:val="Hyperlink"/>
+            <w:lang w:val="en-US"/>
+          </w:rPr>
+          <w:t>ai</w:t>
+        </w:r>
         <w:r>
           <w:rPr>
             <w:rStyle w:val="Hyperlink"/>
             <w:lang w:val="el-GR"/>
           </w:rPr>
-          <w:t>https://en.wikipedia.org/wiki/Optical_character_recognition#Techniques</w:t>
-        </w:r>
-      </w:hyperlink>
-    </w:p>
-    <w:p>
-      <w:pPr>
-        <w:rPr>
-          <w:rFonts w:ascii="Times New Roman" w:hAnsi="Times New Roman" w:cs="Times New Roman"/>
-          <w:sz w:val="24"/>
-          <w:szCs w:val="24"/>
-          <w:lang w:val="el-GR"/>
-        </w:rPr>
-      </w:pPr>
-    </w:p>
-    <w:p>
-      <w:pPr>
-        <w:pStyle w:val="Heading1"/>
-      </w:pPr>
-      <w:bookmarkStart w:id="39" w:name="_Toc74238167"/>
-      <w:r>
-        <w:t xml:space="preserve">4. </w:t>
-      </w:r>
-      <w:r>
-        <w:t>ΥΛΟΠΟΙΗΣΗ ΕΦΑΡΜΟΓΗΣ</w:t>
-      </w:r>
-      <w:bookmarkEnd w:id="39"/>
-    </w:p>
-    <w:p>
-      <w:pPr>
-        <w:rPr>
-          <w:rStyle w:val="Hyperlink"/>
-          <w:lang w:val="en-US"/>
-        </w:rPr>
-      </w:pPr>
-      <w:r>
-        <w:rPr>
-          <w:lang w:val="en-US"/>
-        </w:rPr>
-        <w:t>UNRELATED</w:t>
-      </w:r>
-      <w:r>
-        <w:rPr>
-          <w:lang w:val="en-US"/>
-        </w:rPr>
-        <w:t xml:space="preserve">: </w:t>
-      </w:r>
-      <w:hyperlink r:id="rId26" w:history="1">
+          <w:t>/</w:t>
+        </w:r>
         <w:r>
           <w:rPr>
             <w:rStyle w:val="Hyperlink"/>
             <w:lang w:val="en-US"/>
           </w:rPr>
-          <w:t>https</w:t>
+          <w:t>site</w:t>
+        </w:r>
+        <w:r>
+          <w:rPr>
+            <w:rStyle w:val="Hyperlink"/>
+            <w:lang w:val="el-GR"/>
+          </w:rPr>
+          <w:t>/</w:t>
         </w:r>
         <w:r>
           <w:rPr>
             <w:rStyle w:val="Hyperlink"/>
             <w:lang w:val="en-US"/>
           </w:rPr>
-          <w:t>://</w:t>
+          <w:t>articles</w:t>
+        </w:r>
+        <w:r>
+          <w:rPr>
+            <w:rStyle w:val="Hyperlink"/>
+            <w:lang w:val="el-GR"/>
+          </w:rPr>
+          <w:t>/</w:t>
         </w:r>
         <w:r>
           <w:rPr>
             <w:rStyle w:val="Hyperlink"/>
             <w:lang w:val="en-US"/>
           </w:rPr>
-          <w:t>wandb</w:t>
+          <w:t>fundamentals</w:t>
+        </w:r>
+        <w:r>
+          <w:rPr>
+            <w:rStyle w:val="Hyperlink"/>
+            <w:lang w:val="el-GR"/>
+          </w:rPr>
+          <w:t>-</w:t>
         </w:r>
         <w:r>
           <w:rPr>
             <w:rStyle w:val="Hyperlink"/>
             <w:lang w:val="en-US"/>
           </w:rPr>
-          <w:t>.</w:t>
+          <w:t>of</w:t>
+        </w:r>
+        <w:r>
+          <w:rPr>
+            <w:rStyle w:val="Hyperlink"/>
+            <w:lang w:val="el-GR"/>
+          </w:rPr>
+          <w:t>-</w:t>
         </w:r>
         <w:r>
           <w:rPr>
             <w:rStyle w:val="Hyperlink"/>
             <w:lang w:val="en-US"/>
           </w:rPr>
-          <w:t>ai</w:t>
+          <w:t>neural</w:t>
+        </w:r>
+        <w:r>
+          <w:rPr>
+            <w:rStyle w:val="Hyperlink"/>
+            <w:lang w:val="el-GR"/>
+          </w:rPr>
+          <w:t>-</w:t>
         </w:r>
         <w:r>
           <w:rPr>
             <w:rStyle w:val="Hyperlink"/>
             <w:lang w:val="en-US"/>
           </w:rPr>
+          <w:t>networks</w:t>
+        </w:r>
+      </w:hyperlink>
+    </w:p>
+    <w:p>
+      <w:pPr>
+        <w:rPr>
+          <w:rStyle w:val="Hyperlink"/>
+          <w:rFonts w:ascii="Times New Roman" w:hAnsi="Times New Roman" w:cs="Times New Roman"/>
+          <w:color w:val="auto"/>
+          <w:sz w:val="24"/>
+          <w:szCs w:val="24"/>
+          <w:u w:val="none"/>
+          <w:lang w:val="el-GR"/>
+        </w:rPr>
+      </w:pPr>
+      <w:hyperlink r:id="rId19" w:history="1">
+        <w:r>
+          <w:rPr>
+            <w:rStyle w:val="Hyperlink"/>
+            <w:rFonts w:ascii="Times New Roman" w:hAnsi="Times New Roman" w:cs="Times New Roman"/>
+            <w:sz w:val="24"/>
+            <w:szCs w:val="24"/>
+            <w:lang w:val="en-US"/>
+          </w:rPr>
+          <w:t>https</w:t>
+        </w:r>
+        <w:r>
+          <w:rPr>
+            <w:rStyle w:val="Hyperlink"/>
+            <w:rFonts w:ascii="Times New Roman" w:hAnsi="Times New Roman" w:cs="Times New Roman"/>
+            <w:sz w:val="24"/>
+            <w:szCs w:val="24"/>
+            <w:lang w:val="el-GR"/>
+          </w:rPr>
+          <w:t>://</w:t>
+        </w:r>
+        <w:r>
+          <w:rPr>
+            <w:rStyle w:val="Hyperlink"/>
+            <w:rFonts w:ascii="Times New Roman" w:hAnsi="Times New Roman" w:cs="Times New Roman"/>
+            <w:sz w:val="24"/>
+            <w:szCs w:val="24"/>
+            <w:lang w:val="en-US"/>
+          </w:rPr>
+          <w:t>www</w:t>
+        </w:r>
+        <w:r>
+          <w:rPr>
+            <w:rStyle w:val="Hyperlink"/>
+            <w:rFonts w:ascii="Times New Roman" w:hAnsi="Times New Roman" w:cs="Times New Roman"/>
+            <w:sz w:val="24"/>
+            <w:szCs w:val="24"/>
+            <w:lang w:val="el-GR"/>
+          </w:rPr>
+          <w:t>.</w:t>
+        </w:r>
+        <w:proofErr w:type="spellStart"/>
+        <w:r>
+          <w:rPr>
+            <w:rStyle w:val="Hyperlink"/>
+            <w:rFonts w:ascii="Times New Roman" w:hAnsi="Times New Roman" w:cs="Times New Roman"/>
+            <w:sz w:val="24"/>
+            <w:szCs w:val="24"/>
+            <w:lang w:val="en-US"/>
+          </w:rPr>
+          <w:t>skynettoday</w:t>
+        </w:r>
+        <w:proofErr w:type="spellEnd"/>
+        <w:r>
+          <w:rPr>
+            <w:rStyle w:val="Hyperlink"/>
+            <w:rFonts w:ascii="Times New Roman" w:hAnsi="Times New Roman" w:cs="Times New Roman"/>
+            <w:sz w:val="24"/>
+            <w:szCs w:val="24"/>
+            <w:lang w:val="el-GR"/>
+          </w:rPr>
+          <w:t>.</w:t>
+        </w:r>
+        <w:r>
+          <w:rPr>
+            <w:rStyle w:val="Hyperlink"/>
+            <w:rFonts w:ascii="Times New Roman" w:hAnsi="Times New Roman" w:cs="Times New Roman"/>
+            <w:sz w:val="24"/>
+            <w:szCs w:val="24"/>
+            <w:lang w:val="en-US"/>
+          </w:rPr>
+          <w:t>com</w:t>
+        </w:r>
+        <w:r>
+          <w:rPr>
+            <w:rStyle w:val="Hyperlink"/>
+            <w:rFonts w:ascii="Times New Roman" w:hAnsi="Times New Roman" w:cs="Times New Roman"/>
+            <w:sz w:val="24"/>
+            <w:szCs w:val="24"/>
+            <w:lang w:val="el-GR"/>
+          </w:rPr>
           <w:t>/</w:t>
         </w:r>
         <w:r>
           <w:rPr>
             <w:rStyle w:val="Hyperlink"/>
+            <w:rFonts w:ascii="Times New Roman" w:hAnsi="Times New Roman" w:cs="Times New Roman"/>
+            <w:sz w:val="24"/>
+            <w:szCs w:val="24"/>
             <w:lang w:val="en-US"/>
           </w:rPr>
-          <w:t>site</w:t>
+          <w:t>overviews</w:t>
         </w:r>
         <w:r>
           <w:rPr>
             <w:rStyle w:val="Hyperlink"/>
+            <w:rFonts w:ascii="Times New Roman" w:hAnsi="Times New Roman" w:cs="Times New Roman"/>
+            <w:sz w:val="24"/>
+            <w:szCs w:val="24"/>
+            <w:lang w:val="el-GR"/>
+          </w:rPr>
+          <w:t>/</w:t>
+        </w:r>
+        <w:r>
+          <w:rPr>
+            <w:rStyle w:val="Hyperlink"/>
+            <w:rFonts w:ascii="Times New Roman" w:hAnsi="Times New Roman" w:cs="Times New Roman"/>
+            <w:sz w:val="24"/>
+            <w:szCs w:val="24"/>
             <w:lang w:val="en-US"/>
           </w:rPr>
-          <w:t>/</w:t>
+          <w:t>neural</w:t>
         </w:r>
         <w:r>
           <w:rPr>
             <w:rStyle w:val="Hyperlink"/>
+            <w:rFonts w:ascii="Times New Roman" w:hAnsi="Times New Roman" w:cs="Times New Roman"/>
+            <w:sz w:val="24"/>
+            <w:szCs w:val="24"/>
+            <w:lang w:val="el-GR"/>
+          </w:rPr>
+          <w:t>-</w:t>
+        </w:r>
+        <w:r>
+          <w:rPr>
+            <w:rStyle w:val="Hyperlink"/>
+            <w:rFonts w:ascii="Times New Roman" w:hAnsi="Times New Roman" w:cs="Times New Roman"/>
+            <w:sz w:val="24"/>
+            <w:szCs w:val="24"/>
             <w:lang w:val="en-US"/>
           </w:rPr>
-          <w:t>articles</w:t>
+          <w:t>net</w:t>
         </w:r>
         <w:r>
           <w:rPr>
             <w:rStyle w:val="Hyperlink"/>
+            <w:rFonts w:ascii="Times New Roman" w:hAnsi="Times New Roman" w:cs="Times New Roman"/>
+            <w:sz w:val="24"/>
+            <w:szCs w:val="24"/>
+            <w:lang w:val="el-GR"/>
+          </w:rPr>
+          <w:t>-</w:t>
+        </w:r>
+        <w:r>
+          <w:rPr>
+            <w:rStyle w:val="Hyperlink"/>
+            <w:rFonts w:ascii="Times New Roman" w:hAnsi="Times New Roman" w:cs="Times New Roman"/>
+            <w:sz w:val="24"/>
+            <w:szCs w:val="24"/>
             <w:lang w:val="en-US"/>
           </w:rPr>
-          <w:t>/</w:t>
-        </w:r>
-        <w:r>
-          <w:rPr>
-            <w:rStyle w:val="Hyperlink"/>
-            <w:lang w:val="en-US"/>
-          </w:rPr>
-          <w:t>fundamentals</w:t>
-        </w:r>
-        <w:r>
-          <w:rPr>
-            <w:rStyle w:val="Hyperlink"/>
-            <w:lang w:val="en-US"/>
-          </w:rPr>
-          <w:t>-</w:t>
-        </w:r>
-        <w:r>
-          <w:rPr>
-            <w:rStyle w:val="Hyperlink"/>
-            <w:lang w:val="en-US"/>
-          </w:rPr>
-          <w:t>of</w:t>
-        </w:r>
-        <w:r>
-          <w:rPr>
-            <w:rStyle w:val="Hyperlink"/>
-            <w:lang w:val="en-US"/>
-          </w:rPr>
-          <w:t>-</w:t>
-        </w:r>
-        <w:r>
-          <w:rPr>
-            <w:rStyle w:val="Hyperlink"/>
-            <w:lang w:val="en-US"/>
-          </w:rPr>
-          <w:t>neural</w:t>
-        </w:r>
-        <w:r>
-          <w:rPr>
-            <w:rStyle w:val="Hyperlink"/>
-            <w:lang w:val="en-US"/>
-          </w:rPr>
-          <w:t>-</w:t>
-        </w:r>
-        <w:r>
-          <w:rPr>
-            <w:rStyle w:val="Hyperlink"/>
-            <w:lang w:val="en-US"/>
-          </w:rPr>
-          <w:t>networks</w:t>
+          <w:t>history</w:t>
         </w:r>
       </w:hyperlink>
     </w:p>
     <w:p>
       <w:pPr>
         <w:rPr>
-          <w:rStyle w:val="Hyperlink"/>
-          <w:rFonts w:ascii="Times New Roman" w:hAnsi="Times New Roman" w:cs="Times New Roman"/>
-          <w:color w:val="auto"/>
-          <w:sz w:val="24"/>
-          <w:szCs w:val="24"/>
-          <w:u w:val="none"/>
-          <w:lang w:val="en-US"/>
-        </w:rPr>
-      </w:pPr>
-      <w:hyperlink r:id="rId27" w:history="1">
-        <w:r>
-          <w:rPr>
-            <w:rStyle w:val="Hyperlink"/>
-            <w:rFonts w:ascii="Times New Roman" w:hAnsi="Times New Roman" w:cs="Times New Roman"/>
-            <w:sz w:val="24"/>
-            <w:szCs w:val="24"/>
-            <w:lang w:val="en-US"/>
-          </w:rPr>
-          <w:t>https</w:t>
-        </w:r>
-        <w:r>
-          <w:rPr>
-            <w:rStyle w:val="Hyperlink"/>
-            <w:rFonts w:ascii="Times New Roman" w:hAnsi="Times New Roman" w:cs="Times New Roman"/>
-            <w:sz w:val="24"/>
-            <w:szCs w:val="24"/>
-            <w:lang w:val="en-US"/>
-          </w:rPr>
-          <w:t>://</w:t>
-        </w:r>
-        <w:r>
-          <w:rPr>
-            <w:rStyle w:val="Hyperlink"/>
-            <w:rFonts w:ascii="Times New Roman" w:hAnsi="Times New Roman" w:cs="Times New Roman"/>
-            <w:sz w:val="24"/>
-            <w:szCs w:val="24"/>
-            <w:lang w:val="en-US"/>
-          </w:rPr>
-          <w:t>www</w:t>
-        </w:r>
-        <w:r>
-          <w:rPr>
-            <w:rStyle w:val="Hyperlink"/>
-            <w:rFonts w:ascii="Times New Roman" w:hAnsi="Times New Roman" w:cs="Times New Roman"/>
-            <w:sz w:val="24"/>
-            <w:szCs w:val="24"/>
-            <w:lang w:val="en-US"/>
-          </w:rPr>
-          <w:t>.</w:t>
-        </w:r>
-        <w:r>
-          <w:rPr>
-            <w:rStyle w:val="Hyperlink"/>
-            <w:rFonts w:ascii="Times New Roman" w:hAnsi="Times New Roman" w:cs="Times New Roman"/>
-            <w:sz w:val="24"/>
-            <w:szCs w:val="24"/>
-            <w:lang w:val="en-US"/>
-          </w:rPr>
-          <w:t>skynettoday</w:t>
-        </w:r>
-        <w:r>
-          <w:rPr>
-            <w:rStyle w:val="Hyperlink"/>
-            <w:rFonts w:ascii="Times New Roman" w:hAnsi="Times New Roman" w:cs="Times New Roman"/>
-            <w:sz w:val="24"/>
-            <w:szCs w:val="24"/>
-            <w:lang w:val="en-US"/>
-          </w:rPr>
-          <w:t>.</w:t>
-        </w:r>
-        <w:r>
-          <w:rPr>
-            <w:rStyle w:val="Hyperlink"/>
-            <w:rFonts w:ascii="Times New Roman" w:hAnsi="Times New Roman" w:cs="Times New Roman"/>
-            <w:sz w:val="24"/>
-            <w:szCs w:val="24"/>
-            <w:lang w:val="en-US"/>
-          </w:rPr>
-          <w:t>com</w:t>
-        </w:r>
-        <w:r>
-          <w:rPr>
-            <w:rStyle w:val="Hyperlink"/>
-            <w:rFonts w:ascii="Times New Roman" w:hAnsi="Times New Roman" w:cs="Times New Roman"/>
-            <w:sz w:val="24"/>
-            <w:szCs w:val="24"/>
-            <w:lang w:val="en-US"/>
-          </w:rPr>
-          <w:t>/</w:t>
-        </w:r>
-        <w:r>
-          <w:rPr>
-            <w:rStyle w:val="Hyperlink"/>
-            <w:rFonts w:ascii="Times New Roman" w:hAnsi="Times New Roman" w:cs="Times New Roman"/>
-            <w:sz w:val="24"/>
-            <w:szCs w:val="24"/>
-            <w:lang w:val="en-US"/>
-          </w:rPr>
-          <w:t>overviews</w:t>
-        </w:r>
-        <w:r>
-          <w:rPr>
-            <w:rStyle w:val="Hyperlink"/>
-            <w:rFonts w:ascii="Times New Roman" w:hAnsi="Times New Roman" w:cs="Times New Roman"/>
-            <w:sz w:val="24"/>
-            <w:szCs w:val="24"/>
-            <w:lang w:val="en-US"/>
-          </w:rPr>
-          <w:t>/</w:t>
-        </w:r>
-        <w:r>
-          <w:rPr>
-            <w:rStyle w:val="Hyperlink"/>
-            <w:rFonts w:ascii="Times New Roman" w:hAnsi="Times New Roman" w:cs="Times New Roman"/>
-            <w:sz w:val="24"/>
-            <w:szCs w:val="24"/>
-            <w:lang w:val="en-US"/>
-          </w:rPr>
-          <w:t>neural</w:t>
-        </w:r>
-        <w:r>
-          <w:rPr>
-            <w:rStyle w:val="Hyperlink"/>
-            <w:rFonts w:ascii="Times New Roman" w:hAnsi="Times New Roman" w:cs="Times New Roman"/>
-            <w:sz w:val="24"/>
-            <w:szCs w:val="24"/>
-            <w:lang w:val="en-US"/>
-          </w:rPr>
-          <w:t>-</w:t>
-        </w:r>
-        <w:r>
-          <w:rPr>
-            <w:rStyle w:val="Hyperlink"/>
-            <w:rFonts w:ascii="Times New Roman" w:hAnsi="Times New Roman" w:cs="Times New Roman"/>
-            <w:sz w:val="24"/>
-            <w:szCs w:val="24"/>
-            <w:lang w:val="en-US"/>
-          </w:rPr>
-          <w:t>net</w:t>
-        </w:r>
-        <w:r>
-          <w:rPr>
-            <w:rStyle w:val="Hyperlink"/>
-            <w:rFonts w:ascii="Times New Roman" w:hAnsi="Times New Roman" w:cs="Times New Roman"/>
-            <w:sz w:val="24"/>
-            <w:szCs w:val="24"/>
-            <w:lang w:val="en-US"/>
-          </w:rPr>
-          <w:t>-</w:t>
-        </w:r>
-        <w:r>
-          <w:rPr>
-            <w:rStyle w:val="Hyperlink"/>
-            <w:rFonts w:ascii="Times New Roman" w:hAnsi="Times New Roman" w:cs="Times New Roman"/>
-            <w:sz w:val="24"/>
-            <w:szCs w:val="24"/>
-            <w:lang w:val="en-US"/>
-          </w:rPr>
-          <w:t>history</w:t>
-        </w:r>
-      </w:hyperlink>
-    </w:p>
-    <w:p>
-      <w:pPr>
-        <w:rPr>
-          <w:lang w:val="en-US"/>
-        </w:rPr>
-      </w:pPr>
-    </w:p>
-    <w:p>
-      <w:pPr>
-        <w:rPr>
-          <w:lang w:val="en-US"/>
-        </w:rPr>
-      </w:pPr>
-    </w:p>
-    <w:p>
-      <w:pPr>
-        <w:rPr>
-          <w:lang w:val="en-US"/>
-        </w:rPr>
-      </w:pPr>
-    </w:p>
-    <w:p>
-      <w:pPr>
-        <w:rPr>
-          <w:lang w:val="en-US"/>
-        </w:rPr>
-      </w:pPr>
-    </w:p>
-    <w:p>
-      <w:pPr>
-        <w:rPr>
-          <w:lang w:val="en-US"/>
-        </w:rPr>
-      </w:pPr>
-    </w:p>
-    <w:p>
-      <w:pPr>
-        <w:rPr>
-          <w:lang w:val="en-US"/>
-        </w:rPr>
-      </w:pPr>
-    </w:p>
-    <w:p>
-      <w:pPr>
-        <w:rPr>
-          <w:lang w:val="en-US"/>
-        </w:rPr>
-      </w:pPr>
-    </w:p>
-    <w:p>
-      <w:pPr>
-        <w:rPr>
-          <w:lang w:val="en-US"/>
-        </w:rPr>
-      </w:pPr>
-    </w:p>
-    <w:p>
-      <w:pPr>
-        <w:rPr>
-          <w:lang w:val="en-US"/>
-        </w:rPr>
-      </w:pPr>
-    </w:p>
-    <w:p>
-      <w:pPr>
-        <w:rPr>
-          <w:lang w:val="en-US"/>
-        </w:rPr>
-      </w:pPr>
-    </w:p>
-    <w:p>
-      <w:pPr>
-        <w:rPr>
-          <w:lang w:val="en-US"/>
-        </w:rPr>
-      </w:pPr>
-    </w:p>
-    <w:p>
-      <w:pPr>
-        <w:rPr>
-          <w:lang w:val="en-US"/>
-        </w:rPr>
-      </w:pPr>
-    </w:p>
-    <w:p>
-      <w:pPr>
-        <w:rPr>
-          <w:lang w:val="en-US"/>
+          <w:lang w:val="el-GR"/>
+        </w:rPr>
+      </w:pPr>
+    </w:p>
+    <w:p>
+      <w:pPr>
+        <w:rPr>
+          <w:lang w:val="el-GR"/>
+        </w:rPr>
+      </w:pPr>
+    </w:p>
+    <w:p>
+      <w:pPr>
+        <w:rPr>
+          <w:lang w:val="el-GR"/>
+        </w:rPr>
+      </w:pPr>
+    </w:p>
+    <w:p>
+      <w:pPr>
+        <w:rPr>
+          <w:lang w:val="el-GR"/>
+        </w:rPr>
+      </w:pPr>
+    </w:p>
+    <w:p>
+      <w:pPr>
+        <w:rPr>
+          <w:lang w:val="el-GR"/>
+        </w:rPr>
+      </w:pPr>
+    </w:p>
+    <w:p>
+      <w:pPr>
+        <w:rPr>
+          <w:lang w:val="el-GR"/>
+        </w:rPr>
+      </w:pPr>
+    </w:p>
+    <w:p>
+      <w:pPr>
+        <w:rPr>
+          <w:lang w:val="el-GR"/>
+        </w:rPr>
+      </w:pPr>
+    </w:p>
+    <w:p>
+      <w:pPr>
+        <w:rPr>
+          <w:lang w:val="el-GR"/>
+        </w:rPr>
+      </w:pPr>
+    </w:p>
+    <w:p>
+      <w:pPr>
+        <w:rPr>
+          <w:lang w:val="el-GR"/>
+        </w:rPr>
+      </w:pPr>
+    </w:p>
+    <w:p>
+      <w:pPr>
+        <w:rPr>
+          <w:lang w:val="el-GR"/>
         </w:rPr>
       </w:pPr>
     </w:p>
@@ -32090,7 +32342,7 @@
       </w:sdtContent>
     </w:sdt>
     <w:sectPr>
-      <w:footerReference w:type="default" r:id="rId28"/>
+      <w:footerReference w:type="default" r:id="rId20"/>
       <w:pgSz w:w="11906" w:h="16838" w:code="9"/>
       <w:pgMar w:top="1418" w:right="1418" w:bottom="1418" w:left="1701" w:header="709" w:footer="709" w:gutter="0"/>
       <w:cols w:space="708"/>

</xml_diff>